<commit_message>
here we see the use of event listener by given in round bracket to html element
</commit_message>
<xml_diff>
--- a/Angular Notes By Jatin.docx
+++ b/Angular Notes By Jatin.docx
@@ -701,7 +701,587 @@
         <w:t>” settings file.</w:t>
       </w:r>
     </w:p>
+    <w:p>
+      <w:pPr>
+        <w:pStyle w:val="ListParagraph"/>
+        <w:numPr>
+          <w:ilvl w:val="0"/>
+          <w:numId w:val="2"/>
+        </w:numPr>
+      </w:pPr>
+      <w:r>
+        <w:t>In Angular it is recommended that App component should be the only root component and all other component should be render inside the root component.</w:t>
+      </w:r>
+    </w:p>
+    <w:p>
+      <w:pPr>
+        <w:pStyle w:val="ListParagraph"/>
+        <w:numPr>
+          <w:ilvl w:val="0"/>
+          <w:numId w:val="2"/>
+        </w:numPr>
+      </w:pPr>
+      <w:proofErr w:type="gramStart"/>
+      <w:r>
+        <w:t>So</w:t>
+      </w:r>
+      <w:proofErr w:type="gramEnd"/>
+      <w:r>
+        <w:t xml:space="preserve"> for that we can register or we can say import other components in app component and then define it in “imports” array in @Compoent decorative as shown below in image.</w:t>
+      </w:r>
+    </w:p>
     <w:p/>
+    <w:p>
+      <w:r>
+        <w:lastRenderedPageBreak/>
+        <w:drawing>
+          <wp:inline distT="0" distB="0" distL="0" distR="0" wp14:anchorId="02E73274" wp14:editId="1354731A">
+            <wp:extent cx="5731510" cy="2947035"/>
+            <wp:effectExtent l="0" t="0" r="2540" b="5715"/>
+            <wp:docPr id="1343185315" name="Picture 1"/>
+            <wp:cNvGraphicFramePr>
+              <a:graphicFrameLocks xmlns:a="http://schemas.openxmlformats.org/drawingml/2006/main" noChangeAspect="1"/>
+            </wp:cNvGraphicFramePr>
+            <a:graphic xmlns:a="http://schemas.openxmlformats.org/drawingml/2006/main">
+              <a:graphicData uri="http://schemas.openxmlformats.org/drawingml/2006/picture">
+                <pic:pic xmlns:pic="http://schemas.openxmlformats.org/drawingml/2006/picture">
+                  <pic:nvPicPr>
+                    <pic:cNvPr id="1343185315" name=""/>
+                    <pic:cNvPicPr/>
+                  </pic:nvPicPr>
+                  <pic:blipFill>
+                    <a:blip r:embed="rId11"/>
+                    <a:stretch>
+                      <a:fillRect/>
+                    </a:stretch>
+                  </pic:blipFill>
+                  <pic:spPr>
+                    <a:xfrm>
+                      <a:off x="0" y="0"/>
+                      <a:ext cx="5731510" cy="2947035"/>
+                    </a:xfrm>
+                    <a:prstGeom prst="rect">
+                      <a:avLst/>
+                    </a:prstGeom>
+                  </pic:spPr>
+                </pic:pic>
+              </a:graphicData>
+            </a:graphic>
+          </wp:inline>
+        </w:drawing>
+      </w:r>
+    </w:p>
+    <w:p>
+      <w:pPr>
+        <w:pStyle w:val="ListParagraph"/>
+        <w:numPr>
+          <w:ilvl w:val="0"/>
+          <w:numId w:val="2"/>
+        </w:numPr>
+      </w:pPr>
+      <w:r>
+        <w:t xml:space="preserve">Now to use </w:t>
+      </w:r>
+      <w:proofErr w:type="gramStart"/>
+      <w:r>
+        <w:t>those custom component</w:t>
+      </w:r>
+      <w:proofErr w:type="gramEnd"/>
+      <w:r>
+        <w:t xml:space="preserve"> modify app.component.html file accordingly.</w:t>
+      </w:r>
+    </w:p>
+    <w:p>
+      <w:pPr>
+        <w:pStyle w:val="ListParagraph"/>
+      </w:pPr>
+    </w:p>
+    <w:p>
+      <w:pPr>
+        <w:pStyle w:val="ListParagraph"/>
+      </w:pPr>
+      <w:r>
+        <w:drawing>
+          <wp:inline distT="0" distB="0" distL="0" distR="0" wp14:anchorId="6BDE1049" wp14:editId="400FD59E">
+            <wp:extent cx="5731510" cy="3039745"/>
+            <wp:effectExtent l="0" t="0" r="2540" b="8255"/>
+            <wp:docPr id="1445701172" name="Picture 1"/>
+            <wp:cNvGraphicFramePr>
+              <a:graphicFrameLocks xmlns:a="http://schemas.openxmlformats.org/drawingml/2006/main" noChangeAspect="1"/>
+            </wp:cNvGraphicFramePr>
+            <a:graphic xmlns:a="http://schemas.openxmlformats.org/drawingml/2006/main">
+              <a:graphicData uri="http://schemas.openxmlformats.org/drawingml/2006/picture">
+                <pic:pic xmlns:pic="http://schemas.openxmlformats.org/drawingml/2006/picture">
+                  <pic:nvPicPr>
+                    <pic:cNvPr id="1445701172" name=""/>
+                    <pic:cNvPicPr/>
+                  </pic:nvPicPr>
+                  <pic:blipFill>
+                    <a:blip r:embed="rId12"/>
+                    <a:stretch>
+                      <a:fillRect/>
+                    </a:stretch>
+                  </pic:blipFill>
+                  <pic:spPr>
+                    <a:xfrm>
+                      <a:off x="0" y="0"/>
+                      <a:ext cx="5731510" cy="3039745"/>
+                    </a:xfrm>
+                    <a:prstGeom prst="rect">
+                      <a:avLst/>
+                    </a:prstGeom>
+                  </pic:spPr>
+                </pic:pic>
+              </a:graphicData>
+            </a:graphic>
+          </wp:inline>
+        </w:drawing>
+      </w:r>
+    </w:p>
+    <w:p>
+      <w:pPr>
+        <w:pStyle w:val="ListParagraph"/>
+      </w:pPr>
+      <w:r>
+        <w:t xml:space="preserve"> </w:t>
+      </w:r>
+    </w:p>
+    <w:p>
+      <w:pPr>
+        <w:pStyle w:val="ListParagraph"/>
+        <w:numPr>
+          <w:ilvl w:val="0"/>
+          <w:numId w:val="2"/>
+        </w:numPr>
+      </w:pPr>
+      <w:r>
+        <w:t xml:space="preserve">Using ng g c command also components file can be </w:t>
+      </w:r>
+      <w:proofErr w:type="gramStart"/>
+      <w:r>
+        <w:t>generate</w:t>
+      </w:r>
+      <w:proofErr w:type="gramEnd"/>
+      <w:r>
+        <w:t>. Seen as below in image.</w:t>
+      </w:r>
+    </w:p>
+    <w:p>
+      <w:pPr>
+        <w:pStyle w:val="ListParagraph"/>
+      </w:pPr>
+      <w:r>
+        <w:drawing>
+          <wp:inline distT="0" distB="0" distL="0" distR="0" wp14:anchorId="692778BC" wp14:editId="053C00A4">
+            <wp:extent cx="5731510" cy="1070610"/>
+            <wp:effectExtent l="0" t="0" r="2540" b="0"/>
+            <wp:docPr id="1982106110" name="Picture 1"/>
+            <wp:cNvGraphicFramePr>
+              <a:graphicFrameLocks xmlns:a="http://schemas.openxmlformats.org/drawingml/2006/main" noChangeAspect="1"/>
+            </wp:cNvGraphicFramePr>
+            <a:graphic xmlns:a="http://schemas.openxmlformats.org/drawingml/2006/main">
+              <a:graphicData uri="http://schemas.openxmlformats.org/drawingml/2006/picture">
+                <pic:pic xmlns:pic="http://schemas.openxmlformats.org/drawingml/2006/picture">
+                  <pic:nvPicPr>
+                    <pic:cNvPr id="1982106110" name=""/>
+                    <pic:cNvPicPr/>
+                  </pic:nvPicPr>
+                  <pic:blipFill>
+                    <a:blip r:embed="rId13"/>
+                    <a:stretch>
+                      <a:fillRect/>
+                    </a:stretch>
+                  </pic:blipFill>
+                  <pic:spPr>
+                    <a:xfrm>
+                      <a:off x="0" y="0"/>
+                      <a:ext cx="5731510" cy="1070610"/>
+                    </a:xfrm>
+                    <a:prstGeom prst="rect">
+                      <a:avLst/>
+                    </a:prstGeom>
+                  </pic:spPr>
+                </pic:pic>
+              </a:graphicData>
+            </a:graphic>
+          </wp:inline>
+        </w:drawing>
+      </w:r>
+    </w:p>
+    <w:p>
+      <w:pPr>
+        <w:pStyle w:val="ListParagraph"/>
+      </w:pPr>
+    </w:p>
+    <w:p>
+      <w:pPr>
+        <w:pStyle w:val="ListParagraph"/>
+        <w:numPr>
+          <w:ilvl w:val="0"/>
+          <w:numId w:val="2"/>
+        </w:numPr>
+      </w:pPr>
+      <w:r>
+        <w:lastRenderedPageBreak/>
+        <w:t>Another important concept of Angular is we can define variable into the component class and that can be accessible in that component html file by default.</w:t>
+      </w:r>
+    </w:p>
+    <w:p>
+      <w:pPr>
+        <w:pStyle w:val="ListParagraph"/>
+        <w:numPr>
+          <w:ilvl w:val="0"/>
+          <w:numId w:val="2"/>
+        </w:numPr>
+      </w:pPr>
+      <w:r>
+        <w:t xml:space="preserve">Here </w:t>
+      </w:r>
+      <w:proofErr w:type="spellStart"/>
+      <w:r>
+        <w:t>selectedUser</w:t>
+      </w:r>
+      <w:proofErr w:type="spellEnd"/>
+      <w:r>
+        <w:t xml:space="preserve"> is available for user.component.html file.</w:t>
+      </w:r>
+    </w:p>
+    <w:p>
+      <w:r>
+        <w:drawing>
+          <wp:inline distT="0" distB="0" distL="0" distR="0" wp14:anchorId="042CB631" wp14:editId="44C03036">
+            <wp:extent cx="5731510" cy="3128010"/>
+            <wp:effectExtent l="0" t="0" r="2540" b="0"/>
+            <wp:docPr id="1002578635" name="Picture 1"/>
+            <wp:cNvGraphicFramePr>
+              <a:graphicFrameLocks xmlns:a="http://schemas.openxmlformats.org/drawingml/2006/main" noChangeAspect="1"/>
+            </wp:cNvGraphicFramePr>
+            <a:graphic xmlns:a="http://schemas.openxmlformats.org/drawingml/2006/main">
+              <a:graphicData uri="http://schemas.openxmlformats.org/drawingml/2006/picture">
+                <pic:pic xmlns:pic="http://schemas.openxmlformats.org/drawingml/2006/picture">
+                  <pic:nvPicPr>
+                    <pic:cNvPr id="1002578635" name=""/>
+                    <pic:cNvPicPr/>
+                  </pic:nvPicPr>
+                  <pic:blipFill>
+                    <a:blip r:embed="rId14"/>
+                    <a:stretch>
+                      <a:fillRect/>
+                    </a:stretch>
+                  </pic:blipFill>
+                  <pic:spPr>
+                    <a:xfrm>
+                      <a:off x="0" y="0"/>
+                      <a:ext cx="5731510" cy="3128010"/>
+                    </a:xfrm>
+                    <a:prstGeom prst="rect">
+                      <a:avLst/>
+                    </a:prstGeom>
+                  </pic:spPr>
+                </pic:pic>
+              </a:graphicData>
+            </a:graphic>
+          </wp:inline>
+        </w:drawing>
+      </w:r>
+    </w:p>
+    <w:p/>
+    <w:p>
+      <w:pPr>
+        <w:pStyle w:val="ListParagraph"/>
+        <w:numPr>
+          <w:ilvl w:val="0"/>
+          <w:numId w:val="2"/>
+        </w:numPr>
+      </w:pPr>
+      <w:r>
+        <w:t>We learn how we can use that class variable in html file</w:t>
+      </w:r>
+    </w:p>
+    <w:p>
+      <w:pPr>
+        <w:pStyle w:val="ListParagraph"/>
+        <w:numPr>
+          <w:ilvl w:val="0"/>
+          <w:numId w:val="2"/>
+        </w:numPr>
+      </w:pPr>
+      <w:r>
+        <w:t>As shown in below image we can use that variable via property binding or string interpolation.</w:t>
+      </w:r>
+    </w:p>
+    <w:p>
+      <w:r>
+        <w:drawing>
+          <wp:inline distT="0" distB="0" distL="0" distR="0" wp14:anchorId="2C5006BA" wp14:editId="75FD3462">
+            <wp:extent cx="5731510" cy="2827020"/>
+            <wp:effectExtent l="0" t="0" r="2540" b="0"/>
+            <wp:docPr id="735795312" name="Picture 1"/>
+            <wp:cNvGraphicFramePr>
+              <a:graphicFrameLocks xmlns:a="http://schemas.openxmlformats.org/drawingml/2006/main" noChangeAspect="1"/>
+            </wp:cNvGraphicFramePr>
+            <a:graphic xmlns:a="http://schemas.openxmlformats.org/drawingml/2006/main">
+              <a:graphicData uri="http://schemas.openxmlformats.org/drawingml/2006/picture">
+                <pic:pic xmlns:pic="http://schemas.openxmlformats.org/drawingml/2006/picture">
+                  <pic:nvPicPr>
+                    <pic:cNvPr id="735795312" name=""/>
+                    <pic:cNvPicPr/>
+                  </pic:nvPicPr>
+                  <pic:blipFill>
+                    <a:blip r:embed="rId15"/>
+                    <a:stretch>
+                      <a:fillRect/>
+                    </a:stretch>
+                  </pic:blipFill>
+                  <pic:spPr>
+                    <a:xfrm>
+                      <a:off x="0" y="0"/>
+                      <a:ext cx="5731510" cy="2827020"/>
+                    </a:xfrm>
+                    <a:prstGeom prst="rect">
+                      <a:avLst/>
+                    </a:prstGeom>
+                  </pic:spPr>
+                </pic:pic>
+              </a:graphicData>
+            </a:graphic>
+          </wp:inline>
+        </w:drawing>
+      </w:r>
+    </w:p>
+    <w:p/>
+    <w:p>
+      <w:pPr>
+        <w:pStyle w:val="ListParagraph"/>
+        <w:numPr>
+          <w:ilvl w:val="0"/>
+          <w:numId w:val="2"/>
+        </w:numPr>
+      </w:pPr>
+      <w:r>
+        <w:t xml:space="preserve">Anther feature of TypeScript or </w:t>
+      </w:r>
+      <w:proofErr w:type="spellStart"/>
+      <w:r>
+        <w:t>JavaSCript</w:t>
+      </w:r>
+      <w:proofErr w:type="spellEnd"/>
+      <w:r>
+        <w:t xml:space="preserve"> we have inside class is getter or setter. We can simply use getter to get value of that property after assigned it. As shown in </w:t>
+      </w:r>
+      <w:r>
+        <w:lastRenderedPageBreak/>
+        <w:t>below image, now this “</w:t>
+      </w:r>
+      <w:proofErr w:type="spellStart"/>
+      <w:r>
+        <w:t>imagePath</w:t>
+      </w:r>
+      <w:proofErr w:type="spellEnd"/>
+      <w:r>
+        <w:t>” variable is accessible in user.component.html file.</w:t>
+      </w:r>
+    </w:p>
+    <w:p>
+      <w:r>
+        <w:drawing>
+          <wp:inline distT="0" distB="0" distL="0" distR="0" wp14:anchorId="464B30C4" wp14:editId="0E03F781">
+            <wp:extent cx="5731510" cy="2567305"/>
+            <wp:effectExtent l="0" t="0" r="2540" b="4445"/>
+            <wp:docPr id="1625645484" name="Picture 1"/>
+            <wp:cNvGraphicFramePr>
+              <a:graphicFrameLocks xmlns:a="http://schemas.openxmlformats.org/drawingml/2006/main" noChangeAspect="1"/>
+            </wp:cNvGraphicFramePr>
+            <a:graphic xmlns:a="http://schemas.openxmlformats.org/drawingml/2006/main">
+              <a:graphicData uri="http://schemas.openxmlformats.org/drawingml/2006/picture">
+                <pic:pic xmlns:pic="http://schemas.openxmlformats.org/drawingml/2006/picture">
+                  <pic:nvPicPr>
+                    <pic:cNvPr id="1625645484" name=""/>
+                    <pic:cNvPicPr/>
+                  </pic:nvPicPr>
+                  <pic:blipFill>
+                    <a:blip r:embed="rId16"/>
+                    <a:stretch>
+                      <a:fillRect/>
+                    </a:stretch>
+                  </pic:blipFill>
+                  <pic:spPr>
+                    <a:xfrm>
+                      <a:off x="0" y="0"/>
+                      <a:ext cx="5731510" cy="2567305"/>
+                    </a:xfrm>
+                    <a:prstGeom prst="rect">
+                      <a:avLst/>
+                    </a:prstGeom>
+                  </pic:spPr>
+                </pic:pic>
+              </a:graphicData>
+            </a:graphic>
+          </wp:inline>
+        </w:drawing>
+      </w:r>
+    </w:p>
+    <w:p/>
+    <w:p>
+      <w:r>
+        <w:drawing>
+          <wp:inline distT="0" distB="0" distL="0" distR="0" wp14:anchorId="23CD7435" wp14:editId="42395D26">
+            <wp:extent cx="5731510" cy="2261870"/>
+            <wp:effectExtent l="0" t="0" r="2540" b="5080"/>
+            <wp:docPr id="560050108" name="Picture 1"/>
+            <wp:cNvGraphicFramePr>
+              <a:graphicFrameLocks xmlns:a="http://schemas.openxmlformats.org/drawingml/2006/main" noChangeAspect="1"/>
+            </wp:cNvGraphicFramePr>
+            <a:graphic xmlns:a="http://schemas.openxmlformats.org/drawingml/2006/main">
+              <a:graphicData uri="http://schemas.openxmlformats.org/drawingml/2006/picture">
+                <pic:pic xmlns:pic="http://schemas.openxmlformats.org/drawingml/2006/picture">
+                  <pic:nvPicPr>
+                    <pic:cNvPr id="560050108" name=""/>
+                    <pic:cNvPicPr/>
+                  </pic:nvPicPr>
+                  <pic:blipFill>
+                    <a:blip r:embed="rId17"/>
+                    <a:stretch>
+                      <a:fillRect/>
+                    </a:stretch>
+                  </pic:blipFill>
+                  <pic:spPr>
+                    <a:xfrm>
+                      <a:off x="0" y="0"/>
+                      <a:ext cx="5731510" cy="2261870"/>
+                    </a:xfrm>
+                    <a:prstGeom prst="rect">
+                      <a:avLst/>
+                    </a:prstGeom>
+                  </pic:spPr>
+                </pic:pic>
+              </a:graphicData>
+            </a:graphic>
+          </wp:inline>
+        </w:drawing>
+      </w:r>
+    </w:p>
+    <w:p/>
+    <w:p>
+      <w:pPr>
+        <w:pStyle w:val="ListParagraph"/>
+        <w:numPr>
+          <w:ilvl w:val="0"/>
+          <w:numId w:val="2"/>
+        </w:numPr>
+      </w:pPr>
+      <w:r>
+        <w:t xml:space="preserve">We can define event listener in html element using round bracket, as shown in below image, </w:t>
+      </w:r>
+      <w:proofErr w:type="gramStart"/>
+      <w:r>
+        <w:t>Here</w:t>
+      </w:r>
+      <w:proofErr w:type="gramEnd"/>
+      <w:r>
+        <w:t xml:space="preserve"> we calling function that is written in component class file when user click on button and that’s why it is (click) event listener.</w:t>
+      </w:r>
+    </w:p>
+    <w:p>
+      <w:pPr>
+        <w:pStyle w:val="ListParagraph"/>
+      </w:pPr>
+      <w:r>
+        <w:lastRenderedPageBreak/>
+        <w:drawing>
+          <wp:inline distT="0" distB="0" distL="0" distR="0" wp14:anchorId="4E12DE4D" wp14:editId="4AB16AFC">
+            <wp:extent cx="5731510" cy="2926715"/>
+            <wp:effectExtent l="0" t="0" r="2540" b="6985"/>
+            <wp:docPr id="1333182160" name="Picture 1"/>
+            <wp:cNvGraphicFramePr>
+              <a:graphicFrameLocks xmlns:a="http://schemas.openxmlformats.org/drawingml/2006/main" noChangeAspect="1"/>
+            </wp:cNvGraphicFramePr>
+            <a:graphic xmlns:a="http://schemas.openxmlformats.org/drawingml/2006/main">
+              <a:graphicData uri="http://schemas.openxmlformats.org/drawingml/2006/picture">
+                <pic:pic xmlns:pic="http://schemas.openxmlformats.org/drawingml/2006/picture">
+                  <pic:nvPicPr>
+                    <pic:cNvPr id="1333182160" name=""/>
+                    <pic:cNvPicPr/>
+                  </pic:nvPicPr>
+                  <pic:blipFill>
+                    <a:blip r:embed="rId18"/>
+                    <a:stretch>
+                      <a:fillRect/>
+                    </a:stretch>
+                  </pic:blipFill>
+                  <pic:spPr>
+                    <a:xfrm>
+                      <a:off x="0" y="0"/>
+                      <a:ext cx="5731510" cy="2926715"/>
+                    </a:xfrm>
+                    <a:prstGeom prst="rect">
+                      <a:avLst/>
+                    </a:prstGeom>
+                  </pic:spPr>
+                </pic:pic>
+              </a:graphicData>
+            </a:graphic>
+          </wp:inline>
+        </w:drawing>
+      </w:r>
+    </w:p>
+    <w:p>
+      <w:pPr>
+        <w:pStyle w:val="ListParagraph"/>
+      </w:pPr>
+    </w:p>
+    <w:p>
+      <w:pPr>
+        <w:pStyle w:val="ListParagraph"/>
+      </w:pPr>
+      <w:r>
+        <w:drawing>
+          <wp:inline distT="0" distB="0" distL="0" distR="0" wp14:anchorId="7B19A911" wp14:editId="11D00F92">
+            <wp:extent cx="5731510" cy="3175000"/>
+            <wp:effectExtent l="0" t="0" r="2540" b="6350"/>
+            <wp:docPr id="522872457" name="Picture 1"/>
+            <wp:cNvGraphicFramePr>
+              <a:graphicFrameLocks xmlns:a="http://schemas.openxmlformats.org/drawingml/2006/main" noChangeAspect="1"/>
+            </wp:cNvGraphicFramePr>
+            <a:graphic xmlns:a="http://schemas.openxmlformats.org/drawingml/2006/main">
+              <a:graphicData uri="http://schemas.openxmlformats.org/drawingml/2006/picture">
+                <pic:pic xmlns:pic="http://schemas.openxmlformats.org/drawingml/2006/picture">
+                  <pic:nvPicPr>
+                    <pic:cNvPr id="522872457" name=""/>
+                    <pic:cNvPicPr/>
+                  </pic:nvPicPr>
+                  <pic:blipFill>
+                    <a:blip r:embed="rId19"/>
+                    <a:stretch>
+                      <a:fillRect/>
+                    </a:stretch>
+                  </pic:blipFill>
+                  <pic:spPr>
+                    <a:xfrm>
+                      <a:off x="0" y="0"/>
+                      <a:ext cx="5731510" cy="3175000"/>
+                    </a:xfrm>
+                    <a:prstGeom prst="rect">
+                      <a:avLst/>
+                    </a:prstGeom>
+                  </pic:spPr>
+                </pic:pic>
+              </a:graphicData>
+            </a:graphic>
+          </wp:inline>
+        </w:drawing>
+      </w:r>
+    </w:p>
+    <w:p>
+      <w:pPr>
+        <w:pStyle w:val="ListParagraph"/>
+      </w:pPr>
+    </w:p>
+    <w:p>
+      <w:pPr>
+        <w:pStyle w:val="ListParagraph"/>
+      </w:pPr>
+    </w:p>
     <w:p/>
     <w:p/>
     <w:p/>

</xml_diff>

<commit_message>
seen the basic use of state management in Angular
</commit_message>
<xml_diff>
--- a/Angular Notes By Jatin.docx
+++ b/Angular Notes By Jatin.docx
@@ -1260,6 +1260,66 @@
                     <a:xfrm>
                       <a:off x="0" y="0"/>
                       <a:ext cx="5731510" cy="3175000"/>
+                    </a:xfrm>
+                    <a:prstGeom prst="rect">
+                      <a:avLst/>
+                    </a:prstGeom>
+                  </pic:spPr>
+                </pic:pic>
+              </a:graphicData>
+            </a:graphic>
+          </wp:inline>
+        </w:drawing>
+      </w:r>
+    </w:p>
+    <w:p>
+      <w:pPr>
+        <w:pStyle w:val="ListParagraph"/>
+      </w:pPr>
+    </w:p>
+    <w:p>
+      <w:pPr>
+        <w:pStyle w:val="ListParagraph"/>
+        <w:numPr>
+          <w:ilvl w:val="0"/>
+          <w:numId w:val="2"/>
+        </w:numPr>
+      </w:pPr>
+      <w:r>
+        <w:t>Another concept in Angular is state management. As mentioned below in image.</w:t>
+      </w:r>
+    </w:p>
+    <w:p>
+      <w:pPr>
+        <w:pStyle w:val="ListParagraph"/>
+      </w:pPr>
+      <w:r>
+        <w:lastRenderedPageBreak/>
+        <w:drawing>
+          <wp:inline distT="0" distB="0" distL="0" distR="0" wp14:anchorId="4007C300" wp14:editId="5D529DA5">
+            <wp:extent cx="5731510" cy="2625725"/>
+            <wp:effectExtent l="0" t="0" r="2540" b="3175"/>
+            <wp:docPr id="1214463289" name="Picture 1"/>
+            <wp:cNvGraphicFramePr>
+              <a:graphicFrameLocks xmlns:a="http://schemas.openxmlformats.org/drawingml/2006/main" noChangeAspect="1"/>
+            </wp:cNvGraphicFramePr>
+            <a:graphic xmlns:a="http://schemas.openxmlformats.org/drawingml/2006/main">
+              <a:graphicData uri="http://schemas.openxmlformats.org/drawingml/2006/picture">
+                <pic:pic xmlns:pic="http://schemas.openxmlformats.org/drawingml/2006/picture">
+                  <pic:nvPicPr>
+                    <pic:cNvPr id="1214463289" name=""/>
+                    <pic:cNvPicPr/>
+                  </pic:nvPicPr>
+                  <pic:blipFill>
+                    <a:blip r:embed="rId20"/>
+                    <a:stretch>
+                      <a:fillRect/>
+                    </a:stretch>
+                  </pic:blipFill>
+                  <pic:spPr>
+                    <a:xfrm>
+                      <a:off x="0" y="0"/>
+                      <a:ext cx="5731510" cy="2625725"/>
                     </a:xfrm>
                     <a:prstGeom prst="rect">
                       <a:avLst/>

</xml_diff>

<commit_message>
seen the use of signal for state management . it is like useState hook in react.
</commit_message>
<xml_diff>
--- a/Angular Notes By Jatin.docx
+++ b/Angular Notes By Jatin.docx
@@ -1357,9 +1357,141 @@
         <w:t xml:space="preserve"> which components property is changed and re-render only that component.</w:t>
       </w:r>
     </w:p>
-    <w:p>
-      <w:pPr>
-        <w:pStyle w:val="ListParagraph"/>
+    <w:p/>
+    <w:p>
+      <w:pPr>
+        <w:pStyle w:val="ListParagraph"/>
+        <w:numPr>
+          <w:ilvl w:val="0"/>
+          <w:numId w:val="2"/>
+        </w:numPr>
+      </w:pPr>
+      <w:r>
+        <w:t xml:space="preserve">Another concept of state management is using signal that is available in Angular version 16 and higher. This is like </w:t>
+      </w:r>
+      <w:proofErr w:type="spellStart"/>
+      <w:r>
+        <w:t>useState</w:t>
+      </w:r>
+      <w:proofErr w:type="spellEnd"/>
+      <w:r>
+        <w:t xml:space="preserve"> hook in react. All comments mentioned below in image.</w:t>
+      </w:r>
+    </w:p>
+    <w:p>
+      <w:pPr>
+        <w:pStyle w:val="ListParagraph"/>
+      </w:pPr>
+    </w:p>
+    <w:p>
+      <w:pPr>
+        <w:pStyle w:val="ListParagraph"/>
+      </w:pPr>
+      <w:r>
+        <w:drawing>
+          <wp:inline distT="0" distB="0" distL="0" distR="0" wp14:anchorId="27960736" wp14:editId="3729CAE2">
+            <wp:extent cx="5731510" cy="4149090"/>
+            <wp:effectExtent l="0" t="0" r="2540" b="3810"/>
+            <wp:docPr id="2008952319" name="Picture 1"/>
+            <wp:cNvGraphicFramePr>
+              <a:graphicFrameLocks xmlns:a="http://schemas.openxmlformats.org/drawingml/2006/main" noChangeAspect="1"/>
+            </wp:cNvGraphicFramePr>
+            <a:graphic xmlns:a="http://schemas.openxmlformats.org/drawingml/2006/main">
+              <a:graphicData uri="http://schemas.openxmlformats.org/drawingml/2006/picture">
+                <pic:pic xmlns:pic="http://schemas.openxmlformats.org/drawingml/2006/picture">
+                  <pic:nvPicPr>
+                    <pic:cNvPr id="2008952319" name=""/>
+                    <pic:cNvPicPr/>
+                  </pic:nvPicPr>
+                  <pic:blipFill>
+                    <a:blip r:embed="rId21"/>
+                    <a:stretch>
+                      <a:fillRect/>
+                    </a:stretch>
+                  </pic:blipFill>
+                  <pic:spPr>
+                    <a:xfrm>
+                      <a:off x="0" y="0"/>
+                      <a:ext cx="5731510" cy="4149090"/>
+                    </a:xfrm>
+                    <a:prstGeom prst="rect">
+                      <a:avLst/>
+                    </a:prstGeom>
+                  </pic:spPr>
+                </pic:pic>
+              </a:graphicData>
+            </a:graphic>
+          </wp:inline>
+        </w:drawing>
+      </w:r>
+    </w:p>
+    <w:p>
+      <w:pPr>
+        <w:pStyle w:val="ListParagraph"/>
+      </w:pPr>
+    </w:p>
+    <w:p>
+      <w:pPr>
+        <w:pStyle w:val="ListParagraph"/>
+        <w:numPr>
+          <w:ilvl w:val="0"/>
+          <w:numId w:val="2"/>
+        </w:numPr>
+      </w:pPr>
+      <w:r>
+        <w:t>With signal use for accessing property in html file need to use bracket as mentioned below in image.</w:t>
+      </w:r>
+    </w:p>
+    <w:p>
+      <w:pPr>
+        <w:ind w:left="360"/>
+      </w:pPr>
+      <w:r>
+        <w:drawing>
+          <wp:inline distT="0" distB="0" distL="0" distR="0" wp14:anchorId="263CD221" wp14:editId="0546237F">
+            <wp:extent cx="5731510" cy="2322195"/>
+            <wp:effectExtent l="0" t="0" r="2540" b="1905"/>
+            <wp:docPr id="1975607694" name="Picture 1"/>
+            <wp:cNvGraphicFramePr>
+              <a:graphicFrameLocks xmlns:a="http://schemas.openxmlformats.org/drawingml/2006/main" noChangeAspect="1"/>
+            </wp:cNvGraphicFramePr>
+            <a:graphic xmlns:a="http://schemas.openxmlformats.org/drawingml/2006/main">
+              <a:graphicData uri="http://schemas.openxmlformats.org/drawingml/2006/picture">
+                <pic:pic xmlns:pic="http://schemas.openxmlformats.org/drawingml/2006/picture">
+                  <pic:nvPicPr>
+                    <pic:cNvPr id="1975607694" name=""/>
+                    <pic:cNvPicPr/>
+                  </pic:nvPicPr>
+                  <pic:blipFill>
+                    <a:blip r:embed="rId22"/>
+                    <a:stretch>
+                      <a:fillRect/>
+                    </a:stretch>
+                  </pic:blipFill>
+                  <pic:spPr>
+                    <a:xfrm>
+                      <a:off x="0" y="0"/>
+                      <a:ext cx="5731510" cy="2322195"/>
+                    </a:xfrm>
+                    <a:prstGeom prst="rect">
+                      <a:avLst/>
+                    </a:prstGeom>
+                  </pic:spPr>
+                </pic:pic>
+              </a:graphicData>
+            </a:graphic>
+          </wp:inline>
+        </w:drawing>
+      </w:r>
+    </w:p>
+    <w:p>
+      <w:pPr>
+        <w:ind w:left="360"/>
+      </w:pPr>
+    </w:p>
+    <w:p>
+      <w:pPr>
+        <w:ind w:left="360"/>
       </w:pPr>
     </w:p>
     <w:p/>

</xml_diff>

<commit_message>
seen the use of required configuration settings in input decorator
</commit_message>
<xml_diff>
--- a/Angular Notes By Jatin.docx
+++ b/Angular Notes By Jatin.docx
@@ -80,6 +80,9 @@
     </w:p>
     <w:p>
       <w:r>
+        <w:rPr>
+          <w:noProof/>
+        </w:rPr>
         <w:drawing>
           <wp:inline distT="0" distB="0" distL="0" distR="0" wp14:anchorId="124EC587" wp14:editId="72FC9552">
             <wp:extent cx="3772227" cy="3802710"/>
@@ -150,6 +153,9 @@
         <w:pStyle w:val="ListParagraph"/>
       </w:pPr>
       <w:r>
+        <w:rPr>
+          <w:noProof/>
+        </w:rPr>
         <w:lastRenderedPageBreak/>
         <w:drawing>
           <wp:inline distT="0" distB="0" distL="0" distR="0" wp14:anchorId="552B7AB2" wp14:editId="000EE8D7">
@@ -264,6 +270,9 @@
         <w:ind w:left="360"/>
       </w:pPr>
       <w:r>
+        <w:rPr>
+          <w:noProof/>
+        </w:rPr>
         <w:lastRenderedPageBreak/>
         <w:drawing>
           <wp:inline distT="0" distB="0" distL="0" distR="0" wp14:anchorId="15B83688" wp14:editId="5710CAC8">
@@ -345,6 +354,9 @@
         <w:ind w:left="360"/>
       </w:pPr>
       <w:r>
+        <w:rPr>
+          <w:noProof/>
+        </w:rPr>
         <w:drawing>
           <wp:inline distT="0" distB="0" distL="0" distR="0" wp14:anchorId="6161AACC" wp14:editId="7BD58811">
             <wp:extent cx="5731510" cy="2122170"/>
@@ -486,6 +498,9 @@
     </w:p>
     <w:p>
       <w:r>
+        <w:rPr>
+          <w:noProof/>
+        </w:rPr>
         <w:lastRenderedPageBreak/>
         <w:drawing>
           <wp:inline distT="0" distB="0" distL="0" distR="0" wp14:anchorId="72785B67" wp14:editId="4DD87E10">
@@ -643,6 +658,9 @@
     </w:p>
     <w:p>
       <w:r>
+        <w:rPr>
+          <w:noProof/>
+        </w:rPr>
         <w:drawing>
           <wp:inline distT="0" distB="0" distL="0" distR="0" wp14:anchorId="362B1774" wp14:editId="43FAAECE">
             <wp:extent cx="5731510" cy="1925320"/>
@@ -733,6 +751,9 @@
     <w:p/>
     <w:p>
       <w:r>
+        <w:rPr>
+          <w:noProof/>
+        </w:rPr>
         <w:lastRenderedPageBreak/>
         <w:drawing>
           <wp:inline distT="0" distB="0" distL="0" distR="0" wp14:anchorId="02E73274" wp14:editId="1354731A">
@@ -801,6 +822,9 @@
         <w:pStyle w:val="ListParagraph"/>
       </w:pPr>
       <w:r>
+        <w:rPr>
+          <w:noProof/>
+        </w:rPr>
         <w:drawing>
           <wp:inline distT="0" distB="0" distL="0" distR="0" wp14:anchorId="6BDE1049" wp14:editId="400FD59E">
             <wp:extent cx="5731510" cy="3039745"/>
@@ -871,6 +895,9 @@
         <w:pStyle w:val="ListParagraph"/>
       </w:pPr>
       <w:r>
+        <w:rPr>
+          <w:noProof/>
+        </w:rPr>
         <w:drawing>
           <wp:inline distT="0" distB="0" distL="0" distR="0" wp14:anchorId="692778BC" wp14:editId="053C00A4">
             <wp:extent cx="5731510" cy="1070610"/>
@@ -948,6 +975,9 @@
     </w:p>
     <w:p>
       <w:r>
+        <w:rPr>
+          <w:noProof/>
+        </w:rPr>
         <w:drawing>
           <wp:inline distT="0" distB="0" distL="0" distR="0" wp14:anchorId="042CB631" wp14:editId="44C03036">
             <wp:extent cx="5731510" cy="3128010"/>
@@ -1012,6 +1042,9 @@
     </w:p>
     <w:p>
       <w:r>
+        <w:rPr>
+          <w:noProof/>
+        </w:rPr>
         <w:drawing>
           <wp:inline distT="0" distB="0" distL="0" distR="0" wp14:anchorId="2C5006BA" wp14:editId="75FD3462">
             <wp:extent cx="5731510" cy="2827020"/>
@@ -1084,6 +1117,9 @@
     </w:p>
     <w:p>
       <w:r>
+        <w:rPr>
+          <w:noProof/>
+        </w:rPr>
         <w:drawing>
           <wp:inline distT="0" distB="0" distL="0" distR="0" wp14:anchorId="464B30C4" wp14:editId="0E03F781">
             <wp:extent cx="5731510" cy="2567305"/>
@@ -1124,6 +1160,9 @@
     <w:p/>
     <w:p>
       <w:r>
+        <w:rPr>
+          <w:noProof/>
+        </w:rPr>
         <w:drawing>
           <wp:inline distT="0" distB="0" distL="0" distR="0" wp14:anchorId="23CD7435" wp14:editId="42395D26">
             <wp:extent cx="5731510" cy="2261870"/>
@@ -1187,6 +1226,9 @@
         <w:pStyle w:val="ListParagraph"/>
       </w:pPr>
       <w:r>
+        <w:rPr>
+          <w:noProof/>
+        </w:rPr>
         <w:lastRenderedPageBreak/>
         <w:drawing>
           <wp:inline distT="0" distB="0" distL="0" distR="0" wp14:anchorId="4E12DE4D" wp14:editId="4AB16AFC">
@@ -1235,6 +1277,9 @@
         <w:pStyle w:val="ListParagraph"/>
       </w:pPr>
       <w:r>
+        <w:rPr>
+          <w:noProof/>
+        </w:rPr>
         <w:drawing>
           <wp:inline distT="0" distB="0" distL="0" distR="0" wp14:anchorId="7B19A911" wp14:editId="11D00F92">
             <wp:extent cx="5731510" cy="3175000"/>
@@ -1294,6 +1339,9 @@
         <w:pStyle w:val="ListParagraph"/>
       </w:pPr>
       <w:r>
+        <w:rPr>
+          <w:noProof/>
+        </w:rPr>
         <w:lastRenderedPageBreak/>
         <w:drawing>
           <wp:inline distT="0" distB="0" distL="0" distR="0" wp14:anchorId="4007C300" wp14:editId="5D529DA5">
@@ -1388,6 +1436,9 @@
         <w:pStyle w:val="ListParagraph"/>
       </w:pPr>
       <w:r>
+        <w:rPr>
+          <w:noProof/>
+        </w:rPr>
         <w:drawing>
           <wp:inline distT="0" distB="0" distL="0" distR="0" wp14:anchorId="27960736" wp14:editId="3729CAE2">
             <wp:extent cx="5731510" cy="4149090"/>
@@ -1447,6 +1498,9 @@
         <w:ind w:left="360"/>
       </w:pPr>
       <w:r>
+        <w:rPr>
+          <w:noProof/>
+        </w:rPr>
         <w:drawing>
           <wp:inline distT="0" distB="0" distL="0" distR="0" wp14:anchorId="263CD221" wp14:editId="0546237F">
             <wp:extent cx="5731510" cy="2322195"/>
@@ -1486,9 +1540,205 @@
     </w:p>
     <w:p>
       <w:pPr>
-        <w:ind w:left="360"/>
-      </w:pPr>
-    </w:p>
+        <w:pStyle w:val="ListParagraph"/>
+        <w:numPr>
+          <w:ilvl w:val="0"/>
+          <w:numId w:val="2"/>
+        </w:numPr>
+      </w:pPr>
+      <w:r>
+        <w:t xml:space="preserve">We </w:t>
+      </w:r>
+      <w:proofErr w:type="spellStart"/>
+      <w:r>
+        <w:t>seen</w:t>
+      </w:r>
+      <w:proofErr w:type="spellEnd"/>
+      <w:r>
+        <w:t xml:space="preserve"> the use of @input decorator. With this decorator once we define property in component class that can be accessible in html element of </w:t>
+      </w:r>
+      <w:proofErr w:type="gramStart"/>
+      <w:r>
+        <w:t>it’s</w:t>
+      </w:r>
+      <w:proofErr w:type="gramEnd"/>
+      <w:r>
+        <w:t xml:space="preserve"> own as property and with that we can pass value to </w:t>
+      </w:r>
+      <w:proofErr w:type="spellStart"/>
+      <w:r>
+        <w:t>it’s</w:t>
+      </w:r>
+      <w:proofErr w:type="spellEnd"/>
+      <w:r>
+        <w:t xml:space="preserve"> actual/ replicable html file.</w:t>
+      </w:r>
+    </w:p>
+    <w:p>
+      <w:r>
+        <w:drawing>
+          <wp:inline distT="0" distB="0" distL="0" distR="0" wp14:anchorId="65253E56" wp14:editId="1EAE4F43">
+            <wp:extent cx="5731510" cy="3900805"/>
+            <wp:effectExtent l="0" t="0" r="2540" b="4445"/>
+            <wp:docPr id="1626767925" name="Picture 1"/>
+            <wp:cNvGraphicFramePr>
+              <a:graphicFrameLocks xmlns:a="http://schemas.openxmlformats.org/drawingml/2006/main" noChangeAspect="1"/>
+            </wp:cNvGraphicFramePr>
+            <a:graphic xmlns:a="http://schemas.openxmlformats.org/drawingml/2006/main">
+              <a:graphicData uri="http://schemas.openxmlformats.org/drawingml/2006/picture">
+                <pic:pic xmlns:pic="http://schemas.openxmlformats.org/drawingml/2006/picture">
+                  <pic:nvPicPr>
+                    <pic:cNvPr id="1626767925" name=""/>
+                    <pic:cNvPicPr/>
+                  </pic:nvPicPr>
+                  <pic:blipFill>
+                    <a:blip r:embed="rId23"/>
+                    <a:stretch>
+                      <a:fillRect/>
+                    </a:stretch>
+                  </pic:blipFill>
+                  <pic:spPr>
+                    <a:xfrm>
+                      <a:off x="0" y="0"/>
+                      <a:ext cx="5731510" cy="3900805"/>
+                    </a:xfrm>
+                    <a:prstGeom prst="rect">
+                      <a:avLst/>
+                    </a:prstGeom>
+                  </pic:spPr>
+                </pic:pic>
+              </a:graphicData>
+            </a:graphic>
+          </wp:inline>
+        </w:drawing>
+      </w:r>
+    </w:p>
+    <w:p/>
+    <w:p/>
+    <w:p/>
+    <w:p/>
+    <w:p>
+      <w:r>
+        <w:drawing>
+          <wp:inline distT="0" distB="0" distL="0" distR="0" wp14:anchorId="67C9878B" wp14:editId="08125ECE">
+            <wp:extent cx="5731510" cy="3356610"/>
+            <wp:effectExtent l="0" t="0" r="2540" b="0"/>
+            <wp:docPr id="195493830" name="Picture 1"/>
+            <wp:cNvGraphicFramePr>
+              <a:graphicFrameLocks xmlns:a="http://schemas.openxmlformats.org/drawingml/2006/main" noChangeAspect="1"/>
+            </wp:cNvGraphicFramePr>
+            <a:graphic xmlns:a="http://schemas.openxmlformats.org/drawingml/2006/main">
+              <a:graphicData uri="http://schemas.openxmlformats.org/drawingml/2006/picture">
+                <pic:pic xmlns:pic="http://schemas.openxmlformats.org/drawingml/2006/picture">
+                  <pic:nvPicPr>
+                    <pic:cNvPr id="195493830" name=""/>
+                    <pic:cNvPicPr/>
+                  </pic:nvPicPr>
+                  <pic:blipFill>
+                    <a:blip r:embed="rId24"/>
+                    <a:stretch>
+                      <a:fillRect/>
+                    </a:stretch>
+                  </pic:blipFill>
+                  <pic:spPr>
+                    <a:xfrm>
+                      <a:off x="0" y="0"/>
+                      <a:ext cx="5731510" cy="3356610"/>
+                    </a:xfrm>
+                    <a:prstGeom prst="rect">
+                      <a:avLst/>
+                    </a:prstGeom>
+                  </pic:spPr>
+                </pic:pic>
+              </a:graphicData>
+            </a:graphic>
+          </wp:inline>
+        </w:drawing>
+      </w:r>
+    </w:p>
+    <w:p/>
+    <w:p>
+      <w:r>
+        <w:drawing>
+          <wp:inline distT="0" distB="0" distL="0" distR="0" wp14:anchorId="35E0157A" wp14:editId="1265849C">
+            <wp:extent cx="5731510" cy="2450465"/>
+            <wp:effectExtent l="0" t="0" r="2540" b="6985"/>
+            <wp:docPr id="1153505227" name="Picture 1"/>
+            <wp:cNvGraphicFramePr>
+              <a:graphicFrameLocks xmlns:a="http://schemas.openxmlformats.org/drawingml/2006/main" noChangeAspect="1"/>
+            </wp:cNvGraphicFramePr>
+            <a:graphic xmlns:a="http://schemas.openxmlformats.org/drawingml/2006/main">
+              <a:graphicData uri="http://schemas.openxmlformats.org/drawingml/2006/picture">
+                <pic:pic xmlns:pic="http://schemas.openxmlformats.org/drawingml/2006/picture">
+                  <pic:nvPicPr>
+                    <pic:cNvPr id="1153505227" name=""/>
+                    <pic:cNvPicPr/>
+                  </pic:nvPicPr>
+                  <pic:blipFill>
+                    <a:blip r:embed="rId25"/>
+                    <a:stretch>
+                      <a:fillRect/>
+                    </a:stretch>
+                  </pic:blipFill>
+                  <pic:spPr>
+                    <a:xfrm>
+                      <a:off x="0" y="0"/>
+                      <a:ext cx="5731510" cy="2450465"/>
+                    </a:xfrm>
+                    <a:prstGeom prst="rect">
+                      <a:avLst/>
+                    </a:prstGeom>
+                  </pic:spPr>
+                </pic:pic>
+              </a:graphicData>
+            </a:graphic>
+          </wp:inline>
+        </w:drawing>
+      </w:r>
+    </w:p>
+    <w:p/>
+    <w:p>
+      <w:r>
+        <w:lastRenderedPageBreak/>
+        <w:drawing>
+          <wp:inline distT="0" distB="0" distL="0" distR="0" wp14:anchorId="66CFC65A" wp14:editId="48909B5E">
+            <wp:extent cx="5731510" cy="2987675"/>
+            <wp:effectExtent l="0" t="0" r="2540" b="3175"/>
+            <wp:docPr id="1346677614" name="Picture 1"/>
+            <wp:cNvGraphicFramePr>
+              <a:graphicFrameLocks xmlns:a="http://schemas.openxmlformats.org/drawingml/2006/main" noChangeAspect="1"/>
+            </wp:cNvGraphicFramePr>
+            <a:graphic xmlns:a="http://schemas.openxmlformats.org/drawingml/2006/main">
+              <a:graphicData uri="http://schemas.openxmlformats.org/drawingml/2006/picture">
+                <pic:pic xmlns:pic="http://schemas.openxmlformats.org/drawingml/2006/picture">
+                  <pic:nvPicPr>
+                    <pic:cNvPr id="1346677614" name=""/>
+                    <pic:cNvPicPr/>
+                  </pic:nvPicPr>
+                  <pic:blipFill>
+                    <a:blip r:embed="rId26"/>
+                    <a:stretch>
+                      <a:fillRect/>
+                    </a:stretch>
+                  </pic:blipFill>
+                  <pic:spPr>
+                    <a:xfrm>
+                      <a:off x="0" y="0"/>
+                      <a:ext cx="5731510" cy="2987675"/>
+                    </a:xfrm>
+                    <a:prstGeom prst="rect">
+                      <a:avLst/>
+                    </a:prstGeom>
+                  </pic:spPr>
+                </pic:pic>
+              </a:graphicData>
+            </a:graphic>
+          </wp:inline>
+        </w:drawing>
+      </w:r>
+    </w:p>
+    <w:p/>
+    <w:p/>
     <w:p>
       <w:pPr>
         <w:ind w:left="360"/>
@@ -2346,7 +2596,6 @@
   <w:style w:type="character" w:default="1" w:styleId="DefaultParagraphFont">
     <w:name w:val="Default Paragraph Font"/>
     <w:uiPriority w:val="1"/>
-    <w:semiHidden/>
     <w:unhideWhenUsed/>
   </w:style>
   <w:style w:type="table" w:default="1" w:styleId="TableNormal">

</xml_diff>

<commit_message>
Output decorator for custom events
</commit_message>
<xml_diff>
--- a/Angular Notes By Jatin.docx
+++ b/Angular Notes By Jatin.docx
@@ -1800,6 +1800,9 @@
     </w:p>
     <w:p>
       <w:r>
+        <w:rPr>
+          <w:noProof/>
+        </w:rPr>
         <w:drawing>
           <wp:inline distT="0" distB="0" distL="0" distR="0" wp14:anchorId="5F176726" wp14:editId="64214802">
             <wp:extent cx="5731510" cy="3209290"/>
@@ -1840,6 +1843,9 @@
     <w:p/>
     <w:p>
       <w:r>
+        <w:rPr>
+          <w:noProof/>
+        </w:rPr>
         <w:lastRenderedPageBreak/>
         <w:drawing>
           <wp:inline distT="0" distB="0" distL="0" distR="0" wp14:anchorId="11BF06FF" wp14:editId="648481C2">
@@ -1879,7 +1885,199 @@
       </w:r>
     </w:p>
     <w:p/>
+    <w:p>
+      <w:pPr>
+        <w:jc w:val="center"/>
+        <w:rPr>
+          <w:b/>
+          <w:bCs/>
+          <w:sz w:val="32"/>
+          <w:szCs w:val="32"/>
+        </w:rPr>
+      </w:pPr>
+      <w:r>
+        <w:rPr>
+          <w:b/>
+          <w:bCs/>
+          <w:sz w:val="32"/>
+          <w:szCs w:val="32"/>
+        </w:rPr>
+        <w:t>Output decorator for custom events</w:t>
+      </w:r>
+    </w:p>
     <w:p/>
+    <w:p>
+      <w:pPr>
+        <w:pStyle w:val="ListParagraph"/>
+        <w:numPr>
+          <w:ilvl w:val="0"/>
+          <w:numId w:val="2"/>
+        </w:numPr>
+      </w:pPr>
+      <w:r>
+        <w:t>We learned new concept @Output decorative to define custom events.</w:t>
+      </w:r>
+    </w:p>
+    <w:p>
+      <w:r>
+        <w:drawing>
+          <wp:inline distT="0" distB="0" distL="0" distR="0" wp14:anchorId="5563A633" wp14:editId="0B2BF679">
+            <wp:extent cx="5731510" cy="3825875"/>
+            <wp:effectExtent l="0" t="0" r="2540" b="3175"/>
+            <wp:docPr id="707417769" name="Picture 1"/>
+            <wp:cNvGraphicFramePr>
+              <a:graphicFrameLocks xmlns:a="http://schemas.openxmlformats.org/drawingml/2006/main" noChangeAspect="1"/>
+            </wp:cNvGraphicFramePr>
+            <a:graphic xmlns:a="http://schemas.openxmlformats.org/drawingml/2006/main">
+              <a:graphicData uri="http://schemas.openxmlformats.org/drawingml/2006/picture">
+                <pic:pic xmlns:pic="http://schemas.openxmlformats.org/drawingml/2006/picture">
+                  <pic:nvPicPr>
+                    <pic:cNvPr id="707417769" name=""/>
+                    <pic:cNvPicPr/>
+                  </pic:nvPicPr>
+                  <pic:blipFill>
+                    <a:blip r:embed="rId29"/>
+                    <a:stretch>
+                      <a:fillRect/>
+                    </a:stretch>
+                  </pic:blipFill>
+                  <pic:spPr>
+                    <a:xfrm>
+                      <a:off x="0" y="0"/>
+                      <a:ext cx="5731510" cy="3825875"/>
+                    </a:xfrm>
+                    <a:prstGeom prst="rect">
+                      <a:avLst/>
+                    </a:prstGeom>
+                  </pic:spPr>
+                </pic:pic>
+              </a:graphicData>
+            </a:graphic>
+          </wp:inline>
+        </w:drawing>
+      </w:r>
+    </w:p>
+    <w:p/>
+    <w:p>
+      <w:r>
+        <w:lastRenderedPageBreak/>
+        <w:drawing>
+          <wp:inline distT="0" distB="0" distL="0" distR="0" wp14:anchorId="66DB18FF" wp14:editId="655C1190">
+            <wp:extent cx="5731510" cy="2205355"/>
+            <wp:effectExtent l="0" t="0" r="2540" b="4445"/>
+            <wp:docPr id="1485859558" name="Picture 1"/>
+            <wp:cNvGraphicFramePr>
+              <a:graphicFrameLocks xmlns:a="http://schemas.openxmlformats.org/drawingml/2006/main" noChangeAspect="1"/>
+            </wp:cNvGraphicFramePr>
+            <a:graphic xmlns:a="http://schemas.openxmlformats.org/drawingml/2006/main">
+              <a:graphicData uri="http://schemas.openxmlformats.org/drawingml/2006/picture">
+                <pic:pic xmlns:pic="http://schemas.openxmlformats.org/drawingml/2006/picture">
+                  <pic:nvPicPr>
+                    <pic:cNvPr id="1485859558" name=""/>
+                    <pic:cNvPicPr/>
+                  </pic:nvPicPr>
+                  <pic:blipFill>
+                    <a:blip r:embed="rId30"/>
+                    <a:stretch>
+                      <a:fillRect/>
+                    </a:stretch>
+                  </pic:blipFill>
+                  <pic:spPr>
+                    <a:xfrm>
+                      <a:off x="0" y="0"/>
+                      <a:ext cx="5731510" cy="2205355"/>
+                    </a:xfrm>
+                    <a:prstGeom prst="rect">
+                      <a:avLst/>
+                    </a:prstGeom>
+                  </pic:spPr>
+                </pic:pic>
+              </a:graphicData>
+            </a:graphic>
+          </wp:inline>
+        </w:drawing>
+      </w:r>
+    </w:p>
+    <w:p/>
+    <w:p>
+      <w:r>
+        <w:drawing>
+          <wp:inline distT="0" distB="0" distL="0" distR="0" wp14:anchorId="6B1332E9" wp14:editId="710790DA">
+            <wp:extent cx="5731510" cy="1851025"/>
+            <wp:effectExtent l="0" t="0" r="2540" b="0"/>
+            <wp:docPr id="799663357" name="Picture 1"/>
+            <wp:cNvGraphicFramePr>
+              <a:graphicFrameLocks xmlns:a="http://schemas.openxmlformats.org/drawingml/2006/main" noChangeAspect="1"/>
+            </wp:cNvGraphicFramePr>
+            <a:graphic xmlns:a="http://schemas.openxmlformats.org/drawingml/2006/main">
+              <a:graphicData uri="http://schemas.openxmlformats.org/drawingml/2006/picture">
+                <pic:pic xmlns:pic="http://schemas.openxmlformats.org/drawingml/2006/picture">
+                  <pic:nvPicPr>
+                    <pic:cNvPr id="799663357" name=""/>
+                    <pic:cNvPicPr/>
+                  </pic:nvPicPr>
+                  <pic:blipFill>
+                    <a:blip r:embed="rId31"/>
+                    <a:stretch>
+                      <a:fillRect/>
+                    </a:stretch>
+                  </pic:blipFill>
+                  <pic:spPr>
+                    <a:xfrm>
+                      <a:off x="0" y="0"/>
+                      <a:ext cx="5731510" cy="1851025"/>
+                    </a:xfrm>
+                    <a:prstGeom prst="rect">
+                      <a:avLst/>
+                    </a:prstGeom>
+                  </pic:spPr>
+                </pic:pic>
+              </a:graphicData>
+            </a:graphic>
+          </wp:inline>
+        </w:drawing>
+      </w:r>
+    </w:p>
+    <w:p/>
+    <w:p>
+      <w:r>
+        <w:drawing>
+          <wp:inline distT="0" distB="0" distL="0" distR="0" wp14:anchorId="5F58B147" wp14:editId="6000B6D9">
+            <wp:extent cx="5731510" cy="3273425"/>
+            <wp:effectExtent l="0" t="0" r="2540" b="3175"/>
+            <wp:docPr id="1906928496" name="Picture 1"/>
+            <wp:cNvGraphicFramePr>
+              <a:graphicFrameLocks xmlns:a="http://schemas.openxmlformats.org/drawingml/2006/main" noChangeAspect="1"/>
+            </wp:cNvGraphicFramePr>
+            <a:graphic xmlns:a="http://schemas.openxmlformats.org/drawingml/2006/main">
+              <a:graphicData uri="http://schemas.openxmlformats.org/drawingml/2006/picture">
+                <pic:pic xmlns:pic="http://schemas.openxmlformats.org/drawingml/2006/picture">
+                  <pic:nvPicPr>
+                    <pic:cNvPr id="1906928496" name=""/>
+                    <pic:cNvPicPr/>
+                  </pic:nvPicPr>
+                  <pic:blipFill>
+                    <a:blip r:embed="rId32"/>
+                    <a:stretch>
+                      <a:fillRect/>
+                    </a:stretch>
+                  </pic:blipFill>
+                  <pic:spPr>
+                    <a:xfrm>
+                      <a:off x="0" y="0"/>
+                      <a:ext cx="5731510" cy="3273425"/>
+                    </a:xfrm>
+                    <a:prstGeom prst="rect">
+                      <a:avLst/>
+                    </a:prstGeom>
+                  </pic:spPr>
+                </pic:pic>
+              </a:graphicData>
+            </a:graphic>
+          </wp:inline>
+        </w:drawing>
+      </w:r>
+    </w:p>
     <w:p>
       <w:pPr>
         <w:ind w:left="360"/>

</xml_diff>

<commit_message>
added notes for data type
</commit_message>
<xml_diff>
--- a/Angular Notes By Jatin.docx
+++ b/Angular Notes By Jatin.docx
@@ -2082,6 +2082,46 @@
       <w:pPr>
         <w:ind w:left="360"/>
       </w:pPr>
+    </w:p>
+    <w:p/>
+    <w:p>
+      <w:r>
+        <w:drawing>
+          <wp:inline distT="0" distB="0" distL="0" distR="0" wp14:anchorId="4F885827" wp14:editId="4E379C91">
+            <wp:extent cx="5731510" cy="1245235"/>
+            <wp:effectExtent l="0" t="0" r="2540" b="0"/>
+            <wp:docPr id="1765692858" name="Picture 1"/>
+            <wp:cNvGraphicFramePr>
+              <a:graphicFrameLocks xmlns:a="http://schemas.openxmlformats.org/drawingml/2006/main" noChangeAspect="1"/>
+            </wp:cNvGraphicFramePr>
+            <a:graphic xmlns:a="http://schemas.openxmlformats.org/drawingml/2006/main">
+              <a:graphicData uri="http://schemas.openxmlformats.org/drawingml/2006/picture">
+                <pic:pic xmlns:pic="http://schemas.openxmlformats.org/drawingml/2006/picture">
+                  <pic:nvPicPr>
+                    <pic:cNvPr id="1765692858" name=""/>
+                    <pic:cNvPicPr/>
+                  </pic:nvPicPr>
+                  <pic:blipFill>
+                    <a:blip r:embed="rId33"/>
+                    <a:stretch>
+                      <a:fillRect/>
+                    </a:stretch>
+                  </pic:blipFill>
+                  <pic:spPr>
+                    <a:xfrm>
+                      <a:off x="0" y="0"/>
+                      <a:ext cx="5731510" cy="1245235"/>
+                    </a:xfrm>
+                    <a:prstGeom prst="rect">
+                      <a:avLst/>
+                    </a:prstGeom>
+                  </pic:spPr>
+                </pic:pic>
+              </a:graphicData>
+            </a:graphic>
+          </wp:inline>
+        </w:drawing>
+      </w:r>
     </w:p>
     <w:p/>
     <w:p/>

</xml_diff>

<commit_message>
define object as variable with type or interface typescript feature to define properties types
</commit_message>
<xml_diff>
--- a/Angular Notes By Jatin.docx
+++ b/Angular Notes By Jatin.docx
@@ -11,50 +11,18 @@
     <w:p/>
     <w:p>
       <w:r>
-        <w:t xml:space="preserve">-&gt; install Angular Essentials extension, that is pack of more than 5 extensions that </w:t>
-      </w:r>
-      <w:proofErr w:type="spellStart"/>
-      <w:r>
-        <w:t>usefull</w:t>
-      </w:r>
-      <w:proofErr w:type="spellEnd"/>
-      <w:r>
-        <w:t xml:space="preserve"> for development in VS code.</w:t>
-      </w:r>
-    </w:p>
-    <w:p>
-      <w:r>
-        <w:t xml:space="preserve">-&gt; TO run your Angular project hit </w:t>
-      </w:r>
-      <w:proofErr w:type="spellStart"/>
-      <w:r>
-        <w:t>npm</w:t>
-      </w:r>
-      <w:proofErr w:type="spellEnd"/>
-      <w:r>
-        <w:t xml:space="preserve"> start command</w:t>
+        <w:t>-&gt; install Angular Essentials extension, that is pack of more than 5 extensions that usefull for development in VS code.</w:t>
+      </w:r>
+    </w:p>
+    <w:p>
+      <w:r>
+        <w:t>-&gt; TO run your Angular project hit npm start command</w:t>
       </w:r>
     </w:p>
     <w:p/>
     <w:p>
       <w:r>
-        <w:t xml:space="preserve">-&gt; ACADEMIND_JETBRAINS is the code for free </w:t>
-      </w:r>
-      <w:proofErr w:type="spellStart"/>
-      <w:r>
-        <w:t>Jetbrains</w:t>
-      </w:r>
-      <w:proofErr w:type="spellEnd"/>
-      <w:r>
-        <w:t xml:space="preserve"> </w:t>
-      </w:r>
-      <w:proofErr w:type="spellStart"/>
-      <w:r>
-        <w:t>edditor</w:t>
-      </w:r>
-      <w:proofErr w:type="spellEnd"/>
-      <w:r>
-        <w:t xml:space="preserve"> for six months.</w:t>
+        <w:t>-&gt; ACADEMIND_JETBRAINS is the code for free Jetbrains edditor for six months.</w:t>
       </w:r>
     </w:p>
     <w:p/>
@@ -67,15 +35,7 @@
         </w:numPr>
       </w:pPr>
       <w:r>
-        <w:t xml:space="preserve">Below are the Configuration files for TypeScript, generally no need to change. They are generally for the </w:t>
-      </w:r>
-      <w:proofErr w:type="gramStart"/>
-      <w:r>
-        <w:t>in built</w:t>
-      </w:r>
-      <w:proofErr w:type="gramEnd"/>
-      <w:r>
-        <w:t xml:space="preserve"> use to convert TypeScript code to JavaScript when software runs in browser.</w:t>
+        <w:t>Below are the Configuration files for TypeScript, generally no need to change. They are generally for the in built use to convert TypeScript code to JavaScript when software runs in browser.</w:t>
       </w:r>
     </w:p>
     <w:p>
@@ -129,23 +89,7 @@
         </w:numPr>
       </w:pPr>
       <w:r>
-        <w:t xml:space="preserve">Below files are main files about project introduction and for identify the project dependency for various </w:t>
-      </w:r>
-      <w:proofErr w:type="spellStart"/>
-      <w:r>
-        <w:t>npm</w:t>
-      </w:r>
-      <w:proofErr w:type="spellEnd"/>
-      <w:r>
-        <w:t xml:space="preserve"> </w:t>
-      </w:r>
-      <w:proofErr w:type="spellStart"/>
-      <w:r>
-        <w:t>pakages</w:t>
-      </w:r>
-      <w:proofErr w:type="spellEnd"/>
-      <w:r>
-        <w:t>.</w:t>
+        <w:t>Below files are main files about project introduction and for identify the project dependency for various npm pakages.</w:t>
       </w:r>
     </w:p>
     <w:p>
@@ -208,33 +152,15 @@
         </w:numPr>
       </w:pPr>
       <w:r>
-        <w:t xml:space="preserve">Below file is generally use of the configuration of </w:t>
-      </w:r>
-      <w:proofErr w:type="gramStart"/>
-      <w:r>
-        <w:t>Angular  and</w:t>
-      </w:r>
-      <w:proofErr w:type="gramEnd"/>
-      <w:r>
-        <w:t xml:space="preserve"> it’s various tools.</w:t>
-      </w:r>
-    </w:p>
-    <w:p>
-      <w:pPr>
-        <w:pStyle w:val="ListParagraph"/>
-      </w:pPr>
-      <w:r>
-        <w:t xml:space="preserve">File name is </w:t>
-      </w:r>
-      <w:proofErr w:type="spellStart"/>
-      <w:proofErr w:type="gramStart"/>
-      <w:r>
-        <w:t>angular.json</w:t>
-      </w:r>
-      <w:proofErr w:type="spellEnd"/>
-      <w:proofErr w:type="gramEnd"/>
-      <w:r>
-        <w:t>.</w:t>
+        <w:t>Below file is generally use of the configuration of Angular  and it’s various tools.</w:t>
+      </w:r>
+    </w:p>
+    <w:p>
+      <w:pPr>
+        <w:pStyle w:val="ListParagraph"/>
+      </w:pPr>
+      <w:r>
+        <w:t>File name is angular.json.</w:t>
       </w:r>
     </w:p>
     <w:p>
@@ -246,23 +172,7 @@
         </w:numPr>
       </w:pPr>
       <w:r>
-        <w:t xml:space="preserve">This </w:t>
-      </w:r>
-      <w:proofErr w:type="spellStart"/>
-      <w:r>
-        <w:t>src</w:t>
-      </w:r>
-      <w:proofErr w:type="spellEnd"/>
-      <w:r>
-        <w:t xml:space="preserve"> folder is main and important folder for your development code. </w:t>
-      </w:r>
-      <w:proofErr w:type="gramStart"/>
-      <w:r>
-        <w:t>Generally</w:t>
-      </w:r>
-      <w:proofErr w:type="gramEnd"/>
-      <w:r>
-        <w:t xml:space="preserve"> all files and folders comes under this folder.</w:t>
+        <w:t>This src folder is main and important folder for your development code. Generally all files and folders comes under this folder.</w:t>
       </w:r>
     </w:p>
     <w:p>
@@ -318,15 +228,7 @@
     </w:p>
     <w:p>
       <w:r>
-        <w:t xml:space="preserve">==== How Angular project </w:t>
-      </w:r>
-      <w:proofErr w:type="gramStart"/>
-      <w:r>
-        <w:t>runs.=</w:t>
-      </w:r>
-      <w:proofErr w:type="gramEnd"/>
-      <w:r>
-        <w:t>===</w:t>
+        <w:t>==== How Angular project runs.====</w:t>
       </w:r>
     </w:p>
     <w:p>
@@ -338,15 +240,7 @@
         </w:numPr>
       </w:pPr>
       <w:r>
-        <w:t xml:space="preserve">First code file that execute after all configuration files is </w:t>
-      </w:r>
-      <w:proofErr w:type="spellStart"/>
-      <w:r>
-        <w:t>main.ts</w:t>
-      </w:r>
-      <w:proofErr w:type="spellEnd"/>
-      <w:r>
-        <w:t xml:space="preserve"> file.</w:t>
+        <w:t>First code file that execute after all configuration files is main.ts file.</w:t>
       </w:r>
     </w:p>
     <w:p>
@@ -408,23 +302,7 @@
         </w:numPr>
       </w:pPr>
       <w:r>
-        <w:t xml:space="preserve">Here we imported </w:t>
-      </w:r>
-      <w:proofErr w:type="spellStart"/>
-      <w:r>
-        <w:t>bootstrapApplication</w:t>
-      </w:r>
-      <w:proofErr w:type="spellEnd"/>
-      <w:r>
-        <w:t xml:space="preserve"> object from @angular/plarform-browser </w:t>
-      </w:r>
-      <w:proofErr w:type="spellStart"/>
-      <w:r>
-        <w:t>pakage</w:t>
-      </w:r>
-      <w:proofErr w:type="spellEnd"/>
-      <w:r>
-        <w:t>.</w:t>
+        <w:t>Here we imported bootstrapApplication object from @angular/plarform-browser pakage.</w:t>
       </w:r>
     </w:p>
     <w:p>
@@ -436,23 +314,7 @@
         </w:numPr>
       </w:pPr>
       <w:r>
-        <w:t xml:space="preserve">And another object imported is </w:t>
-      </w:r>
-      <w:proofErr w:type="spellStart"/>
-      <w:r>
-        <w:t>AppComponent</w:t>
-      </w:r>
-      <w:proofErr w:type="spellEnd"/>
-      <w:r>
-        <w:t xml:space="preserve"> that is from in built folder app/</w:t>
-      </w:r>
-      <w:proofErr w:type="spellStart"/>
-      <w:r>
-        <w:t>app.component.ts</w:t>
-      </w:r>
-      <w:proofErr w:type="spellEnd"/>
-      <w:r>
-        <w:t xml:space="preserve"> file.</w:t>
+        <w:t>And another object imported is AppComponent that is from in built folder app/app.component.ts file.</w:t>
       </w:r>
     </w:p>
     <w:p>
@@ -463,37 +325,8 @@
           <w:numId w:val="2"/>
         </w:numPr>
       </w:pPr>
-      <w:proofErr w:type="gramStart"/>
-      <w:r>
-        <w:t>So</w:t>
-      </w:r>
-      <w:proofErr w:type="gramEnd"/>
-      <w:r>
-        <w:t xml:space="preserve"> When </w:t>
-      </w:r>
-      <w:proofErr w:type="spellStart"/>
-      <w:r>
-        <w:t>bootstrapApplication</w:t>
-      </w:r>
-      <w:proofErr w:type="spellEnd"/>
-      <w:r>
-        <w:t xml:space="preserve"> try to load </w:t>
-      </w:r>
-      <w:proofErr w:type="spellStart"/>
-      <w:r>
-        <w:t>AppComponent</w:t>
-      </w:r>
-      <w:proofErr w:type="spellEnd"/>
-      <w:r>
-        <w:t xml:space="preserve"> it will go to that app/</w:t>
-      </w:r>
-      <w:proofErr w:type="spellStart"/>
-      <w:r>
-        <w:t>app.component.ts</w:t>
-      </w:r>
-      <w:proofErr w:type="spellEnd"/>
-      <w:r>
-        <w:t xml:space="preserve"> file as per settings it loads it.</w:t>
+      <w:r>
+        <w:t>So When bootstrapApplication try to load AppComponent it will go to that app/app.component.ts file as per settings it loads it.</w:t>
       </w:r>
     </w:p>
     <w:p>
@@ -549,15 +382,7 @@
         </w:numPr>
       </w:pPr>
       <w:r>
-        <w:t xml:space="preserve">Here Component object is imported from @angular/core </w:t>
-      </w:r>
-      <w:proofErr w:type="spellStart"/>
-      <w:r>
-        <w:t>pakage</w:t>
-      </w:r>
-      <w:proofErr w:type="spellEnd"/>
-      <w:r>
-        <w:t>.</w:t>
+        <w:t>Here Component object is imported from @angular/core pakage.</w:t>
       </w:r>
     </w:p>
     <w:p>
@@ -581,23 +406,7 @@
         </w:numPr>
       </w:pPr>
       <w:r>
-        <w:t xml:space="preserve">Once this decorative is implemented with certain options, it will pass this all options or settings to below </w:t>
-      </w:r>
-      <w:proofErr w:type="spellStart"/>
-      <w:r>
-        <w:t>Javascript</w:t>
-      </w:r>
-      <w:proofErr w:type="spellEnd"/>
-      <w:r>
-        <w:t xml:space="preserve"> class that exported in same file </w:t>
-      </w:r>
-      <w:proofErr w:type="spellStart"/>
-      <w:r>
-        <w:t>AppComponent</w:t>
-      </w:r>
-      <w:proofErr w:type="spellEnd"/>
-      <w:r>
-        <w:t>.</w:t>
+        <w:t>Once this decorative is implemented with certain options, it will pass this all options or settings to below Javascript class that exported in same file AppComponent.</w:t>
       </w:r>
     </w:p>
     <w:p>
@@ -609,15 +418,7 @@
         </w:numPr>
       </w:pPr>
       <w:r>
-        <w:t>Here one setting is “Selector</w:t>
-      </w:r>
-      <w:proofErr w:type="gramStart"/>
-      <w:r>
-        <w:t>” ,</w:t>
-      </w:r>
-      <w:proofErr w:type="gramEnd"/>
-      <w:r>
-        <w:t xml:space="preserve"> it means browser will check for element in index.html file that is mentioned here in “selector” settings.</w:t>
+        <w:t>Here one setting is “Selector” , it means browser will check for element in index.html file that is mentioned here in “selector” settings.</w:t>
       </w:r>
     </w:p>
     <w:p>
@@ -629,31 +430,7 @@
         </w:numPr>
       </w:pPr>
       <w:r>
-        <w:t>And now in place of that element, for example here element is ‘jack-root</w:t>
-      </w:r>
-      <w:proofErr w:type="gramStart"/>
-      <w:r>
-        <w:t>’ ,</w:t>
-      </w:r>
-      <w:proofErr w:type="gramEnd"/>
-      <w:r>
-        <w:t xml:space="preserve"> so browser finds the element ‘jack-root’ and replace it will what ever code return in file that is mentioned in “</w:t>
-      </w:r>
-      <w:proofErr w:type="spellStart"/>
-      <w:r>
-        <w:t>templateUrl</w:t>
-      </w:r>
-      <w:proofErr w:type="spellEnd"/>
-      <w:r>
-        <w:t xml:space="preserve">” settings. Here in this </w:t>
-      </w:r>
-      <w:proofErr w:type="gramStart"/>
-      <w:r>
-        <w:t>case</w:t>
-      </w:r>
-      <w:proofErr w:type="gramEnd"/>
-      <w:r>
-        <w:t xml:space="preserve"> it is app.component.html.</w:t>
+        <w:t>And now in place of that element, for example here element is ‘jack-root’ , so browser finds the element ‘jack-root’ and replace it will what ever code return in file that is mentioned in “templateUrl” settings. Here in this case it is app.component.html.</w:t>
       </w:r>
     </w:p>
     <w:p>
@@ -708,15 +485,7 @@
         </w:numPr>
       </w:pPr>
       <w:r>
-        <w:t>While rendering this content it applies the style that is define in “</w:t>
-      </w:r>
-      <w:proofErr w:type="spellStart"/>
-      <w:r>
-        <w:t>styleUrl</w:t>
-      </w:r>
-      <w:proofErr w:type="spellEnd"/>
-      <w:r>
-        <w:t>” settings file.</w:t>
+        <w:t>While rendering this content it applies the style that is define in “styleUrl” settings file.</w:t>
       </w:r>
     </w:p>
     <w:p>
@@ -739,13 +508,8 @@
           <w:numId w:val="2"/>
         </w:numPr>
       </w:pPr>
-      <w:proofErr w:type="gramStart"/>
-      <w:r>
-        <w:t>So</w:t>
-      </w:r>
-      <w:proofErr w:type="gramEnd"/>
-      <w:r>
-        <w:t xml:space="preserve"> for that we can register or we can say import other components in app component and then define it in “imports” array in @Compoent decorative as shown below in image.</w:t>
+      <w:r>
+        <w:t>So for that we can register or we can say import other components in app component and then define it in “imports” array in @Compoent decorative as shown below in image.</w:t>
       </w:r>
     </w:p>
     <w:p/>
@@ -801,15 +565,7 @@
         </w:numPr>
       </w:pPr>
       <w:r>
-        <w:t xml:space="preserve">Now to use </w:t>
-      </w:r>
-      <w:proofErr w:type="gramStart"/>
-      <w:r>
-        <w:t>those custom component</w:t>
-      </w:r>
-      <w:proofErr w:type="gramEnd"/>
-      <w:r>
-        <w:t xml:space="preserve"> modify app.component.html file accordingly.</w:t>
+        <w:t>Now to use those custom component modify app.component.html file accordingly.</w:t>
       </w:r>
     </w:p>
     <w:p>
@@ -879,15 +635,7 @@
         </w:numPr>
       </w:pPr>
       <w:r>
-        <w:t xml:space="preserve">Using ng g c command also components file can be </w:t>
-      </w:r>
-      <w:proofErr w:type="gramStart"/>
-      <w:r>
-        <w:t>generate</w:t>
-      </w:r>
-      <w:proofErr w:type="gramEnd"/>
-      <w:r>
-        <w:t>. Seen as below in image.</w:t>
+        <w:t>Using ng g c command also components file can be generate. Seen as below in image.</w:t>
       </w:r>
     </w:p>
     <w:p>
@@ -962,15 +710,7 @@
         </w:numPr>
       </w:pPr>
       <w:r>
-        <w:t xml:space="preserve">Here </w:t>
-      </w:r>
-      <w:proofErr w:type="spellStart"/>
-      <w:r>
-        <w:t>selectedUser</w:t>
-      </w:r>
-      <w:proofErr w:type="spellEnd"/>
-      <w:r>
-        <w:t xml:space="preserve"> is available for user.component.html file.</w:t>
+        <w:t>Here selectedUser is available for user.component.html file.</w:t>
       </w:r>
     </w:p>
     <w:p>
@@ -1092,27 +832,11 @@
         </w:numPr>
       </w:pPr>
       <w:r>
-        <w:t xml:space="preserve">Anther feature of TypeScript or </w:t>
-      </w:r>
-      <w:proofErr w:type="spellStart"/>
-      <w:r>
-        <w:t>JavaSCript</w:t>
-      </w:r>
-      <w:proofErr w:type="spellEnd"/>
-      <w:r>
-        <w:t xml:space="preserve"> we have inside class is getter or setter. We can simply use getter to get value of that property after assigned it. As shown in </w:t>
+        <w:t xml:space="preserve">Anther feature of TypeScript or JavaSCript we have inside class is getter or setter. We can simply use getter to get value of that property after assigned it. As shown in </w:t>
       </w:r>
       <w:r>
         <w:lastRenderedPageBreak/>
-        <w:t>below image, now this “</w:t>
-      </w:r>
-      <w:proofErr w:type="spellStart"/>
-      <w:r>
-        <w:t>imagePath</w:t>
-      </w:r>
-      <w:proofErr w:type="spellEnd"/>
-      <w:r>
-        <w:t>” variable is accessible in user.component.html file.</w:t>
+        <w:t>below image, now this “imagePath” variable is accessible in user.component.html file.</w:t>
       </w:r>
     </w:p>
     <w:p>
@@ -1210,15 +934,7 @@
         </w:numPr>
       </w:pPr>
       <w:r>
-        <w:t xml:space="preserve">We can define event listener in html element using round bracket, as shown in below image, </w:t>
-      </w:r>
-      <w:proofErr w:type="gramStart"/>
-      <w:r>
-        <w:t>Here</w:t>
-      </w:r>
-      <w:proofErr w:type="gramEnd"/>
-      <w:r>
-        <w:t xml:space="preserve"> we calling function that is written in component class file when user click on button and that’s why it is (click) event listener.</w:t>
+        <w:t>We can define event listener in html element using round bracket, as shown in below image, Here we calling function that is written in component class file when user click on button and that’s why it is (click) event listener.</w:t>
       </w:r>
     </w:p>
     <w:p>
@@ -1394,15 +1110,7 @@
         </w:numPr>
       </w:pPr>
       <w:r>
-        <w:t xml:space="preserve">Internally zone.js does this state management thing. It </w:t>
-      </w:r>
-      <w:proofErr w:type="gramStart"/>
-      <w:r>
-        <w:t>check</w:t>
-      </w:r>
-      <w:proofErr w:type="gramEnd"/>
-      <w:r>
-        <w:t xml:space="preserve"> which components property is changed and re-render only that component.</w:t>
+        <w:t>Internally zone.js does this state management thing. It check which components property is changed and re-render only that component.</w:t>
       </w:r>
     </w:p>
     <w:p/>
@@ -1415,15 +1123,7 @@
         </w:numPr>
       </w:pPr>
       <w:r>
-        <w:t xml:space="preserve">Another concept of state management is using signal that is available in Angular version 16 and higher. This is like </w:t>
-      </w:r>
-      <w:proofErr w:type="spellStart"/>
-      <w:r>
-        <w:t>useState</w:t>
-      </w:r>
-      <w:proofErr w:type="spellEnd"/>
-      <w:r>
-        <w:t xml:space="preserve"> hook in react. All comments mentioned below in image.</w:t>
+        <w:t>Another concept of state management is using signal that is available in Angular version 16 and higher. This is like useState hook in react. All comments mentioned below in image.</w:t>
       </w:r>
     </w:p>
     <w:p>
@@ -1547,31 +1247,7 @@
         </w:numPr>
       </w:pPr>
       <w:r>
-        <w:t xml:space="preserve">We </w:t>
-      </w:r>
-      <w:proofErr w:type="spellStart"/>
-      <w:r>
-        <w:t>seen</w:t>
-      </w:r>
-      <w:proofErr w:type="spellEnd"/>
-      <w:r>
-        <w:t xml:space="preserve"> the use of @input decorator. With this decorator once we define property in component class that can be accessible in html element of </w:t>
-      </w:r>
-      <w:proofErr w:type="gramStart"/>
-      <w:r>
-        <w:t>it’s</w:t>
-      </w:r>
-      <w:proofErr w:type="gramEnd"/>
-      <w:r>
-        <w:t xml:space="preserve"> own as property and with that we can pass value to </w:t>
-      </w:r>
-      <w:proofErr w:type="spellStart"/>
-      <w:r>
-        <w:t>it’s</w:t>
-      </w:r>
-      <w:proofErr w:type="spellEnd"/>
-      <w:r>
-        <w:t xml:space="preserve"> actual/ replicable html file.</w:t>
+        <w:t>We seen the use of @input decorator. With this decorator once we define property in component class that can be accessible in html element of it’s own as property and with that we can pass value to it’s actual/ replicable html file.</w:t>
       </w:r>
     </w:p>
     <w:p>
@@ -1787,15 +1463,7 @@
         </w:numPr>
       </w:pPr>
       <w:r>
-        <w:t xml:space="preserve">There is another option to access property value from class to </w:t>
-      </w:r>
-      <w:proofErr w:type="spellStart"/>
-      <w:r>
-        <w:t>compoenent</w:t>
-      </w:r>
-      <w:proofErr w:type="spellEnd"/>
-      <w:r>
-        <w:t xml:space="preserve"> html file is using input signal. This feature available in Angular 16 and onwards version.</w:t>
+        <w:t>There is another option to access property value from class to compoenent html file is using input signal. This feature available in Angular 16 and onwards version.</w:t>
       </w:r>
     </w:p>
     <w:p>
@@ -1920,6 +1588,9 @@
     </w:p>
     <w:p>
       <w:r>
+        <w:rPr>
+          <w:noProof/>
+        </w:rPr>
         <w:drawing>
           <wp:inline distT="0" distB="0" distL="0" distR="0" wp14:anchorId="5563A633" wp14:editId="0B2BF679">
             <wp:extent cx="5731510" cy="3825875"/>
@@ -1960,6 +1631,9 @@
     <w:p/>
     <w:p>
       <w:r>
+        <w:rPr>
+          <w:noProof/>
+        </w:rPr>
         <w:lastRenderedPageBreak/>
         <w:drawing>
           <wp:inline distT="0" distB="0" distL="0" distR="0" wp14:anchorId="66DB18FF" wp14:editId="655C1190">
@@ -2001,6 +1675,9 @@
     <w:p/>
     <w:p>
       <w:r>
+        <w:rPr>
+          <w:noProof/>
+        </w:rPr>
         <w:drawing>
           <wp:inline distT="0" distB="0" distL="0" distR="0" wp14:anchorId="6B1332E9" wp14:editId="710790DA">
             <wp:extent cx="5731510" cy="1851025"/>
@@ -2041,6 +1718,9 @@
     <w:p/>
     <w:p>
       <w:r>
+        <w:rPr>
+          <w:noProof/>
+        </w:rPr>
         <w:drawing>
           <wp:inline distT="0" distB="0" distL="0" distR="0" wp14:anchorId="5F58B147" wp14:editId="6000B6D9">
             <wp:extent cx="5731510" cy="3273425"/>
@@ -2086,6 +1766,9 @@
     <w:p/>
     <w:p>
       <w:r>
+        <w:rPr>
+          <w:noProof/>
+        </w:rPr>
         <w:drawing>
           <wp:inline distT="0" distB="0" distL="0" distR="0" wp14:anchorId="4F885827" wp14:editId="4E379C91">
             <wp:extent cx="5731510" cy="1245235"/>
@@ -2125,7 +1808,92 @@
     </w:p>
     <w:p/>
     <w:p/>
-    <w:p/>
+    <w:p>
+      <w:pPr>
+        <w:jc w:val="center"/>
+        <w:rPr>
+          <w:b/>
+          <w:bCs/>
+          <w:sz w:val="32"/>
+          <w:szCs w:val="32"/>
+        </w:rPr>
+      </w:pPr>
+      <w:r>
+        <w:rPr>
+          <w:b/>
+          <w:bCs/>
+          <w:sz w:val="32"/>
+          <w:szCs w:val="32"/>
+        </w:rPr>
+        <w:t>Object Type</w:t>
+      </w:r>
+    </w:p>
+    <w:p>
+      <w:pPr>
+        <w:pStyle w:val="ListParagraph"/>
+        <w:numPr>
+          <w:ilvl w:val="0"/>
+          <w:numId w:val="2"/>
+        </w:numPr>
+      </w:pPr>
+      <w:r>
+        <w:t xml:space="preserve">Instead of individual property we can define object type as well , as shown below. We can directly define object properties while define object variable. </w:t>
+      </w:r>
+    </w:p>
+    <w:p>
+      <w:pPr>
+        <w:pStyle w:val="ListParagraph"/>
+        <w:numPr>
+          <w:ilvl w:val="0"/>
+          <w:numId w:val="2"/>
+        </w:numPr>
+      </w:pPr>
+      <w:r>
+        <w:t>But type or interface is another typescript feature to define types of inside properties of object.</w:t>
+      </w:r>
+    </w:p>
+    <w:p>
+      <w:pPr>
+        <w:ind w:left="360"/>
+      </w:pPr>
+      <w:r>
+        <w:drawing>
+          <wp:inline distT="0" distB="0" distL="0" distR="0" wp14:anchorId="34EFABAC" wp14:editId="6999C04C">
+            <wp:extent cx="5425910" cy="4214225"/>
+            <wp:effectExtent l="0" t="0" r="3810" b="0"/>
+            <wp:docPr id="1891497473" name="Picture 1"/>
+            <wp:cNvGraphicFramePr>
+              <a:graphicFrameLocks xmlns:a="http://schemas.openxmlformats.org/drawingml/2006/main" noChangeAspect="1"/>
+            </wp:cNvGraphicFramePr>
+            <a:graphic xmlns:a="http://schemas.openxmlformats.org/drawingml/2006/main">
+              <a:graphicData uri="http://schemas.openxmlformats.org/drawingml/2006/picture">
+                <pic:pic xmlns:pic="http://schemas.openxmlformats.org/drawingml/2006/picture">
+                  <pic:nvPicPr>
+                    <pic:cNvPr id="1891497473" name=""/>
+                    <pic:cNvPicPr/>
+                  </pic:nvPicPr>
+                  <pic:blipFill>
+                    <a:blip r:embed="rId34"/>
+                    <a:stretch>
+                      <a:fillRect/>
+                    </a:stretch>
+                  </pic:blipFill>
+                  <pic:spPr>
+                    <a:xfrm>
+                      <a:off x="0" y="0"/>
+                      <a:ext cx="5425910" cy="4214225"/>
+                    </a:xfrm>
+                    <a:prstGeom prst="rect">
+                      <a:avLst/>
+                    </a:prstGeom>
+                  </pic:spPr>
+                </pic:pic>
+              </a:graphicData>
+            </a:graphic>
+          </wp:inline>
+        </w:drawing>
+      </w:r>
+    </w:p>
     <w:p/>
     <w:sectPr>
       <w:pgSz w:w="11906" w:h="16838"/>

</xml_diff>

<commit_message>
seen the use of for loop
</commit_message>
<xml_diff>
--- a/Angular Notes By Jatin.docx
+++ b/Angular Notes By Jatin.docx
@@ -11,18 +11,50 @@
     <w:p/>
     <w:p>
       <w:r>
-        <w:t>-&gt; install Angular Essentials extension, that is pack of more than 5 extensions that usefull for development in VS code.</w:t>
-      </w:r>
-    </w:p>
-    <w:p>
-      <w:r>
-        <w:t>-&gt; TO run your Angular project hit npm start command</w:t>
+        <w:t xml:space="preserve">-&gt; install Angular Essentials extension, that is pack of more than 5 extensions that </w:t>
+      </w:r>
+      <w:proofErr w:type="spellStart"/>
+      <w:r>
+        <w:t>usefull</w:t>
+      </w:r>
+      <w:proofErr w:type="spellEnd"/>
+      <w:r>
+        <w:t xml:space="preserve"> for development in VS code.</w:t>
+      </w:r>
+    </w:p>
+    <w:p>
+      <w:r>
+        <w:t xml:space="preserve">-&gt; TO run your Angular project hit </w:t>
+      </w:r>
+      <w:proofErr w:type="spellStart"/>
+      <w:r>
+        <w:t>npm</w:t>
+      </w:r>
+      <w:proofErr w:type="spellEnd"/>
+      <w:r>
+        <w:t xml:space="preserve"> start command</w:t>
       </w:r>
     </w:p>
     <w:p/>
     <w:p>
       <w:r>
-        <w:t>-&gt; ACADEMIND_JETBRAINS is the code for free Jetbrains edditor for six months.</w:t>
+        <w:t xml:space="preserve">-&gt; ACADEMIND_JETBRAINS is the code for free </w:t>
+      </w:r>
+      <w:proofErr w:type="spellStart"/>
+      <w:r>
+        <w:t>Jetbrains</w:t>
+      </w:r>
+      <w:proofErr w:type="spellEnd"/>
+      <w:r>
+        <w:t xml:space="preserve"> </w:t>
+      </w:r>
+      <w:proofErr w:type="spellStart"/>
+      <w:r>
+        <w:t>edditor</w:t>
+      </w:r>
+      <w:proofErr w:type="spellEnd"/>
+      <w:r>
+        <w:t xml:space="preserve"> for six months.</w:t>
       </w:r>
     </w:p>
     <w:p/>
@@ -35,7 +67,15 @@
         </w:numPr>
       </w:pPr>
       <w:r>
-        <w:t>Below are the Configuration files for TypeScript, generally no need to change. They are generally for the in built use to convert TypeScript code to JavaScript when software runs in browser.</w:t>
+        <w:t xml:space="preserve">Below are the Configuration files for TypeScript, generally no need to change. They are generally for the </w:t>
+      </w:r>
+      <w:proofErr w:type="gramStart"/>
+      <w:r>
+        <w:t>in built</w:t>
+      </w:r>
+      <w:proofErr w:type="gramEnd"/>
+      <w:r>
+        <w:t xml:space="preserve"> use to convert TypeScript code to JavaScript when software runs in browser.</w:t>
       </w:r>
     </w:p>
     <w:p>
@@ -89,7 +129,23 @@
         </w:numPr>
       </w:pPr>
       <w:r>
-        <w:t>Below files are main files about project introduction and for identify the project dependency for various npm pakages.</w:t>
+        <w:t xml:space="preserve">Below files are main files about project introduction and for identify the project dependency for various </w:t>
+      </w:r>
+      <w:proofErr w:type="spellStart"/>
+      <w:r>
+        <w:t>npm</w:t>
+      </w:r>
+      <w:proofErr w:type="spellEnd"/>
+      <w:r>
+        <w:t xml:space="preserve"> </w:t>
+      </w:r>
+      <w:proofErr w:type="spellStart"/>
+      <w:r>
+        <w:t>pakages</w:t>
+      </w:r>
+      <w:proofErr w:type="spellEnd"/>
+      <w:r>
+        <w:t>.</w:t>
       </w:r>
     </w:p>
     <w:p>
@@ -152,15 +208,33 @@
         </w:numPr>
       </w:pPr>
       <w:r>
-        <w:t>Below file is generally use of the configuration of Angular  and it’s various tools.</w:t>
-      </w:r>
-    </w:p>
-    <w:p>
-      <w:pPr>
-        <w:pStyle w:val="ListParagraph"/>
-      </w:pPr>
-      <w:r>
-        <w:t>File name is angular.json.</w:t>
+        <w:t xml:space="preserve">Below file is generally use of the configuration of </w:t>
+      </w:r>
+      <w:proofErr w:type="gramStart"/>
+      <w:r>
+        <w:t>Angular  and</w:t>
+      </w:r>
+      <w:proofErr w:type="gramEnd"/>
+      <w:r>
+        <w:t xml:space="preserve"> it’s various tools.</w:t>
+      </w:r>
+    </w:p>
+    <w:p>
+      <w:pPr>
+        <w:pStyle w:val="ListParagraph"/>
+      </w:pPr>
+      <w:r>
+        <w:t xml:space="preserve">File name is </w:t>
+      </w:r>
+      <w:proofErr w:type="spellStart"/>
+      <w:proofErr w:type="gramStart"/>
+      <w:r>
+        <w:t>angular.json</w:t>
+      </w:r>
+      <w:proofErr w:type="spellEnd"/>
+      <w:proofErr w:type="gramEnd"/>
+      <w:r>
+        <w:t>.</w:t>
       </w:r>
     </w:p>
     <w:p>
@@ -172,7 +246,23 @@
         </w:numPr>
       </w:pPr>
       <w:r>
-        <w:t>This src folder is main and important folder for your development code. Generally all files and folders comes under this folder.</w:t>
+        <w:t xml:space="preserve">This </w:t>
+      </w:r>
+      <w:proofErr w:type="spellStart"/>
+      <w:r>
+        <w:t>src</w:t>
+      </w:r>
+      <w:proofErr w:type="spellEnd"/>
+      <w:r>
+        <w:t xml:space="preserve"> folder is main and important folder for your development code. </w:t>
+      </w:r>
+      <w:proofErr w:type="gramStart"/>
+      <w:r>
+        <w:t>Generally</w:t>
+      </w:r>
+      <w:proofErr w:type="gramEnd"/>
+      <w:r>
+        <w:t xml:space="preserve"> all files and folders comes under this folder.</w:t>
       </w:r>
     </w:p>
     <w:p>
@@ -228,7 +318,15 @@
     </w:p>
     <w:p>
       <w:r>
-        <w:t>==== How Angular project runs.====</w:t>
+        <w:t xml:space="preserve">==== How Angular project </w:t>
+      </w:r>
+      <w:proofErr w:type="gramStart"/>
+      <w:r>
+        <w:t>runs.=</w:t>
+      </w:r>
+      <w:proofErr w:type="gramEnd"/>
+      <w:r>
+        <w:t>===</w:t>
       </w:r>
     </w:p>
     <w:p>
@@ -240,7 +338,15 @@
         </w:numPr>
       </w:pPr>
       <w:r>
-        <w:t>First code file that execute after all configuration files is main.ts file.</w:t>
+        <w:t xml:space="preserve">First code file that execute after all configuration files is </w:t>
+      </w:r>
+      <w:proofErr w:type="spellStart"/>
+      <w:r>
+        <w:t>main.ts</w:t>
+      </w:r>
+      <w:proofErr w:type="spellEnd"/>
+      <w:r>
+        <w:t xml:space="preserve"> file.</w:t>
       </w:r>
     </w:p>
     <w:p>
@@ -302,7 +408,23 @@
         </w:numPr>
       </w:pPr>
       <w:r>
-        <w:t>Here we imported bootstrapApplication object from @angular/plarform-browser pakage.</w:t>
+        <w:t xml:space="preserve">Here we imported </w:t>
+      </w:r>
+      <w:proofErr w:type="spellStart"/>
+      <w:r>
+        <w:t>bootstrapApplication</w:t>
+      </w:r>
+      <w:proofErr w:type="spellEnd"/>
+      <w:r>
+        <w:t xml:space="preserve"> object from @angular/plarform-browser </w:t>
+      </w:r>
+      <w:proofErr w:type="spellStart"/>
+      <w:r>
+        <w:t>pakage</w:t>
+      </w:r>
+      <w:proofErr w:type="spellEnd"/>
+      <w:r>
+        <w:t>.</w:t>
       </w:r>
     </w:p>
     <w:p>
@@ -314,7 +436,23 @@
         </w:numPr>
       </w:pPr>
       <w:r>
-        <w:t>And another object imported is AppComponent that is from in built folder app/app.component.ts file.</w:t>
+        <w:t xml:space="preserve">And another object imported is </w:t>
+      </w:r>
+      <w:proofErr w:type="spellStart"/>
+      <w:r>
+        <w:t>AppComponent</w:t>
+      </w:r>
+      <w:proofErr w:type="spellEnd"/>
+      <w:r>
+        <w:t xml:space="preserve"> that is from in built folder app/</w:t>
+      </w:r>
+      <w:proofErr w:type="spellStart"/>
+      <w:r>
+        <w:t>app.component.ts</w:t>
+      </w:r>
+      <w:proofErr w:type="spellEnd"/>
+      <w:r>
+        <w:t xml:space="preserve"> file.</w:t>
       </w:r>
     </w:p>
     <w:p>
@@ -325,8 +463,37 @@
           <w:numId w:val="2"/>
         </w:numPr>
       </w:pPr>
-      <w:r>
-        <w:t>So When bootstrapApplication try to load AppComponent it will go to that app/app.component.ts file as per settings it loads it.</w:t>
+      <w:proofErr w:type="gramStart"/>
+      <w:r>
+        <w:t>So</w:t>
+      </w:r>
+      <w:proofErr w:type="gramEnd"/>
+      <w:r>
+        <w:t xml:space="preserve"> When </w:t>
+      </w:r>
+      <w:proofErr w:type="spellStart"/>
+      <w:r>
+        <w:t>bootstrapApplication</w:t>
+      </w:r>
+      <w:proofErr w:type="spellEnd"/>
+      <w:r>
+        <w:t xml:space="preserve"> try to load </w:t>
+      </w:r>
+      <w:proofErr w:type="spellStart"/>
+      <w:r>
+        <w:t>AppComponent</w:t>
+      </w:r>
+      <w:proofErr w:type="spellEnd"/>
+      <w:r>
+        <w:t xml:space="preserve"> it will go to that app/</w:t>
+      </w:r>
+      <w:proofErr w:type="spellStart"/>
+      <w:r>
+        <w:t>app.component.ts</w:t>
+      </w:r>
+      <w:proofErr w:type="spellEnd"/>
+      <w:r>
+        <w:t xml:space="preserve"> file as per settings it loads it.</w:t>
       </w:r>
     </w:p>
     <w:p>
@@ -382,7 +549,15 @@
         </w:numPr>
       </w:pPr>
       <w:r>
-        <w:t>Here Component object is imported from @angular/core pakage.</w:t>
+        <w:t xml:space="preserve">Here Component object is imported from @angular/core </w:t>
+      </w:r>
+      <w:proofErr w:type="spellStart"/>
+      <w:r>
+        <w:t>pakage</w:t>
+      </w:r>
+      <w:proofErr w:type="spellEnd"/>
+      <w:r>
+        <w:t>.</w:t>
       </w:r>
     </w:p>
     <w:p>
@@ -406,7 +581,23 @@
         </w:numPr>
       </w:pPr>
       <w:r>
-        <w:t>Once this decorative is implemented with certain options, it will pass this all options or settings to below Javascript class that exported in same file AppComponent.</w:t>
+        <w:t xml:space="preserve">Once this decorative is implemented with certain options, it will pass this all options or settings to below </w:t>
+      </w:r>
+      <w:proofErr w:type="spellStart"/>
+      <w:r>
+        <w:t>Javascript</w:t>
+      </w:r>
+      <w:proofErr w:type="spellEnd"/>
+      <w:r>
+        <w:t xml:space="preserve"> class that exported in same file </w:t>
+      </w:r>
+      <w:proofErr w:type="spellStart"/>
+      <w:r>
+        <w:t>AppComponent</w:t>
+      </w:r>
+      <w:proofErr w:type="spellEnd"/>
+      <w:r>
+        <w:t>.</w:t>
       </w:r>
     </w:p>
     <w:p>
@@ -418,7 +609,15 @@
         </w:numPr>
       </w:pPr>
       <w:r>
-        <w:t>Here one setting is “Selector” , it means browser will check for element in index.html file that is mentioned here in “selector” settings.</w:t>
+        <w:t>Here one setting is “Selector</w:t>
+      </w:r>
+      <w:proofErr w:type="gramStart"/>
+      <w:r>
+        <w:t>” ,</w:t>
+      </w:r>
+      <w:proofErr w:type="gramEnd"/>
+      <w:r>
+        <w:t xml:space="preserve"> it means browser will check for element in index.html file that is mentioned here in “selector” settings.</w:t>
       </w:r>
     </w:p>
     <w:p>
@@ -430,7 +629,31 @@
         </w:numPr>
       </w:pPr>
       <w:r>
-        <w:t>And now in place of that element, for example here element is ‘jack-root’ , so browser finds the element ‘jack-root’ and replace it will what ever code return in file that is mentioned in “templateUrl” settings. Here in this case it is app.component.html.</w:t>
+        <w:t>And now in place of that element, for example here element is ‘jack-root</w:t>
+      </w:r>
+      <w:proofErr w:type="gramStart"/>
+      <w:r>
+        <w:t>’ ,</w:t>
+      </w:r>
+      <w:proofErr w:type="gramEnd"/>
+      <w:r>
+        <w:t xml:space="preserve"> so browser finds the element ‘jack-root’ and replace it will what ever code return in file that is mentioned in “</w:t>
+      </w:r>
+      <w:proofErr w:type="spellStart"/>
+      <w:r>
+        <w:t>templateUrl</w:t>
+      </w:r>
+      <w:proofErr w:type="spellEnd"/>
+      <w:r>
+        <w:t xml:space="preserve">” settings. Here in this </w:t>
+      </w:r>
+      <w:proofErr w:type="gramStart"/>
+      <w:r>
+        <w:t>case</w:t>
+      </w:r>
+      <w:proofErr w:type="gramEnd"/>
+      <w:r>
+        <w:t xml:space="preserve"> it is app.component.html.</w:t>
       </w:r>
     </w:p>
     <w:p>
@@ -485,7 +708,15 @@
         </w:numPr>
       </w:pPr>
       <w:r>
-        <w:t>While rendering this content it applies the style that is define in “styleUrl” settings file.</w:t>
+        <w:t>While rendering this content it applies the style that is define in “</w:t>
+      </w:r>
+      <w:proofErr w:type="spellStart"/>
+      <w:r>
+        <w:t>styleUrl</w:t>
+      </w:r>
+      <w:proofErr w:type="spellEnd"/>
+      <w:r>
+        <w:t>” settings file.</w:t>
       </w:r>
     </w:p>
     <w:p>
@@ -508,8 +739,13 @@
           <w:numId w:val="2"/>
         </w:numPr>
       </w:pPr>
-      <w:r>
-        <w:t>So for that we can register or we can say import other components in app component and then define it in “imports” array in @Compoent decorative as shown below in image.</w:t>
+      <w:proofErr w:type="gramStart"/>
+      <w:r>
+        <w:t>So</w:t>
+      </w:r>
+      <w:proofErr w:type="gramEnd"/>
+      <w:r>
+        <w:t xml:space="preserve"> for that we can register or we can say import other components in app component and then define it in “imports” array in @Compoent decorative as shown below in image.</w:t>
       </w:r>
     </w:p>
     <w:p/>
@@ -565,7 +801,15 @@
         </w:numPr>
       </w:pPr>
       <w:r>
-        <w:t>Now to use those custom component modify app.component.html file accordingly.</w:t>
+        <w:t xml:space="preserve">Now to use </w:t>
+      </w:r>
+      <w:proofErr w:type="gramStart"/>
+      <w:r>
+        <w:t>those custom component</w:t>
+      </w:r>
+      <w:proofErr w:type="gramEnd"/>
+      <w:r>
+        <w:t xml:space="preserve"> modify app.component.html file accordingly.</w:t>
       </w:r>
     </w:p>
     <w:p>
@@ -635,7 +879,15 @@
         </w:numPr>
       </w:pPr>
       <w:r>
-        <w:t>Using ng g c command also components file can be generate. Seen as below in image.</w:t>
+        <w:t xml:space="preserve">Using ng g c command also components file can be </w:t>
+      </w:r>
+      <w:proofErr w:type="gramStart"/>
+      <w:r>
+        <w:t>generate</w:t>
+      </w:r>
+      <w:proofErr w:type="gramEnd"/>
+      <w:r>
+        <w:t>. Seen as below in image.</w:t>
       </w:r>
     </w:p>
     <w:p>
@@ -710,7 +962,15 @@
         </w:numPr>
       </w:pPr>
       <w:r>
-        <w:t>Here selectedUser is available for user.component.html file.</w:t>
+        <w:t xml:space="preserve">Here </w:t>
+      </w:r>
+      <w:proofErr w:type="spellStart"/>
+      <w:r>
+        <w:t>selectedUser</w:t>
+      </w:r>
+      <w:proofErr w:type="spellEnd"/>
+      <w:r>
+        <w:t xml:space="preserve"> is available for user.component.html file.</w:t>
       </w:r>
     </w:p>
     <w:p>
@@ -832,11 +1092,27 @@
         </w:numPr>
       </w:pPr>
       <w:r>
-        <w:t xml:space="preserve">Anther feature of TypeScript or JavaSCript we have inside class is getter or setter. We can simply use getter to get value of that property after assigned it. As shown in </w:t>
+        <w:t xml:space="preserve">Anther feature of TypeScript or </w:t>
+      </w:r>
+      <w:proofErr w:type="spellStart"/>
+      <w:r>
+        <w:t>JavaSCript</w:t>
+      </w:r>
+      <w:proofErr w:type="spellEnd"/>
+      <w:r>
+        <w:t xml:space="preserve"> we have inside class is getter or setter. We can simply use getter to get value of that property after assigned it. As shown in </w:t>
       </w:r>
       <w:r>
         <w:lastRenderedPageBreak/>
-        <w:t>below image, now this “imagePath” variable is accessible in user.component.html file.</w:t>
+        <w:t>below image, now this “</w:t>
+      </w:r>
+      <w:proofErr w:type="spellStart"/>
+      <w:r>
+        <w:t>imagePath</w:t>
+      </w:r>
+      <w:proofErr w:type="spellEnd"/>
+      <w:r>
+        <w:t>” variable is accessible in user.component.html file.</w:t>
       </w:r>
     </w:p>
     <w:p>
@@ -934,7 +1210,15 @@
         </w:numPr>
       </w:pPr>
       <w:r>
-        <w:t>We can define event listener in html element using round bracket, as shown in below image, Here we calling function that is written in component class file when user click on button and that’s why it is (click) event listener.</w:t>
+        <w:t xml:space="preserve">We can define event listener in html element using round bracket, as shown in below image, </w:t>
+      </w:r>
+      <w:proofErr w:type="gramStart"/>
+      <w:r>
+        <w:t>Here</w:t>
+      </w:r>
+      <w:proofErr w:type="gramEnd"/>
+      <w:r>
+        <w:t xml:space="preserve"> we calling function that is written in component class file when user click on button and that’s why it is (click) event listener.</w:t>
       </w:r>
     </w:p>
     <w:p>
@@ -1110,7 +1394,15 @@
         </w:numPr>
       </w:pPr>
       <w:r>
-        <w:t>Internally zone.js does this state management thing. It check which components property is changed and re-render only that component.</w:t>
+        <w:t xml:space="preserve">Internally zone.js does this state management thing. It </w:t>
+      </w:r>
+      <w:proofErr w:type="gramStart"/>
+      <w:r>
+        <w:t>check</w:t>
+      </w:r>
+      <w:proofErr w:type="gramEnd"/>
+      <w:r>
+        <w:t xml:space="preserve"> which components property is changed and re-render only that component.</w:t>
       </w:r>
     </w:p>
     <w:p/>
@@ -1123,7 +1415,15 @@
         </w:numPr>
       </w:pPr>
       <w:r>
-        <w:t>Another concept of state management is using signal that is available in Angular version 16 and higher. This is like useState hook in react. All comments mentioned below in image.</w:t>
+        <w:t xml:space="preserve">Another concept of state management is using signal that is available in Angular version 16 and higher. This is like </w:t>
+      </w:r>
+      <w:proofErr w:type="spellStart"/>
+      <w:r>
+        <w:t>useState</w:t>
+      </w:r>
+      <w:proofErr w:type="spellEnd"/>
+      <w:r>
+        <w:t xml:space="preserve"> hook in react. All comments mentioned below in image.</w:t>
       </w:r>
     </w:p>
     <w:p>
@@ -1247,7 +1547,31 @@
         </w:numPr>
       </w:pPr>
       <w:r>
-        <w:t>We seen the use of @input decorator. With this decorator once we define property in component class that can be accessible in html element of it’s own as property and with that we can pass value to it’s actual/ replicable html file.</w:t>
+        <w:t xml:space="preserve">We </w:t>
+      </w:r>
+      <w:proofErr w:type="spellStart"/>
+      <w:r>
+        <w:t>seen</w:t>
+      </w:r>
+      <w:proofErr w:type="spellEnd"/>
+      <w:r>
+        <w:t xml:space="preserve"> the use of @input decorator. With this decorator once we define property in component class that can be accessible in html element of </w:t>
+      </w:r>
+      <w:proofErr w:type="gramStart"/>
+      <w:r>
+        <w:t>it’s</w:t>
+      </w:r>
+      <w:proofErr w:type="gramEnd"/>
+      <w:r>
+        <w:t xml:space="preserve"> own as property and with that we can pass value to </w:t>
+      </w:r>
+      <w:proofErr w:type="spellStart"/>
+      <w:r>
+        <w:t>it’s</w:t>
+      </w:r>
+      <w:proofErr w:type="spellEnd"/>
+      <w:r>
+        <w:t xml:space="preserve"> actual/ replicable html file.</w:t>
       </w:r>
     </w:p>
     <w:p>
@@ -1463,7 +1787,15 @@
         </w:numPr>
       </w:pPr>
       <w:r>
-        <w:t>There is another option to access property value from class to compoenent html file is using input signal. This feature available in Angular 16 and onwards version.</w:t>
+        <w:t xml:space="preserve">There is another option to access property value from class to </w:t>
+      </w:r>
+      <w:proofErr w:type="spellStart"/>
+      <w:r>
+        <w:t>compoenent</w:t>
+      </w:r>
+      <w:proofErr w:type="spellEnd"/>
+      <w:r>
+        <w:t xml:space="preserve"> html file is using input signal. This feature available in Angular 16 and onwards version.</w:t>
       </w:r>
     </w:p>
     <w:p>
@@ -1837,7 +2169,15 @@
         </w:numPr>
       </w:pPr>
       <w:r>
-        <w:t xml:space="preserve">Instead of individual property we can define object type as well , as shown below. We can directly define object properties while define object variable. </w:t>
+        <w:t xml:space="preserve">Instead of individual property we can define object type as </w:t>
+      </w:r>
+      <w:proofErr w:type="gramStart"/>
+      <w:r>
+        <w:t>well ,</w:t>
+      </w:r>
+      <w:proofErr w:type="gramEnd"/>
+      <w:r>
+        <w:t xml:space="preserve"> as shown below. We can directly define object properties while define object variable. </w:t>
       </w:r>
     </w:p>
     <w:p>
@@ -1882,6 +2222,81 @@
                     <a:xfrm>
                       <a:off x="0" y="0"/>
                       <a:ext cx="5425910" cy="4214225"/>
+                    </a:xfrm>
+                    <a:prstGeom prst="rect">
+                      <a:avLst/>
+                    </a:prstGeom>
+                  </pic:spPr>
+                </pic:pic>
+              </a:graphicData>
+            </a:graphic>
+          </wp:inline>
+        </w:drawing>
+      </w:r>
+    </w:p>
+    <w:p/>
+    <w:p/>
+    <w:p/>
+    <w:p/>
+    <w:p>
+      <w:pPr>
+        <w:jc w:val="center"/>
+        <w:rPr>
+          <w:b/>
+          <w:bCs/>
+          <w:sz w:val="32"/>
+          <w:szCs w:val="32"/>
+        </w:rPr>
+      </w:pPr>
+      <w:r>
+        <w:rPr>
+          <w:b/>
+          <w:bCs/>
+          <w:sz w:val="32"/>
+          <w:szCs w:val="32"/>
+        </w:rPr>
+        <w:t>For loop inside html file</w:t>
+      </w:r>
+    </w:p>
+    <w:p>
+      <w:pPr>
+        <w:pStyle w:val="ListParagraph"/>
+        <w:numPr>
+          <w:ilvl w:val="0"/>
+          <w:numId w:val="2"/>
+        </w:numPr>
+      </w:pPr>
+      <w:r>
+        <w:t>We can use the for loop inside html file similar like java script syntax and use is as below.</w:t>
+      </w:r>
+    </w:p>
+    <w:p>
+      <w:r>
+        <w:drawing>
+          <wp:inline distT="0" distB="0" distL="0" distR="0" wp14:anchorId="38E4E3F3" wp14:editId="0C7A53D1">
+            <wp:extent cx="5731510" cy="3674745"/>
+            <wp:effectExtent l="0" t="0" r="2540" b="1905"/>
+            <wp:docPr id="874304104" name="Picture 1"/>
+            <wp:cNvGraphicFramePr>
+              <a:graphicFrameLocks xmlns:a="http://schemas.openxmlformats.org/drawingml/2006/main" noChangeAspect="1"/>
+            </wp:cNvGraphicFramePr>
+            <a:graphic xmlns:a="http://schemas.openxmlformats.org/drawingml/2006/main">
+              <a:graphicData uri="http://schemas.openxmlformats.org/drawingml/2006/picture">
+                <pic:pic xmlns:pic="http://schemas.openxmlformats.org/drawingml/2006/picture">
+                  <pic:nvPicPr>
+                    <pic:cNvPr id="874304104" name=""/>
+                    <pic:cNvPicPr/>
+                  </pic:nvPicPr>
+                  <pic:blipFill>
+                    <a:blip r:embed="rId35"/>
+                    <a:stretch>
+                      <a:fillRect/>
+                    </a:stretch>
+                  </pic:blipFill>
+                  <pic:spPr>
+                    <a:xfrm>
+                      <a:off x="0" y="0"/>
+                      <a:ext cx="5731510" cy="3674745"/>
                     </a:xfrm>
                     <a:prstGeom prst="rect">
                       <a:avLst/>

</xml_diff>

<commit_message>
if else block in html file
</commit_message>
<xml_diff>
--- a/Angular Notes By Jatin.docx
+++ b/Angular Notes By Jatin.docx
@@ -2310,6 +2310,91 @@
       </w:r>
     </w:p>
     <w:p/>
+    <w:p>
+      <w:pPr>
+        <w:jc w:val="center"/>
+        <w:rPr>
+          <w:b/>
+          <w:bCs/>
+          <w:sz w:val="32"/>
+          <w:szCs w:val="32"/>
+        </w:rPr>
+      </w:pPr>
+      <w:r>
+        <w:rPr>
+          <w:b/>
+          <w:bCs/>
+          <w:sz w:val="32"/>
+          <w:szCs w:val="32"/>
+        </w:rPr>
+        <w:t>If else block</w:t>
+      </w:r>
+    </w:p>
+    <w:p>
+      <w:pPr>
+        <w:pStyle w:val="ListParagraph"/>
+        <w:numPr>
+          <w:ilvl w:val="0"/>
+          <w:numId w:val="2"/>
+        </w:numPr>
+      </w:pPr>
+      <w:r>
+        <w:t>For conditionally rendering data we have if else block also in angular. We can use it as below.</w:t>
+      </w:r>
+    </w:p>
+    <w:p>
+      <w:pPr>
+        <w:ind w:left="360"/>
+      </w:pPr>
+      <w:r>
+        <w:lastRenderedPageBreak/>
+        <w:drawing>
+          <wp:inline distT="0" distB="0" distL="0" distR="0" wp14:anchorId="6820C275" wp14:editId="08E200D1">
+            <wp:extent cx="5731510" cy="2814320"/>
+            <wp:effectExtent l="0" t="0" r="2540" b="5080"/>
+            <wp:docPr id="2121686395" name="Picture 1"/>
+            <wp:cNvGraphicFramePr>
+              <a:graphicFrameLocks xmlns:a="http://schemas.openxmlformats.org/drawingml/2006/main" noChangeAspect="1"/>
+            </wp:cNvGraphicFramePr>
+            <a:graphic xmlns:a="http://schemas.openxmlformats.org/drawingml/2006/main">
+              <a:graphicData uri="http://schemas.openxmlformats.org/drawingml/2006/picture">
+                <pic:pic xmlns:pic="http://schemas.openxmlformats.org/drawingml/2006/picture">
+                  <pic:nvPicPr>
+                    <pic:cNvPr id="2121686395" name=""/>
+                    <pic:cNvPicPr/>
+                  </pic:nvPicPr>
+                  <pic:blipFill>
+                    <a:blip r:embed="rId36"/>
+                    <a:stretch>
+                      <a:fillRect/>
+                    </a:stretch>
+                  </pic:blipFill>
+                  <pic:spPr>
+                    <a:xfrm>
+                      <a:off x="0" y="0"/>
+                      <a:ext cx="5731510" cy="2814320"/>
+                    </a:xfrm>
+                    <a:prstGeom prst="rect">
+                      <a:avLst/>
+                    </a:prstGeom>
+                  </pic:spPr>
+                </pic:pic>
+              </a:graphicData>
+            </a:graphic>
+          </wp:inline>
+        </w:drawing>
+      </w:r>
+    </w:p>
+    <w:p>
+      <w:pPr>
+        <w:ind w:left="360"/>
+      </w:pPr>
+    </w:p>
+    <w:p>
+      <w:pPr>
+        <w:ind w:left="360"/>
+      </w:pPr>
+    </w:p>
     <w:sectPr>
       <w:pgSz w:w="11906" w:h="16838"/>
       <w:pgMar w:top="1440" w:right="1440" w:bottom="1440" w:left="1440" w:header="708" w:footer="708" w:gutter="0"/>

</xml_diff>

<commit_message>
ngFor and ngIf directives use seen
</commit_message>
<xml_diff>
--- a/Angular Notes By Jatin.docx
+++ b/Angular Notes By Jatin.docx
@@ -2373,6 +2373,200 @@
                     <a:xfrm>
                       <a:off x="0" y="0"/>
                       <a:ext cx="5731510" cy="2814320"/>
+                    </a:xfrm>
+                    <a:prstGeom prst="rect">
+                      <a:avLst/>
+                    </a:prstGeom>
+                  </pic:spPr>
+                </pic:pic>
+              </a:graphicData>
+            </a:graphic>
+          </wp:inline>
+        </w:drawing>
+      </w:r>
+    </w:p>
+    <w:p>
+      <w:pPr>
+        <w:ind w:left="360"/>
+      </w:pPr>
+    </w:p>
+    <w:p>
+      <w:pPr>
+        <w:ind w:left="360"/>
+        <w:jc w:val="center"/>
+        <w:rPr>
+          <w:b/>
+          <w:bCs/>
+          <w:sz w:val="32"/>
+          <w:szCs w:val="32"/>
+        </w:rPr>
+      </w:pPr>
+      <w:proofErr w:type="spellStart"/>
+      <w:r>
+        <w:rPr>
+          <w:b/>
+          <w:bCs/>
+          <w:sz w:val="32"/>
+          <w:szCs w:val="32"/>
+        </w:rPr>
+        <w:t>ngFor</w:t>
+      </w:r>
+      <w:proofErr w:type="spellEnd"/>
+    </w:p>
+    <w:p>
+      <w:pPr>
+        <w:pStyle w:val="ListParagraph"/>
+        <w:numPr>
+          <w:ilvl w:val="0"/>
+          <w:numId w:val="2"/>
+        </w:numPr>
+      </w:pPr>
+      <w:r>
+        <w:t xml:space="preserve">Normal above for we used is for Angular 17+ version. In older Angular projects we find </w:t>
+      </w:r>
+      <w:proofErr w:type="spellStart"/>
+      <w:r>
+        <w:t>ngFor</w:t>
+      </w:r>
+      <w:proofErr w:type="spellEnd"/>
+      <w:r>
+        <w:t xml:space="preserve"> directives for use of For Loop. Syntax is as below.</w:t>
+      </w:r>
+    </w:p>
+    <w:p>
+      <w:pPr>
+        <w:ind w:left="360"/>
+      </w:pPr>
+      <w:r>
+        <w:drawing>
+          <wp:inline distT="0" distB="0" distL="0" distR="0" wp14:anchorId="62A72780" wp14:editId="72B42588">
+            <wp:extent cx="5731510" cy="3471545"/>
+            <wp:effectExtent l="0" t="0" r="2540" b="0"/>
+            <wp:docPr id="814195750" name="Picture 1"/>
+            <wp:cNvGraphicFramePr>
+              <a:graphicFrameLocks xmlns:a="http://schemas.openxmlformats.org/drawingml/2006/main" noChangeAspect="1"/>
+            </wp:cNvGraphicFramePr>
+            <a:graphic xmlns:a="http://schemas.openxmlformats.org/drawingml/2006/main">
+              <a:graphicData uri="http://schemas.openxmlformats.org/drawingml/2006/picture">
+                <pic:pic xmlns:pic="http://schemas.openxmlformats.org/drawingml/2006/picture">
+                  <pic:nvPicPr>
+                    <pic:cNvPr id="814195750" name=""/>
+                    <pic:cNvPicPr/>
+                  </pic:nvPicPr>
+                  <pic:blipFill>
+                    <a:blip r:embed="rId37"/>
+                    <a:stretch>
+                      <a:fillRect/>
+                    </a:stretch>
+                  </pic:blipFill>
+                  <pic:spPr>
+                    <a:xfrm>
+                      <a:off x="0" y="0"/>
+                      <a:ext cx="5731510" cy="3471545"/>
+                    </a:xfrm>
+                    <a:prstGeom prst="rect">
+                      <a:avLst/>
+                    </a:prstGeom>
+                  </pic:spPr>
+                </pic:pic>
+              </a:graphicData>
+            </a:graphic>
+          </wp:inline>
+        </w:drawing>
+      </w:r>
+    </w:p>
+    <w:p>
+      <w:pPr>
+        <w:ind w:left="360"/>
+      </w:pPr>
+    </w:p>
+    <w:p>
+      <w:pPr>
+        <w:ind w:left="360"/>
+        <w:jc w:val="center"/>
+        <w:rPr>
+          <w:b/>
+          <w:bCs/>
+          <w:sz w:val="32"/>
+          <w:szCs w:val="32"/>
+        </w:rPr>
+      </w:pPr>
+      <w:proofErr w:type="spellStart"/>
+      <w:r>
+        <w:rPr>
+          <w:b/>
+          <w:bCs/>
+          <w:sz w:val="32"/>
+          <w:szCs w:val="32"/>
+        </w:rPr>
+        <w:t>ngIf</w:t>
+      </w:r>
+      <w:proofErr w:type="spellEnd"/>
+    </w:p>
+    <w:p>
+      <w:pPr>
+        <w:pStyle w:val="ListParagraph"/>
+        <w:numPr>
+          <w:ilvl w:val="0"/>
+          <w:numId w:val="2"/>
+        </w:numPr>
+      </w:pPr>
+      <w:r>
+        <w:lastRenderedPageBreak/>
+        <w:t xml:space="preserve">Above if is </w:t>
+      </w:r>
+      <w:proofErr w:type="spellStart"/>
+      <w:r>
+        <w:t>usefull</w:t>
+      </w:r>
+      <w:proofErr w:type="spellEnd"/>
+      <w:r>
+        <w:t xml:space="preserve"> for Angular 17+ version. In older Angular projects this feature is not available and for this, </w:t>
+      </w:r>
+      <w:proofErr w:type="spellStart"/>
+      <w:r>
+        <w:t>ngIf</w:t>
+      </w:r>
+      <w:proofErr w:type="spellEnd"/>
+      <w:r>
+        <w:t xml:space="preserve"> directive is used. Syntax is as below.</w:t>
+      </w:r>
+    </w:p>
+    <w:p>
+      <w:pPr>
+        <w:ind w:left="360"/>
+      </w:pPr>
+    </w:p>
+    <w:p>
+      <w:pPr>
+        <w:ind w:left="360"/>
+      </w:pPr>
+      <w:r>
+        <w:drawing>
+          <wp:inline distT="0" distB="0" distL="0" distR="0" wp14:anchorId="150037B4" wp14:editId="0DFFC29E">
+            <wp:extent cx="5731510" cy="3935095"/>
+            <wp:effectExtent l="0" t="0" r="2540" b="8255"/>
+            <wp:docPr id="1512540678" name="Picture 1"/>
+            <wp:cNvGraphicFramePr>
+              <a:graphicFrameLocks xmlns:a="http://schemas.openxmlformats.org/drawingml/2006/main" noChangeAspect="1"/>
+            </wp:cNvGraphicFramePr>
+            <a:graphic xmlns:a="http://schemas.openxmlformats.org/drawingml/2006/main">
+              <a:graphicData uri="http://schemas.openxmlformats.org/drawingml/2006/picture">
+                <pic:pic xmlns:pic="http://schemas.openxmlformats.org/drawingml/2006/picture">
+                  <pic:nvPicPr>
+                    <pic:cNvPr id="1512540678" name=""/>
+                    <pic:cNvPicPr/>
+                  </pic:nvPicPr>
+                  <pic:blipFill>
+                    <a:blip r:embed="rId38"/>
+                    <a:stretch>
+                      <a:fillRect/>
+                    </a:stretch>
+                  </pic:blipFill>
+                  <pic:spPr>
+                    <a:xfrm>
+                      <a:off x="0" y="0"/>
+                      <a:ext cx="5731510" cy="3935095"/>
                     </a:xfrm>
                     <a:prstGeom prst="rect">
                       <a:avLst/>

</xml_diff>

<commit_message>
move objects types to seprate file and set css class conditionally
</commit_message>
<xml_diff>
--- a/Angular Notes By Jatin.docx
+++ b/Angular Notes By Jatin.docx
@@ -2587,8 +2587,122 @@
     <w:p>
       <w:pPr>
         <w:ind w:left="360"/>
-      </w:pPr>
-    </w:p>
+        <w:jc w:val="center"/>
+        <w:rPr>
+          <w:b/>
+          <w:bCs/>
+          <w:sz w:val="32"/>
+          <w:szCs w:val="32"/>
+        </w:rPr>
+      </w:pPr>
+      <w:r>
+        <w:rPr>
+          <w:b/>
+          <w:bCs/>
+          <w:sz w:val="32"/>
+          <w:szCs w:val="32"/>
+        </w:rPr>
+        <w:t xml:space="preserve">Conditionally set </w:t>
+      </w:r>
+      <w:proofErr w:type="spellStart"/>
+      <w:r>
+        <w:rPr>
+          <w:b/>
+          <w:bCs/>
+          <w:sz w:val="32"/>
+          <w:szCs w:val="32"/>
+        </w:rPr>
+        <w:t>css</w:t>
+      </w:r>
+      <w:proofErr w:type="spellEnd"/>
+      <w:r>
+        <w:rPr>
+          <w:b/>
+          <w:bCs/>
+          <w:sz w:val="32"/>
+          <w:szCs w:val="32"/>
+        </w:rPr>
+        <w:t xml:space="preserve"> class</w:t>
+      </w:r>
+    </w:p>
+    <w:p>
+      <w:pPr>
+        <w:pStyle w:val="ListParagraph"/>
+        <w:numPr>
+          <w:ilvl w:val="0"/>
+          <w:numId w:val="2"/>
+        </w:numPr>
+      </w:pPr>
+      <w:r>
+        <w:t xml:space="preserve">We can set logic </w:t>
+      </w:r>
+      <w:proofErr w:type="gramStart"/>
+      <w:r>
+        <w:t>true ,</w:t>
+      </w:r>
+      <w:proofErr w:type="gramEnd"/>
+      <w:r>
+        <w:t xml:space="preserve"> false according to our code. Ans set class as below</w:t>
+      </w:r>
+    </w:p>
+    <w:p>
+      <w:pPr>
+        <w:pStyle w:val="ListParagraph"/>
+      </w:pPr>
+      <w:r>
+        <w:t xml:space="preserve">Here if </w:t>
+      </w:r>
+      <w:proofErr w:type="spellStart"/>
+      <w:r>
+        <w:t>isSelected</w:t>
+      </w:r>
+      <w:proofErr w:type="spellEnd"/>
+      <w:r>
+        <w:t xml:space="preserve"> is true active class will be set to button.</w:t>
+      </w:r>
+    </w:p>
+    <w:p>
+      <w:r>
+        <w:lastRenderedPageBreak/>
+        <w:drawing>
+          <wp:inline distT="0" distB="0" distL="0" distR="0" wp14:anchorId="516D7C10" wp14:editId="39A08D7E">
+            <wp:extent cx="5731510" cy="3935095"/>
+            <wp:effectExtent l="0" t="0" r="2540" b="8255"/>
+            <wp:docPr id="512778322" name="Picture 1"/>
+            <wp:cNvGraphicFramePr>
+              <a:graphicFrameLocks xmlns:a="http://schemas.openxmlformats.org/drawingml/2006/main" noChangeAspect="1"/>
+            </wp:cNvGraphicFramePr>
+            <a:graphic xmlns:a="http://schemas.openxmlformats.org/drawingml/2006/main">
+              <a:graphicData uri="http://schemas.openxmlformats.org/drawingml/2006/picture">
+                <pic:pic xmlns:pic="http://schemas.openxmlformats.org/drawingml/2006/picture">
+                  <pic:nvPicPr>
+                    <pic:cNvPr id="512778322" name=""/>
+                    <pic:cNvPicPr/>
+                  </pic:nvPicPr>
+                  <pic:blipFill>
+                    <a:blip r:embed="rId39"/>
+                    <a:stretch>
+                      <a:fillRect/>
+                    </a:stretch>
+                  </pic:blipFill>
+                  <pic:spPr>
+                    <a:xfrm>
+                      <a:off x="0" y="0"/>
+                      <a:ext cx="5731510" cy="3935095"/>
+                    </a:xfrm>
+                    <a:prstGeom prst="rect">
+                      <a:avLst/>
+                    </a:prstGeom>
+                  </pic:spPr>
+                </pic:pic>
+              </a:graphicData>
+            </a:graphic>
+          </wp:inline>
+        </w:drawing>
+      </w:r>
+    </w:p>
+    <w:p/>
+    <w:p/>
     <w:sectPr>
       <w:pgSz w:w="11906" w:h="16838"/>
       <w:pgMar w:top="1440" w:right="1440" w:bottom="1440" w:left="1440" w:header="708" w:footer="708" w:gutter="0"/>

</xml_diff>

<commit_message>
added insert task feature and learn use of ngModel and ngSubmit
</commit_message>
<xml_diff>
--- a/Angular Notes By Jatin.docx
+++ b/Angular Notes By Jatin.docx
@@ -2702,7 +2702,544 @@
       </w:r>
     </w:p>
     <w:p/>
-    <w:p/>
+    <w:p>
+      <w:pPr>
+        <w:jc w:val="center"/>
+        <w:rPr>
+          <w:b/>
+          <w:bCs/>
+          <w:sz w:val="32"/>
+          <w:szCs w:val="32"/>
+        </w:rPr>
+      </w:pPr>
+      <w:proofErr w:type="spellStart"/>
+      <w:r>
+        <w:rPr>
+          <w:b/>
+          <w:bCs/>
+          <w:sz w:val="32"/>
+          <w:szCs w:val="32"/>
+        </w:rPr>
+        <w:t>ngModel</w:t>
+      </w:r>
+      <w:proofErr w:type="spellEnd"/>
+      <w:r>
+        <w:rPr>
+          <w:b/>
+          <w:bCs/>
+          <w:sz w:val="32"/>
+          <w:szCs w:val="32"/>
+        </w:rPr>
+        <w:t xml:space="preserve"> directive</w:t>
+      </w:r>
+    </w:p>
+    <w:p>
+      <w:pPr>
+        <w:pStyle w:val="ListParagraph"/>
+        <w:numPr>
+          <w:ilvl w:val="0"/>
+          <w:numId w:val="2"/>
+        </w:numPr>
+        <w:rPr>
+          <w:szCs w:val="32"/>
+        </w:rPr>
+      </w:pPr>
+      <w:r>
+        <w:rPr>
+          <w:szCs w:val="32"/>
+        </w:rPr>
+        <w:t xml:space="preserve">We have </w:t>
+      </w:r>
+      <w:proofErr w:type="spellStart"/>
+      <w:r>
+        <w:rPr>
+          <w:szCs w:val="32"/>
+        </w:rPr>
+        <w:t>ngModel</w:t>
+      </w:r>
+      <w:proofErr w:type="spellEnd"/>
+      <w:r>
+        <w:rPr>
+          <w:szCs w:val="32"/>
+        </w:rPr>
+        <w:t xml:space="preserve"> directive in Angular, this directive is use for </w:t>
+      </w:r>
+      <w:proofErr w:type="gramStart"/>
+      <w:r>
+        <w:rPr>
+          <w:szCs w:val="32"/>
+        </w:rPr>
+        <w:t>two way</w:t>
+      </w:r>
+      <w:proofErr w:type="gramEnd"/>
+      <w:r>
+        <w:rPr>
+          <w:szCs w:val="32"/>
+        </w:rPr>
+        <w:t xml:space="preserve"> property binding. This is used with any input element and need to import </w:t>
+      </w:r>
+      <w:proofErr w:type="spellStart"/>
+      <w:r>
+        <w:rPr>
+          <w:szCs w:val="32"/>
+        </w:rPr>
+        <w:t>FormsModule</w:t>
+      </w:r>
+      <w:proofErr w:type="spellEnd"/>
+      <w:r>
+        <w:rPr>
+          <w:szCs w:val="32"/>
+        </w:rPr>
+        <w:t xml:space="preserve"> in component class file. </w:t>
+      </w:r>
+    </w:p>
+    <w:p>
+      <w:pPr>
+        <w:pStyle w:val="ListParagraph"/>
+        <w:numPr>
+          <w:ilvl w:val="0"/>
+          <w:numId w:val="2"/>
+        </w:numPr>
+        <w:rPr>
+          <w:szCs w:val="32"/>
+        </w:rPr>
+      </w:pPr>
+      <w:r>
+        <w:rPr>
+          <w:szCs w:val="32"/>
+        </w:rPr>
+        <w:t xml:space="preserve">This is useful like when if user type anything in input element that also store in defined property, if remove any thing from input element it automatically </w:t>
+      </w:r>
+      <w:proofErr w:type="gramStart"/>
+      <w:r>
+        <w:rPr>
+          <w:szCs w:val="32"/>
+        </w:rPr>
+        <w:t>remove</w:t>
+      </w:r>
+      <w:proofErr w:type="gramEnd"/>
+      <w:r>
+        <w:rPr>
+          <w:szCs w:val="32"/>
+        </w:rPr>
+        <w:t xml:space="preserve"> from property define with this.</w:t>
+      </w:r>
+    </w:p>
+    <w:p>
+      <w:pPr>
+        <w:pStyle w:val="ListParagraph"/>
+        <w:numPr>
+          <w:ilvl w:val="0"/>
+          <w:numId w:val="2"/>
+        </w:numPr>
+        <w:rPr>
+          <w:szCs w:val="32"/>
+        </w:rPr>
+      </w:pPr>
+      <w:r>
+        <w:rPr>
+          <w:szCs w:val="32"/>
+        </w:rPr>
+        <w:t xml:space="preserve">Here in this case when user enter anything in task title </w:t>
+      </w:r>
+      <w:proofErr w:type="gramStart"/>
+      <w:r>
+        <w:rPr>
+          <w:szCs w:val="32"/>
+        </w:rPr>
+        <w:t>input ,</w:t>
+      </w:r>
+      <w:proofErr w:type="gramEnd"/>
+      <w:r>
+        <w:rPr>
+          <w:szCs w:val="32"/>
+        </w:rPr>
+        <w:t xml:space="preserve"> this will get store to </w:t>
+      </w:r>
+      <w:proofErr w:type="spellStart"/>
+      <w:r>
+        <w:rPr>
+          <w:szCs w:val="32"/>
+        </w:rPr>
+        <w:t>taskTitle</w:t>
+      </w:r>
+      <w:proofErr w:type="spellEnd"/>
+      <w:r>
+        <w:rPr>
+          <w:szCs w:val="32"/>
+        </w:rPr>
+        <w:t xml:space="preserve"> property also.</w:t>
+      </w:r>
+    </w:p>
+    <w:p>
+      <w:pPr>
+        <w:pStyle w:val="ListParagraph"/>
+        <w:numPr>
+          <w:ilvl w:val="0"/>
+          <w:numId w:val="2"/>
+        </w:numPr>
+        <w:rPr>
+          <w:szCs w:val="32"/>
+        </w:rPr>
+      </w:pPr>
+      <w:r>
+        <w:rPr>
+          <w:szCs w:val="32"/>
+        </w:rPr>
+        <w:t xml:space="preserve">Later </w:t>
+      </w:r>
+      <w:proofErr w:type="gramStart"/>
+      <w:r>
+        <w:rPr>
+          <w:szCs w:val="32"/>
+        </w:rPr>
+        <w:t>on</w:t>
+      </w:r>
+      <w:proofErr w:type="gramEnd"/>
+      <w:r>
+        <w:rPr>
+          <w:szCs w:val="32"/>
+        </w:rPr>
+        <w:t xml:space="preserve"> this variables </w:t>
+      </w:r>
+      <w:proofErr w:type="spellStart"/>
+      <w:r>
+        <w:rPr>
+          <w:szCs w:val="32"/>
+        </w:rPr>
+        <w:t>taskTile</w:t>
+      </w:r>
+      <w:proofErr w:type="spellEnd"/>
+      <w:r>
+        <w:rPr>
+          <w:szCs w:val="32"/>
+        </w:rPr>
+        <w:t xml:space="preserve">, </w:t>
+      </w:r>
+      <w:proofErr w:type="spellStart"/>
+      <w:r>
+        <w:rPr>
+          <w:szCs w:val="32"/>
+        </w:rPr>
+        <w:t>taskSummary</w:t>
+      </w:r>
+      <w:proofErr w:type="spellEnd"/>
+      <w:r>
+        <w:rPr>
+          <w:szCs w:val="32"/>
+        </w:rPr>
+        <w:t xml:space="preserve"> use for further actions, just like submit forms data.</w:t>
+      </w:r>
+    </w:p>
+    <w:p>
+      <w:pPr>
+        <w:pStyle w:val="ListParagraph"/>
+        <w:rPr>
+          <w:szCs w:val="32"/>
+        </w:rPr>
+      </w:pPr>
+      <w:r>
+        <w:rPr>
+          <w:szCs w:val="32"/>
+        </w:rPr>
+        <w:lastRenderedPageBreak/>
+        <w:drawing>
+          <wp:inline distT="0" distB="0" distL="0" distR="0" wp14:anchorId="5728ADFB" wp14:editId="67C421C9">
+            <wp:extent cx="5731510" cy="2828290"/>
+            <wp:effectExtent l="0" t="0" r="2540" b="0"/>
+            <wp:docPr id="288320610" name="Picture 1"/>
+            <wp:cNvGraphicFramePr>
+              <a:graphicFrameLocks xmlns:a="http://schemas.openxmlformats.org/drawingml/2006/main" noChangeAspect="1"/>
+            </wp:cNvGraphicFramePr>
+            <a:graphic xmlns:a="http://schemas.openxmlformats.org/drawingml/2006/main">
+              <a:graphicData uri="http://schemas.openxmlformats.org/drawingml/2006/picture">
+                <pic:pic xmlns:pic="http://schemas.openxmlformats.org/drawingml/2006/picture">
+                  <pic:nvPicPr>
+                    <pic:cNvPr id="288320610" name=""/>
+                    <pic:cNvPicPr/>
+                  </pic:nvPicPr>
+                  <pic:blipFill>
+                    <a:blip r:embed="rId40"/>
+                    <a:stretch>
+                      <a:fillRect/>
+                    </a:stretch>
+                  </pic:blipFill>
+                  <pic:spPr>
+                    <a:xfrm>
+                      <a:off x="0" y="0"/>
+                      <a:ext cx="5731510" cy="2828290"/>
+                    </a:xfrm>
+                    <a:prstGeom prst="rect">
+                      <a:avLst/>
+                    </a:prstGeom>
+                  </pic:spPr>
+                </pic:pic>
+              </a:graphicData>
+            </a:graphic>
+          </wp:inline>
+        </w:drawing>
+      </w:r>
+      <w:r>
+        <w:rPr>
+          <w:szCs w:val="32"/>
+        </w:rPr>
+        <w:t xml:space="preserve"> </w:t>
+      </w:r>
+    </w:p>
+    <w:p>
+      <w:pPr>
+        <w:pStyle w:val="ListParagraph"/>
+        <w:rPr>
+          <w:szCs w:val="32"/>
+        </w:rPr>
+      </w:pPr>
+    </w:p>
+    <w:p>
+      <w:pPr>
+        <w:pStyle w:val="ListParagraph"/>
+        <w:rPr>
+          <w:szCs w:val="32"/>
+        </w:rPr>
+      </w:pPr>
+      <w:r>
+        <w:rPr>
+          <w:szCs w:val="32"/>
+        </w:rPr>
+        <w:drawing>
+          <wp:inline distT="0" distB="0" distL="0" distR="0" wp14:anchorId="71CA4486" wp14:editId="62CAE949">
+            <wp:extent cx="5731510" cy="3746500"/>
+            <wp:effectExtent l="0" t="0" r="2540" b="6350"/>
+            <wp:docPr id="1982608729" name="Picture 1"/>
+            <wp:cNvGraphicFramePr>
+              <a:graphicFrameLocks xmlns:a="http://schemas.openxmlformats.org/drawingml/2006/main" noChangeAspect="1"/>
+            </wp:cNvGraphicFramePr>
+            <a:graphic xmlns:a="http://schemas.openxmlformats.org/drawingml/2006/main">
+              <a:graphicData uri="http://schemas.openxmlformats.org/drawingml/2006/picture">
+                <pic:pic xmlns:pic="http://schemas.openxmlformats.org/drawingml/2006/picture">
+                  <pic:nvPicPr>
+                    <pic:cNvPr id="1982608729" name=""/>
+                    <pic:cNvPicPr/>
+                  </pic:nvPicPr>
+                  <pic:blipFill>
+                    <a:blip r:embed="rId41"/>
+                    <a:stretch>
+                      <a:fillRect/>
+                    </a:stretch>
+                  </pic:blipFill>
+                  <pic:spPr>
+                    <a:xfrm>
+                      <a:off x="0" y="0"/>
+                      <a:ext cx="5731510" cy="3746500"/>
+                    </a:xfrm>
+                    <a:prstGeom prst="rect">
+                      <a:avLst/>
+                    </a:prstGeom>
+                  </pic:spPr>
+                </pic:pic>
+              </a:graphicData>
+            </a:graphic>
+          </wp:inline>
+        </w:drawing>
+      </w:r>
+    </w:p>
+    <w:p>
+      <w:pPr>
+        <w:pStyle w:val="ListParagraph"/>
+        <w:rPr>
+          <w:szCs w:val="32"/>
+        </w:rPr>
+      </w:pPr>
+    </w:p>
+    <w:p>
+      <w:pPr>
+        <w:pStyle w:val="ListParagraph"/>
+        <w:jc w:val="center"/>
+        <w:rPr>
+          <w:b/>
+          <w:bCs/>
+          <w:sz w:val="32"/>
+          <w:szCs w:val="32"/>
+        </w:rPr>
+      </w:pPr>
+      <w:proofErr w:type="spellStart"/>
+      <w:r>
+        <w:rPr>
+          <w:b/>
+          <w:bCs/>
+          <w:sz w:val="32"/>
+          <w:szCs w:val="32"/>
+        </w:rPr>
+        <w:t>ngSubmit</w:t>
+      </w:r>
+      <w:proofErr w:type="spellEnd"/>
+      <w:r>
+        <w:rPr>
+          <w:b/>
+          <w:bCs/>
+          <w:sz w:val="32"/>
+          <w:szCs w:val="32"/>
+        </w:rPr>
+        <w:t xml:space="preserve"> event listener</w:t>
+      </w:r>
+    </w:p>
+    <w:p>
+      <w:pPr>
+        <w:pStyle w:val="ListParagraph"/>
+        <w:numPr>
+          <w:ilvl w:val="0"/>
+          <w:numId w:val="2"/>
+        </w:numPr>
+        <w:rPr>
+          <w:szCs w:val="32"/>
+        </w:rPr>
+      </w:pPr>
+      <w:r>
+        <w:rPr>
+          <w:szCs w:val="32"/>
+        </w:rPr>
+        <w:t xml:space="preserve">This </w:t>
+      </w:r>
+      <w:proofErr w:type="spellStart"/>
+      <w:r>
+        <w:rPr>
+          <w:szCs w:val="32"/>
+        </w:rPr>
+        <w:t>ngSubmit</w:t>
+      </w:r>
+      <w:proofErr w:type="spellEnd"/>
+      <w:r>
+        <w:rPr>
+          <w:szCs w:val="32"/>
+        </w:rPr>
+        <w:t xml:space="preserve"> event listener is angular event </w:t>
+      </w:r>
+      <w:proofErr w:type="gramStart"/>
+      <w:r>
+        <w:rPr>
+          <w:szCs w:val="32"/>
+        </w:rPr>
+        <w:t>listener ,</w:t>
+      </w:r>
+      <w:proofErr w:type="gramEnd"/>
+      <w:r>
+        <w:rPr>
+          <w:szCs w:val="32"/>
+        </w:rPr>
+        <w:t xml:space="preserve"> this is used with form element.</w:t>
+      </w:r>
+    </w:p>
+    <w:p>
+      <w:pPr>
+        <w:pStyle w:val="ListParagraph"/>
+        <w:numPr>
+          <w:ilvl w:val="0"/>
+          <w:numId w:val="2"/>
+        </w:numPr>
+        <w:rPr>
+          <w:szCs w:val="32"/>
+        </w:rPr>
+      </w:pPr>
+      <w:r>
+        <w:rPr>
+          <w:szCs w:val="32"/>
+        </w:rPr>
+        <w:t xml:space="preserve">So when any user clicks on submit </w:t>
+      </w:r>
+      <w:proofErr w:type="gramStart"/>
+      <w:r>
+        <w:rPr>
+          <w:szCs w:val="32"/>
+        </w:rPr>
+        <w:t>button ,</w:t>
+      </w:r>
+      <w:proofErr w:type="gramEnd"/>
+      <w:r>
+        <w:rPr>
+          <w:szCs w:val="32"/>
+        </w:rPr>
+        <w:t xml:space="preserve"> it prevent default behaviour of forms submission to send request to server.</w:t>
+      </w:r>
+    </w:p>
+    <w:p>
+      <w:pPr>
+        <w:pStyle w:val="ListParagraph"/>
+        <w:numPr>
+          <w:ilvl w:val="0"/>
+          <w:numId w:val="2"/>
+        </w:numPr>
+        <w:rPr>
+          <w:szCs w:val="32"/>
+        </w:rPr>
+      </w:pPr>
+      <w:r>
+        <w:rPr>
+          <w:szCs w:val="32"/>
+        </w:rPr>
+        <w:t>And then we can call any method and handle it here.</w:t>
+      </w:r>
+    </w:p>
+    <w:p>
+      <w:pPr>
+        <w:rPr>
+          <w:szCs w:val="32"/>
+        </w:rPr>
+      </w:pPr>
+      <w:r>
+        <w:rPr>
+          <w:szCs w:val="32"/>
+        </w:rPr>
+        <w:lastRenderedPageBreak/>
+        <w:drawing>
+          <wp:inline distT="0" distB="0" distL="0" distR="0" wp14:anchorId="57A1CD5E" wp14:editId="073D72BB">
+            <wp:extent cx="5731510" cy="2044065"/>
+            <wp:effectExtent l="0" t="0" r="2540" b="0"/>
+            <wp:docPr id="588671848" name="Picture 1"/>
+            <wp:cNvGraphicFramePr>
+              <a:graphicFrameLocks xmlns:a="http://schemas.openxmlformats.org/drawingml/2006/main" noChangeAspect="1"/>
+            </wp:cNvGraphicFramePr>
+            <a:graphic xmlns:a="http://schemas.openxmlformats.org/drawingml/2006/main">
+              <a:graphicData uri="http://schemas.openxmlformats.org/drawingml/2006/picture">
+                <pic:pic xmlns:pic="http://schemas.openxmlformats.org/drawingml/2006/picture">
+                  <pic:nvPicPr>
+                    <pic:cNvPr id="588671848" name=""/>
+                    <pic:cNvPicPr/>
+                  </pic:nvPicPr>
+                  <pic:blipFill>
+                    <a:blip r:embed="rId42"/>
+                    <a:stretch>
+                      <a:fillRect/>
+                    </a:stretch>
+                  </pic:blipFill>
+                  <pic:spPr>
+                    <a:xfrm>
+                      <a:off x="0" y="0"/>
+                      <a:ext cx="5731510" cy="2044065"/>
+                    </a:xfrm>
+                    <a:prstGeom prst="rect">
+                      <a:avLst/>
+                    </a:prstGeom>
+                  </pic:spPr>
+                </pic:pic>
+              </a:graphicData>
+            </a:graphic>
+          </wp:inline>
+        </w:drawing>
+      </w:r>
+    </w:p>
+    <w:p>
+      <w:pPr>
+        <w:rPr>
+          <w:szCs w:val="32"/>
+        </w:rPr>
+      </w:pPr>
+    </w:p>
+    <w:p>
+      <w:pPr>
+        <w:rPr>
+          <w:szCs w:val="32"/>
+        </w:rPr>
+      </w:pPr>
+    </w:p>
     <w:sectPr>
       <w:pgSz w:w="11906" w:h="16838"/>
       <w:pgMar w:top="1440" w:right="1440" w:bottom="1440" w:left="1440" w:header="708" w:footer="708" w:gutter="0"/>

</xml_diff>

<commit_message>
added new card compoenent and seen the use of ngContent
</commit_message>
<xml_diff>
--- a/Angular Notes By Jatin.docx
+++ b/Angular Notes By Jatin.docx
@@ -3235,6 +3235,368 @@
     </w:p>
     <w:p>
       <w:pPr>
+        <w:jc w:val="center"/>
+        <w:rPr>
+          <w:b/>
+          <w:bCs/>
+          <w:sz w:val="32"/>
+          <w:szCs w:val="32"/>
+        </w:rPr>
+      </w:pPr>
+      <w:proofErr w:type="spellStart"/>
+      <w:r>
+        <w:rPr>
+          <w:b/>
+          <w:bCs/>
+          <w:sz w:val="32"/>
+          <w:szCs w:val="32"/>
+        </w:rPr>
+        <w:t>ngContent</w:t>
+      </w:r>
+      <w:proofErr w:type="spellEnd"/>
+    </w:p>
+    <w:p>
+      <w:pPr>
+        <w:pStyle w:val="ListParagraph"/>
+        <w:numPr>
+          <w:ilvl w:val="0"/>
+          <w:numId w:val="2"/>
+        </w:numPr>
+        <w:rPr>
+          <w:szCs w:val="32"/>
+        </w:rPr>
+      </w:pPr>
+      <w:proofErr w:type="spellStart"/>
+      <w:r>
+        <w:rPr>
+          <w:szCs w:val="32"/>
+        </w:rPr>
+        <w:t>ngContent</w:t>
+      </w:r>
+      <w:proofErr w:type="spellEnd"/>
+      <w:r>
+        <w:rPr>
+          <w:szCs w:val="32"/>
+        </w:rPr>
+        <w:t xml:space="preserve"> is </w:t>
+      </w:r>
+      <w:proofErr w:type="gramStart"/>
+      <w:r>
+        <w:rPr>
+          <w:szCs w:val="32"/>
+        </w:rPr>
+        <w:t>a</w:t>
+      </w:r>
+      <w:proofErr w:type="gramEnd"/>
+      <w:r>
+        <w:rPr>
+          <w:szCs w:val="32"/>
+        </w:rPr>
+        <w:t xml:space="preserve"> Angular element/tag. That can replace the child component content.</w:t>
+      </w:r>
+    </w:p>
+    <w:p>
+      <w:pPr>
+        <w:pStyle w:val="ListParagraph"/>
+        <w:numPr>
+          <w:ilvl w:val="0"/>
+          <w:numId w:val="2"/>
+        </w:numPr>
+        <w:rPr>
+          <w:szCs w:val="32"/>
+        </w:rPr>
+      </w:pPr>
+      <w:r>
+        <w:rPr>
+          <w:szCs w:val="32"/>
+        </w:rPr>
+        <w:t>This used for content projection.</w:t>
+      </w:r>
+    </w:p>
+    <w:p>
+      <w:pPr>
+        <w:pStyle w:val="ListParagraph"/>
+        <w:numPr>
+          <w:ilvl w:val="0"/>
+          <w:numId w:val="2"/>
+        </w:numPr>
+        <w:rPr>
+          <w:szCs w:val="32"/>
+        </w:rPr>
+      </w:pPr>
+      <w:r>
+        <w:rPr>
+          <w:szCs w:val="32"/>
+        </w:rPr>
+        <w:t xml:space="preserve">In this case </w:t>
+      </w:r>
+      <w:proofErr w:type="spellStart"/>
+      <w:r>
+        <w:rPr>
+          <w:szCs w:val="32"/>
+        </w:rPr>
+        <w:t>ngContent</w:t>
+      </w:r>
+      <w:proofErr w:type="spellEnd"/>
+      <w:r>
+        <w:rPr>
+          <w:szCs w:val="32"/>
+        </w:rPr>
+        <w:t xml:space="preserve"> replace the user component data and </w:t>
+      </w:r>
+      <w:proofErr w:type="spellStart"/>
+      <w:r>
+        <w:rPr>
+          <w:szCs w:val="32"/>
+        </w:rPr>
+        <w:t>userTasks</w:t>
+      </w:r>
+      <w:proofErr w:type="spellEnd"/>
+      <w:r>
+        <w:rPr>
+          <w:szCs w:val="32"/>
+        </w:rPr>
+        <w:t xml:space="preserve"> html elements.</w:t>
+      </w:r>
+    </w:p>
+    <w:p>
+      <w:pPr>
+        <w:pStyle w:val="ListParagraph"/>
+        <w:numPr>
+          <w:ilvl w:val="0"/>
+          <w:numId w:val="2"/>
+        </w:numPr>
+        <w:rPr>
+          <w:szCs w:val="32"/>
+        </w:rPr>
+      </w:pPr>
+      <w:proofErr w:type="gramStart"/>
+      <w:r>
+        <w:rPr>
+          <w:szCs w:val="32"/>
+        </w:rPr>
+        <w:t>So</w:t>
+      </w:r>
+      <w:proofErr w:type="gramEnd"/>
+      <w:r>
+        <w:rPr>
+          <w:szCs w:val="32"/>
+        </w:rPr>
+        <w:t xml:space="preserve"> inside that div element of card component, user component and </w:t>
+      </w:r>
+      <w:proofErr w:type="spellStart"/>
+      <w:r>
+        <w:rPr>
+          <w:szCs w:val="32"/>
+        </w:rPr>
+        <w:t>userTasks</w:t>
+      </w:r>
+      <w:proofErr w:type="spellEnd"/>
+      <w:r>
+        <w:rPr>
+          <w:szCs w:val="32"/>
+        </w:rPr>
+        <w:t xml:space="preserve"> component data will show.</w:t>
+      </w:r>
+    </w:p>
+    <w:p>
+      <w:pPr>
+        <w:pStyle w:val="ListParagraph"/>
+        <w:numPr>
+          <w:ilvl w:val="0"/>
+          <w:numId w:val="2"/>
+        </w:numPr>
+        <w:rPr>
+          <w:szCs w:val="32"/>
+        </w:rPr>
+      </w:pPr>
+      <w:r>
+        <w:rPr>
+          <w:szCs w:val="32"/>
+        </w:rPr>
+        <w:t>This can be used like container.</w:t>
+      </w:r>
+    </w:p>
+    <w:p>
+      <w:pPr>
+        <w:pStyle w:val="ListParagraph"/>
+        <w:rPr>
+          <w:szCs w:val="32"/>
+        </w:rPr>
+      </w:pPr>
+    </w:p>
+    <w:p>
+      <w:pPr>
+        <w:pStyle w:val="ListParagraph"/>
+        <w:rPr>
+          <w:szCs w:val="32"/>
+        </w:rPr>
+      </w:pPr>
+      <w:r>
+        <w:rPr>
+          <w:szCs w:val="32"/>
+        </w:rPr>
+        <w:drawing>
+          <wp:inline distT="0" distB="0" distL="0" distR="0" wp14:anchorId="266BCB44" wp14:editId="1061A7E7">
+            <wp:extent cx="4282811" cy="1714649"/>
+            <wp:effectExtent l="0" t="0" r="3810" b="0"/>
+            <wp:docPr id="1872342977" name="Picture 1"/>
+            <wp:cNvGraphicFramePr>
+              <a:graphicFrameLocks xmlns:a="http://schemas.openxmlformats.org/drawingml/2006/main" noChangeAspect="1"/>
+            </wp:cNvGraphicFramePr>
+            <a:graphic xmlns:a="http://schemas.openxmlformats.org/drawingml/2006/main">
+              <a:graphicData uri="http://schemas.openxmlformats.org/drawingml/2006/picture">
+                <pic:pic xmlns:pic="http://schemas.openxmlformats.org/drawingml/2006/picture">
+                  <pic:nvPicPr>
+                    <pic:cNvPr id="1872342977" name=""/>
+                    <pic:cNvPicPr/>
+                  </pic:nvPicPr>
+                  <pic:blipFill>
+                    <a:blip r:embed="rId43"/>
+                    <a:stretch>
+                      <a:fillRect/>
+                    </a:stretch>
+                  </pic:blipFill>
+                  <pic:spPr>
+                    <a:xfrm>
+                      <a:off x="0" y="0"/>
+                      <a:ext cx="4282811" cy="1714649"/>
+                    </a:xfrm>
+                    <a:prstGeom prst="rect">
+                      <a:avLst/>
+                    </a:prstGeom>
+                  </pic:spPr>
+                </pic:pic>
+              </a:graphicData>
+            </a:graphic>
+          </wp:inline>
+        </w:drawing>
+      </w:r>
+    </w:p>
+    <w:p>
+      <w:pPr>
+        <w:pStyle w:val="ListParagraph"/>
+        <w:rPr>
+          <w:szCs w:val="32"/>
+        </w:rPr>
+      </w:pPr>
+    </w:p>
+    <w:p>
+      <w:pPr>
+        <w:pStyle w:val="ListParagraph"/>
+        <w:rPr>
+          <w:szCs w:val="32"/>
+        </w:rPr>
+      </w:pPr>
+      <w:r>
+        <w:rPr>
+          <w:szCs w:val="32"/>
+        </w:rPr>
+        <w:lastRenderedPageBreak/>
+        <w:drawing>
+          <wp:inline distT="0" distB="0" distL="0" distR="0" wp14:anchorId="3B8D47AA" wp14:editId="1574DCD9">
+            <wp:extent cx="5731510" cy="2694940"/>
+            <wp:effectExtent l="0" t="0" r="2540" b="0"/>
+            <wp:docPr id="944701904" name="Picture 1"/>
+            <wp:cNvGraphicFramePr>
+              <a:graphicFrameLocks xmlns:a="http://schemas.openxmlformats.org/drawingml/2006/main" noChangeAspect="1"/>
+            </wp:cNvGraphicFramePr>
+            <a:graphic xmlns:a="http://schemas.openxmlformats.org/drawingml/2006/main">
+              <a:graphicData uri="http://schemas.openxmlformats.org/drawingml/2006/picture">
+                <pic:pic xmlns:pic="http://schemas.openxmlformats.org/drawingml/2006/picture">
+                  <pic:nvPicPr>
+                    <pic:cNvPr id="944701904" name=""/>
+                    <pic:cNvPicPr/>
+                  </pic:nvPicPr>
+                  <pic:blipFill>
+                    <a:blip r:embed="rId44"/>
+                    <a:stretch>
+                      <a:fillRect/>
+                    </a:stretch>
+                  </pic:blipFill>
+                  <pic:spPr>
+                    <a:xfrm>
+                      <a:off x="0" y="0"/>
+                      <a:ext cx="5731510" cy="2694940"/>
+                    </a:xfrm>
+                    <a:prstGeom prst="rect">
+                      <a:avLst/>
+                    </a:prstGeom>
+                  </pic:spPr>
+                </pic:pic>
+              </a:graphicData>
+            </a:graphic>
+          </wp:inline>
+        </w:drawing>
+      </w:r>
+    </w:p>
+    <w:p>
+      <w:pPr>
+        <w:pStyle w:val="ListParagraph"/>
+        <w:rPr>
+          <w:szCs w:val="32"/>
+        </w:rPr>
+      </w:pPr>
+    </w:p>
+    <w:p>
+      <w:pPr>
+        <w:pStyle w:val="ListParagraph"/>
+        <w:rPr>
+          <w:szCs w:val="32"/>
+        </w:rPr>
+      </w:pPr>
+      <w:r>
+        <w:rPr>
+          <w:szCs w:val="32"/>
+        </w:rPr>
+        <w:drawing>
+          <wp:inline distT="0" distB="0" distL="0" distR="0" wp14:anchorId="0787424B" wp14:editId="4A576DEC">
+            <wp:extent cx="5731510" cy="2556510"/>
+            <wp:effectExtent l="0" t="0" r="2540" b="0"/>
+            <wp:docPr id="492704653" name="Picture 1"/>
+            <wp:cNvGraphicFramePr>
+              <a:graphicFrameLocks xmlns:a="http://schemas.openxmlformats.org/drawingml/2006/main" noChangeAspect="1"/>
+            </wp:cNvGraphicFramePr>
+            <a:graphic xmlns:a="http://schemas.openxmlformats.org/drawingml/2006/main">
+              <a:graphicData uri="http://schemas.openxmlformats.org/drawingml/2006/picture">
+                <pic:pic xmlns:pic="http://schemas.openxmlformats.org/drawingml/2006/picture">
+                  <pic:nvPicPr>
+                    <pic:cNvPr id="492704653" name=""/>
+                    <pic:cNvPicPr/>
+                  </pic:nvPicPr>
+                  <pic:blipFill>
+                    <a:blip r:embed="rId45"/>
+                    <a:stretch>
+                      <a:fillRect/>
+                    </a:stretch>
+                  </pic:blipFill>
+                  <pic:spPr>
+                    <a:xfrm>
+                      <a:off x="0" y="0"/>
+                      <a:ext cx="5731510" cy="2556510"/>
+                    </a:xfrm>
+                    <a:prstGeom prst="rect">
+                      <a:avLst/>
+                    </a:prstGeom>
+                  </pic:spPr>
+                </pic:pic>
+              </a:graphicData>
+            </a:graphic>
+          </wp:inline>
+        </w:drawing>
+      </w:r>
+    </w:p>
+    <w:p>
+      <w:pPr>
+        <w:pStyle w:val="ListParagraph"/>
+        <w:rPr>
+          <w:szCs w:val="32"/>
+        </w:rPr>
+      </w:pPr>
+    </w:p>
+    <w:p>
+      <w:pPr>
+        <w:pStyle w:val="ListParagraph"/>
         <w:rPr>
           <w:szCs w:val="32"/>
         </w:rPr>

</xml_diff>

<commit_message>
seen the use of date pipe
</commit_message>
<xml_diff>
--- a/Angular Notes By Jatin.docx
+++ b/Angular Notes By Jatin.docx
@@ -3597,6 +3597,234 @@
     <w:p>
       <w:pPr>
         <w:pStyle w:val="ListParagraph"/>
+        <w:jc w:val="center"/>
+        <w:rPr>
+          <w:b/>
+          <w:bCs/>
+          <w:sz w:val="32"/>
+          <w:szCs w:val="32"/>
+        </w:rPr>
+      </w:pPr>
+      <w:r>
+        <w:rPr>
+          <w:b/>
+          <w:bCs/>
+          <w:sz w:val="32"/>
+          <w:szCs w:val="32"/>
+        </w:rPr>
+        <w:t>Date pipe</w:t>
+      </w:r>
+    </w:p>
+    <w:p>
+      <w:pPr>
+        <w:pStyle w:val="ListParagraph"/>
+        <w:numPr>
+          <w:ilvl w:val="0"/>
+          <w:numId w:val="2"/>
+        </w:numPr>
+        <w:rPr>
+          <w:szCs w:val="32"/>
+        </w:rPr>
+      </w:pPr>
+      <w:r>
+        <w:rPr>
+          <w:szCs w:val="32"/>
+        </w:rPr>
+        <w:t xml:space="preserve">In Angular there are many pipes are defined. One of the </w:t>
+      </w:r>
+      <w:proofErr w:type="gramStart"/>
+      <w:r>
+        <w:rPr>
+          <w:szCs w:val="32"/>
+        </w:rPr>
+        <w:t>pipe</w:t>
+      </w:r>
+      <w:proofErr w:type="gramEnd"/>
+      <w:r>
+        <w:rPr>
+          <w:szCs w:val="32"/>
+        </w:rPr>
+        <w:t xml:space="preserve"> is date pipe.</w:t>
+      </w:r>
+    </w:p>
+    <w:p>
+      <w:pPr>
+        <w:pStyle w:val="ListParagraph"/>
+        <w:numPr>
+          <w:ilvl w:val="0"/>
+          <w:numId w:val="2"/>
+        </w:numPr>
+        <w:rPr>
+          <w:szCs w:val="32"/>
+        </w:rPr>
+      </w:pPr>
+      <w:r>
+        <w:rPr>
+          <w:szCs w:val="32"/>
+        </w:rPr>
+        <w:t xml:space="preserve">With this date pipe we can format the date. Syntax and use </w:t>
+      </w:r>
+      <w:proofErr w:type="gramStart"/>
+      <w:r>
+        <w:rPr>
+          <w:szCs w:val="32"/>
+        </w:rPr>
+        <w:t>is</w:t>
+      </w:r>
+      <w:proofErr w:type="gramEnd"/>
+      <w:r>
+        <w:rPr>
+          <w:szCs w:val="32"/>
+        </w:rPr>
+        <w:t xml:space="preserve"> as below. We need to import that in component </w:t>
+      </w:r>
+      <w:proofErr w:type="spellStart"/>
+      <w:r>
+        <w:rPr>
+          <w:szCs w:val="32"/>
+        </w:rPr>
+        <w:t>ts</w:t>
+      </w:r>
+      <w:proofErr w:type="spellEnd"/>
+      <w:r>
+        <w:rPr>
+          <w:szCs w:val="32"/>
+        </w:rPr>
+        <w:t xml:space="preserve"> file.</w:t>
+      </w:r>
+    </w:p>
+    <w:p>
+      <w:pPr>
+        <w:rPr>
+          <w:szCs w:val="32"/>
+        </w:rPr>
+      </w:pPr>
+    </w:p>
+    <w:p>
+      <w:pPr>
+        <w:rPr>
+          <w:szCs w:val="32"/>
+        </w:rPr>
+      </w:pPr>
+      <w:r>
+        <w:rPr>
+          <w:szCs w:val="32"/>
+        </w:rPr>
+        <w:lastRenderedPageBreak/>
+        <w:drawing>
+          <wp:inline distT="0" distB="0" distL="0" distR="0" wp14:anchorId="6BB3F69B" wp14:editId="4590ABE1">
+            <wp:extent cx="5731510" cy="2640965"/>
+            <wp:effectExtent l="0" t="0" r="2540" b="6985"/>
+            <wp:docPr id="447631981" name="Picture 1"/>
+            <wp:cNvGraphicFramePr>
+              <a:graphicFrameLocks xmlns:a="http://schemas.openxmlformats.org/drawingml/2006/main" noChangeAspect="1"/>
+            </wp:cNvGraphicFramePr>
+            <a:graphic xmlns:a="http://schemas.openxmlformats.org/drawingml/2006/main">
+              <a:graphicData uri="http://schemas.openxmlformats.org/drawingml/2006/picture">
+                <pic:pic xmlns:pic="http://schemas.openxmlformats.org/drawingml/2006/picture">
+                  <pic:nvPicPr>
+                    <pic:cNvPr id="447631981" name=""/>
+                    <pic:cNvPicPr/>
+                  </pic:nvPicPr>
+                  <pic:blipFill>
+                    <a:blip r:embed="rId46"/>
+                    <a:stretch>
+                      <a:fillRect/>
+                    </a:stretch>
+                  </pic:blipFill>
+                  <pic:spPr>
+                    <a:xfrm>
+                      <a:off x="0" y="0"/>
+                      <a:ext cx="5731510" cy="2640965"/>
+                    </a:xfrm>
+                    <a:prstGeom prst="rect">
+                      <a:avLst/>
+                    </a:prstGeom>
+                  </pic:spPr>
+                </pic:pic>
+              </a:graphicData>
+            </a:graphic>
+          </wp:inline>
+        </w:drawing>
+      </w:r>
+    </w:p>
+    <w:p>
+      <w:pPr>
+        <w:rPr>
+          <w:szCs w:val="32"/>
+        </w:rPr>
+      </w:pPr>
+    </w:p>
+    <w:p>
+      <w:pPr>
+        <w:rPr>
+          <w:szCs w:val="32"/>
+        </w:rPr>
+      </w:pPr>
+      <w:r>
+        <w:rPr>
+          <w:szCs w:val="32"/>
+        </w:rPr>
+        <w:drawing>
+          <wp:inline distT="0" distB="0" distL="0" distR="0" wp14:anchorId="34E06E6B" wp14:editId="4EC11750">
+            <wp:extent cx="5731510" cy="3924935"/>
+            <wp:effectExtent l="0" t="0" r="2540" b="0"/>
+            <wp:docPr id="1969311558" name="Picture 1"/>
+            <wp:cNvGraphicFramePr>
+              <a:graphicFrameLocks xmlns:a="http://schemas.openxmlformats.org/drawingml/2006/main" noChangeAspect="1"/>
+            </wp:cNvGraphicFramePr>
+            <a:graphic xmlns:a="http://schemas.openxmlformats.org/drawingml/2006/main">
+              <a:graphicData uri="http://schemas.openxmlformats.org/drawingml/2006/picture">
+                <pic:pic xmlns:pic="http://schemas.openxmlformats.org/drawingml/2006/picture">
+                  <pic:nvPicPr>
+                    <pic:cNvPr id="1969311558" name=""/>
+                    <pic:cNvPicPr/>
+                  </pic:nvPicPr>
+                  <pic:blipFill>
+                    <a:blip r:embed="rId47"/>
+                    <a:stretch>
+                      <a:fillRect/>
+                    </a:stretch>
+                  </pic:blipFill>
+                  <pic:spPr>
+                    <a:xfrm>
+                      <a:off x="0" y="0"/>
+                      <a:ext cx="5731510" cy="3924935"/>
+                    </a:xfrm>
+                    <a:prstGeom prst="rect">
+                      <a:avLst/>
+                    </a:prstGeom>
+                  </pic:spPr>
+                </pic:pic>
+              </a:graphicData>
+            </a:graphic>
+          </wp:inline>
+        </w:drawing>
+      </w:r>
+    </w:p>
+    <w:p>
+      <w:pPr>
+        <w:rPr>
+          <w:szCs w:val="32"/>
+        </w:rPr>
+      </w:pPr>
+    </w:p>
+    <w:p>
+      <w:pPr>
+        <w:rPr>
+          <w:szCs w:val="32"/>
+        </w:rPr>
+      </w:pPr>
+    </w:p>
+    <w:p>
+      <w:pPr>
+        <w:rPr>
+          <w:szCs w:val="32"/>
+        </w:rPr>
+      </w:pPr>
+    </w:p>
+    <w:p>
+      <w:pPr>
         <w:rPr>
           <w:szCs w:val="32"/>
         </w:rPr>

</xml_diff>

<commit_message>
created service and seen the use of service and DI
</commit_message>
<xml_diff>
--- a/Angular Notes By Jatin.docx
+++ b/Angular Notes By Jatin.docx
@@ -3790,6 +3790,378 @@
                     <a:xfrm>
                       <a:off x="0" y="0"/>
                       <a:ext cx="5731510" cy="3924935"/>
+                    </a:xfrm>
+                    <a:prstGeom prst="rect">
+                      <a:avLst/>
+                    </a:prstGeom>
+                  </pic:spPr>
+                </pic:pic>
+              </a:graphicData>
+            </a:graphic>
+          </wp:inline>
+        </w:drawing>
+      </w:r>
+    </w:p>
+    <w:p>
+      <w:pPr>
+        <w:rPr>
+          <w:szCs w:val="32"/>
+        </w:rPr>
+      </w:pPr>
+    </w:p>
+    <w:p>
+      <w:pPr>
+        <w:jc w:val="center"/>
+        <w:rPr>
+          <w:b/>
+          <w:bCs/>
+          <w:sz w:val="32"/>
+          <w:szCs w:val="32"/>
+        </w:rPr>
+      </w:pPr>
+      <w:proofErr w:type="spellStart"/>
+      <w:r>
+        <w:rPr>
+          <w:b/>
+          <w:bCs/>
+          <w:sz w:val="32"/>
+          <w:szCs w:val="32"/>
+        </w:rPr>
+        <w:t>Dependancy</w:t>
+      </w:r>
+      <w:proofErr w:type="spellEnd"/>
+      <w:r>
+        <w:rPr>
+          <w:b/>
+          <w:bCs/>
+          <w:sz w:val="32"/>
+          <w:szCs w:val="32"/>
+        </w:rPr>
+        <w:t xml:space="preserve"> Injection and Service</w:t>
+      </w:r>
+    </w:p>
+    <w:p>
+      <w:pPr>
+        <w:pStyle w:val="ListParagraph"/>
+        <w:numPr>
+          <w:ilvl w:val="0"/>
+          <w:numId w:val="2"/>
+        </w:numPr>
+        <w:rPr>
+          <w:szCs w:val="32"/>
+        </w:rPr>
+      </w:pPr>
+      <w:r>
+        <w:rPr>
+          <w:szCs w:val="32"/>
+        </w:rPr>
+        <w:t>Here we seen another two concept of Angular, first one is Service and Second is dependency injection.</w:t>
+      </w:r>
+    </w:p>
+    <w:p>
+      <w:pPr>
+        <w:pStyle w:val="ListParagraph"/>
+        <w:numPr>
+          <w:ilvl w:val="0"/>
+          <w:numId w:val="2"/>
+        </w:numPr>
+        <w:rPr>
+          <w:szCs w:val="32"/>
+        </w:rPr>
+      </w:pPr>
+      <w:r>
+        <w:rPr>
+          <w:szCs w:val="32"/>
+        </w:rPr>
+        <w:t>Service is simply a class to separate the business logic related to data, such as save, delete, get.</w:t>
+      </w:r>
+    </w:p>
+    <w:p>
+      <w:pPr>
+        <w:pStyle w:val="ListParagraph"/>
+        <w:numPr>
+          <w:ilvl w:val="0"/>
+          <w:numId w:val="2"/>
+        </w:numPr>
+        <w:rPr>
+          <w:szCs w:val="32"/>
+        </w:rPr>
+      </w:pPr>
+      <w:proofErr w:type="spellStart"/>
+      <w:r>
+        <w:rPr>
+          <w:szCs w:val="32"/>
+        </w:rPr>
+        <w:lastRenderedPageBreak/>
+        <w:t>Dependancy</w:t>
+      </w:r>
+      <w:proofErr w:type="spellEnd"/>
+      <w:r>
+        <w:rPr>
+          <w:szCs w:val="32"/>
+        </w:rPr>
+        <w:t xml:space="preserve"> injection </w:t>
+      </w:r>
+      <w:proofErr w:type="gramStart"/>
+      <w:r>
+        <w:rPr>
+          <w:szCs w:val="32"/>
+        </w:rPr>
+        <w:t>is ,</w:t>
+      </w:r>
+      <w:proofErr w:type="gramEnd"/>
+      <w:r>
+        <w:rPr>
+          <w:szCs w:val="32"/>
+        </w:rPr>
+        <w:t xml:space="preserve"> if we initiate object of class/service and if that service/class used more than one place , it creates multiple copy of that class object.</w:t>
+      </w:r>
+    </w:p>
+    <w:p>
+      <w:pPr>
+        <w:pStyle w:val="ListParagraph"/>
+        <w:numPr>
+          <w:ilvl w:val="0"/>
+          <w:numId w:val="2"/>
+        </w:numPr>
+        <w:rPr>
+          <w:szCs w:val="32"/>
+        </w:rPr>
+      </w:pPr>
+      <w:r>
+        <w:rPr>
+          <w:szCs w:val="32"/>
+        </w:rPr>
+        <w:t xml:space="preserve">And all these copies are </w:t>
+      </w:r>
+      <w:proofErr w:type="gramStart"/>
+      <w:r>
+        <w:rPr>
+          <w:szCs w:val="32"/>
+        </w:rPr>
+        <w:t>different ,</w:t>
+      </w:r>
+      <w:proofErr w:type="gramEnd"/>
+      <w:r>
+        <w:rPr>
+          <w:szCs w:val="32"/>
+        </w:rPr>
+        <w:t xml:space="preserve"> means one object made some changes and have updated property value the other object completely unaware with this.</w:t>
+      </w:r>
+    </w:p>
+    <w:p>
+      <w:pPr>
+        <w:pStyle w:val="ListParagraph"/>
+        <w:numPr>
+          <w:ilvl w:val="0"/>
+          <w:numId w:val="2"/>
+        </w:numPr>
+        <w:rPr>
+          <w:szCs w:val="32"/>
+        </w:rPr>
+      </w:pPr>
+      <w:r>
+        <w:rPr>
+          <w:szCs w:val="32"/>
+        </w:rPr>
+        <w:t xml:space="preserve">Due to this instead of </w:t>
+      </w:r>
+      <w:proofErr w:type="spellStart"/>
+      <w:r>
+        <w:rPr>
+          <w:szCs w:val="32"/>
+        </w:rPr>
+        <w:t>initiare</w:t>
+      </w:r>
+      <w:proofErr w:type="spellEnd"/>
+      <w:r>
+        <w:rPr>
+          <w:szCs w:val="32"/>
+        </w:rPr>
+        <w:t xml:space="preserve"> </w:t>
+      </w:r>
+      <w:proofErr w:type="spellStart"/>
+      <w:r>
+        <w:rPr>
+          <w:szCs w:val="32"/>
+        </w:rPr>
+        <w:t>manully</w:t>
+      </w:r>
+      <w:proofErr w:type="spellEnd"/>
+      <w:r>
+        <w:rPr>
+          <w:szCs w:val="32"/>
+        </w:rPr>
+        <w:t xml:space="preserve"> object of that class/service use dependency injection to initiate the class/service.</w:t>
+      </w:r>
+    </w:p>
+    <w:p>
+      <w:pPr>
+        <w:pStyle w:val="ListParagraph"/>
+        <w:numPr>
+          <w:ilvl w:val="0"/>
+          <w:numId w:val="2"/>
+        </w:numPr>
+        <w:rPr>
+          <w:szCs w:val="32"/>
+        </w:rPr>
+      </w:pPr>
+      <w:r>
+        <w:rPr>
+          <w:szCs w:val="32"/>
+        </w:rPr>
+        <w:t xml:space="preserve">This way all place </w:t>
+      </w:r>
+      <w:proofErr w:type="spellStart"/>
+      <w:r>
+        <w:rPr>
+          <w:szCs w:val="32"/>
+        </w:rPr>
+        <w:t>were</w:t>
+      </w:r>
+      <w:proofErr w:type="spellEnd"/>
+      <w:r>
+        <w:rPr>
+          <w:szCs w:val="32"/>
+        </w:rPr>
+        <w:t xml:space="preserve"> this initiate using </w:t>
+      </w:r>
+      <w:proofErr w:type="gramStart"/>
+      <w:r>
+        <w:rPr>
+          <w:szCs w:val="32"/>
+        </w:rPr>
+        <w:t>DI ,</w:t>
+      </w:r>
+      <w:proofErr w:type="gramEnd"/>
+      <w:r>
+        <w:rPr>
+          <w:szCs w:val="32"/>
+        </w:rPr>
+        <w:t xml:space="preserve"> have one common object.</w:t>
+      </w:r>
+    </w:p>
+    <w:p>
+      <w:pPr>
+        <w:pStyle w:val="ListParagraph"/>
+        <w:numPr>
+          <w:ilvl w:val="0"/>
+          <w:numId w:val="2"/>
+        </w:numPr>
+        <w:rPr>
+          <w:szCs w:val="32"/>
+        </w:rPr>
+      </w:pPr>
+      <w:r>
+        <w:rPr>
+          <w:szCs w:val="32"/>
+        </w:rPr>
+        <w:t xml:space="preserve">Syntax and use </w:t>
+      </w:r>
+      <w:proofErr w:type="gramStart"/>
+      <w:r>
+        <w:rPr>
+          <w:szCs w:val="32"/>
+        </w:rPr>
+        <w:t>is</w:t>
+      </w:r>
+      <w:proofErr w:type="gramEnd"/>
+      <w:r>
+        <w:rPr>
+          <w:szCs w:val="32"/>
+        </w:rPr>
+        <w:t xml:space="preserve"> as below.</w:t>
+      </w:r>
+    </w:p>
+    <w:p>
+      <w:pPr>
+        <w:rPr>
+          <w:szCs w:val="32"/>
+        </w:rPr>
+      </w:pPr>
+      <w:r>
+        <w:rPr>
+          <w:szCs w:val="32"/>
+        </w:rPr>
+        <w:drawing>
+          <wp:inline distT="0" distB="0" distL="0" distR="0" wp14:anchorId="1B08C6A4" wp14:editId="104079B8">
+            <wp:extent cx="5731510" cy="2881630"/>
+            <wp:effectExtent l="0" t="0" r="2540" b="0"/>
+            <wp:docPr id="1289393831" name="Picture 1"/>
+            <wp:cNvGraphicFramePr>
+              <a:graphicFrameLocks xmlns:a="http://schemas.openxmlformats.org/drawingml/2006/main" noChangeAspect="1"/>
+            </wp:cNvGraphicFramePr>
+            <a:graphic xmlns:a="http://schemas.openxmlformats.org/drawingml/2006/main">
+              <a:graphicData uri="http://schemas.openxmlformats.org/drawingml/2006/picture">
+                <pic:pic xmlns:pic="http://schemas.openxmlformats.org/drawingml/2006/picture">
+                  <pic:nvPicPr>
+                    <pic:cNvPr id="1289393831" name=""/>
+                    <pic:cNvPicPr/>
+                  </pic:nvPicPr>
+                  <pic:blipFill>
+                    <a:blip r:embed="rId48"/>
+                    <a:stretch>
+                      <a:fillRect/>
+                    </a:stretch>
+                  </pic:blipFill>
+                  <pic:spPr>
+                    <a:xfrm>
+                      <a:off x="0" y="0"/>
+                      <a:ext cx="5731510" cy="2881630"/>
+                    </a:xfrm>
+                    <a:prstGeom prst="rect">
+                      <a:avLst/>
+                    </a:prstGeom>
+                  </pic:spPr>
+                </pic:pic>
+              </a:graphicData>
+            </a:graphic>
+          </wp:inline>
+        </w:drawing>
+      </w:r>
+    </w:p>
+    <w:p>
+      <w:pPr>
+        <w:rPr>
+          <w:szCs w:val="32"/>
+        </w:rPr>
+      </w:pPr>
+    </w:p>
+    <w:p>
+      <w:pPr>
+        <w:rPr>
+          <w:szCs w:val="32"/>
+        </w:rPr>
+      </w:pPr>
+      <w:r>
+        <w:rPr>
+          <w:szCs w:val="32"/>
+        </w:rPr>
+        <w:drawing>
+          <wp:inline distT="0" distB="0" distL="0" distR="0" wp14:anchorId="2B1FAE70" wp14:editId="4E0DA95A">
+            <wp:extent cx="5731510" cy="2404745"/>
+            <wp:effectExtent l="0" t="0" r="2540" b="0"/>
+            <wp:docPr id="1059853806" name="Picture 1"/>
+            <wp:cNvGraphicFramePr>
+              <a:graphicFrameLocks xmlns:a="http://schemas.openxmlformats.org/drawingml/2006/main" noChangeAspect="1"/>
+            </wp:cNvGraphicFramePr>
+            <a:graphic xmlns:a="http://schemas.openxmlformats.org/drawingml/2006/main">
+              <a:graphicData uri="http://schemas.openxmlformats.org/drawingml/2006/picture">
+                <pic:pic xmlns:pic="http://schemas.openxmlformats.org/drawingml/2006/picture">
+                  <pic:nvPicPr>
+                    <pic:cNvPr id="1059853806" name=""/>
+                    <pic:cNvPicPr/>
+                  </pic:nvPicPr>
+                  <pic:blipFill>
+                    <a:blip r:embed="rId49"/>
+                    <a:stretch>
+                      <a:fillRect/>
+                    </a:stretch>
+                  </pic:blipFill>
+                  <pic:spPr>
+                    <a:xfrm>
+                      <a:off x="0" y="0"/>
+                      <a:ext cx="5731510" cy="2404745"/>
                     </a:xfrm>
                     <a:prstGeom prst="rect">
                       <a:avLst/>

</xml_diff>

<commit_message>
seen the other way to DI with inject() of Angular. this time we used our task service in add task component ts file and due to this remove addTask event emmiter and other related changes done.
</commit_message>
<xml_diff>
--- a/Angular Notes By Jatin.docx
+++ b/Angular Notes By Jatin.docx
@@ -11,50 +11,18 @@
     <w:p/>
     <w:p>
       <w:r>
-        <w:t xml:space="preserve">-&gt; install Angular Essentials extension, that is pack of more than 5 extensions that </w:t>
-      </w:r>
-      <w:proofErr w:type="spellStart"/>
-      <w:r>
-        <w:t>usefull</w:t>
-      </w:r>
-      <w:proofErr w:type="spellEnd"/>
-      <w:r>
-        <w:t xml:space="preserve"> for development in VS code.</w:t>
-      </w:r>
-    </w:p>
-    <w:p>
-      <w:r>
-        <w:t xml:space="preserve">-&gt; TO run your Angular project hit </w:t>
-      </w:r>
-      <w:proofErr w:type="spellStart"/>
-      <w:r>
-        <w:t>npm</w:t>
-      </w:r>
-      <w:proofErr w:type="spellEnd"/>
-      <w:r>
-        <w:t xml:space="preserve"> start command</w:t>
+        <w:t>-&gt; install Angular Essentials extension, that is pack of more than 5 extensions that usefull for development in VS code.</w:t>
+      </w:r>
+    </w:p>
+    <w:p>
+      <w:r>
+        <w:t>-&gt; TO run your Angular project hit npm start command</w:t>
       </w:r>
     </w:p>
     <w:p/>
     <w:p>
       <w:r>
-        <w:t xml:space="preserve">-&gt; ACADEMIND_JETBRAINS is the code for free </w:t>
-      </w:r>
-      <w:proofErr w:type="spellStart"/>
-      <w:r>
-        <w:t>Jetbrains</w:t>
-      </w:r>
-      <w:proofErr w:type="spellEnd"/>
-      <w:r>
-        <w:t xml:space="preserve"> </w:t>
-      </w:r>
-      <w:proofErr w:type="spellStart"/>
-      <w:r>
-        <w:t>edditor</w:t>
-      </w:r>
-      <w:proofErr w:type="spellEnd"/>
-      <w:r>
-        <w:t xml:space="preserve"> for six months.</w:t>
+        <w:t>-&gt; ACADEMIND_JETBRAINS is the code for free Jetbrains edditor for six months.</w:t>
       </w:r>
     </w:p>
     <w:p/>
@@ -67,15 +35,7 @@
         </w:numPr>
       </w:pPr>
       <w:r>
-        <w:t xml:space="preserve">Below are the Configuration files for TypeScript, generally no need to change. They are generally for the </w:t>
-      </w:r>
-      <w:proofErr w:type="gramStart"/>
-      <w:r>
-        <w:t>in built</w:t>
-      </w:r>
-      <w:proofErr w:type="gramEnd"/>
-      <w:r>
-        <w:t xml:space="preserve"> use to convert TypeScript code to JavaScript when software runs in browser.</w:t>
+        <w:t>Below are the Configuration files for TypeScript, generally no need to change. They are generally for the in built use to convert TypeScript code to JavaScript when software runs in browser.</w:t>
       </w:r>
     </w:p>
     <w:p>
@@ -129,23 +89,7 @@
         </w:numPr>
       </w:pPr>
       <w:r>
-        <w:t xml:space="preserve">Below files are main files about project introduction and for identify the project dependency for various </w:t>
-      </w:r>
-      <w:proofErr w:type="spellStart"/>
-      <w:r>
-        <w:t>npm</w:t>
-      </w:r>
-      <w:proofErr w:type="spellEnd"/>
-      <w:r>
-        <w:t xml:space="preserve"> </w:t>
-      </w:r>
-      <w:proofErr w:type="spellStart"/>
-      <w:r>
-        <w:t>pakages</w:t>
-      </w:r>
-      <w:proofErr w:type="spellEnd"/>
-      <w:r>
-        <w:t>.</w:t>
+        <w:t>Below files are main files about project introduction and for identify the project dependency for various npm pakages.</w:t>
       </w:r>
     </w:p>
     <w:p>
@@ -208,61 +152,27 @@
         </w:numPr>
       </w:pPr>
       <w:r>
-        <w:t xml:space="preserve">Below file is generally use of the configuration of </w:t>
-      </w:r>
-      <w:proofErr w:type="gramStart"/>
-      <w:r>
-        <w:t>Angular  and</w:t>
-      </w:r>
-      <w:proofErr w:type="gramEnd"/>
-      <w:r>
-        <w:t xml:space="preserve"> it’s various tools.</w:t>
-      </w:r>
-    </w:p>
-    <w:p>
-      <w:pPr>
-        <w:pStyle w:val="ListParagraph"/>
-      </w:pPr>
-      <w:r>
-        <w:t xml:space="preserve">File name is </w:t>
-      </w:r>
-      <w:proofErr w:type="spellStart"/>
-      <w:proofErr w:type="gramStart"/>
-      <w:r>
-        <w:t>angular.json</w:t>
-      </w:r>
-      <w:proofErr w:type="spellEnd"/>
-      <w:proofErr w:type="gramEnd"/>
-      <w:r>
-        <w:t>.</w:t>
-      </w:r>
-    </w:p>
-    <w:p>
-      <w:pPr>
-        <w:pStyle w:val="ListParagraph"/>
-        <w:numPr>
-          <w:ilvl w:val="0"/>
-          <w:numId w:val="2"/>
-        </w:numPr>
-      </w:pPr>
-      <w:r>
-        <w:t xml:space="preserve">This </w:t>
-      </w:r>
-      <w:proofErr w:type="spellStart"/>
-      <w:r>
-        <w:t>src</w:t>
-      </w:r>
-      <w:proofErr w:type="spellEnd"/>
-      <w:r>
-        <w:t xml:space="preserve"> folder is main and important folder for your development code. </w:t>
-      </w:r>
-      <w:proofErr w:type="gramStart"/>
-      <w:r>
-        <w:t>Generally</w:t>
-      </w:r>
-      <w:proofErr w:type="gramEnd"/>
-      <w:r>
-        <w:t xml:space="preserve"> all files and folders comes under this folder.</w:t>
+        <w:t>Below file is generally use of the configuration of Angular  and it’s various tools.</w:t>
+      </w:r>
+    </w:p>
+    <w:p>
+      <w:pPr>
+        <w:pStyle w:val="ListParagraph"/>
+      </w:pPr>
+      <w:r>
+        <w:t>File name is angular.json.</w:t>
+      </w:r>
+    </w:p>
+    <w:p>
+      <w:pPr>
+        <w:pStyle w:val="ListParagraph"/>
+        <w:numPr>
+          <w:ilvl w:val="0"/>
+          <w:numId w:val="2"/>
+        </w:numPr>
+      </w:pPr>
+      <w:r>
+        <w:t>This src folder is main and important folder for your development code. Generally all files and folders comes under this folder.</w:t>
       </w:r>
     </w:p>
     <w:p>
@@ -318,35 +228,19 @@
     </w:p>
     <w:p>
       <w:r>
-        <w:t xml:space="preserve">==== How Angular project </w:t>
-      </w:r>
-      <w:proofErr w:type="gramStart"/>
-      <w:r>
-        <w:t>runs.=</w:t>
-      </w:r>
-      <w:proofErr w:type="gramEnd"/>
-      <w:r>
-        <w:t>===</w:t>
-      </w:r>
-    </w:p>
-    <w:p>
-      <w:pPr>
-        <w:pStyle w:val="ListParagraph"/>
-        <w:numPr>
-          <w:ilvl w:val="0"/>
-          <w:numId w:val="2"/>
-        </w:numPr>
-      </w:pPr>
-      <w:r>
-        <w:t xml:space="preserve">First code file that execute after all configuration files is </w:t>
-      </w:r>
-      <w:proofErr w:type="spellStart"/>
-      <w:r>
-        <w:t>main.ts</w:t>
-      </w:r>
-      <w:proofErr w:type="spellEnd"/>
-      <w:r>
-        <w:t xml:space="preserve"> file.</w:t>
+        <w:t>==== How Angular project runs.====</w:t>
+      </w:r>
+    </w:p>
+    <w:p>
+      <w:pPr>
+        <w:pStyle w:val="ListParagraph"/>
+        <w:numPr>
+          <w:ilvl w:val="0"/>
+          <w:numId w:val="2"/>
+        </w:numPr>
+      </w:pPr>
+      <w:r>
+        <w:t>First code file that execute after all configuration files is main.ts file.</w:t>
       </w:r>
     </w:p>
     <w:p>
@@ -408,92 +302,31 @@
         </w:numPr>
       </w:pPr>
       <w:r>
-        <w:t xml:space="preserve">Here we imported </w:t>
-      </w:r>
-      <w:proofErr w:type="spellStart"/>
-      <w:r>
-        <w:t>bootstrapApplication</w:t>
-      </w:r>
-      <w:proofErr w:type="spellEnd"/>
-      <w:r>
-        <w:t xml:space="preserve"> object from @angular/plarform-browser </w:t>
-      </w:r>
-      <w:proofErr w:type="spellStart"/>
-      <w:r>
-        <w:t>pakage</w:t>
-      </w:r>
-      <w:proofErr w:type="spellEnd"/>
-      <w:r>
-        <w:t>.</w:t>
-      </w:r>
-    </w:p>
-    <w:p>
-      <w:pPr>
-        <w:pStyle w:val="ListParagraph"/>
-        <w:numPr>
-          <w:ilvl w:val="0"/>
-          <w:numId w:val="2"/>
-        </w:numPr>
-      </w:pPr>
-      <w:r>
-        <w:t xml:space="preserve">And another object imported is </w:t>
-      </w:r>
-      <w:proofErr w:type="spellStart"/>
-      <w:r>
-        <w:t>AppComponent</w:t>
-      </w:r>
-      <w:proofErr w:type="spellEnd"/>
-      <w:r>
-        <w:t xml:space="preserve"> that is from in built folder app/</w:t>
-      </w:r>
-      <w:proofErr w:type="spellStart"/>
-      <w:r>
-        <w:t>app.component.ts</w:t>
-      </w:r>
-      <w:proofErr w:type="spellEnd"/>
-      <w:r>
-        <w:t xml:space="preserve"> file.</w:t>
-      </w:r>
-    </w:p>
-    <w:p>
-      <w:pPr>
-        <w:pStyle w:val="ListParagraph"/>
-        <w:numPr>
-          <w:ilvl w:val="0"/>
-          <w:numId w:val="2"/>
-        </w:numPr>
-      </w:pPr>
-      <w:proofErr w:type="gramStart"/>
-      <w:r>
-        <w:t>So</w:t>
-      </w:r>
-      <w:proofErr w:type="gramEnd"/>
-      <w:r>
-        <w:t xml:space="preserve"> When </w:t>
-      </w:r>
-      <w:proofErr w:type="spellStart"/>
-      <w:r>
-        <w:t>bootstrapApplication</w:t>
-      </w:r>
-      <w:proofErr w:type="spellEnd"/>
-      <w:r>
-        <w:t xml:space="preserve"> try to load </w:t>
-      </w:r>
-      <w:proofErr w:type="spellStart"/>
-      <w:r>
-        <w:t>AppComponent</w:t>
-      </w:r>
-      <w:proofErr w:type="spellEnd"/>
-      <w:r>
-        <w:t xml:space="preserve"> it will go to that app/</w:t>
-      </w:r>
-      <w:proofErr w:type="spellStart"/>
-      <w:r>
-        <w:t>app.component.ts</w:t>
-      </w:r>
-      <w:proofErr w:type="spellEnd"/>
-      <w:r>
-        <w:t xml:space="preserve"> file as per settings it loads it.</w:t>
+        <w:t>Here we imported bootstrapApplication object from @angular/plarform-browser pakage.</w:t>
+      </w:r>
+    </w:p>
+    <w:p>
+      <w:pPr>
+        <w:pStyle w:val="ListParagraph"/>
+        <w:numPr>
+          <w:ilvl w:val="0"/>
+          <w:numId w:val="2"/>
+        </w:numPr>
+      </w:pPr>
+      <w:r>
+        <w:t>And another object imported is AppComponent that is from in built folder app/app.component.ts file.</w:t>
+      </w:r>
+    </w:p>
+    <w:p>
+      <w:pPr>
+        <w:pStyle w:val="ListParagraph"/>
+        <w:numPr>
+          <w:ilvl w:val="0"/>
+          <w:numId w:val="2"/>
+        </w:numPr>
+      </w:pPr>
+      <w:r>
+        <w:t>So When bootstrapApplication try to load AppComponent it will go to that app/app.component.ts file as per settings it loads it.</w:t>
       </w:r>
     </w:p>
     <w:p>
@@ -549,15 +382,7 @@
         </w:numPr>
       </w:pPr>
       <w:r>
-        <w:t xml:space="preserve">Here Component object is imported from @angular/core </w:t>
-      </w:r>
-      <w:proofErr w:type="spellStart"/>
-      <w:r>
-        <w:t>pakage</w:t>
-      </w:r>
-      <w:proofErr w:type="spellEnd"/>
-      <w:r>
-        <w:t>.</w:t>
+        <w:t>Here Component object is imported from @angular/core pakage.</w:t>
       </w:r>
     </w:p>
     <w:p>
@@ -581,79 +406,31 @@
         </w:numPr>
       </w:pPr>
       <w:r>
-        <w:t xml:space="preserve">Once this decorative is implemented with certain options, it will pass this all options or settings to below </w:t>
-      </w:r>
-      <w:proofErr w:type="spellStart"/>
-      <w:r>
-        <w:t>Javascript</w:t>
-      </w:r>
-      <w:proofErr w:type="spellEnd"/>
-      <w:r>
-        <w:t xml:space="preserve"> class that exported in same file </w:t>
-      </w:r>
-      <w:proofErr w:type="spellStart"/>
-      <w:r>
-        <w:t>AppComponent</w:t>
-      </w:r>
-      <w:proofErr w:type="spellEnd"/>
-      <w:r>
-        <w:t>.</w:t>
-      </w:r>
-    </w:p>
-    <w:p>
-      <w:pPr>
-        <w:pStyle w:val="ListParagraph"/>
-        <w:numPr>
-          <w:ilvl w:val="0"/>
-          <w:numId w:val="2"/>
-        </w:numPr>
-      </w:pPr>
-      <w:r>
-        <w:t>Here one setting is “Selector</w:t>
-      </w:r>
-      <w:proofErr w:type="gramStart"/>
-      <w:r>
-        <w:t>” ,</w:t>
-      </w:r>
-      <w:proofErr w:type="gramEnd"/>
-      <w:r>
-        <w:t xml:space="preserve"> it means browser will check for element in index.html file that is mentioned here in “selector” settings.</w:t>
-      </w:r>
-    </w:p>
-    <w:p>
-      <w:pPr>
-        <w:pStyle w:val="ListParagraph"/>
-        <w:numPr>
-          <w:ilvl w:val="0"/>
-          <w:numId w:val="2"/>
-        </w:numPr>
-      </w:pPr>
-      <w:r>
-        <w:t>And now in place of that element, for example here element is ‘jack-root</w:t>
-      </w:r>
-      <w:proofErr w:type="gramStart"/>
-      <w:r>
-        <w:t>’ ,</w:t>
-      </w:r>
-      <w:proofErr w:type="gramEnd"/>
-      <w:r>
-        <w:t xml:space="preserve"> so browser finds the element ‘jack-root’ and replace it will what ever code return in file that is mentioned in “</w:t>
-      </w:r>
-      <w:proofErr w:type="spellStart"/>
-      <w:r>
-        <w:t>templateUrl</w:t>
-      </w:r>
-      <w:proofErr w:type="spellEnd"/>
-      <w:r>
-        <w:t xml:space="preserve">” settings. Here in this </w:t>
-      </w:r>
-      <w:proofErr w:type="gramStart"/>
-      <w:r>
-        <w:t>case</w:t>
-      </w:r>
-      <w:proofErr w:type="gramEnd"/>
-      <w:r>
-        <w:t xml:space="preserve"> it is app.component.html.</w:t>
+        <w:t>Once this decorative is implemented with certain options, it will pass this all options or settings to below Javascript class that exported in same file AppComponent.</w:t>
+      </w:r>
+    </w:p>
+    <w:p>
+      <w:pPr>
+        <w:pStyle w:val="ListParagraph"/>
+        <w:numPr>
+          <w:ilvl w:val="0"/>
+          <w:numId w:val="2"/>
+        </w:numPr>
+      </w:pPr>
+      <w:r>
+        <w:t>Here one setting is “Selector” , it means browser will check for element in index.html file that is mentioned here in “selector” settings.</w:t>
+      </w:r>
+    </w:p>
+    <w:p>
+      <w:pPr>
+        <w:pStyle w:val="ListParagraph"/>
+        <w:numPr>
+          <w:ilvl w:val="0"/>
+          <w:numId w:val="2"/>
+        </w:numPr>
+      </w:pPr>
+      <w:r>
+        <w:t>And now in place of that element, for example here element is ‘jack-root’ , so browser finds the element ‘jack-root’ and replace it will what ever code return in file that is mentioned in “templateUrl” settings. Here in this case it is app.component.html.</w:t>
       </w:r>
     </w:p>
     <w:p>
@@ -708,15 +485,7 @@
         </w:numPr>
       </w:pPr>
       <w:r>
-        <w:t>While rendering this content it applies the style that is define in “</w:t>
-      </w:r>
-      <w:proofErr w:type="spellStart"/>
-      <w:r>
-        <w:t>styleUrl</w:t>
-      </w:r>
-      <w:proofErr w:type="spellEnd"/>
-      <w:r>
-        <w:t>” settings file.</w:t>
+        <w:t>While rendering this content it applies the style that is define in “styleUrl” settings file.</w:t>
       </w:r>
     </w:p>
     <w:p>
@@ -739,13 +508,8 @@
           <w:numId w:val="2"/>
         </w:numPr>
       </w:pPr>
-      <w:proofErr w:type="gramStart"/>
-      <w:r>
-        <w:t>So</w:t>
-      </w:r>
-      <w:proofErr w:type="gramEnd"/>
-      <w:r>
-        <w:t xml:space="preserve"> for that we can register or we can say import other components in app component and then define it in “imports” array in @Compoent decorative as shown below in image.</w:t>
+      <w:r>
+        <w:t>So for that we can register or we can say import other components in app component and then define it in “imports” array in @Compoent decorative as shown below in image.</w:t>
       </w:r>
     </w:p>
     <w:p/>
@@ -801,15 +565,7 @@
         </w:numPr>
       </w:pPr>
       <w:r>
-        <w:t xml:space="preserve">Now to use </w:t>
-      </w:r>
-      <w:proofErr w:type="gramStart"/>
-      <w:r>
-        <w:t>those custom component</w:t>
-      </w:r>
-      <w:proofErr w:type="gramEnd"/>
-      <w:r>
-        <w:t xml:space="preserve"> modify app.component.html file accordingly.</w:t>
+        <w:t>Now to use those custom component modify app.component.html file accordingly.</w:t>
       </w:r>
     </w:p>
     <w:p>
@@ -879,15 +635,7 @@
         </w:numPr>
       </w:pPr>
       <w:r>
-        <w:t xml:space="preserve">Using ng g c command also components file can be </w:t>
-      </w:r>
-      <w:proofErr w:type="gramStart"/>
-      <w:r>
-        <w:t>generate</w:t>
-      </w:r>
-      <w:proofErr w:type="gramEnd"/>
-      <w:r>
-        <w:t>. Seen as below in image.</w:t>
+        <w:t>Using ng g c command also components file can be generate. Seen as below in image.</w:t>
       </w:r>
     </w:p>
     <w:p>
@@ -962,15 +710,7 @@
         </w:numPr>
       </w:pPr>
       <w:r>
-        <w:t xml:space="preserve">Here </w:t>
-      </w:r>
-      <w:proofErr w:type="spellStart"/>
-      <w:r>
-        <w:t>selectedUser</w:t>
-      </w:r>
-      <w:proofErr w:type="spellEnd"/>
-      <w:r>
-        <w:t xml:space="preserve"> is available for user.component.html file.</w:t>
+        <w:t>Here selectedUser is available for user.component.html file.</w:t>
       </w:r>
     </w:p>
     <w:p>
@@ -1092,27 +832,11 @@
         </w:numPr>
       </w:pPr>
       <w:r>
-        <w:t xml:space="preserve">Anther feature of TypeScript or </w:t>
-      </w:r>
-      <w:proofErr w:type="spellStart"/>
-      <w:r>
-        <w:t>JavaSCript</w:t>
-      </w:r>
-      <w:proofErr w:type="spellEnd"/>
-      <w:r>
-        <w:t xml:space="preserve"> we have inside class is getter or setter. We can simply use getter to get value of that property after assigned it. As shown in </w:t>
+        <w:t xml:space="preserve">Anther feature of TypeScript or JavaSCript we have inside class is getter or setter. We can simply use getter to get value of that property after assigned it. As shown in </w:t>
       </w:r>
       <w:r>
         <w:lastRenderedPageBreak/>
-        <w:t>below image, now this “</w:t>
-      </w:r>
-      <w:proofErr w:type="spellStart"/>
-      <w:r>
-        <w:t>imagePath</w:t>
-      </w:r>
-      <w:proofErr w:type="spellEnd"/>
-      <w:r>
-        <w:t>” variable is accessible in user.component.html file.</w:t>
+        <w:t>below image, now this “imagePath” variable is accessible in user.component.html file.</w:t>
       </w:r>
     </w:p>
     <w:p>
@@ -1210,15 +934,7 @@
         </w:numPr>
       </w:pPr>
       <w:r>
-        <w:t xml:space="preserve">We can define event listener in html element using round bracket, as shown in below image, </w:t>
-      </w:r>
-      <w:proofErr w:type="gramStart"/>
-      <w:r>
-        <w:t>Here</w:t>
-      </w:r>
-      <w:proofErr w:type="gramEnd"/>
-      <w:r>
-        <w:t xml:space="preserve"> we calling function that is written in component class file when user click on button and that’s why it is (click) event listener.</w:t>
+        <w:t>We can define event listener in html element using round bracket, as shown in below image, Here we calling function that is written in component class file when user click on button and that’s why it is (click) event listener.</w:t>
       </w:r>
     </w:p>
     <w:p>
@@ -1394,15 +1110,7 @@
         </w:numPr>
       </w:pPr>
       <w:r>
-        <w:t xml:space="preserve">Internally zone.js does this state management thing. It </w:t>
-      </w:r>
-      <w:proofErr w:type="gramStart"/>
-      <w:r>
-        <w:t>check</w:t>
-      </w:r>
-      <w:proofErr w:type="gramEnd"/>
-      <w:r>
-        <w:t xml:space="preserve"> which components property is changed and re-render only that component.</w:t>
+        <w:t>Internally zone.js does this state management thing. It check which components property is changed and re-render only that component.</w:t>
       </w:r>
     </w:p>
     <w:p/>
@@ -1415,15 +1123,7 @@
         </w:numPr>
       </w:pPr>
       <w:r>
-        <w:t xml:space="preserve">Another concept of state management is using signal that is available in Angular version 16 and higher. This is like </w:t>
-      </w:r>
-      <w:proofErr w:type="spellStart"/>
-      <w:r>
-        <w:t>useState</w:t>
-      </w:r>
-      <w:proofErr w:type="spellEnd"/>
-      <w:r>
-        <w:t xml:space="preserve"> hook in react. All comments mentioned below in image.</w:t>
+        <w:t>Another concept of state management is using signal that is available in Angular version 16 and higher. This is like useState hook in react. All comments mentioned below in image.</w:t>
       </w:r>
     </w:p>
     <w:p>
@@ -1547,31 +1247,7 @@
         </w:numPr>
       </w:pPr>
       <w:r>
-        <w:t xml:space="preserve">We </w:t>
-      </w:r>
-      <w:proofErr w:type="spellStart"/>
-      <w:r>
-        <w:t>seen</w:t>
-      </w:r>
-      <w:proofErr w:type="spellEnd"/>
-      <w:r>
-        <w:t xml:space="preserve"> the use of @input decorator. With this decorator once we define property in component class that can be accessible in html element of </w:t>
-      </w:r>
-      <w:proofErr w:type="gramStart"/>
-      <w:r>
-        <w:t>it’s</w:t>
-      </w:r>
-      <w:proofErr w:type="gramEnd"/>
-      <w:r>
-        <w:t xml:space="preserve"> own as property and with that we can pass value to </w:t>
-      </w:r>
-      <w:proofErr w:type="spellStart"/>
-      <w:r>
-        <w:t>it’s</w:t>
-      </w:r>
-      <w:proofErr w:type="spellEnd"/>
-      <w:r>
-        <w:t xml:space="preserve"> actual/ replicable html file.</w:t>
+        <w:t>We seen the use of @input decorator. With this decorator once we define property in component class that can be accessible in html element of it’s own as property and with that we can pass value to it’s actual/ replicable html file.</w:t>
       </w:r>
     </w:p>
     <w:p>
@@ -1787,15 +1463,7 @@
         </w:numPr>
       </w:pPr>
       <w:r>
-        <w:t xml:space="preserve">There is another option to access property value from class to </w:t>
-      </w:r>
-      <w:proofErr w:type="spellStart"/>
-      <w:r>
-        <w:t>compoenent</w:t>
-      </w:r>
-      <w:proofErr w:type="spellEnd"/>
-      <w:r>
-        <w:t xml:space="preserve"> html file is using input signal. This feature available in Angular 16 and onwards version.</w:t>
+        <w:t>There is another option to access property value from class to compoenent html file is using input signal. This feature available in Angular 16 and onwards version.</w:t>
       </w:r>
     </w:p>
     <w:p>
@@ -2169,15 +1837,7 @@
         </w:numPr>
       </w:pPr>
       <w:r>
-        <w:t xml:space="preserve">Instead of individual property we can define object type as </w:t>
-      </w:r>
-      <w:proofErr w:type="gramStart"/>
-      <w:r>
-        <w:t>well ,</w:t>
-      </w:r>
-      <w:proofErr w:type="gramEnd"/>
-      <w:r>
-        <w:t xml:space="preserve"> as shown below. We can directly define object properties while define object variable. </w:t>
+        <w:t xml:space="preserve">Instead of individual property we can define object type as well , as shown below. We can directly define object properties while define object variable. </w:t>
       </w:r>
     </w:p>
     <w:p>
@@ -2401,7 +2061,6 @@
           <w:szCs w:val="32"/>
         </w:rPr>
       </w:pPr>
-      <w:proofErr w:type="spellStart"/>
       <w:r>
         <w:rPr>
           <w:b/>
@@ -2411,26 +2070,17 @@
         </w:rPr>
         <w:t>ngFor</w:t>
       </w:r>
-      <w:proofErr w:type="spellEnd"/>
-    </w:p>
-    <w:p>
-      <w:pPr>
-        <w:pStyle w:val="ListParagraph"/>
-        <w:numPr>
-          <w:ilvl w:val="0"/>
-          <w:numId w:val="2"/>
-        </w:numPr>
-      </w:pPr>
-      <w:r>
-        <w:t xml:space="preserve">Normal above for we used is for Angular 17+ version. In older Angular projects we find </w:t>
-      </w:r>
-      <w:proofErr w:type="spellStart"/>
-      <w:r>
-        <w:t>ngFor</w:t>
-      </w:r>
-      <w:proofErr w:type="spellEnd"/>
-      <w:r>
-        <w:t xml:space="preserve"> directives for use of For Loop. Syntax is as below.</w:t>
+    </w:p>
+    <w:p>
+      <w:pPr>
+        <w:pStyle w:val="ListParagraph"/>
+        <w:numPr>
+          <w:ilvl w:val="0"/>
+          <w:numId w:val="2"/>
+        </w:numPr>
+      </w:pPr>
+      <w:r>
+        <w:t>Normal above for we used is for Angular 17+ version. In older Angular projects we find ngFor directives for use of For Loop. Syntax is as below.</w:t>
       </w:r>
     </w:p>
     <w:p>
@@ -2491,7 +2141,6 @@
           <w:szCs w:val="32"/>
         </w:rPr>
       </w:pPr>
-      <w:proofErr w:type="spellStart"/>
       <w:r>
         <w:rPr>
           <w:b/>
@@ -2501,7 +2150,6 @@
         </w:rPr>
         <w:t>ngIf</w:t>
       </w:r>
-      <w:proofErr w:type="spellEnd"/>
     </w:p>
     <w:p>
       <w:pPr>
@@ -2513,23 +2161,7 @@
       </w:pPr>
       <w:r>
         <w:lastRenderedPageBreak/>
-        <w:t xml:space="preserve">Above if is </w:t>
-      </w:r>
-      <w:proofErr w:type="spellStart"/>
-      <w:r>
-        <w:t>usefull</w:t>
-      </w:r>
-      <w:proofErr w:type="spellEnd"/>
-      <w:r>
-        <w:t xml:space="preserve"> for Angular 17+ version. In older Angular projects this feature is not available and for this, </w:t>
-      </w:r>
-      <w:proofErr w:type="spellStart"/>
-      <w:r>
-        <w:t>ngIf</w:t>
-      </w:r>
-      <w:proofErr w:type="spellEnd"/>
-      <w:r>
-        <w:t xml:space="preserve"> directive is used. Syntax is as below.</w:t>
+        <w:t>Above if is usefull for Angular 17+ version. In older Angular projects this feature is not available and for this, ngIf directive is used. Syntax is as below.</w:t>
       </w:r>
     </w:p>
     <w:p>
@@ -2602,63 +2234,27 @@
           <w:sz w:val="32"/>
           <w:szCs w:val="32"/>
         </w:rPr>
-        <w:t xml:space="preserve">Conditionally set </w:t>
-      </w:r>
-      <w:proofErr w:type="spellStart"/>
-      <w:r>
-        <w:rPr>
-          <w:b/>
-          <w:bCs/>
-          <w:sz w:val="32"/>
-          <w:szCs w:val="32"/>
-        </w:rPr>
-        <w:t>css</w:t>
-      </w:r>
-      <w:proofErr w:type="spellEnd"/>
-      <w:r>
-        <w:rPr>
-          <w:b/>
-          <w:bCs/>
-          <w:sz w:val="32"/>
-          <w:szCs w:val="32"/>
-        </w:rPr>
-        <w:t xml:space="preserve"> class</w:t>
-      </w:r>
-    </w:p>
-    <w:p>
-      <w:pPr>
-        <w:pStyle w:val="ListParagraph"/>
-        <w:numPr>
-          <w:ilvl w:val="0"/>
-          <w:numId w:val="2"/>
-        </w:numPr>
-      </w:pPr>
-      <w:r>
-        <w:t xml:space="preserve">We can set logic </w:t>
-      </w:r>
-      <w:proofErr w:type="gramStart"/>
-      <w:r>
-        <w:t>true ,</w:t>
-      </w:r>
-      <w:proofErr w:type="gramEnd"/>
-      <w:r>
-        <w:t xml:space="preserve"> false according to our code. Ans set class as below</w:t>
-      </w:r>
-    </w:p>
-    <w:p>
-      <w:pPr>
-        <w:pStyle w:val="ListParagraph"/>
-      </w:pPr>
-      <w:r>
-        <w:t xml:space="preserve">Here if </w:t>
-      </w:r>
-      <w:proofErr w:type="spellStart"/>
-      <w:r>
-        <w:t>isSelected</w:t>
-      </w:r>
-      <w:proofErr w:type="spellEnd"/>
-      <w:r>
-        <w:t xml:space="preserve"> is true active class will be set to button.</w:t>
+        <w:t>Conditionally set css class</w:t>
+      </w:r>
+    </w:p>
+    <w:p>
+      <w:pPr>
+        <w:pStyle w:val="ListParagraph"/>
+        <w:numPr>
+          <w:ilvl w:val="0"/>
+          <w:numId w:val="2"/>
+        </w:numPr>
+      </w:pPr>
+      <w:r>
+        <w:t>We can set logic true , false according to our code. Ans set class as below</w:t>
+      </w:r>
+    </w:p>
+    <w:p>
+      <w:pPr>
+        <w:pStyle w:val="ListParagraph"/>
+      </w:pPr>
+      <w:r>
+        <w:t>Here if isSelected is true active class will be set to button.</w:t>
       </w:r>
     </w:p>
     <w:p>
@@ -2712,7 +2308,6 @@
           <w:szCs w:val="32"/>
         </w:rPr>
       </w:pPr>
-      <w:proofErr w:type="spellStart"/>
       <w:r>
         <w:rPr>
           <w:b/>
@@ -2720,215 +2315,79 @@
           <w:sz w:val="32"/>
           <w:szCs w:val="32"/>
         </w:rPr>
-        <w:t>ngModel</w:t>
-      </w:r>
-      <w:proofErr w:type="spellEnd"/>
-      <w:r>
-        <w:rPr>
-          <w:b/>
-          <w:bCs/>
-          <w:sz w:val="32"/>
-          <w:szCs w:val="32"/>
-        </w:rPr>
-        <w:t xml:space="preserve"> directive</w:t>
-      </w:r>
-    </w:p>
-    <w:p>
-      <w:pPr>
-        <w:pStyle w:val="ListParagraph"/>
-        <w:numPr>
-          <w:ilvl w:val="0"/>
-          <w:numId w:val="2"/>
-        </w:numPr>
-        <w:rPr>
-          <w:szCs w:val="32"/>
-        </w:rPr>
-      </w:pPr>
-      <w:r>
-        <w:rPr>
-          <w:szCs w:val="32"/>
-        </w:rPr>
-        <w:t xml:space="preserve">We have </w:t>
-      </w:r>
-      <w:proofErr w:type="spellStart"/>
-      <w:r>
-        <w:rPr>
-          <w:szCs w:val="32"/>
-        </w:rPr>
-        <w:t>ngModel</w:t>
-      </w:r>
-      <w:proofErr w:type="spellEnd"/>
-      <w:r>
-        <w:rPr>
-          <w:szCs w:val="32"/>
-        </w:rPr>
-        <w:t xml:space="preserve"> directive in Angular, this directive is use for </w:t>
-      </w:r>
-      <w:proofErr w:type="gramStart"/>
-      <w:r>
-        <w:rPr>
-          <w:szCs w:val="32"/>
-        </w:rPr>
-        <w:t>two way</w:t>
-      </w:r>
-      <w:proofErr w:type="gramEnd"/>
-      <w:r>
-        <w:rPr>
-          <w:szCs w:val="32"/>
-        </w:rPr>
-        <w:t xml:space="preserve"> property binding. This is used with any input element and need to import </w:t>
-      </w:r>
-      <w:proofErr w:type="spellStart"/>
-      <w:r>
-        <w:rPr>
-          <w:szCs w:val="32"/>
-        </w:rPr>
-        <w:t>FormsModule</w:t>
-      </w:r>
-      <w:proofErr w:type="spellEnd"/>
-      <w:r>
-        <w:rPr>
-          <w:szCs w:val="32"/>
-        </w:rPr>
-        <w:t xml:space="preserve"> in component class file. </w:t>
-      </w:r>
-    </w:p>
-    <w:p>
-      <w:pPr>
-        <w:pStyle w:val="ListParagraph"/>
-        <w:numPr>
-          <w:ilvl w:val="0"/>
-          <w:numId w:val="2"/>
-        </w:numPr>
-        <w:rPr>
-          <w:szCs w:val="32"/>
-        </w:rPr>
-      </w:pPr>
-      <w:r>
-        <w:rPr>
-          <w:szCs w:val="32"/>
-        </w:rPr>
-        <w:t xml:space="preserve">This is useful like when if user type anything in input element that also store in defined property, if remove any thing from input element it automatically </w:t>
-      </w:r>
-      <w:proofErr w:type="gramStart"/>
-      <w:r>
-        <w:rPr>
-          <w:szCs w:val="32"/>
-        </w:rPr>
-        <w:t>remove</w:t>
-      </w:r>
-      <w:proofErr w:type="gramEnd"/>
-      <w:r>
-        <w:rPr>
-          <w:szCs w:val="32"/>
-        </w:rPr>
-        <w:t xml:space="preserve"> from property define with this.</w:t>
-      </w:r>
-    </w:p>
-    <w:p>
-      <w:pPr>
-        <w:pStyle w:val="ListParagraph"/>
-        <w:numPr>
-          <w:ilvl w:val="0"/>
-          <w:numId w:val="2"/>
-        </w:numPr>
-        <w:rPr>
-          <w:szCs w:val="32"/>
-        </w:rPr>
-      </w:pPr>
-      <w:r>
-        <w:rPr>
-          <w:szCs w:val="32"/>
-        </w:rPr>
-        <w:t xml:space="preserve">Here in this case when user enter anything in task title </w:t>
-      </w:r>
-      <w:proofErr w:type="gramStart"/>
-      <w:r>
-        <w:rPr>
-          <w:szCs w:val="32"/>
-        </w:rPr>
-        <w:t>input ,</w:t>
-      </w:r>
-      <w:proofErr w:type="gramEnd"/>
-      <w:r>
-        <w:rPr>
-          <w:szCs w:val="32"/>
-        </w:rPr>
-        <w:t xml:space="preserve"> this will get store to </w:t>
-      </w:r>
-      <w:proofErr w:type="spellStart"/>
-      <w:r>
-        <w:rPr>
-          <w:szCs w:val="32"/>
-        </w:rPr>
-        <w:t>taskTitle</w:t>
-      </w:r>
-      <w:proofErr w:type="spellEnd"/>
-      <w:r>
-        <w:rPr>
-          <w:szCs w:val="32"/>
-        </w:rPr>
-        <w:t xml:space="preserve"> property also.</w:t>
-      </w:r>
-    </w:p>
-    <w:p>
-      <w:pPr>
-        <w:pStyle w:val="ListParagraph"/>
-        <w:numPr>
-          <w:ilvl w:val="0"/>
-          <w:numId w:val="2"/>
-        </w:numPr>
-        <w:rPr>
-          <w:szCs w:val="32"/>
-        </w:rPr>
-      </w:pPr>
-      <w:r>
-        <w:rPr>
-          <w:szCs w:val="32"/>
-        </w:rPr>
-        <w:t xml:space="preserve">Later </w:t>
-      </w:r>
-      <w:proofErr w:type="gramStart"/>
-      <w:r>
-        <w:rPr>
-          <w:szCs w:val="32"/>
-        </w:rPr>
-        <w:t>on</w:t>
-      </w:r>
-      <w:proofErr w:type="gramEnd"/>
-      <w:r>
-        <w:rPr>
-          <w:szCs w:val="32"/>
-        </w:rPr>
-        <w:t xml:space="preserve"> this variables </w:t>
-      </w:r>
-      <w:proofErr w:type="spellStart"/>
-      <w:r>
-        <w:rPr>
-          <w:szCs w:val="32"/>
-        </w:rPr>
-        <w:t>taskTile</w:t>
-      </w:r>
-      <w:proofErr w:type="spellEnd"/>
-      <w:r>
-        <w:rPr>
-          <w:szCs w:val="32"/>
-        </w:rPr>
-        <w:t xml:space="preserve">, </w:t>
-      </w:r>
-      <w:proofErr w:type="spellStart"/>
-      <w:r>
-        <w:rPr>
-          <w:szCs w:val="32"/>
-        </w:rPr>
-        <w:t>taskSummary</w:t>
-      </w:r>
-      <w:proofErr w:type="spellEnd"/>
-      <w:r>
-        <w:rPr>
-          <w:szCs w:val="32"/>
-        </w:rPr>
-        <w:t xml:space="preserve"> use for further actions, just like submit forms data.</w:t>
+        <w:t>ngModel directive</w:t>
+      </w:r>
+    </w:p>
+    <w:p>
+      <w:pPr>
+        <w:pStyle w:val="ListParagraph"/>
+        <w:numPr>
+          <w:ilvl w:val="0"/>
+          <w:numId w:val="2"/>
+        </w:numPr>
+        <w:rPr>
+          <w:szCs w:val="32"/>
+        </w:rPr>
+      </w:pPr>
+      <w:r>
+        <w:rPr>
+          <w:szCs w:val="32"/>
+        </w:rPr>
+        <w:t xml:space="preserve">We have ngModel directive in Angular, this directive is use for two way property binding. This is used with any input element and need to import FormsModule in component class file. </w:t>
+      </w:r>
+    </w:p>
+    <w:p>
+      <w:pPr>
+        <w:pStyle w:val="ListParagraph"/>
+        <w:numPr>
+          <w:ilvl w:val="0"/>
+          <w:numId w:val="2"/>
+        </w:numPr>
+        <w:rPr>
+          <w:szCs w:val="32"/>
+        </w:rPr>
+      </w:pPr>
+      <w:r>
+        <w:rPr>
+          <w:szCs w:val="32"/>
+        </w:rPr>
+        <w:t>This is useful like when if user type anything in input element that also store in defined property, if remove any thing from input element it automatically remove from property define with this.</w:t>
+      </w:r>
+    </w:p>
+    <w:p>
+      <w:pPr>
+        <w:pStyle w:val="ListParagraph"/>
+        <w:numPr>
+          <w:ilvl w:val="0"/>
+          <w:numId w:val="2"/>
+        </w:numPr>
+        <w:rPr>
+          <w:szCs w:val="32"/>
+        </w:rPr>
+      </w:pPr>
+      <w:r>
+        <w:rPr>
+          <w:szCs w:val="32"/>
+        </w:rPr>
+        <w:t>Here in this case when user enter anything in task title input , this will get store to taskTitle property also.</w:t>
+      </w:r>
+    </w:p>
+    <w:p>
+      <w:pPr>
+        <w:pStyle w:val="ListParagraph"/>
+        <w:numPr>
+          <w:ilvl w:val="0"/>
+          <w:numId w:val="2"/>
+        </w:numPr>
+        <w:rPr>
+          <w:szCs w:val="32"/>
+        </w:rPr>
+      </w:pPr>
+      <w:r>
+        <w:rPr>
+          <w:szCs w:val="32"/>
+        </w:rPr>
+        <w:t>Later on this variables taskTile, taskSummary use for further actions, just like submit forms data.</w:t>
       </w:r>
     </w:p>
     <w:p>
@@ -3061,7 +2520,6 @@
           <w:szCs w:val="32"/>
         </w:rPr>
       </w:pPr>
-      <w:proofErr w:type="spellStart"/>
       <w:r>
         <w:rPr>
           <w:b/>
@@ -3069,95 +2527,43 @@
           <w:sz w:val="32"/>
           <w:szCs w:val="32"/>
         </w:rPr>
-        <w:t>ngSubmit</w:t>
-      </w:r>
-      <w:proofErr w:type="spellEnd"/>
-      <w:r>
-        <w:rPr>
-          <w:b/>
-          <w:bCs/>
-          <w:sz w:val="32"/>
-          <w:szCs w:val="32"/>
-        </w:rPr>
-        <w:t xml:space="preserve"> event listener</w:t>
-      </w:r>
-    </w:p>
-    <w:p>
-      <w:pPr>
-        <w:pStyle w:val="ListParagraph"/>
-        <w:numPr>
-          <w:ilvl w:val="0"/>
-          <w:numId w:val="2"/>
-        </w:numPr>
-        <w:rPr>
-          <w:szCs w:val="32"/>
-        </w:rPr>
-      </w:pPr>
-      <w:r>
-        <w:rPr>
-          <w:szCs w:val="32"/>
-        </w:rPr>
-        <w:t xml:space="preserve">This </w:t>
-      </w:r>
-      <w:proofErr w:type="spellStart"/>
-      <w:r>
-        <w:rPr>
-          <w:szCs w:val="32"/>
-        </w:rPr>
-        <w:t>ngSubmit</w:t>
-      </w:r>
-      <w:proofErr w:type="spellEnd"/>
-      <w:r>
-        <w:rPr>
-          <w:szCs w:val="32"/>
-        </w:rPr>
-        <w:t xml:space="preserve"> event listener is angular event </w:t>
-      </w:r>
-      <w:proofErr w:type="gramStart"/>
-      <w:r>
-        <w:rPr>
-          <w:szCs w:val="32"/>
-        </w:rPr>
-        <w:t>listener ,</w:t>
-      </w:r>
-      <w:proofErr w:type="gramEnd"/>
-      <w:r>
-        <w:rPr>
-          <w:szCs w:val="32"/>
-        </w:rPr>
-        <w:t xml:space="preserve"> this is used with form element.</w:t>
-      </w:r>
-    </w:p>
-    <w:p>
-      <w:pPr>
-        <w:pStyle w:val="ListParagraph"/>
-        <w:numPr>
-          <w:ilvl w:val="0"/>
-          <w:numId w:val="2"/>
-        </w:numPr>
-        <w:rPr>
-          <w:szCs w:val="32"/>
-        </w:rPr>
-      </w:pPr>
-      <w:r>
-        <w:rPr>
-          <w:szCs w:val="32"/>
-        </w:rPr>
-        <w:t xml:space="preserve">So when any user clicks on submit </w:t>
-      </w:r>
-      <w:proofErr w:type="gramStart"/>
-      <w:r>
-        <w:rPr>
-          <w:szCs w:val="32"/>
-        </w:rPr>
-        <w:t>button ,</w:t>
-      </w:r>
-      <w:proofErr w:type="gramEnd"/>
-      <w:r>
-        <w:rPr>
-          <w:szCs w:val="32"/>
-        </w:rPr>
-        <w:t xml:space="preserve"> it prevent default behaviour of forms submission to send request to server.</w:t>
+        <w:t>ngSubmit event listener</w:t>
+      </w:r>
+    </w:p>
+    <w:p>
+      <w:pPr>
+        <w:pStyle w:val="ListParagraph"/>
+        <w:numPr>
+          <w:ilvl w:val="0"/>
+          <w:numId w:val="2"/>
+        </w:numPr>
+        <w:rPr>
+          <w:szCs w:val="32"/>
+        </w:rPr>
+      </w:pPr>
+      <w:r>
+        <w:rPr>
+          <w:szCs w:val="32"/>
+        </w:rPr>
+        <w:t>This ngSubmit event listener is angular event listener , this is used with form element.</w:t>
+      </w:r>
+    </w:p>
+    <w:p>
+      <w:pPr>
+        <w:pStyle w:val="ListParagraph"/>
+        <w:numPr>
+          <w:ilvl w:val="0"/>
+          <w:numId w:val="2"/>
+        </w:numPr>
+        <w:rPr>
+          <w:szCs w:val="32"/>
+        </w:rPr>
+      </w:pPr>
+      <w:r>
+        <w:rPr>
+          <w:szCs w:val="32"/>
+        </w:rPr>
+        <w:t>So when any user clicks on submit button , it prevent default behaviour of forms submission to send request to server.</w:t>
       </w:r>
     </w:p>
     <w:p>
@@ -3243,7 +2649,6 @@
           <w:szCs w:val="32"/>
         </w:rPr>
       </w:pPr>
-      <w:proofErr w:type="spellStart"/>
       <w:r>
         <w:rPr>
           <w:b/>
@@ -3253,46 +2658,23 @@
         </w:rPr>
         <w:t>ngContent</w:t>
       </w:r>
-      <w:proofErr w:type="spellEnd"/>
-    </w:p>
-    <w:p>
-      <w:pPr>
-        <w:pStyle w:val="ListParagraph"/>
-        <w:numPr>
-          <w:ilvl w:val="0"/>
-          <w:numId w:val="2"/>
-        </w:numPr>
-        <w:rPr>
-          <w:szCs w:val="32"/>
-        </w:rPr>
-      </w:pPr>
-      <w:proofErr w:type="spellStart"/>
-      <w:r>
-        <w:rPr>
-          <w:szCs w:val="32"/>
-        </w:rPr>
-        <w:t>ngContent</w:t>
-      </w:r>
-      <w:proofErr w:type="spellEnd"/>
-      <w:r>
-        <w:rPr>
-          <w:szCs w:val="32"/>
-        </w:rPr>
-        <w:t xml:space="preserve"> is </w:t>
-      </w:r>
-      <w:proofErr w:type="gramStart"/>
-      <w:r>
-        <w:rPr>
-          <w:szCs w:val="32"/>
-        </w:rPr>
-        <w:t>a</w:t>
-      </w:r>
-      <w:proofErr w:type="gramEnd"/>
-      <w:r>
-        <w:rPr>
-          <w:szCs w:val="32"/>
-        </w:rPr>
-        <w:t xml:space="preserve"> Angular element/tag. That can replace the child component content.</w:t>
+    </w:p>
+    <w:p>
+      <w:pPr>
+        <w:pStyle w:val="ListParagraph"/>
+        <w:numPr>
+          <w:ilvl w:val="0"/>
+          <w:numId w:val="2"/>
+        </w:numPr>
+        <w:rPr>
+          <w:szCs w:val="32"/>
+        </w:rPr>
+      </w:pPr>
+      <w:r>
+        <w:rPr>
+          <w:szCs w:val="32"/>
+        </w:rPr>
+        <w:t>ngContent is a Angular element/tag. That can replace the child component content.</w:t>
       </w:r>
     </w:p>
     <w:p>
@@ -3328,75 +2710,25 @@
         <w:rPr>
           <w:szCs w:val="32"/>
         </w:rPr>
-        <w:t xml:space="preserve">In this case </w:t>
-      </w:r>
-      <w:proofErr w:type="spellStart"/>
-      <w:r>
-        <w:rPr>
-          <w:szCs w:val="32"/>
-        </w:rPr>
-        <w:t>ngContent</w:t>
-      </w:r>
-      <w:proofErr w:type="spellEnd"/>
-      <w:r>
-        <w:rPr>
-          <w:szCs w:val="32"/>
-        </w:rPr>
-        <w:t xml:space="preserve"> replace the user component data and </w:t>
-      </w:r>
-      <w:proofErr w:type="spellStart"/>
-      <w:r>
-        <w:rPr>
-          <w:szCs w:val="32"/>
-        </w:rPr>
-        <w:t>userTasks</w:t>
-      </w:r>
-      <w:proofErr w:type="spellEnd"/>
-      <w:r>
-        <w:rPr>
-          <w:szCs w:val="32"/>
-        </w:rPr>
-        <w:t xml:space="preserve"> html elements.</w:t>
-      </w:r>
-    </w:p>
-    <w:p>
-      <w:pPr>
-        <w:pStyle w:val="ListParagraph"/>
-        <w:numPr>
-          <w:ilvl w:val="0"/>
-          <w:numId w:val="2"/>
-        </w:numPr>
-        <w:rPr>
-          <w:szCs w:val="32"/>
-        </w:rPr>
-      </w:pPr>
-      <w:proofErr w:type="gramStart"/>
-      <w:r>
-        <w:rPr>
-          <w:szCs w:val="32"/>
-        </w:rPr>
-        <w:t>So</w:t>
-      </w:r>
-      <w:proofErr w:type="gramEnd"/>
-      <w:r>
-        <w:rPr>
-          <w:szCs w:val="32"/>
-        </w:rPr>
-        <w:t xml:space="preserve"> inside that div element of card component, user component and </w:t>
-      </w:r>
-      <w:proofErr w:type="spellStart"/>
-      <w:r>
-        <w:rPr>
-          <w:szCs w:val="32"/>
-        </w:rPr>
-        <w:t>userTasks</w:t>
-      </w:r>
-      <w:proofErr w:type="spellEnd"/>
-      <w:r>
-        <w:rPr>
-          <w:szCs w:val="32"/>
-        </w:rPr>
-        <w:t xml:space="preserve"> component data will show.</w:t>
+        <w:t>In this case ngContent replace the user component data and userTasks html elements.</w:t>
+      </w:r>
+    </w:p>
+    <w:p>
+      <w:pPr>
+        <w:pStyle w:val="ListParagraph"/>
+        <w:numPr>
+          <w:ilvl w:val="0"/>
+          <w:numId w:val="2"/>
+        </w:numPr>
+        <w:rPr>
+          <w:szCs w:val="32"/>
+        </w:rPr>
+      </w:pPr>
+      <w:r>
+        <w:rPr>
+          <w:szCs w:val="32"/>
+        </w:rPr>
+        <w:t>So inside that div element of card component, user component and userTasks component data will show.</w:t>
       </w:r>
     </w:p>
     <w:p>
@@ -3630,67 +2962,25 @@
         <w:rPr>
           <w:szCs w:val="32"/>
         </w:rPr>
-        <w:t xml:space="preserve">In Angular there are many pipes are defined. One of the </w:t>
-      </w:r>
-      <w:proofErr w:type="gramStart"/>
-      <w:r>
-        <w:rPr>
-          <w:szCs w:val="32"/>
-        </w:rPr>
-        <w:t>pipe</w:t>
-      </w:r>
-      <w:proofErr w:type="gramEnd"/>
-      <w:r>
-        <w:rPr>
-          <w:szCs w:val="32"/>
-        </w:rPr>
-        <w:t xml:space="preserve"> is date pipe.</w:t>
-      </w:r>
-    </w:p>
-    <w:p>
-      <w:pPr>
-        <w:pStyle w:val="ListParagraph"/>
-        <w:numPr>
-          <w:ilvl w:val="0"/>
-          <w:numId w:val="2"/>
-        </w:numPr>
-        <w:rPr>
-          <w:szCs w:val="32"/>
-        </w:rPr>
-      </w:pPr>
-      <w:r>
-        <w:rPr>
-          <w:szCs w:val="32"/>
-        </w:rPr>
-        <w:t xml:space="preserve">With this date pipe we can format the date. Syntax and use </w:t>
-      </w:r>
-      <w:proofErr w:type="gramStart"/>
-      <w:r>
-        <w:rPr>
-          <w:szCs w:val="32"/>
-        </w:rPr>
-        <w:t>is</w:t>
-      </w:r>
-      <w:proofErr w:type="gramEnd"/>
-      <w:r>
-        <w:rPr>
-          <w:szCs w:val="32"/>
-        </w:rPr>
-        <w:t xml:space="preserve"> as below. We need to import that in component </w:t>
-      </w:r>
-      <w:proofErr w:type="spellStart"/>
-      <w:r>
-        <w:rPr>
-          <w:szCs w:val="32"/>
-        </w:rPr>
-        <w:t>ts</w:t>
-      </w:r>
-      <w:proofErr w:type="spellEnd"/>
-      <w:r>
-        <w:rPr>
-          <w:szCs w:val="32"/>
-        </w:rPr>
-        <w:t xml:space="preserve"> file.</w:t>
+        <w:t>In Angular there are many pipes are defined. One of the pipe is date pipe.</w:t>
+      </w:r>
+    </w:p>
+    <w:p>
+      <w:pPr>
+        <w:pStyle w:val="ListParagraph"/>
+        <w:numPr>
+          <w:ilvl w:val="0"/>
+          <w:numId w:val="2"/>
+        </w:numPr>
+        <w:rPr>
+          <w:szCs w:val="32"/>
+        </w:rPr>
+      </w:pPr>
+      <w:r>
+        <w:rPr>
+          <w:szCs w:val="32"/>
+        </w:rPr>
+        <w:t>With this date pipe we can format the date. Syntax and use is as below. We need to import that in component ts file.</w:t>
       </w:r>
     </w:p>
     <w:p>
@@ -3819,7 +3109,6 @@
           <w:szCs w:val="32"/>
         </w:rPr>
       </w:pPr>
-      <w:proofErr w:type="spellStart"/>
       <w:r>
         <w:rPr>
           <w:b/>
@@ -3827,17 +3116,7 @@
           <w:sz w:val="32"/>
           <w:szCs w:val="32"/>
         </w:rPr>
-        <w:t>Dependancy</w:t>
-      </w:r>
-      <w:proofErr w:type="spellEnd"/>
-      <w:r>
-        <w:rPr>
-          <w:b/>
-          <w:bCs/>
-          <w:sz w:val="32"/>
-          <w:szCs w:val="32"/>
-        </w:rPr>
-        <w:t xml:space="preserve"> Injection and Service</w:t>
+        <w:t>Dependancy Injection and Service</w:t>
       </w:r>
     </w:p>
     <w:p>
@@ -3887,190 +3166,84 @@
           <w:szCs w:val="32"/>
         </w:rPr>
       </w:pPr>
-      <w:proofErr w:type="spellStart"/>
       <w:r>
         <w:rPr>
           <w:szCs w:val="32"/>
         </w:rPr>
         <w:lastRenderedPageBreak/>
-        <w:t>Dependancy</w:t>
-      </w:r>
-      <w:proofErr w:type="spellEnd"/>
-      <w:r>
-        <w:rPr>
-          <w:szCs w:val="32"/>
-        </w:rPr>
-        <w:t xml:space="preserve"> injection </w:t>
-      </w:r>
-      <w:proofErr w:type="gramStart"/>
-      <w:r>
-        <w:rPr>
-          <w:szCs w:val="32"/>
-        </w:rPr>
-        <w:t>is ,</w:t>
-      </w:r>
-      <w:proofErr w:type="gramEnd"/>
-      <w:r>
-        <w:rPr>
-          <w:szCs w:val="32"/>
-        </w:rPr>
-        <w:t xml:space="preserve"> if we initiate object of class/service and if that service/class used more than one place , it creates multiple copy of that class object.</w:t>
-      </w:r>
-    </w:p>
-    <w:p>
-      <w:pPr>
-        <w:pStyle w:val="ListParagraph"/>
-        <w:numPr>
-          <w:ilvl w:val="0"/>
-          <w:numId w:val="2"/>
-        </w:numPr>
-        <w:rPr>
-          <w:szCs w:val="32"/>
-        </w:rPr>
-      </w:pPr>
-      <w:r>
-        <w:rPr>
-          <w:szCs w:val="32"/>
-        </w:rPr>
-        <w:t xml:space="preserve">And all these copies are </w:t>
-      </w:r>
-      <w:proofErr w:type="gramStart"/>
-      <w:r>
-        <w:rPr>
-          <w:szCs w:val="32"/>
-        </w:rPr>
-        <w:t>different ,</w:t>
-      </w:r>
-      <w:proofErr w:type="gramEnd"/>
-      <w:r>
-        <w:rPr>
-          <w:szCs w:val="32"/>
-        </w:rPr>
-        <w:t xml:space="preserve"> means one object made some changes and have updated property value the other object completely unaware with this.</w:t>
-      </w:r>
-    </w:p>
-    <w:p>
-      <w:pPr>
-        <w:pStyle w:val="ListParagraph"/>
-        <w:numPr>
-          <w:ilvl w:val="0"/>
-          <w:numId w:val="2"/>
-        </w:numPr>
-        <w:rPr>
-          <w:szCs w:val="32"/>
-        </w:rPr>
-      </w:pPr>
-      <w:r>
-        <w:rPr>
-          <w:szCs w:val="32"/>
-        </w:rPr>
-        <w:t xml:space="preserve">Due to this instead of </w:t>
-      </w:r>
-      <w:proofErr w:type="spellStart"/>
-      <w:r>
-        <w:rPr>
-          <w:szCs w:val="32"/>
-        </w:rPr>
-        <w:t>initiare</w:t>
-      </w:r>
-      <w:proofErr w:type="spellEnd"/>
-      <w:r>
-        <w:rPr>
-          <w:szCs w:val="32"/>
-        </w:rPr>
-        <w:t xml:space="preserve"> </w:t>
-      </w:r>
-      <w:proofErr w:type="spellStart"/>
-      <w:r>
-        <w:rPr>
-          <w:szCs w:val="32"/>
-        </w:rPr>
-        <w:t>manully</w:t>
-      </w:r>
-      <w:proofErr w:type="spellEnd"/>
-      <w:r>
-        <w:rPr>
-          <w:szCs w:val="32"/>
-        </w:rPr>
-        <w:t xml:space="preserve"> object of that class/service use dependency injection to initiate the class/service.</w:t>
-      </w:r>
-    </w:p>
-    <w:p>
-      <w:pPr>
-        <w:pStyle w:val="ListParagraph"/>
-        <w:numPr>
-          <w:ilvl w:val="0"/>
-          <w:numId w:val="2"/>
-        </w:numPr>
-        <w:rPr>
-          <w:szCs w:val="32"/>
-        </w:rPr>
-      </w:pPr>
-      <w:r>
-        <w:rPr>
-          <w:szCs w:val="32"/>
-        </w:rPr>
-        <w:t xml:space="preserve">This way all place </w:t>
-      </w:r>
-      <w:proofErr w:type="spellStart"/>
-      <w:r>
-        <w:rPr>
-          <w:szCs w:val="32"/>
-        </w:rPr>
-        <w:t>were</w:t>
-      </w:r>
-      <w:proofErr w:type="spellEnd"/>
-      <w:r>
-        <w:rPr>
-          <w:szCs w:val="32"/>
-        </w:rPr>
-        <w:t xml:space="preserve"> this initiate using </w:t>
-      </w:r>
-      <w:proofErr w:type="gramStart"/>
-      <w:r>
-        <w:rPr>
-          <w:szCs w:val="32"/>
-        </w:rPr>
-        <w:t>DI ,</w:t>
-      </w:r>
-      <w:proofErr w:type="gramEnd"/>
-      <w:r>
-        <w:rPr>
-          <w:szCs w:val="32"/>
-        </w:rPr>
-        <w:t xml:space="preserve"> have one common object.</w:t>
-      </w:r>
-    </w:p>
-    <w:p>
-      <w:pPr>
-        <w:pStyle w:val="ListParagraph"/>
-        <w:numPr>
-          <w:ilvl w:val="0"/>
-          <w:numId w:val="2"/>
-        </w:numPr>
-        <w:rPr>
-          <w:szCs w:val="32"/>
-        </w:rPr>
-      </w:pPr>
-      <w:r>
-        <w:rPr>
-          <w:szCs w:val="32"/>
-        </w:rPr>
-        <w:t xml:space="preserve">Syntax and use </w:t>
-      </w:r>
-      <w:proofErr w:type="gramStart"/>
-      <w:r>
-        <w:rPr>
-          <w:szCs w:val="32"/>
-        </w:rPr>
-        <w:t>is</w:t>
-      </w:r>
-      <w:proofErr w:type="gramEnd"/>
-      <w:r>
-        <w:rPr>
-          <w:szCs w:val="32"/>
-        </w:rPr>
-        <w:t xml:space="preserve"> as below.</w:t>
+        <w:t>Dependancy injection is , if we initiate object of class/service and if that service/class used more than one place , it creates multiple copy of that class object.</w:t>
+      </w:r>
+    </w:p>
+    <w:p>
+      <w:pPr>
+        <w:pStyle w:val="ListParagraph"/>
+        <w:numPr>
+          <w:ilvl w:val="0"/>
+          <w:numId w:val="2"/>
+        </w:numPr>
+        <w:rPr>
+          <w:szCs w:val="32"/>
+        </w:rPr>
+      </w:pPr>
+      <w:r>
+        <w:rPr>
+          <w:szCs w:val="32"/>
+        </w:rPr>
+        <w:t>And all these copies are different , means one object made some changes and have updated property value the other object completely unaware with this.</w:t>
+      </w:r>
+    </w:p>
+    <w:p>
+      <w:pPr>
+        <w:pStyle w:val="ListParagraph"/>
+        <w:numPr>
+          <w:ilvl w:val="0"/>
+          <w:numId w:val="2"/>
+        </w:numPr>
+        <w:rPr>
+          <w:szCs w:val="32"/>
+        </w:rPr>
+      </w:pPr>
+      <w:r>
+        <w:rPr>
+          <w:szCs w:val="32"/>
+        </w:rPr>
+        <w:t>Due to this instead of initiare manully object of that class/service use dependency injection to initiate the class/service.</w:t>
+      </w:r>
+    </w:p>
+    <w:p>
+      <w:pPr>
+        <w:pStyle w:val="ListParagraph"/>
+        <w:numPr>
+          <w:ilvl w:val="0"/>
+          <w:numId w:val="2"/>
+        </w:numPr>
+        <w:rPr>
+          <w:szCs w:val="32"/>
+        </w:rPr>
+      </w:pPr>
+      <w:r>
+        <w:rPr>
+          <w:szCs w:val="32"/>
+        </w:rPr>
+        <w:t>This way all place were this initiate using DI , have one common object.</w:t>
+      </w:r>
+    </w:p>
+    <w:p>
+      <w:pPr>
+        <w:pStyle w:val="ListParagraph"/>
+        <w:numPr>
+          <w:ilvl w:val="0"/>
+          <w:numId w:val="2"/>
+        </w:numPr>
+        <w:rPr>
+          <w:szCs w:val="32"/>
+        </w:rPr>
+      </w:pPr>
+      <w:r>
+        <w:rPr>
+          <w:szCs w:val="32"/>
+        </w:rPr>
+        <w:t>Syntax and use is as below.</w:t>
       </w:r>
     </w:p>
     <w:p>
@@ -4183,6 +3356,126 @@
     </w:p>
     <w:p>
       <w:pPr>
+        <w:jc w:val="center"/>
+        <w:rPr>
+          <w:b/>
+          <w:bCs/>
+          <w:sz w:val="32"/>
+          <w:szCs w:val="32"/>
+        </w:rPr>
+      </w:pPr>
+      <w:r>
+        <w:rPr>
+          <w:b/>
+          <w:bCs/>
+          <w:sz w:val="32"/>
+          <w:szCs w:val="32"/>
+        </w:rPr>
+        <w:t>Inject() function for DI</w:t>
+      </w:r>
+    </w:p>
+    <w:p>
+      <w:pPr>
+        <w:pStyle w:val="ListParagraph"/>
+        <w:numPr>
+          <w:ilvl w:val="0"/>
+          <w:numId w:val="2"/>
+        </w:numPr>
+        <w:rPr>
+          <w:szCs w:val="32"/>
+        </w:rPr>
+      </w:pPr>
+      <w:r>
+        <w:rPr>
+          <w:szCs w:val="32"/>
+        </w:rPr>
+        <w:t>Another way to do DI is with inject() function of Angular, this behaves same as constructor DI.</w:t>
+      </w:r>
+    </w:p>
+    <w:p>
+      <w:pPr>
+        <w:pStyle w:val="ListParagraph"/>
+        <w:numPr>
+          <w:ilvl w:val="0"/>
+          <w:numId w:val="2"/>
+        </w:numPr>
+        <w:rPr>
+          <w:szCs w:val="32"/>
+        </w:rPr>
+      </w:pPr>
+      <w:r>
+        <w:rPr>
+          <w:szCs w:val="32"/>
+        </w:rPr>
+        <w:lastRenderedPageBreak/>
+        <w:t>This time we used our service in Add task component ts file and due to this removed addTask event emitter. Diretly called service saveTask method and save data.</w:t>
+      </w:r>
+      <w:r>
+        <w:rPr>
+          <w:szCs w:val="32"/>
+        </w:rPr>
+        <w:t xml:space="preserve"> Made other changes related to this.</w:t>
+      </w:r>
+    </w:p>
+    <w:p>
+      <w:pPr>
+        <w:ind w:left="360"/>
+        <w:rPr>
+          <w:szCs w:val="32"/>
+        </w:rPr>
+      </w:pPr>
+      <w:r>
+        <w:rPr>
+          <w:szCs w:val="32"/>
+        </w:rPr>
+        <w:drawing>
+          <wp:inline distT="0" distB="0" distL="0" distR="0" wp14:anchorId="6BB54EB4" wp14:editId="22E4F2DA">
+            <wp:extent cx="5731510" cy="4530725"/>
+            <wp:effectExtent l="0" t="0" r="2540" b="3175"/>
+            <wp:docPr id="534299342" name="Picture 1"/>
+            <wp:cNvGraphicFramePr>
+              <a:graphicFrameLocks xmlns:a="http://schemas.openxmlformats.org/drawingml/2006/main" noChangeAspect="1"/>
+            </wp:cNvGraphicFramePr>
+            <a:graphic xmlns:a="http://schemas.openxmlformats.org/drawingml/2006/main">
+              <a:graphicData uri="http://schemas.openxmlformats.org/drawingml/2006/picture">
+                <pic:pic xmlns:pic="http://schemas.openxmlformats.org/drawingml/2006/picture">
+                  <pic:nvPicPr>
+                    <pic:cNvPr id="534299342" name=""/>
+                    <pic:cNvPicPr/>
+                  </pic:nvPicPr>
+                  <pic:blipFill>
+                    <a:blip r:embed="rId50"/>
+                    <a:stretch>
+                      <a:fillRect/>
+                    </a:stretch>
+                  </pic:blipFill>
+                  <pic:spPr>
+                    <a:xfrm>
+                      <a:off x="0" y="0"/>
+                      <a:ext cx="5731510" cy="4530725"/>
+                    </a:xfrm>
+                    <a:prstGeom prst="rect">
+                      <a:avLst/>
+                    </a:prstGeom>
+                  </pic:spPr>
+                </pic:pic>
+              </a:graphicData>
+            </a:graphic>
+          </wp:inline>
+        </w:drawing>
+      </w:r>
+    </w:p>
+    <w:p>
+      <w:pPr>
+        <w:ind w:left="360"/>
+        <w:rPr>
+          <w:szCs w:val="32"/>
+        </w:rPr>
+      </w:pPr>
+    </w:p>
+    <w:p>
+      <w:pPr>
+        <w:ind w:left="360"/>
         <w:rPr>
           <w:szCs w:val="32"/>
         </w:rPr>

</xml_diff>

<commit_message>
seen the use of local storage using getitem and setItem
</commit_message>
<xml_diff>
--- a/Angular Notes By Jatin.docx
+++ b/Angular Notes By Jatin.docx
@@ -11,18 +11,50 @@
     <w:p/>
     <w:p>
       <w:r>
-        <w:t>-&gt; install Angular Essentials extension, that is pack of more than 5 extensions that usefull for development in VS code.</w:t>
-      </w:r>
-    </w:p>
-    <w:p>
-      <w:r>
-        <w:t>-&gt; TO run your Angular project hit npm start command</w:t>
+        <w:t xml:space="preserve">-&gt; install Angular Essentials extension, that is pack of more than 5 extensions that </w:t>
+      </w:r>
+      <w:proofErr w:type="spellStart"/>
+      <w:r>
+        <w:t>usefull</w:t>
+      </w:r>
+      <w:proofErr w:type="spellEnd"/>
+      <w:r>
+        <w:t xml:space="preserve"> for development in VS code.</w:t>
+      </w:r>
+    </w:p>
+    <w:p>
+      <w:r>
+        <w:t xml:space="preserve">-&gt; TO run your Angular project hit </w:t>
+      </w:r>
+      <w:proofErr w:type="spellStart"/>
+      <w:r>
+        <w:t>npm</w:t>
+      </w:r>
+      <w:proofErr w:type="spellEnd"/>
+      <w:r>
+        <w:t xml:space="preserve"> start command</w:t>
       </w:r>
     </w:p>
     <w:p/>
     <w:p>
       <w:r>
-        <w:t>-&gt; ACADEMIND_JETBRAINS is the code for free Jetbrains edditor for six months.</w:t>
+        <w:t xml:space="preserve">-&gt; ACADEMIND_JETBRAINS is the code for free </w:t>
+      </w:r>
+      <w:proofErr w:type="spellStart"/>
+      <w:r>
+        <w:t>Jetbrains</w:t>
+      </w:r>
+      <w:proofErr w:type="spellEnd"/>
+      <w:r>
+        <w:t xml:space="preserve"> </w:t>
+      </w:r>
+      <w:proofErr w:type="spellStart"/>
+      <w:r>
+        <w:t>edditor</w:t>
+      </w:r>
+      <w:proofErr w:type="spellEnd"/>
+      <w:r>
+        <w:t xml:space="preserve"> for six months.</w:t>
       </w:r>
     </w:p>
     <w:p/>
@@ -35,7 +67,15 @@
         </w:numPr>
       </w:pPr>
       <w:r>
-        <w:t>Below are the Configuration files for TypeScript, generally no need to change. They are generally for the in built use to convert TypeScript code to JavaScript when software runs in browser.</w:t>
+        <w:t xml:space="preserve">Below are the Configuration files for TypeScript, generally no need to change. They are generally for the </w:t>
+      </w:r>
+      <w:proofErr w:type="gramStart"/>
+      <w:r>
+        <w:t>in built</w:t>
+      </w:r>
+      <w:proofErr w:type="gramEnd"/>
+      <w:r>
+        <w:t xml:space="preserve"> use to convert TypeScript code to JavaScript when software runs in browser.</w:t>
       </w:r>
     </w:p>
     <w:p>
@@ -89,7 +129,23 @@
         </w:numPr>
       </w:pPr>
       <w:r>
-        <w:t>Below files are main files about project introduction and for identify the project dependency for various npm pakages.</w:t>
+        <w:t xml:space="preserve">Below files are main files about project introduction and for identify the project dependency for various </w:t>
+      </w:r>
+      <w:proofErr w:type="spellStart"/>
+      <w:r>
+        <w:t>npm</w:t>
+      </w:r>
+      <w:proofErr w:type="spellEnd"/>
+      <w:r>
+        <w:t xml:space="preserve"> </w:t>
+      </w:r>
+      <w:proofErr w:type="spellStart"/>
+      <w:r>
+        <w:t>pakages</w:t>
+      </w:r>
+      <w:proofErr w:type="spellEnd"/>
+      <w:r>
+        <w:t>.</w:t>
       </w:r>
     </w:p>
     <w:p>
@@ -152,27 +208,61 @@
         </w:numPr>
       </w:pPr>
       <w:r>
-        <w:t>Below file is generally use of the configuration of Angular  and it’s various tools.</w:t>
-      </w:r>
-    </w:p>
-    <w:p>
-      <w:pPr>
-        <w:pStyle w:val="ListParagraph"/>
-      </w:pPr>
-      <w:r>
-        <w:t>File name is angular.json.</w:t>
-      </w:r>
-    </w:p>
-    <w:p>
-      <w:pPr>
-        <w:pStyle w:val="ListParagraph"/>
-        <w:numPr>
-          <w:ilvl w:val="0"/>
-          <w:numId w:val="2"/>
-        </w:numPr>
-      </w:pPr>
-      <w:r>
-        <w:t>This src folder is main and important folder for your development code. Generally all files and folders comes under this folder.</w:t>
+        <w:t xml:space="preserve">Below file is generally use of the configuration of </w:t>
+      </w:r>
+      <w:proofErr w:type="gramStart"/>
+      <w:r>
+        <w:t>Angular  and</w:t>
+      </w:r>
+      <w:proofErr w:type="gramEnd"/>
+      <w:r>
+        <w:t xml:space="preserve"> it’s various tools.</w:t>
+      </w:r>
+    </w:p>
+    <w:p>
+      <w:pPr>
+        <w:pStyle w:val="ListParagraph"/>
+      </w:pPr>
+      <w:r>
+        <w:t xml:space="preserve">File name is </w:t>
+      </w:r>
+      <w:proofErr w:type="spellStart"/>
+      <w:proofErr w:type="gramStart"/>
+      <w:r>
+        <w:t>angular.json</w:t>
+      </w:r>
+      <w:proofErr w:type="spellEnd"/>
+      <w:proofErr w:type="gramEnd"/>
+      <w:r>
+        <w:t>.</w:t>
+      </w:r>
+    </w:p>
+    <w:p>
+      <w:pPr>
+        <w:pStyle w:val="ListParagraph"/>
+        <w:numPr>
+          <w:ilvl w:val="0"/>
+          <w:numId w:val="2"/>
+        </w:numPr>
+      </w:pPr>
+      <w:r>
+        <w:t xml:space="preserve">This </w:t>
+      </w:r>
+      <w:proofErr w:type="spellStart"/>
+      <w:r>
+        <w:t>src</w:t>
+      </w:r>
+      <w:proofErr w:type="spellEnd"/>
+      <w:r>
+        <w:t xml:space="preserve"> folder is main and important folder for your development code. </w:t>
+      </w:r>
+      <w:proofErr w:type="gramStart"/>
+      <w:r>
+        <w:t>Generally</w:t>
+      </w:r>
+      <w:proofErr w:type="gramEnd"/>
+      <w:r>
+        <w:t xml:space="preserve"> all files and folders comes under this folder.</w:t>
       </w:r>
     </w:p>
     <w:p>
@@ -228,19 +318,35 @@
     </w:p>
     <w:p>
       <w:r>
-        <w:t>==== How Angular project runs.====</w:t>
-      </w:r>
-    </w:p>
-    <w:p>
-      <w:pPr>
-        <w:pStyle w:val="ListParagraph"/>
-        <w:numPr>
-          <w:ilvl w:val="0"/>
-          <w:numId w:val="2"/>
-        </w:numPr>
-      </w:pPr>
-      <w:r>
-        <w:t>First code file that execute after all configuration files is main.ts file.</w:t>
+        <w:t xml:space="preserve">==== How Angular project </w:t>
+      </w:r>
+      <w:proofErr w:type="gramStart"/>
+      <w:r>
+        <w:t>runs.=</w:t>
+      </w:r>
+      <w:proofErr w:type="gramEnd"/>
+      <w:r>
+        <w:t>===</w:t>
+      </w:r>
+    </w:p>
+    <w:p>
+      <w:pPr>
+        <w:pStyle w:val="ListParagraph"/>
+        <w:numPr>
+          <w:ilvl w:val="0"/>
+          <w:numId w:val="2"/>
+        </w:numPr>
+      </w:pPr>
+      <w:r>
+        <w:t xml:space="preserve">First code file that execute after all configuration files is </w:t>
+      </w:r>
+      <w:proofErr w:type="spellStart"/>
+      <w:r>
+        <w:t>main.ts</w:t>
+      </w:r>
+      <w:proofErr w:type="spellEnd"/>
+      <w:r>
+        <w:t xml:space="preserve"> file.</w:t>
       </w:r>
     </w:p>
     <w:p>
@@ -302,31 +408,92 @@
         </w:numPr>
       </w:pPr>
       <w:r>
-        <w:t>Here we imported bootstrapApplication object from @angular/plarform-browser pakage.</w:t>
-      </w:r>
-    </w:p>
-    <w:p>
-      <w:pPr>
-        <w:pStyle w:val="ListParagraph"/>
-        <w:numPr>
-          <w:ilvl w:val="0"/>
-          <w:numId w:val="2"/>
-        </w:numPr>
-      </w:pPr>
-      <w:r>
-        <w:t>And another object imported is AppComponent that is from in built folder app/app.component.ts file.</w:t>
-      </w:r>
-    </w:p>
-    <w:p>
-      <w:pPr>
-        <w:pStyle w:val="ListParagraph"/>
-        <w:numPr>
-          <w:ilvl w:val="0"/>
-          <w:numId w:val="2"/>
-        </w:numPr>
-      </w:pPr>
-      <w:r>
-        <w:t>So When bootstrapApplication try to load AppComponent it will go to that app/app.component.ts file as per settings it loads it.</w:t>
+        <w:t xml:space="preserve">Here we imported </w:t>
+      </w:r>
+      <w:proofErr w:type="spellStart"/>
+      <w:r>
+        <w:t>bootstrapApplication</w:t>
+      </w:r>
+      <w:proofErr w:type="spellEnd"/>
+      <w:r>
+        <w:t xml:space="preserve"> object from @angular/plarform-browser </w:t>
+      </w:r>
+      <w:proofErr w:type="spellStart"/>
+      <w:r>
+        <w:t>pakage</w:t>
+      </w:r>
+      <w:proofErr w:type="spellEnd"/>
+      <w:r>
+        <w:t>.</w:t>
+      </w:r>
+    </w:p>
+    <w:p>
+      <w:pPr>
+        <w:pStyle w:val="ListParagraph"/>
+        <w:numPr>
+          <w:ilvl w:val="0"/>
+          <w:numId w:val="2"/>
+        </w:numPr>
+      </w:pPr>
+      <w:r>
+        <w:t xml:space="preserve">And another object imported is </w:t>
+      </w:r>
+      <w:proofErr w:type="spellStart"/>
+      <w:r>
+        <w:t>AppComponent</w:t>
+      </w:r>
+      <w:proofErr w:type="spellEnd"/>
+      <w:r>
+        <w:t xml:space="preserve"> that is from in built folder app/</w:t>
+      </w:r>
+      <w:proofErr w:type="spellStart"/>
+      <w:r>
+        <w:t>app.component.ts</w:t>
+      </w:r>
+      <w:proofErr w:type="spellEnd"/>
+      <w:r>
+        <w:t xml:space="preserve"> file.</w:t>
+      </w:r>
+    </w:p>
+    <w:p>
+      <w:pPr>
+        <w:pStyle w:val="ListParagraph"/>
+        <w:numPr>
+          <w:ilvl w:val="0"/>
+          <w:numId w:val="2"/>
+        </w:numPr>
+      </w:pPr>
+      <w:proofErr w:type="gramStart"/>
+      <w:r>
+        <w:t>So</w:t>
+      </w:r>
+      <w:proofErr w:type="gramEnd"/>
+      <w:r>
+        <w:t xml:space="preserve"> When </w:t>
+      </w:r>
+      <w:proofErr w:type="spellStart"/>
+      <w:r>
+        <w:t>bootstrapApplication</w:t>
+      </w:r>
+      <w:proofErr w:type="spellEnd"/>
+      <w:r>
+        <w:t xml:space="preserve"> try to load </w:t>
+      </w:r>
+      <w:proofErr w:type="spellStart"/>
+      <w:r>
+        <w:t>AppComponent</w:t>
+      </w:r>
+      <w:proofErr w:type="spellEnd"/>
+      <w:r>
+        <w:t xml:space="preserve"> it will go to that app/</w:t>
+      </w:r>
+      <w:proofErr w:type="spellStart"/>
+      <w:r>
+        <w:t>app.component.ts</w:t>
+      </w:r>
+      <w:proofErr w:type="spellEnd"/>
+      <w:r>
+        <w:t xml:space="preserve"> file as per settings it loads it.</w:t>
       </w:r>
     </w:p>
     <w:p>
@@ -382,7 +549,15 @@
         </w:numPr>
       </w:pPr>
       <w:r>
-        <w:t>Here Component object is imported from @angular/core pakage.</w:t>
+        <w:t xml:space="preserve">Here Component object is imported from @angular/core </w:t>
+      </w:r>
+      <w:proofErr w:type="spellStart"/>
+      <w:r>
+        <w:t>pakage</w:t>
+      </w:r>
+      <w:proofErr w:type="spellEnd"/>
+      <w:r>
+        <w:t>.</w:t>
       </w:r>
     </w:p>
     <w:p>
@@ -406,31 +581,79 @@
         </w:numPr>
       </w:pPr>
       <w:r>
-        <w:t>Once this decorative is implemented with certain options, it will pass this all options or settings to below Javascript class that exported in same file AppComponent.</w:t>
-      </w:r>
-    </w:p>
-    <w:p>
-      <w:pPr>
-        <w:pStyle w:val="ListParagraph"/>
-        <w:numPr>
-          <w:ilvl w:val="0"/>
-          <w:numId w:val="2"/>
-        </w:numPr>
-      </w:pPr>
-      <w:r>
-        <w:t>Here one setting is “Selector” , it means browser will check for element in index.html file that is mentioned here in “selector” settings.</w:t>
-      </w:r>
-    </w:p>
-    <w:p>
-      <w:pPr>
-        <w:pStyle w:val="ListParagraph"/>
-        <w:numPr>
-          <w:ilvl w:val="0"/>
-          <w:numId w:val="2"/>
-        </w:numPr>
-      </w:pPr>
-      <w:r>
-        <w:t>And now in place of that element, for example here element is ‘jack-root’ , so browser finds the element ‘jack-root’ and replace it will what ever code return in file that is mentioned in “templateUrl” settings. Here in this case it is app.component.html.</w:t>
+        <w:t xml:space="preserve">Once this decorative is implemented with certain options, it will pass this all options or settings to below </w:t>
+      </w:r>
+      <w:proofErr w:type="spellStart"/>
+      <w:r>
+        <w:t>Javascript</w:t>
+      </w:r>
+      <w:proofErr w:type="spellEnd"/>
+      <w:r>
+        <w:t xml:space="preserve"> class that exported in same file </w:t>
+      </w:r>
+      <w:proofErr w:type="spellStart"/>
+      <w:r>
+        <w:t>AppComponent</w:t>
+      </w:r>
+      <w:proofErr w:type="spellEnd"/>
+      <w:r>
+        <w:t>.</w:t>
+      </w:r>
+    </w:p>
+    <w:p>
+      <w:pPr>
+        <w:pStyle w:val="ListParagraph"/>
+        <w:numPr>
+          <w:ilvl w:val="0"/>
+          <w:numId w:val="2"/>
+        </w:numPr>
+      </w:pPr>
+      <w:r>
+        <w:t>Here one setting is “Selector</w:t>
+      </w:r>
+      <w:proofErr w:type="gramStart"/>
+      <w:r>
+        <w:t>” ,</w:t>
+      </w:r>
+      <w:proofErr w:type="gramEnd"/>
+      <w:r>
+        <w:t xml:space="preserve"> it means browser will check for element in index.html file that is mentioned here in “selector” settings.</w:t>
+      </w:r>
+    </w:p>
+    <w:p>
+      <w:pPr>
+        <w:pStyle w:val="ListParagraph"/>
+        <w:numPr>
+          <w:ilvl w:val="0"/>
+          <w:numId w:val="2"/>
+        </w:numPr>
+      </w:pPr>
+      <w:r>
+        <w:t>And now in place of that element, for example here element is ‘jack-root</w:t>
+      </w:r>
+      <w:proofErr w:type="gramStart"/>
+      <w:r>
+        <w:t>’ ,</w:t>
+      </w:r>
+      <w:proofErr w:type="gramEnd"/>
+      <w:r>
+        <w:t xml:space="preserve"> so browser finds the element ‘jack-root’ and replace it will what ever code return in file that is mentioned in “</w:t>
+      </w:r>
+      <w:proofErr w:type="spellStart"/>
+      <w:r>
+        <w:t>templateUrl</w:t>
+      </w:r>
+      <w:proofErr w:type="spellEnd"/>
+      <w:r>
+        <w:t xml:space="preserve">” settings. Here in this </w:t>
+      </w:r>
+      <w:proofErr w:type="gramStart"/>
+      <w:r>
+        <w:t>case</w:t>
+      </w:r>
+      <w:proofErr w:type="gramEnd"/>
+      <w:r>
+        <w:t xml:space="preserve"> it is app.component.html.</w:t>
       </w:r>
     </w:p>
     <w:p>
@@ -485,7 +708,15 @@
         </w:numPr>
       </w:pPr>
       <w:r>
-        <w:t>While rendering this content it applies the style that is define in “styleUrl” settings file.</w:t>
+        <w:t>While rendering this content it applies the style that is define in “</w:t>
+      </w:r>
+      <w:proofErr w:type="spellStart"/>
+      <w:r>
+        <w:t>styleUrl</w:t>
+      </w:r>
+      <w:proofErr w:type="spellEnd"/>
+      <w:r>
+        <w:t>” settings file.</w:t>
       </w:r>
     </w:p>
     <w:p>
@@ -508,8 +739,13 @@
           <w:numId w:val="2"/>
         </w:numPr>
       </w:pPr>
-      <w:r>
-        <w:t>So for that we can register or we can say import other components in app component and then define it in “imports” array in @Compoent decorative as shown below in image.</w:t>
+      <w:proofErr w:type="gramStart"/>
+      <w:r>
+        <w:t>So</w:t>
+      </w:r>
+      <w:proofErr w:type="gramEnd"/>
+      <w:r>
+        <w:t xml:space="preserve"> for that we can register or we can say import other components in app component and then define it in “imports” array in @Compoent decorative as shown below in image.</w:t>
       </w:r>
     </w:p>
     <w:p/>
@@ -565,7 +801,15 @@
         </w:numPr>
       </w:pPr>
       <w:r>
-        <w:t>Now to use those custom component modify app.component.html file accordingly.</w:t>
+        <w:t xml:space="preserve">Now to use </w:t>
+      </w:r>
+      <w:proofErr w:type="gramStart"/>
+      <w:r>
+        <w:t>those custom component</w:t>
+      </w:r>
+      <w:proofErr w:type="gramEnd"/>
+      <w:r>
+        <w:t xml:space="preserve"> modify app.component.html file accordingly.</w:t>
       </w:r>
     </w:p>
     <w:p>
@@ -635,7 +879,15 @@
         </w:numPr>
       </w:pPr>
       <w:r>
-        <w:t>Using ng g c command also components file can be generate. Seen as below in image.</w:t>
+        <w:t xml:space="preserve">Using ng g c command also components file can be </w:t>
+      </w:r>
+      <w:proofErr w:type="gramStart"/>
+      <w:r>
+        <w:t>generate</w:t>
+      </w:r>
+      <w:proofErr w:type="gramEnd"/>
+      <w:r>
+        <w:t>. Seen as below in image.</w:t>
       </w:r>
     </w:p>
     <w:p>
@@ -710,7 +962,15 @@
         </w:numPr>
       </w:pPr>
       <w:r>
-        <w:t>Here selectedUser is available for user.component.html file.</w:t>
+        <w:t xml:space="preserve">Here </w:t>
+      </w:r>
+      <w:proofErr w:type="spellStart"/>
+      <w:r>
+        <w:t>selectedUser</w:t>
+      </w:r>
+      <w:proofErr w:type="spellEnd"/>
+      <w:r>
+        <w:t xml:space="preserve"> is available for user.component.html file.</w:t>
       </w:r>
     </w:p>
     <w:p>
@@ -832,11 +1092,27 @@
         </w:numPr>
       </w:pPr>
       <w:r>
-        <w:t xml:space="preserve">Anther feature of TypeScript or JavaSCript we have inside class is getter or setter. We can simply use getter to get value of that property after assigned it. As shown in </w:t>
+        <w:t xml:space="preserve">Anther feature of TypeScript or </w:t>
+      </w:r>
+      <w:proofErr w:type="spellStart"/>
+      <w:r>
+        <w:t>JavaSCript</w:t>
+      </w:r>
+      <w:proofErr w:type="spellEnd"/>
+      <w:r>
+        <w:t xml:space="preserve"> we have inside class is getter or setter. We can simply use getter to get value of that property after assigned it. As shown in </w:t>
       </w:r>
       <w:r>
         <w:lastRenderedPageBreak/>
-        <w:t>below image, now this “imagePath” variable is accessible in user.component.html file.</w:t>
+        <w:t>below image, now this “</w:t>
+      </w:r>
+      <w:proofErr w:type="spellStart"/>
+      <w:r>
+        <w:t>imagePath</w:t>
+      </w:r>
+      <w:proofErr w:type="spellEnd"/>
+      <w:r>
+        <w:t>” variable is accessible in user.component.html file.</w:t>
       </w:r>
     </w:p>
     <w:p>
@@ -934,7 +1210,15 @@
         </w:numPr>
       </w:pPr>
       <w:r>
-        <w:t>We can define event listener in html element using round bracket, as shown in below image, Here we calling function that is written in component class file when user click on button and that’s why it is (click) event listener.</w:t>
+        <w:t xml:space="preserve">We can define event listener in html element using round bracket, as shown in below image, </w:t>
+      </w:r>
+      <w:proofErr w:type="gramStart"/>
+      <w:r>
+        <w:t>Here</w:t>
+      </w:r>
+      <w:proofErr w:type="gramEnd"/>
+      <w:r>
+        <w:t xml:space="preserve"> we calling function that is written in component class file when user click on button and that’s why it is (click) event listener.</w:t>
       </w:r>
     </w:p>
     <w:p>
@@ -1110,7 +1394,15 @@
         </w:numPr>
       </w:pPr>
       <w:r>
-        <w:t>Internally zone.js does this state management thing. It check which components property is changed and re-render only that component.</w:t>
+        <w:t xml:space="preserve">Internally zone.js does this state management thing. It </w:t>
+      </w:r>
+      <w:proofErr w:type="gramStart"/>
+      <w:r>
+        <w:t>check</w:t>
+      </w:r>
+      <w:proofErr w:type="gramEnd"/>
+      <w:r>
+        <w:t xml:space="preserve"> which components property is changed and re-render only that component.</w:t>
       </w:r>
     </w:p>
     <w:p/>
@@ -1123,7 +1415,15 @@
         </w:numPr>
       </w:pPr>
       <w:r>
-        <w:t>Another concept of state management is using signal that is available in Angular version 16 and higher. This is like useState hook in react. All comments mentioned below in image.</w:t>
+        <w:t xml:space="preserve">Another concept of state management is using signal that is available in Angular version 16 and higher. This is like </w:t>
+      </w:r>
+      <w:proofErr w:type="spellStart"/>
+      <w:r>
+        <w:t>useState</w:t>
+      </w:r>
+      <w:proofErr w:type="spellEnd"/>
+      <w:r>
+        <w:t xml:space="preserve"> hook in react. All comments mentioned below in image.</w:t>
       </w:r>
     </w:p>
     <w:p>
@@ -1247,7 +1547,31 @@
         </w:numPr>
       </w:pPr>
       <w:r>
-        <w:t>We seen the use of @input decorator. With this decorator once we define property in component class that can be accessible in html element of it’s own as property and with that we can pass value to it’s actual/ replicable html file.</w:t>
+        <w:t xml:space="preserve">We </w:t>
+      </w:r>
+      <w:proofErr w:type="spellStart"/>
+      <w:r>
+        <w:t>seen</w:t>
+      </w:r>
+      <w:proofErr w:type="spellEnd"/>
+      <w:r>
+        <w:t xml:space="preserve"> the use of @input decorator. With this decorator once we define property in component class that can be accessible in html element of </w:t>
+      </w:r>
+      <w:proofErr w:type="gramStart"/>
+      <w:r>
+        <w:t>it’s</w:t>
+      </w:r>
+      <w:proofErr w:type="gramEnd"/>
+      <w:r>
+        <w:t xml:space="preserve"> own as property and with that we can pass value to </w:t>
+      </w:r>
+      <w:proofErr w:type="spellStart"/>
+      <w:r>
+        <w:t>it’s</w:t>
+      </w:r>
+      <w:proofErr w:type="spellEnd"/>
+      <w:r>
+        <w:t xml:space="preserve"> actual/ replicable html file.</w:t>
       </w:r>
     </w:p>
     <w:p>
@@ -1463,7 +1787,15 @@
         </w:numPr>
       </w:pPr>
       <w:r>
-        <w:t>There is another option to access property value from class to compoenent html file is using input signal. This feature available in Angular 16 and onwards version.</w:t>
+        <w:t xml:space="preserve">There is another option to access property value from class to </w:t>
+      </w:r>
+      <w:proofErr w:type="spellStart"/>
+      <w:r>
+        <w:t>compoenent</w:t>
+      </w:r>
+      <w:proofErr w:type="spellEnd"/>
+      <w:r>
+        <w:t xml:space="preserve"> html file is using input signal. This feature available in Angular 16 and onwards version.</w:t>
       </w:r>
     </w:p>
     <w:p>
@@ -1837,7 +2169,15 @@
         </w:numPr>
       </w:pPr>
       <w:r>
-        <w:t xml:space="preserve">Instead of individual property we can define object type as well , as shown below. We can directly define object properties while define object variable. </w:t>
+        <w:t xml:space="preserve">Instead of individual property we can define object type as </w:t>
+      </w:r>
+      <w:proofErr w:type="gramStart"/>
+      <w:r>
+        <w:t>well ,</w:t>
+      </w:r>
+      <w:proofErr w:type="gramEnd"/>
+      <w:r>
+        <w:t xml:space="preserve"> as shown below. We can directly define object properties while define object variable. </w:t>
       </w:r>
     </w:p>
     <w:p>
@@ -2061,6 +2401,7 @@
           <w:szCs w:val="32"/>
         </w:rPr>
       </w:pPr>
+      <w:proofErr w:type="spellStart"/>
       <w:r>
         <w:rPr>
           <w:b/>
@@ -2070,17 +2411,26 @@
         </w:rPr>
         <w:t>ngFor</w:t>
       </w:r>
-    </w:p>
-    <w:p>
-      <w:pPr>
-        <w:pStyle w:val="ListParagraph"/>
-        <w:numPr>
-          <w:ilvl w:val="0"/>
-          <w:numId w:val="2"/>
-        </w:numPr>
-      </w:pPr>
-      <w:r>
-        <w:t>Normal above for we used is for Angular 17+ version. In older Angular projects we find ngFor directives for use of For Loop. Syntax is as below.</w:t>
+      <w:proofErr w:type="spellEnd"/>
+    </w:p>
+    <w:p>
+      <w:pPr>
+        <w:pStyle w:val="ListParagraph"/>
+        <w:numPr>
+          <w:ilvl w:val="0"/>
+          <w:numId w:val="2"/>
+        </w:numPr>
+      </w:pPr>
+      <w:r>
+        <w:t xml:space="preserve">Normal above for we used is for Angular 17+ version. In older Angular projects we find </w:t>
+      </w:r>
+      <w:proofErr w:type="spellStart"/>
+      <w:r>
+        <w:t>ngFor</w:t>
+      </w:r>
+      <w:proofErr w:type="spellEnd"/>
+      <w:r>
+        <w:t xml:space="preserve"> directives for use of For Loop. Syntax is as below.</w:t>
       </w:r>
     </w:p>
     <w:p>
@@ -2141,6 +2491,7 @@
           <w:szCs w:val="32"/>
         </w:rPr>
       </w:pPr>
+      <w:proofErr w:type="spellStart"/>
       <w:r>
         <w:rPr>
           <w:b/>
@@ -2150,6 +2501,7 @@
         </w:rPr>
         <w:t>ngIf</w:t>
       </w:r>
+      <w:proofErr w:type="spellEnd"/>
     </w:p>
     <w:p>
       <w:pPr>
@@ -2161,7 +2513,23 @@
       </w:pPr>
       <w:r>
         <w:lastRenderedPageBreak/>
-        <w:t>Above if is usefull for Angular 17+ version. In older Angular projects this feature is not available and for this, ngIf directive is used. Syntax is as below.</w:t>
+        <w:t xml:space="preserve">Above if is </w:t>
+      </w:r>
+      <w:proofErr w:type="spellStart"/>
+      <w:r>
+        <w:t>usefull</w:t>
+      </w:r>
+      <w:proofErr w:type="spellEnd"/>
+      <w:r>
+        <w:t xml:space="preserve"> for Angular 17+ version. In older Angular projects this feature is not available and for this, </w:t>
+      </w:r>
+      <w:proofErr w:type="spellStart"/>
+      <w:r>
+        <w:t>ngIf</w:t>
+      </w:r>
+      <w:proofErr w:type="spellEnd"/>
+      <w:r>
+        <w:t xml:space="preserve"> directive is used. Syntax is as below.</w:t>
       </w:r>
     </w:p>
     <w:p>
@@ -2234,27 +2602,63 @@
           <w:sz w:val="32"/>
           <w:szCs w:val="32"/>
         </w:rPr>
-        <w:t>Conditionally set css class</w:t>
-      </w:r>
-    </w:p>
-    <w:p>
-      <w:pPr>
-        <w:pStyle w:val="ListParagraph"/>
-        <w:numPr>
-          <w:ilvl w:val="0"/>
-          <w:numId w:val="2"/>
-        </w:numPr>
-      </w:pPr>
-      <w:r>
-        <w:t>We can set logic true , false according to our code. Ans set class as below</w:t>
-      </w:r>
-    </w:p>
-    <w:p>
-      <w:pPr>
-        <w:pStyle w:val="ListParagraph"/>
-      </w:pPr>
-      <w:r>
-        <w:t>Here if isSelected is true active class will be set to button.</w:t>
+        <w:t xml:space="preserve">Conditionally set </w:t>
+      </w:r>
+      <w:proofErr w:type="spellStart"/>
+      <w:r>
+        <w:rPr>
+          <w:b/>
+          <w:bCs/>
+          <w:sz w:val="32"/>
+          <w:szCs w:val="32"/>
+        </w:rPr>
+        <w:t>css</w:t>
+      </w:r>
+      <w:proofErr w:type="spellEnd"/>
+      <w:r>
+        <w:rPr>
+          <w:b/>
+          <w:bCs/>
+          <w:sz w:val="32"/>
+          <w:szCs w:val="32"/>
+        </w:rPr>
+        <w:t xml:space="preserve"> class</w:t>
+      </w:r>
+    </w:p>
+    <w:p>
+      <w:pPr>
+        <w:pStyle w:val="ListParagraph"/>
+        <w:numPr>
+          <w:ilvl w:val="0"/>
+          <w:numId w:val="2"/>
+        </w:numPr>
+      </w:pPr>
+      <w:r>
+        <w:t xml:space="preserve">We can set logic </w:t>
+      </w:r>
+      <w:proofErr w:type="gramStart"/>
+      <w:r>
+        <w:t>true ,</w:t>
+      </w:r>
+      <w:proofErr w:type="gramEnd"/>
+      <w:r>
+        <w:t xml:space="preserve"> false according to our code. Ans set class as below</w:t>
+      </w:r>
+    </w:p>
+    <w:p>
+      <w:pPr>
+        <w:pStyle w:val="ListParagraph"/>
+      </w:pPr>
+      <w:r>
+        <w:t xml:space="preserve">Here if </w:t>
+      </w:r>
+      <w:proofErr w:type="spellStart"/>
+      <w:r>
+        <w:t>isSelected</w:t>
+      </w:r>
+      <w:proofErr w:type="spellEnd"/>
+      <w:r>
+        <w:t xml:space="preserve"> is true active class will be set to button.</w:t>
       </w:r>
     </w:p>
     <w:p>
@@ -2308,6 +2712,7 @@
           <w:szCs w:val="32"/>
         </w:rPr>
       </w:pPr>
+      <w:proofErr w:type="spellStart"/>
       <w:r>
         <w:rPr>
           <w:b/>
@@ -2315,79 +2720,215 @@
           <w:sz w:val="32"/>
           <w:szCs w:val="32"/>
         </w:rPr>
-        <w:t>ngModel directive</w:t>
-      </w:r>
-    </w:p>
-    <w:p>
-      <w:pPr>
-        <w:pStyle w:val="ListParagraph"/>
-        <w:numPr>
-          <w:ilvl w:val="0"/>
-          <w:numId w:val="2"/>
-        </w:numPr>
-        <w:rPr>
-          <w:szCs w:val="32"/>
-        </w:rPr>
-      </w:pPr>
-      <w:r>
-        <w:rPr>
-          <w:szCs w:val="32"/>
-        </w:rPr>
-        <w:t xml:space="preserve">We have ngModel directive in Angular, this directive is use for two way property binding. This is used with any input element and need to import FormsModule in component class file. </w:t>
-      </w:r>
-    </w:p>
-    <w:p>
-      <w:pPr>
-        <w:pStyle w:val="ListParagraph"/>
-        <w:numPr>
-          <w:ilvl w:val="0"/>
-          <w:numId w:val="2"/>
-        </w:numPr>
-        <w:rPr>
-          <w:szCs w:val="32"/>
-        </w:rPr>
-      </w:pPr>
-      <w:r>
-        <w:rPr>
-          <w:szCs w:val="32"/>
-        </w:rPr>
-        <w:t>This is useful like when if user type anything in input element that also store in defined property, if remove any thing from input element it automatically remove from property define with this.</w:t>
-      </w:r>
-    </w:p>
-    <w:p>
-      <w:pPr>
-        <w:pStyle w:val="ListParagraph"/>
-        <w:numPr>
-          <w:ilvl w:val="0"/>
-          <w:numId w:val="2"/>
-        </w:numPr>
-        <w:rPr>
-          <w:szCs w:val="32"/>
-        </w:rPr>
-      </w:pPr>
-      <w:r>
-        <w:rPr>
-          <w:szCs w:val="32"/>
-        </w:rPr>
-        <w:t>Here in this case when user enter anything in task title input , this will get store to taskTitle property also.</w:t>
-      </w:r>
-    </w:p>
-    <w:p>
-      <w:pPr>
-        <w:pStyle w:val="ListParagraph"/>
-        <w:numPr>
-          <w:ilvl w:val="0"/>
-          <w:numId w:val="2"/>
-        </w:numPr>
-        <w:rPr>
-          <w:szCs w:val="32"/>
-        </w:rPr>
-      </w:pPr>
-      <w:r>
-        <w:rPr>
-          <w:szCs w:val="32"/>
-        </w:rPr>
-        <w:t>Later on this variables taskTile, taskSummary use for further actions, just like submit forms data.</w:t>
+        <w:t>ngModel</w:t>
+      </w:r>
+      <w:proofErr w:type="spellEnd"/>
+      <w:r>
+        <w:rPr>
+          <w:b/>
+          <w:bCs/>
+          <w:sz w:val="32"/>
+          <w:szCs w:val="32"/>
+        </w:rPr>
+        <w:t xml:space="preserve"> directive</w:t>
+      </w:r>
+    </w:p>
+    <w:p>
+      <w:pPr>
+        <w:pStyle w:val="ListParagraph"/>
+        <w:numPr>
+          <w:ilvl w:val="0"/>
+          <w:numId w:val="2"/>
+        </w:numPr>
+        <w:rPr>
+          <w:szCs w:val="32"/>
+        </w:rPr>
+      </w:pPr>
+      <w:r>
+        <w:rPr>
+          <w:szCs w:val="32"/>
+        </w:rPr>
+        <w:t xml:space="preserve">We have </w:t>
+      </w:r>
+      <w:proofErr w:type="spellStart"/>
+      <w:r>
+        <w:rPr>
+          <w:szCs w:val="32"/>
+        </w:rPr>
+        <w:t>ngModel</w:t>
+      </w:r>
+      <w:proofErr w:type="spellEnd"/>
+      <w:r>
+        <w:rPr>
+          <w:szCs w:val="32"/>
+        </w:rPr>
+        <w:t xml:space="preserve"> directive in Angular, this directive is use for </w:t>
+      </w:r>
+      <w:proofErr w:type="gramStart"/>
+      <w:r>
+        <w:rPr>
+          <w:szCs w:val="32"/>
+        </w:rPr>
+        <w:t>two way</w:t>
+      </w:r>
+      <w:proofErr w:type="gramEnd"/>
+      <w:r>
+        <w:rPr>
+          <w:szCs w:val="32"/>
+        </w:rPr>
+        <w:t xml:space="preserve"> property binding. This is used with any input element and need to import </w:t>
+      </w:r>
+      <w:proofErr w:type="spellStart"/>
+      <w:r>
+        <w:rPr>
+          <w:szCs w:val="32"/>
+        </w:rPr>
+        <w:t>FormsModule</w:t>
+      </w:r>
+      <w:proofErr w:type="spellEnd"/>
+      <w:r>
+        <w:rPr>
+          <w:szCs w:val="32"/>
+        </w:rPr>
+        <w:t xml:space="preserve"> in component class file. </w:t>
+      </w:r>
+    </w:p>
+    <w:p>
+      <w:pPr>
+        <w:pStyle w:val="ListParagraph"/>
+        <w:numPr>
+          <w:ilvl w:val="0"/>
+          <w:numId w:val="2"/>
+        </w:numPr>
+        <w:rPr>
+          <w:szCs w:val="32"/>
+        </w:rPr>
+      </w:pPr>
+      <w:r>
+        <w:rPr>
+          <w:szCs w:val="32"/>
+        </w:rPr>
+        <w:t xml:space="preserve">This is useful like when if user type anything in input element that also store in defined property, if remove any thing from input element it automatically </w:t>
+      </w:r>
+      <w:proofErr w:type="gramStart"/>
+      <w:r>
+        <w:rPr>
+          <w:szCs w:val="32"/>
+        </w:rPr>
+        <w:t>remove</w:t>
+      </w:r>
+      <w:proofErr w:type="gramEnd"/>
+      <w:r>
+        <w:rPr>
+          <w:szCs w:val="32"/>
+        </w:rPr>
+        <w:t xml:space="preserve"> from property define with this.</w:t>
+      </w:r>
+    </w:p>
+    <w:p>
+      <w:pPr>
+        <w:pStyle w:val="ListParagraph"/>
+        <w:numPr>
+          <w:ilvl w:val="0"/>
+          <w:numId w:val="2"/>
+        </w:numPr>
+        <w:rPr>
+          <w:szCs w:val="32"/>
+        </w:rPr>
+      </w:pPr>
+      <w:r>
+        <w:rPr>
+          <w:szCs w:val="32"/>
+        </w:rPr>
+        <w:t xml:space="preserve">Here in this case when user enter anything in task title </w:t>
+      </w:r>
+      <w:proofErr w:type="gramStart"/>
+      <w:r>
+        <w:rPr>
+          <w:szCs w:val="32"/>
+        </w:rPr>
+        <w:t>input ,</w:t>
+      </w:r>
+      <w:proofErr w:type="gramEnd"/>
+      <w:r>
+        <w:rPr>
+          <w:szCs w:val="32"/>
+        </w:rPr>
+        <w:t xml:space="preserve"> this will get store to </w:t>
+      </w:r>
+      <w:proofErr w:type="spellStart"/>
+      <w:r>
+        <w:rPr>
+          <w:szCs w:val="32"/>
+        </w:rPr>
+        <w:t>taskTitle</w:t>
+      </w:r>
+      <w:proofErr w:type="spellEnd"/>
+      <w:r>
+        <w:rPr>
+          <w:szCs w:val="32"/>
+        </w:rPr>
+        <w:t xml:space="preserve"> property also.</w:t>
+      </w:r>
+    </w:p>
+    <w:p>
+      <w:pPr>
+        <w:pStyle w:val="ListParagraph"/>
+        <w:numPr>
+          <w:ilvl w:val="0"/>
+          <w:numId w:val="2"/>
+        </w:numPr>
+        <w:rPr>
+          <w:szCs w:val="32"/>
+        </w:rPr>
+      </w:pPr>
+      <w:r>
+        <w:rPr>
+          <w:szCs w:val="32"/>
+        </w:rPr>
+        <w:t xml:space="preserve">Later </w:t>
+      </w:r>
+      <w:proofErr w:type="gramStart"/>
+      <w:r>
+        <w:rPr>
+          <w:szCs w:val="32"/>
+        </w:rPr>
+        <w:t>on</w:t>
+      </w:r>
+      <w:proofErr w:type="gramEnd"/>
+      <w:r>
+        <w:rPr>
+          <w:szCs w:val="32"/>
+        </w:rPr>
+        <w:t xml:space="preserve"> this variables </w:t>
+      </w:r>
+      <w:proofErr w:type="spellStart"/>
+      <w:r>
+        <w:rPr>
+          <w:szCs w:val="32"/>
+        </w:rPr>
+        <w:t>taskTile</w:t>
+      </w:r>
+      <w:proofErr w:type="spellEnd"/>
+      <w:r>
+        <w:rPr>
+          <w:szCs w:val="32"/>
+        </w:rPr>
+        <w:t xml:space="preserve">, </w:t>
+      </w:r>
+      <w:proofErr w:type="spellStart"/>
+      <w:r>
+        <w:rPr>
+          <w:szCs w:val="32"/>
+        </w:rPr>
+        <w:t>taskSummary</w:t>
+      </w:r>
+      <w:proofErr w:type="spellEnd"/>
+      <w:r>
+        <w:rPr>
+          <w:szCs w:val="32"/>
+        </w:rPr>
+        <w:t xml:space="preserve"> use for further actions, just like submit forms data.</w:t>
       </w:r>
     </w:p>
     <w:p>
@@ -2520,6 +3061,7 @@
           <w:szCs w:val="32"/>
         </w:rPr>
       </w:pPr>
+      <w:proofErr w:type="spellStart"/>
       <w:r>
         <w:rPr>
           <w:b/>
@@ -2527,43 +3069,95 @@
           <w:sz w:val="32"/>
           <w:szCs w:val="32"/>
         </w:rPr>
-        <w:t>ngSubmit event listener</w:t>
-      </w:r>
-    </w:p>
-    <w:p>
-      <w:pPr>
-        <w:pStyle w:val="ListParagraph"/>
-        <w:numPr>
-          <w:ilvl w:val="0"/>
-          <w:numId w:val="2"/>
-        </w:numPr>
-        <w:rPr>
-          <w:szCs w:val="32"/>
-        </w:rPr>
-      </w:pPr>
-      <w:r>
-        <w:rPr>
-          <w:szCs w:val="32"/>
-        </w:rPr>
-        <w:t>This ngSubmit event listener is angular event listener , this is used with form element.</w:t>
-      </w:r>
-    </w:p>
-    <w:p>
-      <w:pPr>
-        <w:pStyle w:val="ListParagraph"/>
-        <w:numPr>
-          <w:ilvl w:val="0"/>
-          <w:numId w:val="2"/>
-        </w:numPr>
-        <w:rPr>
-          <w:szCs w:val="32"/>
-        </w:rPr>
-      </w:pPr>
-      <w:r>
-        <w:rPr>
-          <w:szCs w:val="32"/>
-        </w:rPr>
-        <w:t>So when any user clicks on submit button , it prevent default behaviour of forms submission to send request to server.</w:t>
+        <w:t>ngSubmit</w:t>
+      </w:r>
+      <w:proofErr w:type="spellEnd"/>
+      <w:r>
+        <w:rPr>
+          <w:b/>
+          <w:bCs/>
+          <w:sz w:val="32"/>
+          <w:szCs w:val="32"/>
+        </w:rPr>
+        <w:t xml:space="preserve"> event listener</w:t>
+      </w:r>
+    </w:p>
+    <w:p>
+      <w:pPr>
+        <w:pStyle w:val="ListParagraph"/>
+        <w:numPr>
+          <w:ilvl w:val="0"/>
+          <w:numId w:val="2"/>
+        </w:numPr>
+        <w:rPr>
+          <w:szCs w:val="32"/>
+        </w:rPr>
+      </w:pPr>
+      <w:r>
+        <w:rPr>
+          <w:szCs w:val="32"/>
+        </w:rPr>
+        <w:t xml:space="preserve">This </w:t>
+      </w:r>
+      <w:proofErr w:type="spellStart"/>
+      <w:r>
+        <w:rPr>
+          <w:szCs w:val="32"/>
+        </w:rPr>
+        <w:t>ngSubmit</w:t>
+      </w:r>
+      <w:proofErr w:type="spellEnd"/>
+      <w:r>
+        <w:rPr>
+          <w:szCs w:val="32"/>
+        </w:rPr>
+        <w:t xml:space="preserve"> event listener is angular event </w:t>
+      </w:r>
+      <w:proofErr w:type="gramStart"/>
+      <w:r>
+        <w:rPr>
+          <w:szCs w:val="32"/>
+        </w:rPr>
+        <w:t>listener ,</w:t>
+      </w:r>
+      <w:proofErr w:type="gramEnd"/>
+      <w:r>
+        <w:rPr>
+          <w:szCs w:val="32"/>
+        </w:rPr>
+        <w:t xml:space="preserve"> this is used with form element.</w:t>
+      </w:r>
+    </w:p>
+    <w:p>
+      <w:pPr>
+        <w:pStyle w:val="ListParagraph"/>
+        <w:numPr>
+          <w:ilvl w:val="0"/>
+          <w:numId w:val="2"/>
+        </w:numPr>
+        <w:rPr>
+          <w:szCs w:val="32"/>
+        </w:rPr>
+      </w:pPr>
+      <w:r>
+        <w:rPr>
+          <w:szCs w:val="32"/>
+        </w:rPr>
+        <w:t xml:space="preserve">So when any user clicks on submit </w:t>
+      </w:r>
+      <w:proofErr w:type="gramStart"/>
+      <w:r>
+        <w:rPr>
+          <w:szCs w:val="32"/>
+        </w:rPr>
+        <w:t>button ,</w:t>
+      </w:r>
+      <w:proofErr w:type="gramEnd"/>
+      <w:r>
+        <w:rPr>
+          <w:szCs w:val="32"/>
+        </w:rPr>
+        <w:t xml:space="preserve"> it prevent default behaviour of forms submission to send request to server.</w:t>
       </w:r>
     </w:p>
     <w:p>
@@ -2649,6 +3243,7 @@
           <w:szCs w:val="32"/>
         </w:rPr>
       </w:pPr>
+      <w:proofErr w:type="spellStart"/>
       <w:r>
         <w:rPr>
           <w:b/>
@@ -2658,23 +3253,46 @@
         </w:rPr>
         <w:t>ngContent</w:t>
       </w:r>
-    </w:p>
-    <w:p>
-      <w:pPr>
-        <w:pStyle w:val="ListParagraph"/>
-        <w:numPr>
-          <w:ilvl w:val="0"/>
-          <w:numId w:val="2"/>
-        </w:numPr>
-        <w:rPr>
-          <w:szCs w:val="32"/>
-        </w:rPr>
-      </w:pPr>
-      <w:r>
-        <w:rPr>
-          <w:szCs w:val="32"/>
-        </w:rPr>
-        <w:t>ngContent is a Angular element/tag. That can replace the child component content.</w:t>
+      <w:proofErr w:type="spellEnd"/>
+    </w:p>
+    <w:p>
+      <w:pPr>
+        <w:pStyle w:val="ListParagraph"/>
+        <w:numPr>
+          <w:ilvl w:val="0"/>
+          <w:numId w:val="2"/>
+        </w:numPr>
+        <w:rPr>
+          <w:szCs w:val="32"/>
+        </w:rPr>
+      </w:pPr>
+      <w:proofErr w:type="spellStart"/>
+      <w:r>
+        <w:rPr>
+          <w:szCs w:val="32"/>
+        </w:rPr>
+        <w:t>ngContent</w:t>
+      </w:r>
+      <w:proofErr w:type="spellEnd"/>
+      <w:r>
+        <w:rPr>
+          <w:szCs w:val="32"/>
+        </w:rPr>
+        <w:t xml:space="preserve"> is </w:t>
+      </w:r>
+      <w:proofErr w:type="gramStart"/>
+      <w:r>
+        <w:rPr>
+          <w:szCs w:val="32"/>
+        </w:rPr>
+        <w:t>a</w:t>
+      </w:r>
+      <w:proofErr w:type="gramEnd"/>
+      <w:r>
+        <w:rPr>
+          <w:szCs w:val="32"/>
+        </w:rPr>
+        <w:t xml:space="preserve"> Angular element/tag. That can replace the child component content.</w:t>
       </w:r>
     </w:p>
     <w:p>
@@ -2710,25 +3328,75 @@
         <w:rPr>
           <w:szCs w:val="32"/>
         </w:rPr>
-        <w:t>In this case ngContent replace the user component data and userTasks html elements.</w:t>
-      </w:r>
-    </w:p>
-    <w:p>
-      <w:pPr>
-        <w:pStyle w:val="ListParagraph"/>
-        <w:numPr>
-          <w:ilvl w:val="0"/>
-          <w:numId w:val="2"/>
-        </w:numPr>
-        <w:rPr>
-          <w:szCs w:val="32"/>
-        </w:rPr>
-      </w:pPr>
-      <w:r>
-        <w:rPr>
-          <w:szCs w:val="32"/>
-        </w:rPr>
-        <w:t>So inside that div element of card component, user component and userTasks component data will show.</w:t>
+        <w:t xml:space="preserve">In this case </w:t>
+      </w:r>
+      <w:proofErr w:type="spellStart"/>
+      <w:r>
+        <w:rPr>
+          <w:szCs w:val="32"/>
+        </w:rPr>
+        <w:t>ngContent</w:t>
+      </w:r>
+      <w:proofErr w:type="spellEnd"/>
+      <w:r>
+        <w:rPr>
+          <w:szCs w:val="32"/>
+        </w:rPr>
+        <w:t xml:space="preserve"> replace the user component data and </w:t>
+      </w:r>
+      <w:proofErr w:type="spellStart"/>
+      <w:r>
+        <w:rPr>
+          <w:szCs w:val="32"/>
+        </w:rPr>
+        <w:t>userTasks</w:t>
+      </w:r>
+      <w:proofErr w:type="spellEnd"/>
+      <w:r>
+        <w:rPr>
+          <w:szCs w:val="32"/>
+        </w:rPr>
+        <w:t xml:space="preserve"> html elements.</w:t>
+      </w:r>
+    </w:p>
+    <w:p>
+      <w:pPr>
+        <w:pStyle w:val="ListParagraph"/>
+        <w:numPr>
+          <w:ilvl w:val="0"/>
+          <w:numId w:val="2"/>
+        </w:numPr>
+        <w:rPr>
+          <w:szCs w:val="32"/>
+        </w:rPr>
+      </w:pPr>
+      <w:proofErr w:type="gramStart"/>
+      <w:r>
+        <w:rPr>
+          <w:szCs w:val="32"/>
+        </w:rPr>
+        <w:t>So</w:t>
+      </w:r>
+      <w:proofErr w:type="gramEnd"/>
+      <w:r>
+        <w:rPr>
+          <w:szCs w:val="32"/>
+        </w:rPr>
+        <w:t xml:space="preserve"> inside that div element of card component, user component and </w:t>
+      </w:r>
+      <w:proofErr w:type="spellStart"/>
+      <w:r>
+        <w:rPr>
+          <w:szCs w:val="32"/>
+        </w:rPr>
+        <w:t>userTasks</w:t>
+      </w:r>
+      <w:proofErr w:type="spellEnd"/>
+      <w:r>
+        <w:rPr>
+          <w:szCs w:val="32"/>
+        </w:rPr>
+        <w:t xml:space="preserve"> component data will show.</w:t>
       </w:r>
     </w:p>
     <w:p>
@@ -2962,25 +3630,67 @@
         <w:rPr>
           <w:szCs w:val="32"/>
         </w:rPr>
-        <w:t>In Angular there are many pipes are defined. One of the pipe is date pipe.</w:t>
-      </w:r>
-    </w:p>
-    <w:p>
-      <w:pPr>
-        <w:pStyle w:val="ListParagraph"/>
-        <w:numPr>
-          <w:ilvl w:val="0"/>
-          <w:numId w:val="2"/>
-        </w:numPr>
-        <w:rPr>
-          <w:szCs w:val="32"/>
-        </w:rPr>
-      </w:pPr>
-      <w:r>
-        <w:rPr>
-          <w:szCs w:val="32"/>
-        </w:rPr>
-        <w:t>With this date pipe we can format the date. Syntax and use is as below. We need to import that in component ts file.</w:t>
+        <w:t xml:space="preserve">In Angular there are many pipes are defined. One of the </w:t>
+      </w:r>
+      <w:proofErr w:type="gramStart"/>
+      <w:r>
+        <w:rPr>
+          <w:szCs w:val="32"/>
+        </w:rPr>
+        <w:t>pipe</w:t>
+      </w:r>
+      <w:proofErr w:type="gramEnd"/>
+      <w:r>
+        <w:rPr>
+          <w:szCs w:val="32"/>
+        </w:rPr>
+        <w:t xml:space="preserve"> is date pipe.</w:t>
+      </w:r>
+    </w:p>
+    <w:p>
+      <w:pPr>
+        <w:pStyle w:val="ListParagraph"/>
+        <w:numPr>
+          <w:ilvl w:val="0"/>
+          <w:numId w:val="2"/>
+        </w:numPr>
+        <w:rPr>
+          <w:szCs w:val="32"/>
+        </w:rPr>
+      </w:pPr>
+      <w:r>
+        <w:rPr>
+          <w:szCs w:val="32"/>
+        </w:rPr>
+        <w:t xml:space="preserve">With this date pipe we can format the date. Syntax and use </w:t>
+      </w:r>
+      <w:proofErr w:type="gramStart"/>
+      <w:r>
+        <w:rPr>
+          <w:szCs w:val="32"/>
+        </w:rPr>
+        <w:t>is</w:t>
+      </w:r>
+      <w:proofErr w:type="gramEnd"/>
+      <w:r>
+        <w:rPr>
+          <w:szCs w:val="32"/>
+        </w:rPr>
+        <w:t xml:space="preserve"> as below. We need to import that in component </w:t>
+      </w:r>
+      <w:proofErr w:type="spellStart"/>
+      <w:r>
+        <w:rPr>
+          <w:szCs w:val="32"/>
+        </w:rPr>
+        <w:t>ts</w:t>
+      </w:r>
+      <w:proofErr w:type="spellEnd"/>
+      <w:r>
+        <w:rPr>
+          <w:szCs w:val="32"/>
+        </w:rPr>
+        <w:t xml:space="preserve"> file.</w:t>
       </w:r>
     </w:p>
     <w:p>
@@ -3109,6 +3819,7 @@
           <w:szCs w:val="32"/>
         </w:rPr>
       </w:pPr>
+      <w:proofErr w:type="spellStart"/>
       <w:r>
         <w:rPr>
           <w:b/>
@@ -3116,7 +3827,17 @@
           <w:sz w:val="32"/>
           <w:szCs w:val="32"/>
         </w:rPr>
-        <w:t>Dependancy Injection and Service</w:t>
+        <w:t>Dependancy</w:t>
+      </w:r>
+      <w:proofErr w:type="spellEnd"/>
+      <w:r>
+        <w:rPr>
+          <w:b/>
+          <w:bCs/>
+          <w:sz w:val="32"/>
+          <w:szCs w:val="32"/>
+        </w:rPr>
+        <w:t xml:space="preserve"> Injection and Service</w:t>
       </w:r>
     </w:p>
     <w:p>
@@ -3166,84 +3887,190 @@
           <w:szCs w:val="32"/>
         </w:rPr>
       </w:pPr>
+      <w:proofErr w:type="spellStart"/>
       <w:r>
         <w:rPr>
           <w:szCs w:val="32"/>
         </w:rPr>
         <w:lastRenderedPageBreak/>
-        <w:t>Dependancy injection is , if we initiate object of class/service and if that service/class used more than one place , it creates multiple copy of that class object.</w:t>
-      </w:r>
-    </w:p>
-    <w:p>
-      <w:pPr>
-        <w:pStyle w:val="ListParagraph"/>
-        <w:numPr>
-          <w:ilvl w:val="0"/>
-          <w:numId w:val="2"/>
-        </w:numPr>
-        <w:rPr>
-          <w:szCs w:val="32"/>
-        </w:rPr>
-      </w:pPr>
-      <w:r>
-        <w:rPr>
-          <w:szCs w:val="32"/>
-        </w:rPr>
-        <w:t>And all these copies are different , means one object made some changes and have updated property value the other object completely unaware with this.</w:t>
-      </w:r>
-    </w:p>
-    <w:p>
-      <w:pPr>
-        <w:pStyle w:val="ListParagraph"/>
-        <w:numPr>
-          <w:ilvl w:val="0"/>
-          <w:numId w:val="2"/>
-        </w:numPr>
-        <w:rPr>
-          <w:szCs w:val="32"/>
-        </w:rPr>
-      </w:pPr>
-      <w:r>
-        <w:rPr>
-          <w:szCs w:val="32"/>
-        </w:rPr>
-        <w:t>Due to this instead of initiare manully object of that class/service use dependency injection to initiate the class/service.</w:t>
-      </w:r>
-    </w:p>
-    <w:p>
-      <w:pPr>
-        <w:pStyle w:val="ListParagraph"/>
-        <w:numPr>
-          <w:ilvl w:val="0"/>
-          <w:numId w:val="2"/>
-        </w:numPr>
-        <w:rPr>
-          <w:szCs w:val="32"/>
-        </w:rPr>
-      </w:pPr>
-      <w:r>
-        <w:rPr>
-          <w:szCs w:val="32"/>
-        </w:rPr>
-        <w:t>This way all place were this initiate using DI , have one common object.</w:t>
-      </w:r>
-    </w:p>
-    <w:p>
-      <w:pPr>
-        <w:pStyle w:val="ListParagraph"/>
-        <w:numPr>
-          <w:ilvl w:val="0"/>
-          <w:numId w:val="2"/>
-        </w:numPr>
-        <w:rPr>
-          <w:szCs w:val="32"/>
-        </w:rPr>
-      </w:pPr>
-      <w:r>
-        <w:rPr>
-          <w:szCs w:val="32"/>
-        </w:rPr>
-        <w:t>Syntax and use is as below.</w:t>
+        <w:t>Dependancy</w:t>
+      </w:r>
+      <w:proofErr w:type="spellEnd"/>
+      <w:r>
+        <w:rPr>
+          <w:szCs w:val="32"/>
+        </w:rPr>
+        <w:t xml:space="preserve"> injection </w:t>
+      </w:r>
+      <w:proofErr w:type="gramStart"/>
+      <w:r>
+        <w:rPr>
+          <w:szCs w:val="32"/>
+        </w:rPr>
+        <w:t>is ,</w:t>
+      </w:r>
+      <w:proofErr w:type="gramEnd"/>
+      <w:r>
+        <w:rPr>
+          <w:szCs w:val="32"/>
+        </w:rPr>
+        <w:t xml:space="preserve"> if we initiate object of class/service and if that service/class used more than one place , it creates multiple copy of that class object.</w:t>
+      </w:r>
+    </w:p>
+    <w:p>
+      <w:pPr>
+        <w:pStyle w:val="ListParagraph"/>
+        <w:numPr>
+          <w:ilvl w:val="0"/>
+          <w:numId w:val="2"/>
+        </w:numPr>
+        <w:rPr>
+          <w:szCs w:val="32"/>
+        </w:rPr>
+      </w:pPr>
+      <w:r>
+        <w:rPr>
+          <w:szCs w:val="32"/>
+        </w:rPr>
+        <w:t xml:space="preserve">And all these copies are </w:t>
+      </w:r>
+      <w:proofErr w:type="gramStart"/>
+      <w:r>
+        <w:rPr>
+          <w:szCs w:val="32"/>
+        </w:rPr>
+        <w:t>different ,</w:t>
+      </w:r>
+      <w:proofErr w:type="gramEnd"/>
+      <w:r>
+        <w:rPr>
+          <w:szCs w:val="32"/>
+        </w:rPr>
+        <w:t xml:space="preserve"> means one object made some changes and have updated property value the other object completely unaware with this.</w:t>
+      </w:r>
+    </w:p>
+    <w:p>
+      <w:pPr>
+        <w:pStyle w:val="ListParagraph"/>
+        <w:numPr>
+          <w:ilvl w:val="0"/>
+          <w:numId w:val="2"/>
+        </w:numPr>
+        <w:rPr>
+          <w:szCs w:val="32"/>
+        </w:rPr>
+      </w:pPr>
+      <w:r>
+        <w:rPr>
+          <w:szCs w:val="32"/>
+        </w:rPr>
+        <w:t xml:space="preserve">Due to this instead of </w:t>
+      </w:r>
+      <w:proofErr w:type="spellStart"/>
+      <w:r>
+        <w:rPr>
+          <w:szCs w:val="32"/>
+        </w:rPr>
+        <w:t>initiare</w:t>
+      </w:r>
+      <w:proofErr w:type="spellEnd"/>
+      <w:r>
+        <w:rPr>
+          <w:szCs w:val="32"/>
+        </w:rPr>
+        <w:t xml:space="preserve"> </w:t>
+      </w:r>
+      <w:proofErr w:type="spellStart"/>
+      <w:r>
+        <w:rPr>
+          <w:szCs w:val="32"/>
+        </w:rPr>
+        <w:t>manully</w:t>
+      </w:r>
+      <w:proofErr w:type="spellEnd"/>
+      <w:r>
+        <w:rPr>
+          <w:szCs w:val="32"/>
+        </w:rPr>
+        <w:t xml:space="preserve"> object of that class/service use dependency injection to initiate the class/service.</w:t>
+      </w:r>
+    </w:p>
+    <w:p>
+      <w:pPr>
+        <w:pStyle w:val="ListParagraph"/>
+        <w:numPr>
+          <w:ilvl w:val="0"/>
+          <w:numId w:val="2"/>
+        </w:numPr>
+        <w:rPr>
+          <w:szCs w:val="32"/>
+        </w:rPr>
+      </w:pPr>
+      <w:r>
+        <w:rPr>
+          <w:szCs w:val="32"/>
+        </w:rPr>
+        <w:t xml:space="preserve">This way all place </w:t>
+      </w:r>
+      <w:proofErr w:type="spellStart"/>
+      <w:r>
+        <w:rPr>
+          <w:szCs w:val="32"/>
+        </w:rPr>
+        <w:t>were</w:t>
+      </w:r>
+      <w:proofErr w:type="spellEnd"/>
+      <w:r>
+        <w:rPr>
+          <w:szCs w:val="32"/>
+        </w:rPr>
+        <w:t xml:space="preserve"> this initiate using </w:t>
+      </w:r>
+      <w:proofErr w:type="gramStart"/>
+      <w:r>
+        <w:rPr>
+          <w:szCs w:val="32"/>
+        </w:rPr>
+        <w:t>DI ,</w:t>
+      </w:r>
+      <w:proofErr w:type="gramEnd"/>
+      <w:r>
+        <w:rPr>
+          <w:szCs w:val="32"/>
+        </w:rPr>
+        <w:t xml:space="preserve"> have one common object.</w:t>
+      </w:r>
+    </w:p>
+    <w:p>
+      <w:pPr>
+        <w:pStyle w:val="ListParagraph"/>
+        <w:numPr>
+          <w:ilvl w:val="0"/>
+          <w:numId w:val="2"/>
+        </w:numPr>
+        <w:rPr>
+          <w:szCs w:val="32"/>
+        </w:rPr>
+      </w:pPr>
+      <w:r>
+        <w:rPr>
+          <w:szCs w:val="32"/>
+        </w:rPr>
+        <w:t xml:space="preserve">Syntax and use </w:t>
+      </w:r>
+      <w:proofErr w:type="gramStart"/>
+      <w:r>
+        <w:rPr>
+          <w:szCs w:val="32"/>
+        </w:rPr>
+        <w:t>is</w:t>
+      </w:r>
+      <w:proofErr w:type="gramEnd"/>
+      <w:r>
+        <w:rPr>
+          <w:szCs w:val="32"/>
+        </w:rPr>
+        <w:t xml:space="preserve"> as below.</w:t>
       </w:r>
     </w:p>
     <w:p>
@@ -3364,6 +4191,7 @@
           <w:szCs w:val="32"/>
         </w:rPr>
       </w:pPr>
+      <w:proofErr w:type="gramStart"/>
       <w:r>
         <w:rPr>
           <w:b/>
@@ -3371,25 +4199,49 @@
           <w:sz w:val="32"/>
           <w:szCs w:val="32"/>
         </w:rPr>
-        <w:t>Inject() function for DI</w:t>
-      </w:r>
-    </w:p>
-    <w:p>
-      <w:pPr>
-        <w:pStyle w:val="ListParagraph"/>
-        <w:numPr>
-          <w:ilvl w:val="0"/>
-          <w:numId w:val="2"/>
-        </w:numPr>
-        <w:rPr>
-          <w:szCs w:val="32"/>
-        </w:rPr>
-      </w:pPr>
-      <w:r>
-        <w:rPr>
-          <w:szCs w:val="32"/>
-        </w:rPr>
-        <w:t>Another way to do DI is with inject() function of Angular, this behaves same as constructor DI.</w:t>
+        <w:t>Inject(</w:t>
+      </w:r>
+      <w:proofErr w:type="gramEnd"/>
+      <w:r>
+        <w:rPr>
+          <w:b/>
+          <w:bCs/>
+          <w:sz w:val="32"/>
+          <w:szCs w:val="32"/>
+        </w:rPr>
+        <w:t>) function for DI</w:t>
+      </w:r>
+    </w:p>
+    <w:p>
+      <w:pPr>
+        <w:pStyle w:val="ListParagraph"/>
+        <w:numPr>
+          <w:ilvl w:val="0"/>
+          <w:numId w:val="2"/>
+        </w:numPr>
+        <w:rPr>
+          <w:szCs w:val="32"/>
+        </w:rPr>
+      </w:pPr>
+      <w:r>
+        <w:rPr>
+          <w:szCs w:val="32"/>
+        </w:rPr>
+        <w:t xml:space="preserve">Another way to do DI is with </w:t>
+      </w:r>
+      <w:proofErr w:type="gramStart"/>
+      <w:r>
+        <w:rPr>
+          <w:szCs w:val="32"/>
+        </w:rPr>
+        <w:t>inject(</w:t>
+      </w:r>
+      <w:proofErr w:type="gramEnd"/>
+      <w:r>
+        <w:rPr>
+          <w:szCs w:val="32"/>
+        </w:rPr>
+        <w:t>) function of Angular, this behaves same as constructor DI.</w:t>
       </w:r>
     </w:p>
     <w:p>
@@ -3408,7 +4260,63 @@
           <w:szCs w:val="32"/>
         </w:rPr>
         <w:lastRenderedPageBreak/>
-        <w:t>This time we used our service in Add task component ts file and due to this removed addTask event emitter. Diretly called service saveTask method and save data.</w:t>
+        <w:t xml:space="preserve">This time we used our service in Add task component </w:t>
+      </w:r>
+      <w:proofErr w:type="spellStart"/>
+      <w:r>
+        <w:rPr>
+          <w:szCs w:val="32"/>
+        </w:rPr>
+        <w:t>ts</w:t>
+      </w:r>
+      <w:proofErr w:type="spellEnd"/>
+      <w:r>
+        <w:rPr>
+          <w:szCs w:val="32"/>
+        </w:rPr>
+        <w:t xml:space="preserve"> file and due to this removed </w:t>
+      </w:r>
+      <w:proofErr w:type="spellStart"/>
+      <w:r>
+        <w:rPr>
+          <w:szCs w:val="32"/>
+        </w:rPr>
+        <w:t>addTask</w:t>
+      </w:r>
+      <w:proofErr w:type="spellEnd"/>
+      <w:r>
+        <w:rPr>
+          <w:szCs w:val="32"/>
+        </w:rPr>
+        <w:t xml:space="preserve"> event emitter. </w:t>
+      </w:r>
+      <w:proofErr w:type="spellStart"/>
+      <w:r>
+        <w:rPr>
+          <w:szCs w:val="32"/>
+        </w:rPr>
+        <w:t>Diretly</w:t>
+      </w:r>
+      <w:proofErr w:type="spellEnd"/>
+      <w:r>
+        <w:rPr>
+          <w:szCs w:val="32"/>
+        </w:rPr>
+        <w:t xml:space="preserve"> called service </w:t>
+      </w:r>
+      <w:proofErr w:type="spellStart"/>
+      <w:r>
+        <w:rPr>
+          <w:szCs w:val="32"/>
+        </w:rPr>
+        <w:t>saveTask</w:t>
+      </w:r>
+      <w:proofErr w:type="spellEnd"/>
+      <w:r>
+        <w:rPr>
+          <w:szCs w:val="32"/>
+        </w:rPr>
+        <w:t xml:space="preserve"> method and save data.</w:t>
       </w:r>
       <w:r>
         <w:rPr>
@@ -3476,6 +4384,167 @@
     <w:p>
       <w:pPr>
         <w:ind w:left="360"/>
+        <w:jc w:val="center"/>
+        <w:rPr>
+          <w:b/>
+          <w:bCs/>
+          <w:sz w:val="32"/>
+          <w:szCs w:val="32"/>
+        </w:rPr>
+      </w:pPr>
+      <w:proofErr w:type="spellStart"/>
+      <w:r>
+        <w:rPr>
+          <w:b/>
+          <w:bCs/>
+          <w:sz w:val="32"/>
+          <w:szCs w:val="32"/>
+        </w:rPr>
+        <w:t>Localstorage</w:t>
+      </w:r>
+      <w:proofErr w:type="spellEnd"/>
+      <w:r>
+        <w:rPr>
+          <w:b/>
+          <w:bCs/>
+          <w:sz w:val="32"/>
+          <w:szCs w:val="32"/>
+        </w:rPr>
+        <w:t xml:space="preserve"> to save data</w:t>
+      </w:r>
+    </w:p>
+    <w:p>
+      <w:pPr>
+        <w:pStyle w:val="ListParagraph"/>
+        <w:numPr>
+          <w:ilvl w:val="0"/>
+          <w:numId w:val="2"/>
+        </w:numPr>
+        <w:rPr>
+          <w:szCs w:val="32"/>
+        </w:rPr>
+      </w:pPr>
+      <w:r>
+        <w:rPr>
+          <w:szCs w:val="32"/>
+        </w:rPr>
+        <w:t xml:space="preserve">Another concept we learned is store data to local storage. Using </w:t>
+      </w:r>
+      <w:proofErr w:type="spellStart"/>
+      <w:r>
+        <w:rPr>
+          <w:szCs w:val="32"/>
+        </w:rPr>
+        <w:t>getItem</w:t>
+      </w:r>
+      <w:proofErr w:type="spellEnd"/>
+      <w:r>
+        <w:rPr>
+          <w:szCs w:val="32"/>
+        </w:rPr>
+        <w:t xml:space="preserve"> and </w:t>
+      </w:r>
+      <w:proofErr w:type="spellStart"/>
+      <w:r>
+        <w:rPr>
+          <w:szCs w:val="32"/>
+        </w:rPr>
+        <w:t>setItem</w:t>
+      </w:r>
+      <w:proofErr w:type="spellEnd"/>
+      <w:r>
+        <w:rPr>
+          <w:szCs w:val="32"/>
+        </w:rPr>
+        <w:t xml:space="preserve"> we can set data and get data.</w:t>
+      </w:r>
+    </w:p>
+    <w:p>
+      <w:pPr>
+        <w:pStyle w:val="ListParagraph"/>
+        <w:numPr>
+          <w:ilvl w:val="0"/>
+          <w:numId w:val="2"/>
+        </w:numPr>
+        <w:rPr>
+          <w:szCs w:val="32"/>
+        </w:rPr>
+      </w:pPr>
+      <w:r>
+        <w:rPr>
+          <w:szCs w:val="32"/>
+        </w:rPr>
+        <w:t xml:space="preserve">Here in this we store data in local storage on adding a task or removing a task. </w:t>
+      </w:r>
+    </w:p>
+    <w:p>
+      <w:pPr>
+        <w:pStyle w:val="ListParagraph"/>
+        <w:numPr>
+          <w:ilvl w:val="0"/>
+          <w:numId w:val="2"/>
+        </w:numPr>
+        <w:rPr>
+          <w:szCs w:val="32"/>
+        </w:rPr>
+      </w:pPr>
+      <w:r>
+        <w:rPr>
+          <w:szCs w:val="32"/>
+        </w:rPr>
+        <w:t>And if data exists in local storage with that particular key, we populate that data using constructor.</w:t>
+      </w:r>
+    </w:p>
+    <w:p>
+      <w:pPr>
+        <w:rPr>
+          <w:szCs w:val="32"/>
+        </w:rPr>
+      </w:pPr>
+      <w:r>
+        <w:rPr>
+          <w:szCs w:val="32"/>
+        </w:rPr>
+        <w:lastRenderedPageBreak/>
+        <w:drawing>
+          <wp:inline distT="0" distB="0" distL="0" distR="0" wp14:anchorId="7B4B874B" wp14:editId="5F61D600">
+            <wp:extent cx="5731510" cy="4798695"/>
+            <wp:effectExtent l="0" t="0" r="2540" b="1905"/>
+            <wp:docPr id="1834056601" name="Picture 1"/>
+            <wp:cNvGraphicFramePr>
+              <a:graphicFrameLocks xmlns:a="http://schemas.openxmlformats.org/drawingml/2006/main" noChangeAspect="1"/>
+            </wp:cNvGraphicFramePr>
+            <a:graphic xmlns:a="http://schemas.openxmlformats.org/drawingml/2006/main">
+              <a:graphicData uri="http://schemas.openxmlformats.org/drawingml/2006/picture">
+                <pic:pic xmlns:pic="http://schemas.openxmlformats.org/drawingml/2006/picture">
+                  <pic:nvPicPr>
+                    <pic:cNvPr id="1834056601" name=""/>
+                    <pic:cNvPicPr/>
+                  </pic:nvPicPr>
+                  <pic:blipFill>
+                    <a:blip r:embed="rId51"/>
+                    <a:stretch>
+                      <a:fillRect/>
+                    </a:stretch>
+                  </pic:blipFill>
+                  <pic:spPr>
+                    <a:xfrm>
+                      <a:off x="0" y="0"/>
+                      <a:ext cx="5731510" cy="4798695"/>
+                    </a:xfrm>
+                    <a:prstGeom prst="rect">
+                      <a:avLst/>
+                    </a:prstGeom>
+                  </pic:spPr>
+                </pic:pic>
+              </a:graphicData>
+            </a:graphic>
+          </wp:inline>
+        </w:drawing>
+      </w:r>
+    </w:p>
+    <w:p>
+      <w:pPr>
         <w:rPr>
           <w:szCs w:val="32"/>
         </w:rPr>

</xml_diff>

<commit_message>
section 6 ready made project zip download from Maxi git and notes updated
</commit_message>
<xml_diff>
--- a/Angular Notes By Jatin.docx
+++ b/Angular Notes By Jatin.docx
@@ -8,7 +8,40 @@
         <w:t>Angular Notes</w:t>
       </w:r>
     </w:p>
-    <w:p/>
+    <w:p>
+      <w:r>
+        <w:t xml:space="preserve">=&gt; to install Angular using </w:t>
+      </w:r>
+      <w:proofErr w:type="spellStart"/>
+      <w:r>
+        <w:t>npm</w:t>
+      </w:r>
+      <w:proofErr w:type="spellEnd"/>
+      <w:r>
+        <w:t xml:space="preserve"> run command </w:t>
+      </w:r>
+      <w:proofErr w:type="spellStart"/>
+      <w:r>
+        <w:t>npm</w:t>
+      </w:r>
+      <w:proofErr w:type="spellEnd"/>
+      <w:r>
+        <w:t xml:space="preserve"> install -g @angular/cli</w:t>
+      </w:r>
+    </w:p>
+    <w:p>
+      <w:r>
+        <w:t xml:space="preserve">=&gt; To create new project hit command </w:t>
+      </w:r>
+      <w:proofErr w:type="spellStart"/>
+      <w:r>
+        <w:t>npm</w:t>
+      </w:r>
+      <w:proofErr w:type="spellEnd"/>
+      <w:r>
+        <w:t xml:space="preserve"> new {project name}</w:t>
+      </w:r>
+    </w:p>
     <w:p>
       <w:r>
         <w:t xml:space="preserve">-&gt; install Angular Essentials extension, that is pack of more than 5 extensions that </w:t>
@@ -5029,6 +5062,7 @@
       </w:pPr>
       <w:r>
         <w:rPr>
+          <w:noProof/>
           <w:szCs w:val="32"/>
         </w:rPr>
         <w:drawing>
@@ -5083,6 +5117,7 @@
       </w:pPr>
       <w:r>
         <w:rPr>
+          <w:noProof/>
           <w:szCs w:val="32"/>
         </w:rPr>
         <w:drawing>
@@ -5137,6 +5172,7 @@
       </w:pPr>
       <w:r>
         <w:rPr>
+          <w:noProof/>
           <w:szCs w:val="32"/>
         </w:rPr>
         <w:lastRenderedPageBreak/>
@@ -5192,6 +5228,7 @@
       </w:pPr>
       <w:r>
         <w:rPr>
+          <w:noProof/>
           <w:szCs w:val="32"/>
         </w:rPr>
         <w:drawing>
@@ -5246,6 +5283,7 @@
       </w:pPr>
       <w:r>
         <w:rPr>
+          <w:noProof/>
           <w:szCs w:val="32"/>
         </w:rPr>
         <w:lastRenderedPageBreak/>
@@ -5301,6 +5339,7 @@
       </w:pPr>
       <w:r>
         <w:rPr>
+          <w:noProof/>
           <w:szCs w:val="32"/>
         </w:rPr>
         <w:drawing>
@@ -5355,6 +5394,7 @@
       </w:pPr>
       <w:r>
         <w:rPr>
+          <w:noProof/>
           <w:szCs w:val="32"/>
         </w:rPr>
         <w:lastRenderedPageBreak/>
@@ -5410,6 +5450,7 @@
       </w:pPr>
       <w:r>
         <w:rPr>
+          <w:noProof/>
           <w:szCs w:val="32"/>
         </w:rPr>
         <w:drawing>
@@ -5464,6 +5505,7 @@
       </w:pPr>
       <w:r>
         <w:rPr>
+          <w:noProof/>
           <w:szCs w:val="32"/>
         </w:rPr>
         <w:lastRenderedPageBreak/>
@@ -5519,6 +5561,7 @@
       </w:pPr>
       <w:r>
         <w:rPr>
+          <w:noProof/>
           <w:szCs w:val="32"/>
         </w:rPr>
         <w:drawing>
@@ -5573,6 +5616,7 @@
       </w:pPr>
       <w:r>
         <w:rPr>
+          <w:noProof/>
           <w:szCs w:val="32"/>
         </w:rPr>
         <w:lastRenderedPageBreak/>

</xml_diff>

<commit_message>
created custom button coponent using attribut selector
</commit_message>
<xml_diff>
--- a/Angular Notes By Jatin.docx
+++ b/Angular Notes By Jatin.docx
@@ -5666,6 +5666,354 @@
     </w:p>
     <w:p>
       <w:pPr>
+        <w:jc w:val="center"/>
+        <w:rPr>
+          <w:b/>
+          <w:bCs/>
+          <w:sz w:val="32"/>
+          <w:szCs w:val="32"/>
+        </w:rPr>
+      </w:pPr>
+      <w:proofErr w:type="spellStart"/>
+      <w:r>
+        <w:rPr>
+          <w:b/>
+          <w:bCs/>
+          <w:sz w:val="32"/>
+          <w:szCs w:val="32"/>
+        </w:rPr>
+        <w:t>attributeSelector</w:t>
+      </w:r>
+      <w:proofErr w:type="spellEnd"/>
+    </w:p>
+    <w:p>
+      <w:pPr>
+        <w:pStyle w:val="ListParagraph"/>
+        <w:numPr>
+          <w:ilvl w:val="0"/>
+          <w:numId w:val="2"/>
+        </w:numPr>
+        <w:rPr>
+          <w:szCs w:val="32"/>
+        </w:rPr>
+      </w:pPr>
+      <w:r>
+        <w:rPr>
+          <w:szCs w:val="32"/>
+        </w:rPr>
+        <w:t xml:space="preserve">We </w:t>
+      </w:r>
+      <w:proofErr w:type="spellStart"/>
+      <w:r>
+        <w:rPr>
+          <w:szCs w:val="32"/>
+        </w:rPr>
+        <w:t>seen</w:t>
+      </w:r>
+      <w:proofErr w:type="spellEnd"/>
+      <w:r>
+        <w:rPr>
+          <w:szCs w:val="32"/>
+        </w:rPr>
+        <w:t xml:space="preserve"> here another concept of attribute in selector property of @component directive.</w:t>
+      </w:r>
+    </w:p>
+    <w:p>
+      <w:pPr>
+        <w:pStyle w:val="ListParagraph"/>
+        <w:numPr>
+          <w:ilvl w:val="0"/>
+          <w:numId w:val="2"/>
+        </w:numPr>
+        <w:rPr>
+          <w:szCs w:val="32"/>
+        </w:rPr>
+      </w:pPr>
+      <w:r>
+        <w:rPr>
+          <w:szCs w:val="32"/>
+        </w:rPr>
+        <w:t xml:space="preserve">When select define as an </w:t>
+      </w:r>
+      <w:proofErr w:type="gramStart"/>
+      <w:r>
+        <w:rPr>
+          <w:szCs w:val="32"/>
+        </w:rPr>
+        <w:t>attribute ,</w:t>
+      </w:r>
+      <w:proofErr w:type="gramEnd"/>
+      <w:r>
+        <w:rPr>
+          <w:szCs w:val="32"/>
+        </w:rPr>
+        <w:t xml:space="preserve"> as did below way, </w:t>
+      </w:r>
+      <w:proofErr w:type="spellStart"/>
+      <w:r>
+        <w:rPr>
+          <w:szCs w:val="32"/>
+        </w:rPr>
+        <w:t>whereever</w:t>
+      </w:r>
+      <w:proofErr w:type="spellEnd"/>
+      <w:r>
+        <w:rPr>
+          <w:szCs w:val="32"/>
+        </w:rPr>
+        <w:t xml:space="preserve"> we want to use it we need to define it as attribute and not as an html element.</w:t>
+      </w:r>
+    </w:p>
+    <w:p>
+      <w:pPr>
+        <w:pStyle w:val="ListParagraph"/>
+        <w:numPr>
+          <w:ilvl w:val="0"/>
+          <w:numId w:val="2"/>
+        </w:numPr>
+        <w:rPr>
+          <w:szCs w:val="32"/>
+        </w:rPr>
+      </w:pPr>
+      <w:r>
+        <w:rPr>
+          <w:szCs w:val="32"/>
+        </w:rPr>
+        <w:t>Once it used as attribute it will replace content inside that tag with this custom component html thig.</w:t>
+      </w:r>
+    </w:p>
+    <w:p>
+      <w:pPr>
+        <w:pStyle w:val="ListParagraph"/>
+        <w:numPr>
+          <w:ilvl w:val="0"/>
+          <w:numId w:val="2"/>
+        </w:numPr>
+        <w:rPr>
+          <w:szCs w:val="32"/>
+        </w:rPr>
+      </w:pPr>
+      <w:r>
+        <w:rPr>
+          <w:szCs w:val="32"/>
+        </w:rPr>
+        <w:t xml:space="preserve">Here in example in button tag once </w:t>
+      </w:r>
+      <w:proofErr w:type="spellStart"/>
+      <w:r>
+        <w:rPr>
+          <w:szCs w:val="32"/>
+        </w:rPr>
+        <w:t>appButton</w:t>
+      </w:r>
+      <w:proofErr w:type="spellEnd"/>
+      <w:r>
+        <w:rPr>
+          <w:szCs w:val="32"/>
+        </w:rPr>
+        <w:t xml:space="preserve"> attribute used, all html thing will </w:t>
+      </w:r>
+      <w:proofErr w:type="gramStart"/>
+      <w:r>
+        <w:rPr>
+          <w:szCs w:val="32"/>
+        </w:rPr>
+        <w:t>replaced</w:t>
+      </w:r>
+      <w:proofErr w:type="gramEnd"/>
+      <w:r>
+        <w:rPr>
+          <w:szCs w:val="32"/>
+        </w:rPr>
+        <w:t xml:space="preserve"> in between button tag with html content of this custom button component.</w:t>
+      </w:r>
+    </w:p>
+    <w:p>
+      <w:pPr>
+        <w:ind w:left="360"/>
+        <w:rPr>
+          <w:szCs w:val="32"/>
+        </w:rPr>
+      </w:pPr>
+      <w:r>
+        <w:rPr>
+          <w:szCs w:val="32"/>
+        </w:rPr>
+        <w:drawing>
+          <wp:inline distT="0" distB="0" distL="0" distR="0" wp14:anchorId="1D0DA57E" wp14:editId="560D38C2">
+            <wp:extent cx="5731510" cy="2418715"/>
+            <wp:effectExtent l="0" t="0" r="2540" b="635"/>
+            <wp:docPr id="447603671" name="Picture 1"/>
+            <wp:cNvGraphicFramePr>
+              <a:graphicFrameLocks xmlns:a="http://schemas.openxmlformats.org/drawingml/2006/main" noChangeAspect="1"/>
+            </wp:cNvGraphicFramePr>
+            <a:graphic xmlns:a="http://schemas.openxmlformats.org/drawingml/2006/main">
+              <a:graphicData uri="http://schemas.openxmlformats.org/drawingml/2006/picture">
+                <pic:pic xmlns:pic="http://schemas.openxmlformats.org/drawingml/2006/picture">
+                  <pic:nvPicPr>
+                    <pic:cNvPr id="447603671" name=""/>
+                    <pic:cNvPicPr/>
+                  </pic:nvPicPr>
+                  <pic:blipFill>
+                    <a:blip r:embed="rId63"/>
+                    <a:stretch>
+                      <a:fillRect/>
+                    </a:stretch>
+                  </pic:blipFill>
+                  <pic:spPr>
+                    <a:xfrm>
+                      <a:off x="0" y="0"/>
+                      <a:ext cx="5731510" cy="2418715"/>
+                    </a:xfrm>
+                    <a:prstGeom prst="rect">
+                      <a:avLst/>
+                    </a:prstGeom>
+                  </pic:spPr>
+                </pic:pic>
+              </a:graphicData>
+            </a:graphic>
+          </wp:inline>
+        </w:drawing>
+      </w:r>
+    </w:p>
+    <w:p>
+      <w:pPr>
+        <w:ind w:left="360"/>
+        <w:rPr>
+          <w:szCs w:val="32"/>
+        </w:rPr>
+      </w:pPr>
+    </w:p>
+    <w:p>
+      <w:pPr>
+        <w:ind w:left="360"/>
+        <w:rPr>
+          <w:szCs w:val="32"/>
+        </w:rPr>
+      </w:pPr>
+      <w:r>
+        <w:rPr>
+          <w:szCs w:val="32"/>
+        </w:rPr>
+        <w:lastRenderedPageBreak/>
+        <w:drawing>
+          <wp:inline distT="0" distB="0" distL="0" distR="0" wp14:anchorId="11A8BD7D" wp14:editId="241ACE87">
+            <wp:extent cx="5731510" cy="2404110"/>
+            <wp:effectExtent l="0" t="0" r="2540" b="0"/>
+            <wp:docPr id="653098444" name="Picture 1"/>
+            <wp:cNvGraphicFramePr>
+              <a:graphicFrameLocks xmlns:a="http://schemas.openxmlformats.org/drawingml/2006/main" noChangeAspect="1"/>
+            </wp:cNvGraphicFramePr>
+            <a:graphic xmlns:a="http://schemas.openxmlformats.org/drawingml/2006/main">
+              <a:graphicData uri="http://schemas.openxmlformats.org/drawingml/2006/picture">
+                <pic:pic xmlns:pic="http://schemas.openxmlformats.org/drawingml/2006/picture">
+                  <pic:nvPicPr>
+                    <pic:cNvPr id="653098444" name=""/>
+                    <pic:cNvPicPr/>
+                  </pic:nvPicPr>
+                  <pic:blipFill>
+                    <a:blip r:embed="rId64"/>
+                    <a:stretch>
+                      <a:fillRect/>
+                    </a:stretch>
+                  </pic:blipFill>
+                  <pic:spPr>
+                    <a:xfrm>
+                      <a:off x="0" y="0"/>
+                      <a:ext cx="5731510" cy="2404110"/>
+                    </a:xfrm>
+                    <a:prstGeom prst="rect">
+                      <a:avLst/>
+                    </a:prstGeom>
+                  </pic:spPr>
+                </pic:pic>
+              </a:graphicData>
+            </a:graphic>
+          </wp:inline>
+        </w:drawing>
+      </w:r>
+    </w:p>
+    <w:p>
+      <w:pPr>
+        <w:ind w:left="360"/>
+        <w:rPr>
+          <w:szCs w:val="32"/>
+        </w:rPr>
+      </w:pPr>
+    </w:p>
+    <w:p>
+      <w:pPr>
+        <w:ind w:left="360"/>
+        <w:rPr>
+          <w:szCs w:val="32"/>
+        </w:rPr>
+      </w:pPr>
+      <w:r>
+        <w:rPr>
+          <w:szCs w:val="32"/>
+        </w:rPr>
+        <w:drawing>
+          <wp:inline distT="0" distB="0" distL="0" distR="0" wp14:anchorId="127FF732" wp14:editId="61EE75D8">
+            <wp:extent cx="5731510" cy="3225165"/>
+            <wp:effectExtent l="0" t="0" r="2540" b="0"/>
+            <wp:docPr id="1027570279" name="Picture 1"/>
+            <wp:cNvGraphicFramePr>
+              <a:graphicFrameLocks xmlns:a="http://schemas.openxmlformats.org/drawingml/2006/main" noChangeAspect="1"/>
+            </wp:cNvGraphicFramePr>
+            <a:graphic xmlns:a="http://schemas.openxmlformats.org/drawingml/2006/main">
+              <a:graphicData uri="http://schemas.openxmlformats.org/drawingml/2006/picture">
+                <pic:pic xmlns:pic="http://schemas.openxmlformats.org/drawingml/2006/picture">
+                  <pic:nvPicPr>
+                    <pic:cNvPr id="1027570279" name=""/>
+                    <pic:cNvPicPr/>
+                  </pic:nvPicPr>
+                  <pic:blipFill>
+                    <a:blip r:embed="rId65"/>
+                    <a:stretch>
+                      <a:fillRect/>
+                    </a:stretch>
+                  </pic:blipFill>
+                  <pic:spPr>
+                    <a:xfrm>
+                      <a:off x="0" y="0"/>
+                      <a:ext cx="5731510" cy="3225165"/>
+                    </a:xfrm>
+                    <a:prstGeom prst="rect">
+                      <a:avLst/>
+                    </a:prstGeom>
+                  </pic:spPr>
+                </pic:pic>
+              </a:graphicData>
+            </a:graphic>
+          </wp:inline>
+        </w:drawing>
+      </w:r>
+    </w:p>
+    <w:p>
+      <w:pPr>
+        <w:ind w:left="360"/>
+        <w:rPr>
+          <w:szCs w:val="32"/>
+        </w:rPr>
+      </w:pPr>
+    </w:p>
+    <w:p>
+      <w:pPr>
+        <w:ind w:left="360"/>
+        <w:rPr>
+          <w:szCs w:val="32"/>
+        </w:rPr>
+      </w:pPr>
+    </w:p>
+    <w:p>
+      <w:pPr>
+        <w:rPr>
+          <w:szCs w:val="32"/>
+        </w:rPr>
+      </w:pPr>
+    </w:p>
+    <w:p>
+      <w:pPr>
         <w:rPr>
           <w:szCs w:val="32"/>
         </w:rPr>
@@ -5698,6 +6046,27 @@
 <file path=word/numbering.xml><?xml version="1.0" encoding="utf-8"?>
 <w:numbering xmlns:wpc="http://schemas.microsoft.com/office/word/2010/wordprocessingCanvas" xmlns:cx="http://schemas.microsoft.com/office/drawing/2014/chartex" xmlns:cx1="http://schemas.microsoft.com/office/drawing/2015/9/8/chartex" xmlns:cx2="http://schemas.microsoft.com/office/drawing/2015/10/21/chartex" xmlns:cx3="http://schemas.microsoft.com/office/drawing/2016/5/9/chartex" xmlns:cx4="http://schemas.microsoft.com/office/drawing/2016/5/10/chartex" xmlns:cx5="http://schemas.microsoft.com/office/drawing/2016/5/11/chartex" xmlns:cx6="http://schemas.microsoft.com/office/drawing/2016/5/12/chartex" xmlns:cx7="http://schemas.microsoft.com/office/drawing/2016/5/13/chartex" xmlns:cx8="http://schemas.microsoft.com/office/drawing/2016/5/14/chartex" xmlns:mc="http://schemas.openxmlformats.org/markup-compatibility/2006" xmlns:aink="http://schemas.microsoft.com/office/drawing/2016/ink" xmlns:am3d="http://schemas.microsoft.com/office/drawing/2017/model3d" xmlns:o="urn:schemas-microsoft-com:office:office" xmlns:oel="http://schemas.microsoft.com/office/2019/extlst" xmlns:r="http://schemas.openxmlformats.org/officeDocument/2006/relationships" xmlns:m="http://schemas.openxmlformats.org/officeDocument/2006/math" xmlns:v="urn:schemas-microsoft-com:vml" xmlns:wp14="http://schemas.microsoft.com/office/word/2010/wordprocessingDrawing" xmlns:wp="http://schemas.openxmlformats.org/drawingml/2006/wordprocessingDrawing" xmlns:w10="urn:schemas-microsoft-com:office:word" xmlns:w="http://schemas.openxmlformats.org/wordprocessingml/2006/main" xmlns:w14="http://schemas.microsoft.com/office/word/2010/wordml" xmlns:w15="http://schemas.microsoft.com/office/word/2012/wordml" xmlns:w16cex="http://schemas.microsoft.com/office/word/2018/wordml/cex" xmlns:w16cid="http://schemas.microsoft.com/office/word/2016/wordml/cid" xmlns:w16="http://schemas.microsoft.com/office/word/2018/wordml" xmlns:w16du="http://schemas.microsoft.com/office/word/2023/wordml/word16du" xmlns:w16sdtdh="http://schemas.microsoft.com/office/word/2020/wordml/sdtdatahash" xmlns:w16sdtfl="http://schemas.microsoft.com/office/word/2024/wordml/sdtformatlock" xmlns:w16se="http://schemas.microsoft.com/office/word/2015/wordml/symex" xmlns:wpg="http://schemas.microsoft.com/office/word/2010/wordprocessingGroup" xmlns:wpi="http://schemas.microsoft.com/office/word/2010/wordprocessingInk" xmlns:wne="http://schemas.microsoft.com/office/word/2006/wordml" xmlns:wps="http://schemas.microsoft.com/office/word/2010/wordprocessingShape" mc:Ignorable="w14 w15 w16se w16cid w16 w16cex w16sdtdh w16sdtfl w16du wp14">
   <w:abstractNum w:abstractNumId="0" w15:restartNumberingAfterBreak="0">
+    <w:nsid w:val="FFFFFF89"/>
+    <w:multiLevelType w:val="singleLevel"/>
+    <w:tmpl w:val="A32A2DEE"/>
+    <w:lvl w:ilvl="0">
+      <w:start w:val="1"/>
+      <w:numFmt w:val="bullet"/>
+      <w:pStyle w:val="ListBullet"/>
+      <w:lvlText w:val=""/>
+      <w:lvlJc w:val="left"/>
+      <w:pPr>
+        <w:tabs>
+          <w:tab w:val="num" w:pos="360"/>
+        </w:tabs>
+        <w:ind w:left="360" w:hanging="360"/>
+      </w:pPr>
+      <w:rPr>
+        <w:rFonts w:ascii="Symbol" w:hAnsi="Symbol" w:hint="default"/>
+      </w:rPr>
+    </w:lvl>
+  </w:abstractNum>
+  <w:abstractNum w:abstractNumId="1" w15:restartNumberingAfterBreak="0">
     <w:nsid w:val="22013CE5"/>
     <w:multiLevelType w:val="hybridMultilevel"/>
     <w:tmpl w:val="2AE609AC"/>
@@ -5809,7 +6178,7 @@
       </w:rPr>
     </w:lvl>
   </w:abstractNum>
-  <w:abstractNum w:abstractNumId="1" w15:restartNumberingAfterBreak="0">
+  <w:abstractNum w:abstractNumId="2" w15:restartNumberingAfterBreak="0">
     <w:nsid w:val="57B451B9"/>
     <w:multiLevelType w:val="hybridMultilevel"/>
     <w:tmpl w:val="DE0AB8C8"/>
@@ -5922,9 +6291,12 @@
     </w:lvl>
   </w:abstractNum>
   <w:num w:numId="1" w16cid:durableId="1490243044">
+    <w:abstractNumId w:val="2"/>
+  </w:num>
+  <w:num w:numId="2" w16cid:durableId="311839418">
     <w:abstractNumId w:val="1"/>
   </w:num>
-  <w:num w:numId="2" w16cid:durableId="311839418">
+  <w:num w:numId="3" w16cid:durableId="1117216055">
     <w:abstractNumId w:val="0"/>
   </w:num>
 </w:numbering>
@@ -6847,6 +7219,19 @@
       <w:spacing w:val="5"/>
     </w:rPr>
   </w:style>
+  <w:style w:type="paragraph" w:styleId="ListBullet">
+    <w:name w:val="List Bullet"/>
+    <w:basedOn w:val="Normal"/>
+    <w:uiPriority w:val="99"/>
+    <w:unhideWhenUsed/>
+    <w:rsid w:val="000C28D3"/>
+    <w:pPr>
+      <w:numPr>
+        <w:numId w:val="3"/>
+      </w:numPr>
+      <w:contextualSpacing/>
+    </w:pPr>
+  </w:style>
 </w:styles>
 </file>
 

</xml_diff>

<commit_message>
ng content with select attribute
</commit_message>
<xml_diff>
--- a/Angular Notes By Jatin.docx
+++ b/Angular Notes By Jatin.docx
@@ -6000,6 +6000,289 @@
     <w:p>
       <w:pPr>
         <w:ind w:left="360"/>
+        <w:jc w:val="center"/>
+        <w:rPr>
+          <w:b/>
+          <w:bCs/>
+          <w:sz w:val="32"/>
+          <w:szCs w:val="32"/>
+        </w:rPr>
+      </w:pPr>
+      <w:proofErr w:type="spellStart"/>
+      <w:r>
+        <w:rPr>
+          <w:b/>
+          <w:bCs/>
+          <w:sz w:val="32"/>
+          <w:szCs w:val="32"/>
+        </w:rPr>
+        <w:t>ngContent</w:t>
+      </w:r>
+      <w:proofErr w:type="spellEnd"/>
+      <w:r>
+        <w:rPr>
+          <w:b/>
+          <w:bCs/>
+          <w:sz w:val="32"/>
+          <w:szCs w:val="32"/>
+        </w:rPr>
+        <w:t xml:space="preserve"> with select</w:t>
+      </w:r>
+    </w:p>
+    <w:p>
+      <w:pPr>
+        <w:pStyle w:val="ListParagraph"/>
+        <w:numPr>
+          <w:ilvl w:val="0"/>
+          <w:numId w:val="2"/>
+        </w:numPr>
+        <w:rPr>
+          <w:szCs w:val="32"/>
+        </w:rPr>
+      </w:pPr>
+      <w:r>
+        <w:rPr>
+          <w:szCs w:val="32"/>
+        </w:rPr>
+        <w:t xml:space="preserve">Ng Content element </w:t>
+      </w:r>
+      <w:proofErr w:type="gramStart"/>
+      <w:r>
+        <w:rPr>
+          <w:szCs w:val="32"/>
+        </w:rPr>
+        <w:t>have</w:t>
+      </w:r>
+      <w:proofErr w:type="gramEnd"/>
+      <w:r>
+        <w:rPr>
+          <w:szCs w:val="32"/>
+        </w:rPr>
+        <w:t xml:space="preserve"> select attribute or property.</w:t>
+      </w:r>
+    </w:p>
+    <w:p>
+      <w:pPr>
+        <w:pStyle w:val="ListParagraph"/>
+        <w:numPr>
+          <w:ilvl w:val="0"/>
+          <w:numId w:val="2"/>
+        </w:numPr>
+        <w:rPr>
+          <w:szCs w:val="32"/>
+        </w:rPr>
+      </w:pPr>
+      <w:r>
+        <w:rPr>
+          <w:szCs w:val="32"/>
+        </w:rPr>
+        <w:t>When this is used with this, angular check for exact match with that selector.</w:t>
+      </w:r>
+    </w:p>
+    <w:p>
+      <w:pPr>
+        <w:pStyle w:val="ListParagraph"/>
+        <w:numPr>
+          <w:ilvl w:val="0"/>
+          <w:numId w:val="2"/>
+        </w:numPr>
+        <w:rPr>
+          <w:szCs w:val="32"/>
+        </w:rPr>
+      </w:pPr>
+      <w:r>
+        <w:rPr>
+          <w:szCs w:val="32"/>
+        </w:rPr>
+        <w:t xml:space="preserve">Here in example we </w:t>
+      </w:r>
+      <w:proofErr w:type="gramStart"/>
+      <w:r>
+        <w:rPr>
+          <w:szCs w:val="32"/>
+        </w:rPr>
+        <w:t>put .icon</w:t>
+      </w:r>
+      <w:proofErr w:type="gramEnd"/>
+      <w:r>
+        <w:rPr>
+          <w:szCs w:val="32"/>
+        </w:rPr>
+        <w:t xml:space="preserve"> in select attribute , it means it check for element that have icon class and that will be replaced at the point of ng-content place.</w:t>
+      </w:r>
+    </w:p>
+    <w:p>
+      <w:pPr>
+        <w:rPr>
+          <w:szCs w:val="32"/>
+        </w:rPr>
+      </w:pPr>
+    </w:p>
+    <w:p>
+      <w:pPr>
+        <w:rPr>
+          <w:szCs w:val="32"/>
+        </w:rPr>
+      </w:pPr>
+      <w:r>
+        <w:rPr>
+          <w:szCs w:val="32"/>
+        </w:rPr>
+        <w:lastRenderedPageBreak/>
+        <w:drawing>
+          <wp:inline distT="0" distB="0" distL="0" distR="0" wp14:anchorId="0C0B41A2" wp14:editId="2C6564F9">
+            <wp:extent cx="5731510" cy="1771015"/>
+            <wp:effectExtent l="0" t="0" r="2540" b="635"/>
+            <wp:docPr id="9532187" name="Picture 1"/>
+            <wp:cNvGraphicFramePr>
+              <a:graphicFrameLocks xmlns:a="http://schemas.openxmlformats.org/drawingml/2006/main" noChangeAspect="1"/>
+            </wp:cNvGraphicFramePr>
+            <a:graphic xmlns:a="http://schemas.openxmlformats.org/drawingml/2006/main">
+              <a:graphicData uri="http://schemas.openxmlformats.org/drawingml/2006/picture">
+                <pic:pic xmlns:pic="http://schemas.openxmlformats.org/drawingml/2006/picture">
+                  <pic:nvPicPr>
+                    <pic:cNvPr id="9532187" name=""/>
+                    <pic:cNvPicPr/>
+                  </pic:nvPicPr>
+                  <pic:blipFill>
+                    <a:blip r:embed="rId66"/>
+                    <a:stretch>
+                      <a:fillRect/>
+                    </a:stretch>
+                  </pic:blipFill>
+                  <pic:spPr>
+                    <a:xfrm>
+                      <a:off x="0" y="0"/>
+                      <a:ext cx="5731510" cy="1771015"/>
+                    </a:xfrm>
+                    <a:prstGeom prst="rect">
+                      <a:avLst/>
+                    </a:prstGeom>
+                  </pic:spPr>
+                </pic:pic>
+              </a:graphicData>
+            </a:graphic>
+          </wp:inline>
+        </w:drawing>
+      </w:r>
+    </w:p>
+    <w:p>
+      <w:pPr>
+        <w:rPr>
+          <w:szCs w:val="32"/>
+        </w:rPr>
+      </w:pPr>
+    </w:p>
+    <w:p>
+      <w:pPr>
+        <w:rPr>
+          <w:szCs w:val="32"/>
+        </w:rPr>
+      </w:pPr>
+      <w:r>
+        <w:rPr>
+          <w:szCs w:val="32"/>
+        </w:rPr>
+        <w:drawing>
+          <wp:inline distT="0" distB="0" distL="0" distR="0" wp14:anchorId="4ACB7C60" wp14:editId="204833FB">
+            <wp:extent cx="5731510" cy="3065780"/>
+            <wp:effectExtent l="0" t="0" r="2540" b="1270"/>
+            <wp:docPr id="676429131" name="Picture 1"/>
+            <wp:cNvGraphicFramePr>
+              <a:graphicFrameLocks xmlns:a="http://schemas.openxmlformats.org/drawingml/2006/main" noChangeAspect="1"/>
+            </wp:cNvGraphicFramePr>
+            <a:graphic xmlns:a="http://schemas.openxmlformats.org/drawingml/2006/main">
+              <a:graphicData uri="http://schemas.openxmlformats.org/drawingml/2006/picture">
+                <pic:pic xmlns:pic="http://schemas.openxmlformats.org/drawingml/2006/picture">
+                  <pic:nvPicPr>
+                    <pic:cNvPr id="676429131" name=""/>
+                    <pic:cNvPicPr/>
+                  </pic:nvPicPr>
+                  <pic:blipFill>
+                    <a:blip r:embed="rId67"/>
+                    <a:stretch>
+                      <a:fillRect/>
+                    </a:stretch>
+                  </pic:blipFill>
+                  <pic:spPr>
+                    <a:xfrm>
+                      <a:off x="0" y="0"/>
+                      <a:ext cx="5731510" cy="3065780"/>
+                    </a:xfrm>
+                    <a:prstGeom prst="rect">
+                      <a:avLst/>
+                    </a:prstGeom>
+                  </pic:spPr>
+                </pic:pic>
+              </a:graphicData>
+            </a:graphic>
+          </wp:inline>
+        </w:drawing>
+      </w:r>
+    </w:p>
+    <w:p>
+      <w:pPr>
+        <w:rPr>
+          <w:szCs w:val="32"/>
+        </w:rPr>
+      </w:pPr>
+    </w:p>
+    <w:p>
+      <w:pPr>
+        <w:rPr>
+          <w:szCs w:val="32"/>
+        </w:rPr>
+      </w:pPr>
+      <w:r>
+        <w:rPr>
+          <w:szCs w:val="32"/>
+        </w:rPr>
+        <w:drawing>
+          <wp:inline distT="0" distB="0" distL="0" distR="0" wp14:anchorId="618D3784" wp14:editId="698E16A9">
+            <wp:extent cx="5731510" cy="2468245"/>
+            <wp:effectExtent l="0" t="0" r="2540" b="8255"/>
+            <wp:docPr id="1144628392" name="Picture 1"/>
+            <wp:cNvGraphicFramePr>
+              <a:graphicFrameLocks xmlns:a="http://schemas.openxmlformats.org/drawingml/2006/main" noChangeAspect="1"/>
+            </wp:cNvGraphicFramePr>
+            <a:graphic xmlns:a="http://schemas.openxmlformats.org/drawingml/2006/main">
+              <a:graphicData uri="http://schemas.openxmlformats.org/drawingml/2006/picture">
+                <pic:pic xmlns:pic="http://schemas.openxmlformats.org/drawingml/2006/picture">
+                  <pic:nvPicPr>
+                    <pic:cNvPr id="1144628392" name=""/>
+                    <pic:cNvPicPr/>
+                  </pic:nvPicPr>
+                  <pic:blipFill>
+                    <a:blip r:embed="rId68"/>
+                    <a:stretch>
+                      <a:fillRect/>
+                    </a:stretch>
+                  </pic:blipFill>
+                  <pic:spPr>
+                    <a:xfrm>
+                      <a:off x="0" y="0"/>
+                      <a:ext cx="5731510" cy="2468245"/>
+                    </a:xfrm>
+                    <a:prstGeom prst="rect">
+                      <a:avLst/>
+                    </a:prstGeom>
+                  </pic:spPr>
+                </pic:pic>
+              </a:graphicData>
+            </a:graphic>
+          </wp:inline>
+        </w:drawing>
+      </w:r>
+    </w:p>
+    <w:p>
+      <w:pPr>
+        <w:rPr>
+          <w:szCs w:val="32"/>
+        </w:rPr>
+      </w:pPr>
+    </w:p>
+    <w:p>
+      <w:pPr>
         <w:rPr>
           <w:szCs w:val="32"/>
         </w:rPr>

</xml_diff>

<commit_message>
ng content with more feature of select and fallback scenario
</commit_message>
<xml_diff>
--- a/Angular Notes By Jatin.docx
+++ b/Angular Notes By Jatin.docx
@@ -6273,6 +6273,81 @@
           </wp:inline>
         </w:drawing>
       </w:r>
+    </w:p>
+    <w:p>
+      <w:pPr>
+        <w:rPr>
+          <w:szCs w:val="32"/>
+        </w:rPr>
+      </w:pPr>
+    </w:p>
+    <w:p>
+      <w:pPr>
+        <w:rPr>
+          <w:szCs w:val="32"/>
+        </w:rPr>
+      </w:pPr>
+    </w:p>
+    <w:p>
+      <w:pPr>
+        <w:rPr>
+          <w:szCs w:val="32"/>
+        </w:rPr>
+      </w:pPr>
+    </w:p>
+    <w:p>
+      <w:pPr>
+        <w:rPr>
+          <w:szCs w:val="32"/>
+        </w:rPr>
+      </w:pPr>
+      <w:r>
+        <w:rPr>
+          <w:szCs w:val="32"/>
+        </w:rPr>
+        <w:drawing>
+          <wp:inline distT="0" distB="0" distL="0" distR="0" wp14:anchorId="251EEECB" wp14:editId="79273E2C">
+            <wp:extent cx="5731510" cy="2022475"/>
+            <wp:effectExtent l="0" t="0" r="2540" b="0"/>
+            <wp:docPr id="579113067" name="Picture 1"/>
+            <wp:cNvGraphicFramePr>
+              <a:graphicFrameLocks xmlns:a="http://schemas.openxmlformats.org/drawingml/2006/main" noChangeAspect="1"/>
+            </wp:cNvGraphicFramePr>
+            <a:graphic xmlns:a="http://schemas.openxmlformats.org/drawingml/2006/main">
+              <a:graphicData uri="http://schemas.openxmlformats.org/drawingml/2006/picture">
+                <pic:pic xmlns:pic="http://schemas.openxmlformats.org/drawingml/2006/picture">
+                  <pic:nvPicPr>
+                    <pic:cNvPr id="579113067" name=""/>
+                    <pic:cNvPicPr/>
+                  </pic:nvPicPr>
+                  <pic:blipFill>
+                    <a:blip r:embed="rId69"/>
+                    <a:stretch>
+                      <a:fillRect/>
+                    </a:stretch>
+                  </pic:blipFill>
+                  <pic:spPr>
+                    <a:xfrm>
+                      <a:off x="0" y="0"/>
+                      <a:ext cx="5731510" cy="2022475"/>
+                    </a:xfrm>
+                    <a:prstGeom prst="rect">
+                      <a:avLst/>
+                    </a:prstGeom>
+                  </pic:spPr>
+                </pic:pic>
+              </a:graphicData>
+            </a:graphic>
+          </wp:inline>
+        </w:drawing>
+      </w:r>
+    </w:p>
+    <w:p>
+      <w:pPr>
+        <w:rPr>
+          <w:szCs w:val="32"/>
+        </w:rPr>
+      </w:pPr>
     </w:p>
     <w:p>
       <w:pPr>

</xml_diff>

<commit_message>
ng content select attribute with comma separated html elements
</commit_message>
<xml_diff>
--- a/Angular Notes By Jatin.docx
+++ b/Angular Notes By Jatin.docx
@@ -100,15 +100,7 @@
         </w:numPr>
       </w:pPr>
       <w:r>
-        <w:t xml:space="preserve">Below are the Configuration files for TypeScript, generally no need to change. They are generally for the </w:t>
-      </w:r>
-      <w:proofErr w:type="gramStart"/>
-      <w:r>
-        <w:t>in built</w:t>
-      </w:r>
-      <w:proofErr w:type="gramEnd"/>
-      <w:r>
-        <w:t xml:space="preserve"> use to convert TypeScript code to JavaScript when software runs in browser.</w:t>
+        <w:t>Below are the Configuration files for TypeScript, generally no need to change. They are generally for the in built use to convert TypeScript code to JavaScript when software runs in browser.</w:t>
       </w:r>
     </w:p>
     <w:p>
@@ -241,15 +233,7 @@
         </w:numPr>
       </w:pPr>
       <w:r>
-        <w:t xml:space="preserve">Below file is generally use of the configuration of </w:t>
-      </w:r>
-      <w:proofErr w:type="gramStart"/>
-      <w:r>
-        <w:t>Angular  and</w:t>
-      </w:r>
-      <w:proofErr w:type="gramEnd"/>
-      <w:r>
-        <w:t xml:space="preserve"> it’s various tools.</w:t>
+        <w:t>Below file is generally use of the configuration of Angular  and it’s various tools.</w:t>
       </w:r>
     </w:p>
     <w:p>
@@ -260,12 +244,10 @@
         <w:t xml:space="preserve">File name is </w:t>
       </w:r>
       <w:proofErr w:type="spellStart"/>
-      <w:proofErr w:type="gramStart"/>
       <w:r>
         <w:t>angular.json</w:t>
       </w:r>
       <w:proofErr w:type="spellEnd"/>
-      <w:proofErr w:type="gramEnd"/>
       <w:r>
         <w:t>.</w:t>
       </w:r>
@@ -287,15 +269,7 @@
       </w:r>
       <w:proofErr w:type="spellEnd"/>
       <w:r>
-        <w:t xml:space="preserve"> folder is main and important folder for your development code. </w:t>
-      </w:r>
-      <w:proofErr w:type="gramStart"/>
-      <w:r>
-        <w:t>Generally</w:t>
-      </w:r>
-      <w:proofErr w:type="gramEnd"/>
-      <w:r>
-        <w:t xml:space="preserve"> all files and folders comes under this folder.</w:t>
+        <w:t xml:space="preserve"> folder is main and important folder for your development code. Generally all files and folders comes under this folder.</w:t>
       </w:r>
     </w:p>
     <w:p>
@@ -351,15 +325,7 @@
     </w:p>
     <w:p>
       <w:r>
-        <w:t xml:space="preserve">==== How Angular project </w:t>
-      </w:r>
-      <w:proofErr w:type="gramStart"/>
-      <w:r>
-        <w:t>runs.=</w:t>
-      </w:r>
-      <w:proofErr w:type="gramEnd"/>
-      <w:r>
-        <w:t>===</w:t>
+        <w:t>==== How Angular project runs.====</w:t>
       </w:r>
     </w:p>
     <w:p>
@@ -496,13 +462,8 @@
           <w:numId w:val="2"/>
         </w:numPr>
       </w:pPr>
-      <w:proofErr w:type="gramStart"/>
-      <w:r>
-        <w:t>So</w:t>
-      </w:r>
-      <w:proofErr w:type="gramEnd"/>
-      <w:r>
-        <w:t xml:space="preserve"> When </w:t>
+      <w:r>
+        <w:t xml:space="preserve">So When </w:t>
       </w:r>
       <w:proofErr w:type="spellStart"/>
       <w:r>
@@ -642,35 +603,19 @@
         </w:numPr>
       </w:pPr>
       <w:r>
-        <w:t>Here one setting is “Selector</w:t>
-      </w:r>
-      <w:proofErr w:type="gramStart"/>
-      <w:r>
-        <w:t>” ,</w:t>
-      </w:r>
-      <w:proofErr w:type="gramEnd"/>
-      <w:r>
-        <w:t xml:space="preserve"> it means browser will check for element in index.html file that is mentioned here in “selector” settings.</w:t>
-      </w:r>
-    </w:p>
-    <w:p>
-      <w:pPr>
-        <w:pStyle w:val="ListParagraph"/>
-        <w:numPr>
-          <w:ilvl w:val="0"/>
-          <w:numId w:val="2"/>
-        </w:numPr>
-      </w:pPr>
-      <w:r>
-        <w:t>And now in place of that element, for example here element is ‘jack-root</w:t>
-      </w:r>
-      <w:proofErr w:type="gramStart"/>
-      <w:r>
-        <w:t>’ ,</w:t>
-      </w:r>
-      <w:proofErr w:type="gramEnd"/>
-      <w:r>
-        <w:t xml:space="preserve"> so browser finds the element ‘jack-root’ and replace it will what ever code return in file that is mentioned in “</w:t>
+        <w:t>Here one setting is “Selector” , it means browser will check for element in index.html file that is mentioned here in “selector” settings.</w:t>
+      </w:r>
+    </w:p>
+    <w:p>
+      <w:pPr>
+        <w:pStyle w:val="ListParagraph"/>
+        <w:numPr>
+          <w:ilvl w:val="0"/>
+          <w:numId w:val="2"/>
+        </w:numPr>
+      </w:pPr>
+      <w:r>
+        <w:t>And now in place of that element, for example here element is ‘jack-root’ , so browser finds the element ‘jack-root’ and replace it will what ever code return in file that is mentioned in “</w:t>
       </w:r>
       <w:proofErr w:type="spellStart"/>
       <w:r>
@@ -678,15 +623,7 @@
       </w:r>
       <w:proofErr w:type="spellEnd"/>
       <w:r>
-        <w:t xml:space="preserve">” settings. Here in this </w:t>
-      </w:r>
-      <w:proofErr w:type="gramStart"/>
-      <w:r>
-        <w:t>case</w:t>
-      </w:r>
-      <w:proofErr w:type="gramEnd"/>
-      <w:r>
-        <w:t xml:space="preserve"> it is app.component.html.</w:t>
+        <w:t>” settings. Here in this case it is app.component.html.</w:t>
       </w:r>
     </w:p>
     <w:p>
@@ -772,13 +709,8 @@
           <w:numId w:val="2"/>
         </w:numPr>
       </w:pPr>
-      <w:proofErr w:type="gramStart"/>
-      <w:r>
-        <w:t>So</w:t>
-      </w:r>
-      <w:proofErr w:type="gramEnd"/>
-      <w:r>
-        <w:t xml:space="preserve"> for that we can register or we can say import other components in app component and then define it in “imports” array in @Compoent decorative as shown below in image.</w:t>
+      <w:r>
+        <w:t>So for that we can register or we can say import other components in app component and then define it in “imports” array in @Compoent decorative as shown below in image.</w:t>
       </w:r>
     </w:p>
     <w:p/>
@@ -834,15 +766,7 @@
         </w:numPr>
       </w:pPr>
       <w:r>
-        <w:t xml:space="preserve">Now to use </w:t>
-      </w:r>
-      <w:proofErr w:type="gramStart"/>
-      <w:r>
-        <w:t>those custom component</w:t>
-      </w:r>
-      <w:proofErr w:type="gramEnd"/>
-      <w:r>
-        <w:t xml:space="preserve"> modify app.component.html file accordingly.</w:t>
+        <w:t>Now to use those custom component modify app.component.html file accordingly.</w:t>
       </w:r>
     </w:p>
     <w:p>
@@ -912,15 +836,7 @@
         </w:numPr>
       </w:pPr>
       <w:r>
-        <w:t xml:space="preserve">Using ng g c command also components file can be </w:t>
-      </w:r>
-      <w:proofErr w:type="gramStart"/>
-      <w:r>
-        <w:t>generate</w:t>
-      </w:r>
-      <w:proofErr w:type="gramEnd"/>
-      <w:r>
-        <w:t>. Seen as below in image.</w:t>
+        <w:t>Using ng g c command also components file can be generate. Seen as below in image.</w:t>
       </w:r>
     </w:p>
     <w:p>
@@ -1243,15 +1159,7 @@
         </w:numPr>
       </w:pPr>
       <w:r>
-        <w:t xml:space="preserve">We can define event listener in html element using round bracket, as shown in below image, </w:t>
-      </w:r>
-      <w:proofErr w:type="gramStart"/>
-      <w:r>
-        <w:t>Here</w:t>
-      </w:r>
-      <w:proofErr w:type="gramEnd"/>
-      <w:r>
-        <w:t xml:space="preserve"> we calling function that is written in component class file when user click on button and that’s why it is (click) event listener.</w:t>
+        <w:t>We can define event listener in html element using round bracket, as shown in below image, Here we calling function that is written in component class file when user click on button and that’s why it is (click) event listener.</w:t>
       </w:r>
     </w:p>
     <w:p>
@@ -1427,15 +1335,7 @@
         </w:numPr>
       </w:pPr>
       <w:r>
-        <w:t xml:space="preserve">Internally zone.js does this state management thing. It </w:t>
-      </w:r>
-      <w:proofErr w:type="gramStart"/>
-      <w:r>
-        <w:t>check</w:t>
-      </w:r>
-      <w:proofErr w:type="gramEnd"/>
-      <w:r>
-        <w:t xml:space="preserve"> which components property is changed and re-render only that component.</w:t>
+        <w:t>Internally zone.js does this state management thing. It check which components property is changed and re-render only that component.</w:t>
       </w:r>
     </w:p>
     <w:p/>
@@ -1588,15 +1488,7 @@
       </w:r>
       <w:proofErr w:type="spellEnd"/>
       <w:r>
-        <w:t xml:space="preserve"> the use of @input decorator. With this decorator once we define property in component class that can be accessible in html element of </w:t>
-      </w:r>
-      <w:proofErr w:type="gramStart"/>
-      <w:r>
-        <w:t>it’s</w:t>
-      </w:r>
-      <w:proofErr w:type="gramEnd"/>
-      <w:r>
-        <w:t xml:space="preserve"> own as property and with that we can pass value to </w:t>
+        <w:t xml:space="preserve"> the use of @input decorator. With this decorator once we define property in component class that can be accessible in html element of it’s own as property and with that we can pass value to </w:t>
       </w:r>
       <w:proofErr w:type="spellStart"/>
       <w:r>
@@ -2202,15 +2094,7 @@
         </w:numPr>
       </w:pPr>
       <w:r>
-        <w:t xml:space="preserve">Instead of individual property we can define object type as </w:t>
-      </w:r>
-      <w:proofErr w:type="gramStart"/>
-      <w:r>
-        <w:t>well ,</w:t>
-      </w:r>
-      <w:proofErr w:type="gramEnd"/>
-      <w:r>
-        <w:t xml:space="preserve"> as shown below. We can directly define object properties while define object variable. </w:t>
+        <w:t xml:space="preserve">Instead of individual property we can define object type as well , as shown below. We can directly define object properties while define object variable. </w:t>
       </w:r>
     </w:p>
     <w:p>
@@ -2682,15 +2566,7 @@
         </w:numPr>
       </w:pPr>
       <w:r>
-        <w:t xml:space="preserve">We can set logic </w:t>
-      </w:r>
-      <w:proofErr w:type="gramStart"/>
-      <w:r>
-        <w:t>true ,</w:t>
-      </w:r>
-      <w:proofErr w:type="gramEnd"/>
-      <w:r>
-        <w:t xml:space="preserve"> false according to our code. Ans set class as below</w:t>
+        <w:t>We can set logic true , false according to our code. Ans set class as below</w:t>
       </w:r>
     </w:p>
     <w:p>
@@ -2813,21 +2689,7 @@
         <w:rPr>
           <w:szCs w:val="32"/>
         </w:rPr>
-        <w:t xml:space="preserve"> directive in Angular, this directive is use for </w:t>
-      </w:r>
-      <w:proofErr w:type="gramStart"/>
-      <w:r>
-        <w:rPr>
-          <w:szCs w:val="32"/>
-        </w:rPr>
-        <w:t>two way</w:t>
-      </w:r>
-      <w:proofErr w:type="gramEnd"/>
-      <w:r>
-        <w:rPr>
-          <w:szCs w:val="32"/>
-        </w:rPr>
-        <w:t xml:space="preserve"> property binding. This is used with any input element and need to import </w:t>
+        <w:t xml:space="preserve"> directive in Angular, this directive is use for two way property binding. This is used with any input element and need to import </w:t>
       </w:r>
       <w:proofErr w:type="spellStart"/>
       <w:r>
@@ -2859,53 +2721,25 @@
         <w:rPr>
           <w:szCs w:val="32"/>
         </w:rPr>
-        <w:t xml:space="preserve">This is useful like when if user type anything in input element that also store in defined property, if remove any thing from input element it automatically </w:t>
-      </w:r>
-      <w:proofErr w:type="gramStart"/>
-      <w:r>
-        <w:rPr>
-          <w:szCs w:val="32"/>
-        </w:rPr>
-        <w:t>remove</w:t>
-      </w:r>
-      <w:proofErr w:type="gramEnd"/>
-      <w:r>
-        <w:rPr>
-          <w:szCs w:val="32"/>
-        </w:rPr>
-        <w:t xml:space="preserve"> from property define with this.</w:t>
-      </w:r>
-    </w:p>
-    <w:p>
-      <w:pPr>
-        <w:pStyle w:val="ListParagraph"/>
-        <w:numPr>
-          <w:ilvl w:val="0"/>
-          <w:numId w:val="2"/>
-        </w:numPr>
-        <w:rPr>
-          <w:szCs w:val="32"/>
-        </w:rPr>
-      </w:pPr>
-      <w:r>
-        <w:rPr>
-          <w:szCs w:val="32"/>
-        </w:rPr>
-        <w:t xml:space="preserve">Here in this case when user enter anything in task title </w:t>
-      </w:r>
-      <w:proofErr w:type="gramStart"/>
-      <w:r>
-        <w:rPr>
-          <w:szCs w:val="32"/>
-        </w:rPr>
-        <w:t>input ,</w:t>
-      </w:r>
-      <w:proofErr w:type="gramEnd"/>
-      <w:r>
-        <w:rPr>
-          <w:szCs w:val="32"/>
-        </w:rPr>
-        <w:t xml:space="preserve"> this will get store to </w:t>
+        <w:t>This is useful like when if user type anything in input element that also store in defined property, if remove any thing from input element it automatically remove from property define with this.</w:t>
+      </w:r>
+    </w:p>
+    <w:p>
+      <w:pPr>
+        <w:pStyle w:val="ListParagraph"/>
+        <w:numPr>
+          <w:ilvl w:val="0"/>
+          <w:numId w:val="2"/>
+        </w:numPr>
+        <w:rPr>
+          <w:szCs w:val="32"/>
+        </w:rPr>
+      </w:pPr>
+      <w:r>
+        <w:rPr>
+          <w:szCs w:val="32"/>
+        </w:rPr>
+        <w:t xml:space="preserve">Here in this case when user enter anything in task title input , this will get store to </w:t>
       </w:r>
       <w:proofErr w:type="spellStart"/>
       <w:r>
@@ -2937,21 +2771,7 @@
         <w:rPr>
           <w:szCs w:val="32"/>
         </w:rPr>
-        <w:t xml:space="preserve">Later </w:t>
-      </w:r>
-      <w:proofErr w:type="gramStart"/>
-      <w:r>
-        <w:rPr>
-          <w:szCs w:val="32"/>
-        </w:rPr>
-        <w:t>on</w:t>
-      </w:r>
-      <w:proofErr w:type="gramEnd"/>
-      <w:r>
-        <w:rPr>
-          <w:szCs w:val="32"/>
-        </w:rPr>
-        <w:t xml:space="preserve"> this variables </w:t>
+        <w:t xml:space="preserve">Later on this variables </w:t>
       </w:r>
       <w:proofErr w:type="spellStart"/>
       <w:r>
@@ -3164,53 +2984,25 @@
         <w:rPr>
           <w:szCs w:val="32"/>
         </w:rPr>
-        <w:t xml:space="preserve"> event listener is angular event </w:t>
-      </w:r>
-      <w:proofErr w:type="gramStart"/>
-      <w:r>
-        <w:rPr>
-          <w:szCs w:val="32"/>
-        </w:rPr>
-        <w:t>listener ,</w:t>
-      </w:r>
-      <w:proofErr w:type="gramEnd"/>
-      <w:r>
-        <w:rPr>
-          <w:szCs w:val="32"/>
-        </w:rPr>
-        <w:t xml:space="preserve"> this is used with form element.</w:t>
-      </w:r>
-    </w:p>
-    <w:p>
-      <w:pPr>
-        <w:pStyle w:val="ListParagraph"/>
-        <w:numPr>
-          <w:ilvl w:val="0"/>
-          <w:numId w:val="2"/>
-        </w:numPr>
-        <w:rPr>
-          <w:szCs w:val="32"/>
-        </w:rPr>
-      </w:pPr>
-      <w:r>
-        <w:rPr>
-          <w:szCs w:val="32"/>
-        </w:rPr>
-        <w:t xml:space="preserve">So when any user clicks on submit </w:t>
-      </w:r>
-      <w:proofErr w:type="gramStart"/>
-      <w:r>
-        <w:rPr>
-          <w:szCs w:val="32"/>
-        </w:rPr>
-        <w:t>button ,</w:t>
-      </w:r>
-      <w:proofErr w:type="gramEnd"/>
-      <w:r>
-        <w:rPr>
-          <w:szCs w:val="32"/>
-        </w:rPr>
-        <w:t xml:space="preserve"> it prevent default behaviour of forms submission to send request to server.</w:t>
+        <w:t xml:space="preserve"> event listener is angular event listener , this is used with form element.</w:t>
+      </w:r>
+    </w:p>
+    <w:p>
+      <w:pPr>
+        <w:pStyle w:val="ListParagraph"/>
+        <w:numPr>
+          <w:ilvl w:val="0"/>
+          <w:numId w:val="2"/>
+        </w:numPr>
+        <w:rPr>
+          <w:szCs w:val="32"/>
+        </w:rPr>
+      </w:pPr>
+      <w:r>
+        <w:rPr>
+          <w:szCs w:val="32"/>
+        </w:rPr>
+        <w:t>So when any user clicks on submit button , it prevent default behaviour of forms submission to send request to server.</w:t>
       </w:r>
     </w:p>
     <w:p>
@@ -3335,7 +3127,6 @@
         <w:t xml:space="preserve"> is </w:t>
       </w:r>
       <w:proofErr w:type="spellStart"/>
-      <w:proofErr w:type="gramStart"/>
       <w:r>
         <w:rPr>
           <w:szCs w:val="32"/>
@@ -3343,7 +3134,6 @@
         <w:t>a</w:t>
       </w:r>
       <w:proofErr w:type="spellEnd"/>
-      <w:proofErr w:type="gramEnd"/>
       <w:r>
         <w:rPr>
           <w:szCs w:val="32"/>
@@ -3426,19 +3216,11 @@
           <w:szCs w:val="32"/>
         </w:rPr>
       </w:pPr>
-      <w:proofErr w:type="gramStart"/>
-      <w:r>
-        <w:rPr>
-          <w:szCs w:val="32"/>
-        </w:rPr>
-        <w:t>So</w:t>
-      </w:r>
-      <w:proofErr w:type="gramEnd"/>
-      <w:r>
-        <w:rPr>
-          <w:szCs w:val="32"/>
-        </w:rPr>
-        <w:t xml:space="preserve"> inside that div element of card component, user component and </w:t>
+      <w:r>
+        <w:rPr>
+          <w:szCs w:val="32"/>
+        </w:rPr>
+        <w:t xml:space="preserve">So inside that div element of card component, user component and </w:t>
       </w:r>
       <w:proofErr w:type="spellStart"/>
       <w:r>
@@ -3689,53 +3471,25 @@
         <w:rPr>
           <w:szCs w:val="32"/>
         </w:rPr>
-        <w:t xml:space="preserve">In Angular there are many pipes are defined. One of the </w:t>
-      </w:r>
-      <w:proofErr w:type="gramStart"/>
-      <w:r>
-        <w:rPr>
-          <w:szCs w:val="32"/>
-        </w:rPr>
-        <w:t>pipe</w:t>
-      </w:r>
-      <w:proofErr w:type="gramEnd"/>
-      <w:r>
-        <w:rPr>
-          <w:szCs w:val="32"/>
-        </w:rPr>
-        <w:t xml:space="preserve"> is date pipe.</w:t>
-      </w:r>
-    </w:p>
-    <w:p>
-      <w:pPr>
-        <w:pStyle w:val="ListParagraph"/>
-        <w:numPr>
-          <w:ilvl w:val="0"/>
-          <w:numId w:val="2"/>
-        </w:numPr>
-        <w:rPr>
-          <w:szCs w:val="32"/>
-        </w:rPr>
-      </w:pPr>
-      <w:r>
-        <w:rPr>
-          <w:szCs w:val="32"/>
-        </w:rPr>
-        <w:t xml:space="preserve">With this date pipe we can format the date. Syntax and use </w:t>
-      </w:r>
-      <w:proofErr w:type="gramStart"/>
-      <w:r>
-        <w:rPr>
-          <w:szCs w:val="32"/>
-        </w:rPr>
-        <w:t>is</w:t>
-      </w:r>
-      <w:proofErr w:type="gramEnd"/>
-      <w:r>
-        <w:rPr>
-          <w:szCs w:val="32"/>
-        </w:rPr>
-        <w:t xml:space="preserve"> as below. We need to import that in component </w:t>
+        <w:t>In Angular there are many pipes are defined. One of the pipe is date pipe.</w:t>
+      </w:r>
+    </w:p>
+    <w:p>
+      <w:pPr>
+        <w:pStyle w:val="ListParagraph"/>
+        <w:numPr>
+          <w:ilvl w:val="0"/>
+          <w:numId w:val="2"/>
+        </w:numPr>
+        <w:rPr>
+          <w:szCs w:val="32"/>
+        </w:rPr>
+      </w:pPr>
+      <w:r>
+        <w:rPr>
+          <w:szCs w:val="32"/>
+        </w:rPr>
+        <w:t xml:space="preserve">With this date pipe we can format the date. Syntax and use is as below. We need to import that in component </w:t>
       </w:r>
       <w:proofErr w:type="spellStart"/>
       <w:r>
@@ -3961,53 +3715,25 @@
         <w:rPr>
           <w:szCs w:val="32"/>
         </w:rPr>
-        <w:t xml:space="preserve"> injection </w:t>
-      </w:r>
-      <w:proofErr w:type="gramStart"/>
-      <w:r>
-        <w:rPr>
-          <w:szCs w:val="32"/>
-        </w:rPr>
-        <w:t>is ,</w:t>
-      </w:r>
-      <w:proofErr w:type="gramEnd"/>
-      <w:r>
-        <w:rPr>
-          <w:szCs w:val="32"/>
-        </w:rPr>
-        <w:t xml:space="preserve"> if we initiate object of class/service and if that service/class used more than one place , it creates multiple copy of that class object.</w:t>
-      </w:r>
-    </w:p>
-    <w:p>
-      <w:pPr>
-        <w:pStyle w:val="ListParagraph"/>
-        <w:numPr>
-          <w:ilvl w:val="0"/>
-          <w:numId w:val="2"/>
-        </w:numPr>
-        <w:rPr>
-          <w:szCs w:val="32"/>
-        </w:rPr>
-      </w:pPr>
-      <w:r>
-        <w:rPr>
-          <w:szCs w:val="32"/>
-        </w:rPr>
-        <w:t xml:space="preserve">And all these copies are </w:t>
-      </w:r>
-      <w:proofErr w:type="gramStart"/>
-      <w:r>
-        <w:rPr>
-          <w:szCs w:val="32"/>
-        </w:rPr>
-        <w:t>different ,</w:t>
-      </w:r>
-      <w:proofErr w:type="gramEnd"/>
-      <w:r>
-        <w:rPr>
-          <w:szCs w:val="32"/>
-        </w:rPr>
-        <w:t xml:space="preserve"> means one object made some changes and have updated property value the other object completely unaware with this.</w:t>
+        <w:t xml:space="preserve"> injection is , if we initiate object of class/service and if that service/class used more than one place , it creates multiple copy of that class object.</w:t>
+      </w:r>
+    </w:p>
+    <w:p>
+      <w:pPr>
+        <w:pStyle w:val="ListParagraph"/>
+        <w:numPr>
+          <w:ilvl w:val="0"/>
+          <w:numId w:val="2"/>
+        </w:numPr>
+        <w:rPr>
+          <w:szCs w:val="32"/>
+        </w:rPr>
+      </w:pPr>
+      <w:r>
+        <w:rPr>
+          <w:szCs w:val="32"/>
+        </w:rPr>
+        <w:t>And all these copies are different , means one object made some changes and have updated property value the other object completely unaware with this.</w:t>
       </w:r>
     </w:p>
     <w:p>
@@ -4085,53 +3811,25 @@
         <w:rPr>
           <w:szCs w:val="32"/>
         </w:rPr>
-        <w:t xml:space="preserve"> this initiate using </w:t>
-      </w:r>
-      <w:proofErr w:type="gramStart"/>
-      <w:r>
-        <w:rPr>
-          <w:szCs w:val="32"/>
-        </w:rPr>
-        <w:t>DI ,</w:t>
-      </w:r>
-      <w:proofErr w:type="gramEnd"/>
-      <w:r>
-        <w:rPr>
-          <w:szCs w:val="32"/>
-        </w:rPr>
-        <w:t xml:space="preserve"> have one common object.</w:t>
-      </w:r>
-    </w:p>
-    <w:p>
-      <w:pPr>
-        <w:pStyle w:val="ListParagraph"/>
-        <w:numPr>
-          <w:ilvl w:val="0"/>
-          <w:numId w:val="2"/>
-        </w:numPr>
-        <w:rPr>
-          <w:szCs w:val="32"/>
-        </w:rPr>
-      </w:pPr>
-      <w:r>
-        <w:rPr>
-          <w:szCs w:val="32"/>
-        </w:rPr>
-        <w:t xml:space="preserve">Syntax and use </w:t>
-      </w:r>
-      <w:proofErr w:type="gramStart"/>
-      <w:r>
-        <w:rPr>
-          <w:szCs w:val="32"/>
-        </w:rPr>
-        <w:t>is</w:t>
-      </w:r>
-      <w:proofErr w:type="gramEnd"/>
-      <w:r>
-        <w:rPr>
-          <w:szCs w:val="32"/>
-        </w:rPr>
-        <w:t xml:space="preserve"> as below.</w:t>
+        <w:t xml:space="preserve"> this initiate using DI , have one common object.</w:t>
+      </w:r>
+    </w:p>
+    <w:p>
+      <w:pPr>
+        <w:pStyle w:val="ListParagraph"/>
+        <w:numPr>
+          <w:ilvl w:val="0"/>
+          <w:numId w:val="2"/>
+        </w:numPr>
+        <w:rPr>
+          <w:szCs w:val="32"/>
+        </w:rPr>
+      </w:pPr>
+      <w:r>
+        <w:rPr>
+          <w:szCs w:val="32"/>
+        </w:rPr>
+        <w:t>Syntax and use is as below.</w:t>
       </w:r>
     </w:p>
     <w:p>
@@ -4254,7 +3952,6 @@
           <w:szCs w:val="32"/>
         </w:rPr>
       </w:pPr>
-      <w:proofErr w:type="gramStart"/>
       <w:r>
         <w:rPr>
           <w:b/>
@@ -4262,49 +3959,25 @@
           <w:sz w:val="32"/>
           <w:szCs w:val="32"/>
         </w:rPr>
-        <w:t>Inject(</w:t>
-      </w:r>
-      <w:proofErr w:type="gramEnd"/>
-      <w:r>
-        <w:rPr>
-          <w:b/>
-          <w:bCs/>
-          <w:sz w:val="32"/>
-          <w:szCs w:val="32"/>
-        </w:rPr>
-        <w:t>) function for DI</w:t>
-      </w:r>
-    </w:p>
-    <w:p>
-      <w:pPr>
-        <w:pStyle w:val="ListParagraph"/>
-        <w:numPr>
-          <w:ilvl w:val="0"/>
-          <w:numId w:val="2"/>
-        </w:numPr>
-        <w:rPr>
-          <w:szCs w:val="32"/>
-        </w:rPr>
-      </w:pPr>
-      <w:r>
-        <w:rPr>
-          <w:szCs w:val="32"/>
-        </w:rPr>
-        <w:t xml:space="preserve">Another way to do DI is with </w:t>
-      </w:r>
-      <w:proofErr w:type="gramStart"/>
-      <w:r>
-        <w:rPr>
-          <w:szCs w:val="32"/>
-        </w:rPr>
-        <w:t>inject(</w:t>
-      </w:r>
-      <w:proofErr w:type="gramEnd"/>
-      <w:r>
-        <w:rPr>
-          <w:szCs w:val="32"/>
-        </w:rPr>
-        <w:t>) function of Angular, this behaves same as constructor DI.</w:t>
+        <w:t>Inject() function for DI</w:t>
+      </w:r>
+    </w:p>
+    <w:p>
+      <w:pPr>
+        <w:pStyle w:val="ListParagraph"/>
+        <w:numPr>
+          <w:ilvl w:val="0"/>
+          <w:numId w:val="2"/>
+        </w:numPr>
+        <w:rPr>
+          <w:szCs w:val="32"/>
+        </w:rPr>
+      </w:pPr>
+      <w:r>
+        <w:rPr>
+          <w:szCs w:val="32"/>
+        </w:rPr>
+        <w:t>Another way to do DI is with inject() function of Angular, this behaves same as constructor DI.</w:t>
       </w:r>
     </w:p>
     <w:p>
@@ -4676,14 +4349,98 @@
           <w:szCs w:val="32"/>
         </w:rPr>
       </w:pPr>
-      <w:proofErr w:type="gramStart"/>
-      <w:r>
-        <w:rPr>
-          <w:szCs w:val="32"/>
-        </w:rPr>
-        <w:t>Generally</w:t>
-      </w:r>
-      <w:proofErr w:type="gramEnd"/>
+      <w:r>
+        <w:rPr>
+          <w:szCs w:val="32"/>
+        </w:rPr>
+        <w:t xml:space="preserve">Generally </w:t>
+      </w:r>
+      <w:proofErr w:type="spellStart"/>
+      <w:r>
+        <w:rPr>
+          <w:szCs w:val="32"/>
+        </w:rPr>
+        <w:t>nowdays</w:t>
+      </w:r>
+      <w:proofErr w:type="spellEnd"/>
+      <w:r>
+        <w:rPr>
+          <w:szCs w:val="32"/>
+        </w:rPr>
+        <w:t xml:space="preserve"> in </w:t>
+      </w:r>
+      <w:proofErr w:type="spellStart"/>
+      <w:r>
+        <w:rPr>
+          <w:szCs w:val="32"/>
+        </w:rPr>
+        <w:t>morden</w:t>
+      </w:r>
+      <w:proofErr w:type="spellEnd"/>
+      <w:r>
+        <w:rPr>
+          <w:szCs w:val="32"/>
+        </w:rPr>
+        <w:t xml:space="preserve"> version of Angular, </w:t>
+      </w:r>
+      <w:proofErr w:type="spellStart"/>
+      <w:r>
+        <w:rPr>
+          <w:szCs w:val="32"/>
+        </w:rPr>
+        <w:t>stand alone</w:t>
+      </w:r>
+      <w:proofErr w:type="spellEnd"/>
+      <w:r>
+        <w:rPr>
+          <w:szCs w:val="32"/>
+        </w:rPr>
+        <w:t xml:space="preserve"> component is used.</w:t>
+      </w:r>
+    </w:p>
+    <w:p>
+      <w:pPr>
+        <w:pStyle w:val="ListParagraph"/>
+        <w:numPr>
+          <w:ilvl w:val="0"/>
+          <w:numId w:val="2"/>
+        </w:numPr>
+        <w:rPr>
+          <w:szCs w:val="32"/>
+        </w:rPr>
+      </w:pPr>
+      <w:r>
+        <w:rPr>
+          <w:szCs w:val="32"/>
+        </w:rPr>
+        <w:t>But in older projects or still module based components are used.</w:t>
+      </w:r>
+    </w:p>
+    <w:p>
+      <w:pPr>
+        <w:pStyle w:val="ListParagraph"/>
+        <w:numPr>
+          <w:ilvl w:val="0"/>
+          <w:numId w:val="2"/>
+        </w:numPr>
+        <w:rPr>
+          <w:szCs w:val="32"/>
+        </w:rPr>
+      </w:pPr>
+      <w:r>
+        <w:rPr>
+          <w:szCs w:val="32"/>
+        </w:rPr>
+        <w:t xml:space="preserve">In this module based component first we have one root module, </w:t>
+      </w:r>
+      <w:proofErr w:type="spellStart"/>
+      <w:r>
+        <w:rPr>
+          <w:szCs w:val="32"/>
+        </w:rPr>
+        <w:t>e.g</w:t>
+      </w:r>
+      <w:proofErr w:type="spellEnd"/>
       <w:r>
         <w:rPr>
           <w:szCs w:val="32"/>
@@ -4695,114 +4452,6 @@
         <w:rPr>
           <w:szCs w:val="32"/>
         </w:rPr>
-        <w:t>nowdays</w:t>
-      </w:r>
-      <w:proofErr w:type="spellEnd"/>
-      <w:r>
-        <w:rPr>
-          <w:szCs w:val="32"/>
-        </w:rPr>
-        <w:t xml:space="preserve"> in </w:t>
-      </w:r>
-      <w:proofErr w:type="spellStart"/>
-      <w:r>
-        <w:rPr>
-          <w:szCs w:val="32"/>
-        </w:rPr>
-        <w:t>morden</w:t>
-      </w:r>
-      <w:proofErr w:type="spellEnd"/>
-      <w:r>
-        <w:rPr>
-          <w:szCs w:val="32"/>
-        </w:rPr>
-        <w:t xml:space="preserve"> version of Angular, </w:t>
-      </w:r>
-      <w:proofErr w:type="spellStart"/>
-      <w:r>
-        <w:rPr>
-          <w:szCs w:val="32"/>
-        </w:rPr>
-        <w:t>stand alone</w:t>
-      </w:r>
-      <w:proofErr w:type="spellEnd"/>
-      <w:r>
-        <w:rPr>
-          <w:szCs w:val="32"/>
-        </w:rPr>
-        <w:t xml:space="preserve"> component is used.</w:t>
-      </w:r>
-    </w:p>
-    <w:p>
-      <w:pPr>
-        <w:pStyle w:val="ListParagraph"/>
-        <w:numPr>
-          <w:ilvl w:val="0"/>
-          <w:numId w:val="2"/>
-        </w:numPr>
-        <w:rPr>
-          <w:szCs w:val="32"/>
-        </w:rPr>
-      </w:pPr>
-      <w:r>
-        <w:rPr>
-          <w:szCs w:val="32"/>
-        </w:rPr>
-        <w:t xml:space="preserve">But in older projects or still </w:t>
-      </w:r>
-      <w:proofErr w:type="gramStart"/>
-      <w:r>
-        <w:rPr>
-          <w:szCs w:val="32"/>
-        </w:rPr>
-        <w:t>module based</w:t>
-      </w:r>
-      <w:proofErr w:type="gramEnd"/>
-      <w:r>
-        <w:rPr>
-          <w:szCs w:val="32"/>
-        </w:rPr>
-        <w:t xml:space="preserve"> components are used.</w:t>
-      </w:r>
-    </w:p>
-    <w:p>
-      <w:pPr>
-        <w:pStyle w:val="ListParagraph"/>
-        <w:numPr>
-          <w:ilvl w:val="0"/>
-          <w:numId w:val="2"/>
-        </w:numPr>
-        <w:rPr>
-          <w:szCs w:val="32"/>
-        </w:rPr>
-      </w:pPr>
-      <w:r>
-        <w:rPr>
-          <w:szCs w:val="32"/>
-        </w:rPr>
-        <w:t xml:space="preserve">In this module based component first we have one root module, </w:t>
-      </w:r>
-      <w:proofErr w:type="spellStart"/>
-      <w:proofErr w:type="gramStart"/>
-      <w:r>
-        <w:rPr>
-          <w:szCs w:val="32"/>
-        </w:rPr>
-        <w:t>e.g</w:t>
-      </w:r>
-      <w:proofErr w:type="spellEnd"/>
-      <w:proofErr w:type="gramEnd"/>
-      <w:r>
-        <w:rPr>
-          <w:szCs w:val="32"/>
-        </w:rPr>
-        <w:t xml:space="preserve"> </w:t>
-      </w:r>
-      <w:proofErr w:type="spellStart"/>
-      <w:r>
-        <w:rPr>
-          <w:szCs w:val="32"/>
-        </w:rPr>
         <w:t>app.module.ts</w:t>
       </w:r>
       <w:proofErr w:type="spellEnd"/>
@@ -4840,53 +4489,25 @@
         <w:rPr>
           <w:szCs w:val="32"/>
         </w:rPr>
-        <w:t xml:space="preserve">Or we can define shared modules also, for example, for Card component we have one shared </w:t>
-      </w:r>
-      <w:proofErr w:type="gramStart"/>
-      <w:r>
-        <w:rPr>
-          <w:szCs w:val="32"/>
-        </w:rPr>
-        <w:t>module ,</w:t>
-      </w:r>
-      <w:proofErr w:type="gramEnd"/>
-      <w:r>
-        <w:rPr>
-          <w:szCs w:val="32"/>
-        </w:rPr>
-        <w:t xml:space="preserve"> that will get imported in app module.</w:t>
-      </w:r>
-    </w:p>
-    <w:p>
-      <w:pPr>
-        <w:pStyle w:val="ListParagraph"/>
-        <w:numPr>
-          <w:ilvl w:val="0"/>
-          <w:numId w:val="2"/>
-        </w:numPr>
-        <w:rPr>
-          <w:szCs w:val="32"/>
-        </w:rPr>
-      </w:pPr>
-      <w:r>
-        <w:rPr>
-          <w:szCs w:val="32"/>
-        </w:rPr>
-        <w:t xml:space="preserve">For all task related </w:t>
-      </w:r>
-      <w:proofErr w:type="gramStart"/>
-      <w:r>
-        <w:rPr>
-          <w:szCs w:val="32"/>
-        </w:rPr>
-        <w:t>component</w:t>
-      </w:r>
-      <w:proofErr w:type="gramEnd"/>
-      <w:r>
-        <w:rPr>
-          <w:szCs w:val="32"/>
-        </w:rPr>
-        <w:t xml:space="preserve"> we have one </w:t>
+        <w:t>Or we can define shared modules also, for example, for Card component we have one shared module , that will get imported in app module.</w:t>
+      </w:r>
+    </w:p>
+    <w:p>
+      <w:pPr>
+        <w:pStyle w:val="ListParagraph"/>
+        <w:numPr>
+          <w:ilvl w:val="0"/>
+          <w:numId w:val="2"/>
+        </w:numPr>
+        <w:rPr>
+          <w:szCs w:val="32"/>
+        </w:rPr>
+      </w:pPr>
+      <w:r>
+        <w:rPr>
+          <w:szCs w:val="32"/>
+        </w:rPr>
+        <w:t xml:space="preserve">For all task related component we have one </w:t>
       </w:r>
       <w:proofErr w:type="spellStart"/>
       <w:r>
@@ -4932,21 +4553,7 @@
         <w:rPr>
           <w:szCs w:val="32"/>
         </w:rPr>
-        <w:t xml:space="preserve"> this </w:t>
-      </w:r>
-      <w:proofErr w:type="gramStart"/>
-      <w:r>
-        <w:rPr>
-          <w:szCs w:val="32"/>
-        </w:rPr>
-        <w:t>module based</w:t>
-      </w:r>
-      <w:proofErr w:type="gramEnd"/>
-      <w:r>
-        <w:rPr>
-          <w:szCs w:val="32"/>
-        </w:rPr>
-        <w:t xml:space="preserve"> concept we need to make change in </w:t>
+        <w:t xml:space="preserve"> this module based concept we need to make change in </w:t>
       </w:r>
       <w:proofErr w:type="spellStart"/>
       <w:r>
@@ -4978,80 +4585,44 @@
         <w:rPr>
           <w:szCs w:val="32"/>
         </w:rPr>
-        <w:t xml:space="preserve">This is the file from where angular project run/render. So now instead of first render App </w:t>
-      </w:r>
-      <w:proofErr w:type="gramStart"/>
-      <w:r>
-        <w:rPr>
-          <w:szCs w:val="32"/>
-        </w:rPr>
-        <w:t>component ,</w:t>
-      </w:r>
-      <w:proofErr w:type="gramEnd"/>
-      <w:r>
-        <w:rPr>
-          <w:szCs w:val="32"/>
-        </w:rPr>
-        <w:t xml:space="preserve"> we need to render app module.</w:t>
-      </w:r>
-    </w:p>
-    <w:p>
-      <w:pPr>
-        <w:pStyle w:val="ListParagraph"/>
-        <w:numPr>
-          <w:ilvl w:val="0"/>
-          <w:numId w:val="2"/>
-        </w:numPr>
-        <w:rPr>
-          <w:szCs w:val="32"/>
-        </w:rPr>
-      </w:pPr>
-      <w:proofErr w:type="gramStart"/>
+        <w:t>This is the file from where angular project run/render. So now instead of first render App component , we need to render app module.</w:t>
+      </w:r>
+    </w:p>
+    <w:p>
+      <w:pPr>
+        <w:pStyle w:val="ListParagraph"/>
+        <w:numPr>
+          <w:ilvl w:val="0"/>
+          <w:numId w:val="2"/>
+        </w:numPr>
+        <w:rPr>
+          <w:szCs w:val="32"/>
+        </w:rPr>
+      </w:pPr>
       <w:r>
         <w:rPr>
           <w:szCs w:val="32"/>
         </w:rPr>
         <w:lastRenderedPageBreak/>
-        <w:t>Also</w:t>
-      </w:r>
-      <w:proofErr w:type="gramEnd"/>
-      <w:r>
-        <w:rPr>
-          <w:szCs w:val="32"/>
-        </w:rPr>
-        <w:t xml:space="preserve"> in app module we need to define one root component also. That can be done using bootstrap configuration.</w:t>
-      </w:r>
-    </w:p>
-    <w:p>
-      <w:pPr>
-        <w:pStyle w:val="ListParagraph"/>
-        <w:numPr>
-          <w:ilvl w:val="0"/>
-          <w:numId w:val="2"/>
-        </w:numPr>
-        <w:rPr>
-          <w:szCs w:val="32"/>
-        </w:rPr>
-      </w:pPr>
-      <w:r>
-        <w:rPr>
-          <w:szCs w:val="32"/>
-        </w:rPr>
-        <w:t xml:space="preserve">All examples are as below, we converted our starting project entire from stand alone component to </w:t>
-      </w:r>
-      <w:proofErr w:type="gramStart"/>
-      <w:r>
-        <w:rPr>
-          <w:szCs w:val="32"/>
-        </w:rPr>
-        <w:t>module based</w:t>
-      </w:r>
-      <w:proofErr w:type="gramEnd"/>
-      <w:r>
-        <w:rPr>
-          <w:szCs w:val="32"/>
-        </w:rPr>
-        <w:t xml:space="preserve"> component.</w:t>
+        <w:t>Also in app module we need to define one root component also. That can be done using bootstrap configuration.</w:t>
+      </w:r>
+    </w:p>
+    <w:p>
+      <w:pPr>
+        <w:pStyle w:val="ListParagraph"/>
+        <w:numPr>
+          <w:ilvl w:val="0"/>
+          <w:numId w:val="2"/>
+        </w:numPr>
+        <w:rPr>
+          <w:szCs w:val="32"/>
+        </w:rPr>
+      </w:pPr>
+      <w:r>
+        <w:rPr>
+          <w:szCs w:val="32"/>
+        </w:rPr>
+        <w:t>All examples are as below, we converted our starting project entire from stand alone component to module based component.</w:t>
       </w:r>
     </w:p>
     <w:p>
@@ -5733,21 +5304,7 @@
         <w:rPr>
           <w:szCs w:val="32"/>
         </w:rPr>
-        <w:t xml:space="preserve">When select define as an </w:t>
-      </w:r>
-      <w:proofErr w:type="gramStart"/>
-      <w:r>
-        <w:rPr>
-          <w:szCs w:val="32"/>
-        </w:rPr>
-        <w:t>attribute ,</w:t>
-      </w:r>
-      <w:proofErr w:type="gramEnd"/>
-      <w:r>
-        <w:rPr>
-          <w:szCs w:val="32"/>
-        </w:rPr>
-        <w:t xml:space="preserve"> as did below way, </w:t>
+        <w:t xml:space="preserve">When select define as an attribute , as did below way, </w:t>
       </w:r>
       <w:proofErr w:type="spellStart"/>
       <w:r>
@@ -5811,21 +5368,7 @@
         <w:rPr>
           <w:szCs w:val="32"/>
         </w:rPr>
-        <w:t xml:space="preserve"> attribute used, all html thing will </w:t>
-      </w:r>
-      <w:proofErr w:type="gramStart"/>
-      <w:r>
-        <w:rPr>
-          <w:szCs w:val="32"/>
-        </w:rPr>
-        <w:t>replaced</w:t>
-      </w:r>
-      <w:proofErr w:type="gramEnd"/>
-      <w:r>
-        <w:rPr>
-          <w:szCs w:val="32"/>
-        </w:rPr>
-        <w:t xml:space="preserve"> in between button tag with html content of this custom button component.</w:t>
+        <w:t xml:space="preserve"> attribute used, all html thing will replaced in between button tag with html content of this custom button component.</w:t>
       </w:r>
     </w:p>
     <w:p>
@@ -5835,15 +5378,23 @@
           <w:szCs w:val="32"/>
         </w:rPr>
       </w:pPr>
+    </w:p>
+    <w:p>
+      <w:pPr>
+        <w:ind w:left="360"/>
+        <w:rPr>
+          <w:szCs w:val="32"/>
+        </w:rPr>
+      </w:pPr>
       <w:r>
         <w:rPr>
           <w:szCs w:val="32"/>
         </w:rPr>
         <w:drawing>
-          <wp:inline distT="0" distB="0" distL="0" distR="0" wp14:anchorId="1D0DA57E" wp14:editId="560D38C2">
-            <wp:extent cx="5731510" cy="2418715"/>
-            <wp:effectExtent l="0" t="0" r="2540" b="635"/>
-            <wp:docPr id="447603671" name="Picture 1"/>
+          <wp:inline distT="0" distB="0" distL="0" distR="0" wp14:anchorId="6D08DE2A" wp14:editId="00F10B54">
+            <wp:extent cx="5731510" cy="2546350"/>
+            <wp:effectExtent l="0" t="0" r="2540" b="6350"/>
+            <wp:docPr id="781620679" name="Picture 1"/>
             <wp:cNvGraphicFramePr>
               <a:graphicFrameLocks xmlns:a="http://schemas.openxmlformats.org/drawingml/2006/main" noChangeAspect="1"/>
             </wp:cNvGraphicFramePr>
@@ -5851,7 +5402,7 @@
               <a:graphicData uri="http://schemas.openxmlformats.org/drawingml/2006/picture">
                 <pic:pic xmlns:pic="http://schemas.openxmlformats.org/drawingml/2006/picture">
                   <pic:nvPicPr>
-                    <pic:cNvPr id="447603671" name=""/>
+                    <pic:cNvPr id="781620679" name=""/>
                     <pic:cNvPicPr/>
                   </pic:nvPicPr>
                   <pic:blipFill>
@@ -5863,7 +5414,7 @@
                   <pic:spPr>
                     <a:xfrm>
                       <a:off x="0" y="0"/>
-                      <a:ext cx="5731510" cy="2418715"/>
+                      <a:ext cx="5731510" cy="2546350"/>
                     </a:xfrm>
                     <a:prstGeom prst="rect">
                       <a:avLst/>
@@ -6044,21 +5595,7 @@
         <w:rPr>
           <w:szCs w:val="32"/>
         </w:rPr>
-        <w:t xml:space="preserve">Ng Content element </w:t>
-      </w:r>
-      <w:proofErr w:type="gramStart"/>
-      <w:r>
-        <w:rPr>
-          <w:szCs w:val="32"/>
-        </w:rPr>
-        <w:t>have</w:t>
-      </w:r>
-      <w:proofErr w:type="gramEnd"/>
-      <w:r>
-        <w:rPr>
-          <w:szCs w:val="32"/>
-        </w:rPr>
-        <w:t xml:space="preserve"> select attribute or property.</w:t>
+        <w:t>Ng Content element have select attribute or property.</w:t>
       </w:r>
     </w:p>
     <w:p>
@@ -6094,21 +5631,7 @@
         <w:rPr>
           <w:szCs w:val="32"/>
         </w:rPr>
-        <w:t xml:space="preserve">Here in example we </w:t>
-      </w:r>
-      <w:proofErr w:type="gramStart"/>
-      <w:r>
-        <w:rPr>
-          <w:szCs w:val="32"/>
-        </w:rPr>
-        <w:t>put .icon</w:t>
-      </w:r>
-      <w:proofErr w:type="gramEnd"/>
-      <w:r>
-        <w:rPr>
-          <w:szCs w:val="32"/>
-        </w:rPr>
-        <w:t xml:space="preserve"> in select attribute , it means it check for element that have icon class and that will be replaced at the point of ng-content place.</w:t>
+        <w:t>Here in example we put .icon in select attribute , it means it check for element that have icon class and that will be replaced at the point of ng-content place.</w:t>
       </w:r>
     </w:p>
     <w:p>
@@ -6351,10 +5874,147 @@
     </w:p>
     <w:p>
       <w:pPr>
-        <w:rPr>
-          <w:szCs w:val="32"/>
-        </w:rPr>
-      </w:pPr>
+        <w:pStyle w:val="ListParagraph"/>
+        <w:numPr>
+          <w:ilvl w:val="0"/>
+          <w:numId w:val="2"/>
+        </w:numPr>
+        <w:rPr>
+          <w:szCs w:val="32"/>
+        </w:rPr>
+      </w:pPr>
+      <w:r>
+        <w:rPr>
+          <w:szCs w:val="32"/>
+        </w:rPr>
+        <w:t xml:space="preserve">Select property can be used for multiple html </w:t>
+      </w:r>
+      <w:r>
+        <w:rPr>
+          <w:szCs w:val="32"/>
+        </w:rPr>
+        <w:t>element</w:t>
+      </w:r>
+      <w:r>
+        <w:rPr>
+          <w:szCs w:val="32"/>
+        </w:rPr>
+        <w:t xml:space="preserve"> also. As seen in example below if define two elements with comma separated both elements will </w:t>
+      </w:r>
+      <w:r>
+        <w:rPr>
+          <w:szCs w:val="32"/>
+        </w:rPr>
+        <w:t>be replaced</w:t>
+      </w:r>
+      <w:r>
+        <w:rPr>
+          <w:szCs w:val="32"/>
+        </w:rPr>
+        <w:t xml:space="preserve"> by ng-content.</w:t>
+      </w:r>
+    </w:p>
+    <w:p>
+      <w:pPr>
+        <w:rPr>
+          <w:szCs w:val="32"/>
+        </w:rPr>
+      </w:pPr>
+      <w:r>
+        <w:rPr>
+          <w:szCs w:val="32"/>
+        </w:rPr>
+        <w:drawing>
+          <wp:inline distT="0" distB="0" distL="0" distR="0" wp14:anchorId="6266E9D6" wp14:editId="04FA4819">
+            <wp:extent cx="5731510" cy="1868170"/>
+            <wp:effectExtent l="0" t="0" r="2540" b="0"/>
+            <wp:docPr id="580281212" name="Picture 1"/>
+            <wp:cNvGraphicFramePr>
+              <a:graphicFrameLocks xmlns:a="http://schemas.openxmlformats.org/drawingml/2006/main" noChangeAspect="1"/>
+            </wp:cNvGraphicFramePr>
+            <a:graphic xmlns:a="http://schemas.openxmlformats.org/drawingml/2006/main">
+              <a:graphicData uri="http://schemas.openxmlformats.org/drawingml/2006/picture">
+                <pic:pic xmlns:pic="http://schemas.openxmlformats.org/drawingml/2006/picture">
+                  <pic:nvPicPr>
+                    <pic:cNvPr id="580281212" name=""/>
+                    <pic:cNvPicPr/>
+                  </pic:nvPicPr>
+                  <pic:blipFill>
+                    <a:blip r:embed="rId70"/>
+                    <a:stretch>
+                      <a:fillRect/>
+                    </a:stretch>
+                  </pic:blipFill>
+                  <pic:spPr>
+                    <a:xfrm>
+                      <a:off x="0" y="0"/>
+                      <a:ext cx="5731510" cy="1868170"/>
+                    </a:xfrm>
+                    <a:prstGeom prst="rect">
+                      <a:avLst/>
+                    </a:prstGeom>
+                  </pic:spPr>
+                </pic:pic>
+              </a:graphicData>
+            </a:graphic>
+          </wp:inline>
+        </w:drawing>
+      </w:r>
+    </w:p>
+    <w:p>
+      <w:pPr>
+        <w:rPr>
+          <w:szCs w:val="32"/>
+        </w:rPr>
+      </w:pPr>
+    </w:p>
+    <w:p>
+      <w:pPr>
+        <w:rPr>
+          <w:szCs w:val="32"/>
+        </w:rPr>
+      </w:pPr>
+      <w:r>
+        <w:rPr>
+          <w:szCs w:val="32"/>
+        </w:rPr>
+        <w:lastRenderedPageBreak/>
+        <w:drawing>
+          <wp:inline distT="0" distB="0" distL="0" distR="0" wp14:anchorId="1B54A35F" wp14:editId="2E365FC4">
+            <wp:extent cx="5731510" cy="3110865"/>
+            <wp:effectExtent l="0" t="0" r="2540" b="0"/>
+            <wp:docPr id="2147018943" name="Picture 1"/>
+            <wp:cNvGraphicFramePr>
+              <a:graphicFrameLocks xmlns:a="http://schemas.openxmlformats.org/drawingml/2006/main" noChangeAspect="1"/>
+            </wp:cNvGraphicFramePr>
+            <a:graphic xmlns:a="http://schemas.openxmlformats.org/drawingml/2006/main">
+              <a:graphicData uri="http://schemas.openxmlformats.org/drawingml/2006/picture">
+                <pic:pic xmlns:pic="http://schemas.openxmlformats.org/drawingml/2006/picture">
+                  <pic:nvPicPr>
+                    <pic:cNvPr id="2147018943" name=""/>
+                    <pic:cNvPicPr/>
+                  </pic:nvPicPr>
+                  <pic:blipFill>
+                    <a:blip r:embed="rId71"/>
+                    <a:stretch>
+                      <a:fillRect/>
+                    </a:stretch>
+                  </pic:blipFill>
+                  <pic:spPr>
+                    <a:xfrm>
+                      <a:off x="0" y="0"/>
+                      <a:ext cx="5731510" cy="3110865"/>
+                    </a:xfrm>
+                    <a:prstGeom prst="rect">
+                      <a:avLst/>
+                    </a:prstGeom>
+                  </pic:spPr>
+                </pic:pic>
+              </a:graphicData>
+            </a:graphic>
+          </wp:inline>
+        </w:drawing>
+      </w:r>
     </w:p>
     <w:p>
       <w:pPr>

</xml_diff>

<commit_message>
encapsulation setting in component decorator for css settings
</commit_message>
<xml_diff>
--- a/Angular Notes By Jatin.docx
+++ b/Angular Notes By Jatin.docx
@@ -100,7 +100,15 @@
         </w:numPr>
       </w:pPr>
       <w:r>
-        <w:t>Below are the Configuration files for TypeScript, generally no need to change. They are generally for the in built use to convert TypeScript code to JavaScript when software runs in browser.</w:t>
+        <w:t xml:space="preserve">Below are the Configuration files for TypeScript, generally no need to change. They are generally for the </w:t>
+      </w:r>
+      <w:proofErr w:type="gramStart"/>
+      <w:r>
+        <w:t>in built</w:t>
+      </w:r>
+      <w:proofErr w:type="gramEnd"/>
+      <w:r>
+        <w:t xml:space="preserve"> use to convert TypeScript code to JavaScript when software runs in browser.</w:t>
       </w:r>
     </w:p>
     <w:p>
@@ -233,7 +241,15 @@
         </w:numPr>
       </w:pPr>
       <w:r>
-        <w:t>Below file is generally use of the configuration of Angular  and it’s various tools.</w:t>
+        <w:t xml:space="preserve">Below file is generally use of the configuration of </w:t>
+      </w:r>
+      <w:proofErr w:type="gramStart"/>
+      <w:r>
+        <w:t>Angular  and</w:t>
+      </w:r>
+      <w:proofErr w:type="gramEnd"/>
+      <w:r>
+        <w:t xml:space="preserve"> it’s various tools.</w:t>
       </w:r>
     </w:p>
     <w:p>
@@ -244,10 +260,12 @@
         <w:t xml:space="preserve">File name is </w:t>
       </w:r>
       <w:proofErr w:type="spellStart"/>
+      <w:proofErr w:type="gramStart"/>
       <w:r>
         <w:t>angular.json</w:t>
       </w:r>
       <w:proofErr w:type="spellEnd"/>
+      <w:proofErr w:type="gramEnd"/>
       <w:r>
         <w:t>.</w:t>
       </w:r>
@@ -269,7 +287,15 @@
       </w:r>
       <w:proofErr w:type="spellEnd"/>
       <w:r>
-        <w:t xml:space="preserve"> folder is main and important folder for your development code. Generally all files and folders comes under this folder.</w:t>
+        <w:t xml:space="preserve"> folder is main and important folder for your development code. </w:t>
+      </w:r>
+      <w:proofErr w:type="gramStart"/>
+      <w:r>
+        <w:t>Generally</w:t>
+      </w:r>
+      <w:proofErr w:type="gramEnd"/>
+      <w:r>
+        <w:t xml:space="preserve"> all files and folders comes under this folder.</w:t>
       </w:r>
     </w:p>
     <w:p>
@@ -325,7 +351,15 @@
     </w:p>
     <w:p>
       <w:r>
-        <w:t>==== How Angular project runs.====</w:t>
+        <w:t xml:space="preserve">==== How Angular project </w:t>
+      </w:r>
+      <w:proofErr w:type="gramStart"/>
+      <w:r>
+        <w:t>runs.=</w:t>
+      </w:r>
+      <w:proofErr w:type="gramEnd"/>
+      <w:r>
+        <w:t>===</w:t>
       </w:r>
     </w:p>
     <w:p>
@@ -462,8 +496,13 @@
           <w:numId w:val="2"/>
         </w:numPr>
       </w:pPr>
-      <w:r>
-        <w:t xml:space="preserve">So When </w:t>
+      <w:proofErr w:type="gramStart"/>
+      <w:r>
+        <w:t>So</w:t>
+      </w:r>
+      <w:proofErr w:type="gramEnd"/>
+      <w:r>
+        <w:t xml:space="preserve"> When </w:t>
       </w:r>
       <w:proofErr w:type="spellStart"/>
       <w:r>
@@ -603,19 +642,35 @@
         </w:numPr>
       </w:pPr>
       <w:r>
-        <w:t>Here one setting is “Selector” , it means browser will check for element in index.html file that is mentioned here in “selector” settings.</w:t>
-      </w:r>
-    </w:p>
-    <w:p>
-      <w:pPr>
-        <w:pStyle w:val="ListParagraph"/>
-        <w:numPr>
-          <w:ilvl w:val="0"/>
-          <w:numId w:val="2"/>
-        </w:numPr>
-      </w:pPr>
-      <w:r>
-        <w:t>And now in place of that element, for example here element is ‘jack-root’ , so browser finds the element ‘jack-root’ and replace it will what ever code return in file that is mentioned in “</w:t>
+        <w:t>Here one setting is “Selector</w:t>
+      </w:r>
+      <w:proofErr w:type="gramStart"/>
+      <w:r>
+        <w:t>” ,</w:t>
+      </w:r>
+      <w:proofErr w:type="gramEnd"/>
+      <w:r>
+        <w:t xml:space="preserve"> it means browser will check for element in index.html file that is mentioned here in “selector” settings.</w:t>
+      </w:r>
+    </w:p>
+    <w:p>
+      <w:pPr>
+        <w:pStyle w:val="ListParagraph"/>
+        <w:numPr>
+          <w:ilvl w:val="0"/>
+          <w:numId w:val="2"/>
+        </w:numPr>
+      </w:pPr>
+      <w:r>
+        <w:t>And now in place of that element, for example here element is ‘jack-root</w:t>
+      </w:r>
+      <w:proofErr w:type="gramStart"/>
+      <w:r>
+        <w:t>’ ,</w:t>
+      </w:r>
+      <w:proofErr w:type="gramEnd"/>
+      <w:r>
+        <w:t xml:space="preserve"> so browser finds the element ‘jack-root’ and replace it will what ever code return in file that is mentioned in “</w:t>
       </w:r>
       <w:proofErr w:type="spellStart"/>
       <w:r>
@@ -623,7 +678,15 @@
       </w:r>
       <w:proofErr w:type="spellEnd"/>
       <w:r>
-        <w:t>” settings. Here in this case it is app.component.html.</w:t>
+        <w:t xml:space="preserve">” settings. Here in this </w:t>
+      </w:r>
+      <w:proofErr w:type="gramStart"/>
+      <w:r>
+        <w:t>case</w:t>
+      </w:r>
+      <w:proofErr w:type="gramEnd"/>
+      <w:r>
+        <w:t xml:space="preserve"> it is app.component.html.</w:t>
       </w:r>
     </w:p>
     <w:p>
@@ -709,8 +772,13 @@
           <w:numId w:val="2"/>
         </w:numPr>
       </w:pPr>
-      <w:r>
-        <w:t>So for that we can register or we can say import other components in app component and then define it in “imports” array in @Compoent decorative as shown below in image.</w:t>
+      <w:proofErr w:type="gramStart"/>
+      <w:r>
+        <w:t>So</w:t>
+      </w:r>
+      <w:proofErr w:type="gramEnd"/>
+      <w:r>
+        <w:t xml:space="preserve"> for that we can register or we can say import other components in app component and then define it in “imports” array in @Compoent decorative as shown below in image.</w:t>
       </w:r>
     </w:p>
     <w:p/>
@@ -766,7 +834,15 @@
         </w:numPr>
       </w:pPr>
       <w:r>
-        <w:t>Now to use those custom component modify app.component.html file accordingly.</w:t>
+        <w:t xml:space="preserve">Now to use </w:t>
+      </w:r>
+      <w:proofErr w:type="gramStart"/>
+      <w:r>
+        <w:t>those custom component</w:t>
+      </w:r>
+      <w:proofErr w:type="gramEnd"/>
+      <w:r>
+        <w:t xml:space="preserve"> modify app.component.html file accordingly.</w:t>
       </w:r>
     </w:p>
     <w:p>
@@ -836,7 +912,15 @@
         </w:numPr>
       </w:pPr>
       <w:r>
-        <w:t>Using ng g c command also components file can be generate. Seen as below in image.</w:t>
+        <w:t xml:space="preserve">Using ng g c command also components file can be </w:t>
+      </w:r>
+      <w:proofErr w:type="gramStart"/>
+      <w:r>
+        <w:t>generate</w:t>
+      </w:r>
+      <w:proofErr w:type="gramEnd"/>
+      <w:r>
+        <w:t>. Seen as below in image.</w:t>
       </w:r>
     </w:p>
     <w:p>
@@ -1159,7 +1243,15 @@
         </w:numPr>
       </w:pPr>
       <w:r>
-        <w:t>We can define event listener in html element using round bracket, as shown in below image, Here we calling function that is written in component class file when user click on button and that’s why it is (click) event listener.</w:t>
+        <w:t xml:space="preserve">We can define event listener in html element using round bracket, as shown in below image, </w:t>
+      </w:r>
+      <w:proofErr w:type="gramStart"/>
+      <w:r>
+        <w:t>Here</w:t>
+      </w:r>
+      <w:proofErr w:type="gramEnd"/>
+      <w:r>
+        <w:t xml:space="preserve"> we calling function that is written in component class file when user click on button and that’s why it is (click) event listener.</w:t>
       </w:r>
     </w:p>
     <w:p>
@@ -1335,7 +1427,15 @@
         </w:numPr>
       </w:pPr>
       <w:r>
-        <w:t>Internally zone.js does this state management thing. It check which components property is changed and re-render only that component.</w:t>
+        <w:t xml:space="preserve">Internally zone.js does this state management thing. It </w:t>
+      </w:r>
+      <w:proofErr w:type="gramStart"/>
+      <w:r>
+        <w:t>check</w:t>
+      </w:r>
+      <w:proofErr w:type="gramEnd"/>
+      <w:r>
+        <w:t xml:space="preserve"> which components property is changed and re-render only that component.</w:t>
       </w:r>
     </w:p>
     <w:p/>
@@ -1488,7 +1588,15 @@
       </w:r>
       <w:proofErr w:type="spellEnd"/>
       <w:r>
-        <w:t xml:space="preserve"> the use of @input decorator. With this decorator once we define property in component class that can be accessible in html element of it’s own as property and with that we can pass value to </w:t>
+        <w:t xml:space="preserve"> the use of @input decorator. With this decorator once we define property in component class that can be accessible in html element of </w:t>
+      </w:r>
+      <w:proofErr w:type="gramStart"/>
+      <w:r>
+        <w:t>it’s</w:t>
+      </w:r>
+      <w:proofErr w:type="gramEnd"/>
+      <w:r>
+        <w:t xml:space="preserve"> own as property and with that we can pass value to </w:t>
       </w:r>
       <w:proofErr w:type="spellStart"/>
       <w:r>
@@ -2094,7 +2202,15 @@
         </w:numPr>
       </w:pPr>
       <w:r>
-        <w:t xml:space="preserve">Instead of individual property we can define object type as well , as shown below. We can directly define object properties while define object variable. </w:t>
+        <w:t xml:space="preserve">Instead of individual property we can define object type as </w:t>
+      </w:r>
+      <w:proofErr w:type="gramStart"/>
+      <w:r>
+        <w:t>well ,</w:t>
+      </w:r>
+      <w:proofErr w:type="gramEnd"/>
+      <w:r>
+        <w:t xml:space="preserve"> as shown below. We can directly define object properties while define object variable. </w:t>
       </w:r>
     </w:p>
     <w:p>
@@ -2566,7 +2682,15 @@
         </w:numPr>
       </w:pPr>
       <w:r>
-        <w:t>We can set logic true , false according to our code. Ans set class as below</w:t>
+        <w:t xml:space="preserve">We can set logic </w:t>
+      </w:r>
+      <w:proofErr w:type="gramStart"/>
+      <w:r>
+        <w:t>true ,</w:t>
+      </w:r>
+      <w:proofErr w:type="gramEnd"/>
+      <w:r>
+        <w:t xml:space="preserve"> false according to our code. Ans set class as below</w:t>
       </w:r>
     </w:p>
     <w:p>
@@ -2689,7 +2813,21 @@
         <w:rPr>
           <w:szCs w:val="32"/>
         </w:rPr>
-        <w:t xml:space="preserve"> directive in Angular, this directive is use for two way property binding. This is used with any input element and need to import </w:t>
+        <w:t xml:space="preserve"> directive in Angular, this directive is use for </w:t>
+      </w:r>
+      <w:proofErr w:type="gramStart"/>
+      <w:r>
+        <w:rPr>
+          <w:szCs w:val="32"/>
+        </w:rPr>
+        <w:t>two way</w:t>
+      </w:r>
+      <w:proofErr w:type="gramEnd"/>
+      <w:r>
+        <w:rPr>
+          <w:szCs w:val="32"/>
+        </w:rPr>
+        <w:t xml:space="preserve"> property binding. This is used with any input element and need to import </w:t>
       </w:r>
       <w:proofErr w:type="spellStart"/>
       <w:r>
@@ -2721,25 +2859,53 @@
         <w:rPr>
           <w:szCs w:val="32"/>
         </w:rPr>
-        <w:t>This is useful like when if user type anything in input element that also store in defined property, if remove any thing from input element it automatically remove from property define with this.</w:t>
-      </w:r>
-    </w:p>
-    <w:p>
-      <w:pPr>
-        <w:pStyle w:val="ListParagraph"/>
-        <w:numPr>
-          <w:ilvl w:val="0"/>
-          <w:numId w:val="2"/>
-        </w:numPr>
-        <w:rPr>
-          <w:szCs w:val="32"/>
-        </w:rPr>
-      </w:pPr>
-      <w:r>
-        <w:rPr>
-          <w:szCs w:val="32"/>
-        </w:rPr>
-        <w:t xml:space="preserve">Here in this case when user enter anything in task title input , this will get store to </w:t>
+        <w:t xml:space="preserve">This is useful like when if user type anything in input element that also store in defined property, if remove any thing from input element it automatically </w:t>
+      </w:r>
+      <w:proofErr w:type="gramStart"/>
+      <w:r>
+        <w:rPr>
+          <w:szCs w:val="32"/>
+        </w:rPr>
+        <w:t>remove</w:t>
+      </w:r>
+      <w:proofErr w:type="gramEnd"/>
+      <w:r>
+        <w:rPr>
+          <w:szCs w:val="32"/>
+        </w:rPr>
+        <w:t xml:space="preserve"> from property define with this.</w:t>
+      </w:r>
+    </w:p>
+    <w:p>
+      <w:pPr>
+        <w:pStyle w:val="ListParagraph"/>
+        <w:numPr>
+          <w:ilvl w:val="0"/>
+          <w:numId w:val="2"/>
+        </w:numPr>
+        <w:rPr>
+          <w:szCs w:val="32"/>
+        </w:rPr>
+      </w:pPr>
+      <w:r>
+        <w:rPr>
+          <w:szCs w:val="32"/>
+        </w:rPr>
+        <w:t xml:space="preserve">Here in this case when user enter anything in task title </w:t>
+      </w:r>
+      <w:proofErr w:type="gramStart"/>
+      <w:r>
+        <w:rPr>
+          <w:szCs w:val="32"/>
+        </w:rPr>
+        <w:t>input ,</w:t>
+      </w:r>
+      <w:proofErr w:type="gramEnd"/>
+      <w:r>
+        <w:rPr>
+          <w:szCs w:val="32"/>
+        </w:rPr>
+        <w:t xml:space="preserve"> this will get store to </w:t>
       </w:r>
       <w:proofErr w:type="spellStart"/>
       <w:r>
@@ -2771,7 +2937,21 @@
         <w:rPr>
           <w:szCs w:val="32"/>
         </w:rPr>
-        <w:t xml:space="preserve">Later on this variables </w:t>
+        <w:t xml:space="preserve">Later </w:t>
+      </w:r>
+      <w:proofErr w:type="gramStart"/>
+      <w:r>
+        <w:rPr>
+          <w:szCs w:val="32"/>
+        </w:rPr>
+        <w:t>on</w:t>
+      </w:r>
+      <w:proofErr w:type="gramEnd"/>
+      <w:r>
+        <w:rPr>
+          <w:szCs w:val="32"/>
+        </w:rPr>
+        <w:t xml:space="preserve"> this variables </w:t>
       </w:r>
       <w:proofErr w:type="spellStart"/>
       <w:r>
@@ -2984,25 +3164,53 @@
         <w:rPr>
           <w:szCs w:val="32"/>
         </w:rPr>
-        <w:t xml:space="preserve"> event listener is angular event listener , this is used with form element.</w:t>
-      </w:r>
-    </w:p>
-    <w:p>
-      <w:pPr>
-        <w:pStyle w:val="ListParagraph"/>
-        <w:numPr>
-          <w:ilvl w:val="0"/>
-          <w:numId w:val="2"/>
-        </w:numPr>
-        <w:rPr>
-          <w:szCs w:val="32"/>
-        </w:rPr>
-      </w:pPr>
-      <w:r>
-        <w:rPr>
-          <w:szCs w:val="32"/>
-        </w:rPr>
-        <w:t>So when any user clicks on submit button , it prevent default behaviour of forms submission to send request to server.</w:t>
+        <w:t xml:space="preserve"> event listener is angular event </w:t>
+      </w:r>
+      <w:proofErr w:type="gramStart"/>
+      <w:r>
+        <w:rPr>
+          <w:szCs w:val="32"/>
+        </w:rPr>
+        <w:t>listener ,</w:t>
+      </w:r>
+      <w:proofErr w:type="gramEnd"/>
+      <w:r>
+        <w:rPr>
+          <w:szCs w:val="32"/>
+        </w:rPr>
+        <w:t xml:space="preserve"> this is used with form element.</w:t>
+      </w:r>
+    </w:p>
+    <w:p>
+      <w:pPr>
+        <w:pStyle w:val="ListParagraph"/>
+        <w:numPr>
+          <w:ilvl w:val="0"/>
+          <w:numId w:val="2"/>
+        </w:numPr>
+        <w:rPr>
+          <w:szCs w:val="32"/>
+        </w:rPr>
+      </w:pPr>
+      <w:r>
+        <w:rPr>
+          <w:szCs w:val="32"/>
+        </w:rPr>
+        <w:t xml:space="preserve">So when any user clicks on submit </w:t>
+      </w:r>
+      <w:proofErr w:type="gramStart"/>
+      <w:r>
+        <w:rPr>
+          <w:szCs w:val="32"/>
+        </w:rPr>
+        <w:t>button ,</w:t>
+      </w:r>
+      <w:proofErr w:type="gramEnd"/>
+      <w:r>
+        <w:rPr>
+          <w:szCs w:val="32"/>
+        </w:rPr>
+        <w:t xml:space="preserve"> it prevent default behaviour of forms submission to send request to server.</w:t>
       </w:r>
     </w:p>
     <w:p>
@@ -3127,6 +3335,7 @@
         <w:t xml:space="preserve"> is </w:t>
       </w:r>
       <w:proofErr w:type="spellStart"/>
+      <w:proofErr w:type="gramStart"/>
       <w:r>
         <w:rPr>
           <w:szCs w:val="32"/>
@@ -3134,6 +3343,7 @@
         <w:t>a</w:t>
       </w:r>
       <w:proofErr w:type="spellEnd"/>
+      <w:proofErr w:type="gramEnd"/>
       <w:r>
         <w:rPr>
           <w:szCs w:val="32"/>
@@ -3216,11 +3426,19 @@
           <w:szCs w:val="32"/>
         </w:rPr>
       </w:pPr>
-      <w:r>
-        <w:rPr>
-          <w:szCs w:val="32"/>
-        </w:rPr>
-        <w:t xml:space="preserve">So inside that div element of card component, user component and </w:t>
+      <w:proofErr w:type="gramStart"/>
+      <w:r>
+        <w:rPr>
+          <w:szCs w:val="32"/>
+        </w:rPr>
+        <w:t>So</w:t>
+      </w:r>
+      <w:proofErr w:type="gramEnd"/>
+      <w:r>
+        <w:rPr>
+          <w:szCs w:val="32"/>
+        </w:rPr>
+        <w:t xml:space="preserve"> inside that div element of card component, user component and </w:t>
       </w:r>
       <w:proofErr w:type="spellStart"/>
       <w:r>
@@ -3471,25 +3689,53 @@
         <w:rPr>
           <w:szCs w:val="32"/>
         </w:rPr>
-        <w:t>In Angular there are many pipes are defined. One of the pipe is date pipe.</w:t>
-      </w:r>
-    </w:p>
-    <w:p>
-      <w:pPr>
-        <w:pStyle w:val="ListParagraph"/>
-        <w:numPr>
-          <w:ilvl w:val="0"/>
-          <w:numId w:val="2"/>
-        </w:numPr>
-        <w:rPr>
-          <w:szCs w:val="32"/>
-        </w:rPr>
-      </w:pPr>
-      <w:r>
-        <w:rPr>
-          <w:szCs w:val="32"/>
-        </w:rPr>
-        <w:t xml:space="preserve">With this date pipe we can format the date. Syntax and use is as below. We need to import that in component </w:t>
+        <w:t xml:space="preserve">In Angular there are many pipes are defined. One of the </w:t>
+      </w:r>
+      <w:proofErr w:type="gramStart"/>
+      <w:r>
+        <w:rPr>
+          <w:szCs w:val="32"/>
+        </w:rPr>
+        <w:t>pipe</w:t>
+      </w:r>
+      <w:proofErr w:type="gramEnd"/>
+      <w:r>
+        <w:rPr>
+          <w:szCs w:val="32"/>
+        </w:rPr>
+        <w:t xml:space="preserve"> is date pipe.</w:t>
+      </w:r>
+    </w:p>
+    <w:p>
+      <w:pPr>
+        <w:pStyle w:val="ListParagraph"/>
+        <w:numPr>
+          <w:ilvl w:val="0"/>
+          <w:numId w:val="2"/>
+        </w:numPr>
+        <w:rPr>
+          <w:szCs w:val="32"/>
+        </w:rPr>
+      </w:pPr>
+      <w:r>
+        <w:rPr>
+          <w:szCs w:val="32"/>
+        </w:rPr>
+        <w:t xml:space="preserve">With this date pipe we can format the date. Syntax and use </w:t>
+      </w:r>
+      <w:proofErr w:type="gramStart"/>
+      <w:r>
+        <w:rPr>
+          <w:szCs w:val="32"/>
+        </w:rPr>
+        <w:t>is</w:t>
+      </w:r>
+      <w:proofErr w:type="gramEnd"/>
+      <w:r>
+        <w:rPr>
+          <w:szCs w:val="32"/>
+        </w:rPr>
+        <w:t xml:space="preserve"> as below. We need to import that in component </w:t>
       </w:r>
       <w:proofErr w:type="spellStart"/>
       <w:r>
@@ -3715,25 +3961,53 @@
         <w:rPr>
           <w:szCs w:val="32"/>
         </w:rPr>
-        <w:t xml:space="preserve"> injection is , if we initiate object of class/service and if that service/class used more than one place , it creates multiple copy of that class object.</w:t>
-      </w:r>
-    </w:p>
-    <w:p>
-      <w:pPr>
-        <w:pStyle w:val="ListParagraph"/>
-        <w:numPr>
-          <w:ilvl w:val="0"/>
-          <w:numId w:val="2"/>
-        </w:numPr>
-        <w:rPr>
-          <w:szCs w:val="32"/>
-        </w:rPr>
-      </w:pPr>
-      <w:r>
-        <w:rPr>
-          <w:szCs w:val="32"/>
-        </w:rPr>
-        <w:t>And all these copies are different , means one object made some changes and have updated property value the other object completely unaware with this.</w:t>
+        <w:t xml:space="preserve"> injection </w:t>
+      </w:r>
+      <w:proofErr w:type="gramStart"/>
+      <w:r>
+        <w:rPr>
+          <w:szCs w:val="32"/>
+        </w:rPr>
+        <w:t>is ,</w:t>
+      </w:r>
+      <w:proofErr w:type="gramEnd"/>
+      <w:r>
+        <w:rPr>
+          <w:szCs w:val="32"/>
+        </w:rPr>
+        <w:t xml:space="preserve"> if we initiate object of class/service and if that service/class used more than one place , it creates multiple copy of that class object.</w:t>
+      </w:r>
+    </w:p>
+    <w:p>
+      <w:pPr>
+        <w:pStyle w:val="ListParagraph"/>
+        <w:numPr>
+          <w:ilvl w:val="0"/>
+          <w:numId w:val="2"/>
+        </w:numPr>
+        <w:rPr>
+          <w:szCs w:val="32"/>
+        </w:rPr>
+      </w:pPr>
+      <w:r>
+        <w:rPr>
+          <w:szCs w:val="32"/>
+        </w:rPr>
+        <w:t xml:space="preserve">And all these copies are </w:t>
+      </w:r>
+      <w:proofErr w:type="gramStart"/>
+      <w:r>
+        <w:rPr>
+          <w:szCs w:val="32"/>
+        </w:rPr>
+        <w:t>different ,</w:t>
+      </w:r>
+      <w:proofErr w:type="gramEnd"/>
+      <w:r>
+        <w:rPr>
+          <w:szCs w:val="32"/>
+        </w:rPr>
+        <w:t xml:space="preserve"> means one object made some changes and have updated property value the other object completely unaware with this.</w:t>
       </w:r>
     </w:p>
     <w:p>
@@ -3811,25 +4085,53 @@
         <w:rPr>
           <w:szCs w:val="32"/>
         </w:rPr>
-        <w:t xml:space="preserve"> this initiate using DI , have one common object.</w:t>
-      </w:r>
-    </w:p>
-    <w:p>
-      <w:pPr>
-        <w:pStyle w:val="ListParagraph"/>
-        <w:numPr>
-          <w:ilvl w:val="0"/>
-          <w:numId w:val="2"/>
-        </w:numPr>
-        <w:rPr>
-          <w:szCs w:val="32"/>
-        </w:rPr>
-      </w:pPr>
-      <w:r>
-        <w:rPr>
-          <w:szCs w:val="32"/>
-        </w:rPr>
-        <w:t>Syntax and use is as below.</w:t>
+        <w:t xml:space="preserve"> this initiate using </w:t>
+      </w:r>
+      <w:proofErr w:type="gramStart"/>
+      <w:r>
+        <w:rPr>
+          <w:szCs w:val="32"/>
+        </w:rPr>
+        <w:t>DI ,</w:t>
+      </w:r>
+      <w:proofErr w:type="gramEnd"/>
+      <w:r>
+        <w:rPr>
+          <w:szCs w:val="32"/>
+        </w:rPr>
+        <w:t xml:space="preserve"> have one common object.</w:t>
+      </w:r>
+    </w:p>
+    <w:p>
+      <w:pPr>
+        <w:pStyle w:val="ListParagraph"/>
+        <w:numPr>
+          <w:ilvl w:val="0"/>
+          <w:numId w:val="2"/>
+        </w:numPr>
+        <w:rPr>
+          <w:szCs w:val="32"/>
+        </w:rPr>
+      </w:pPr>
+      <w:r>
+        <w:rPr>
+          <w:szCs w:val="32"/>
+        </w:rPr>
+        <w:t xml:space="preserve">Syntax and use </w:t>
+      </w:r>
+      <w:proofErr w:type="gramStart"/>
+      <w:r>
+        <w:rPr>
+          <w:szCs w:val="32"/>
+        </w:rPr>
+        <w:t>is</w:t>
+      </w:r>
+      <w:proofErr w:type="gramEnd"/>
+      <w:r>
+        <w:rPr>
+          <w:szCs w:val="32"/>
+        </w:rPr>
+        <w:t xml:space="preserve"> as below.</w:t>
       </w:r>
     </w:p>
     <w:p>
@@ -3952,6 +4254,7 @@
           <w:szCs w:val="32"/>
         </w:rPr>
       </w:pPr>
+      <w:proofErr w:type="gramStart"/>
       <w:r>
         <w:rPr>
           <w:b/>
@@ -3959,25 +4262,49 @@
           <w:sz w:val="32"/>
           <w:szCs w:val="32"/>
         </w:rPr>
-        <w:t>Inject() function for DI</w:t>
-      </w:r>
-    </w:p>
-    <w:p>
-      <w:pPr>
-        <w:pStyle w:val="ListParagraph"/>
-        <w:numPr>
-          <w:ilvl w:val="0"/>
-          <w:numId w:val="2"/>
-        </w:numPr>
-        <w:rPr>
-          <w:szCs w:val="32"/>
-        </w:rPr>
-      </w:pPr>
-      <w:r>
-        <w:rPr>
-          <w:szCs w:val="32"/>
-        </w:rPr>
-        <w:t>Another way to do DI is with inject() function of Angular, this behaves same as constructor DI.</w:t>
+        <w:t>Inject(</w:t>
+      </w:r>
+      <w:proofErr w:type="gramEnd"/>
+      <w:r>
+        <w:rPr>
+          <w:b/>
+          <w:bCs/>
+          <w:sz w:val="32"/>
+          <w:szCs w:val="32"/>
+        </w:rPr>
+        <w:t>) function for DI</w:t>
+      </w:r>
+    </w:p>
+    <w:p>
+      <w:pPr>
+        <w:pStyle w:val="ListParagraph"/>
+        <w:numPr>
+          <w:ilvl w:val="0"/>
+          <w:numId w:val="2"/>
+        </w:numPr>
+        <w:rPr>
+          <w:szCs w:val="32"/>
+        </w:rPr>
+      </w:pPr>
+      <w:r>
+        <w:rPr>
+          <w:szCs w:val="32"/>
+        </w:rPr>
+        <w:t xml:space="preserve">Another way to do DI is with </w:t>
+      </w:r>
+      <w:proofErr w:type="gramStart"/>
+      <w:r>
+        <w:rPr>
+          <w:szCs w:val="32"/>
+        </w:rPr>
+        <w:t>inject(</w:t>
+      </w:r>
+      <w:proofErr w:type="gramEnd"/>
+      <w:r>
+        <w:rPr>
+          <w:szCs w:val="32"/>
+        </w:rPr>
+        <w:t>) function of Angular, this behaves same as constructor DI.</w:t>
       </w:r>
     </w:p>
     <w:p>
@@ -4349,11 +4676,19 @@
           <w:szCs w:val="32"/>
         </w:rPr>
       </w:pPr>
-      <w:r>
-        <w:rPr>
-          <w:szCs w:val="32"/>
-        </w:rPr>
-        <w:t xml:space="preserve">Generally </w:t>
+      <w:proofErr w:type="gramStart"/>
+      <w:r>
+        <w:rPr>
+          <w:szCs w:val="32"/>
+        </w:rPr>
+        <w:t>Generally</w:t>
+      </w:r>
+      <w:proofErr w:type="gramEnd"/>
+      <w:r>
+        <w:rPr>
+          <w:szCs w:val="32"/>
+        </w:rPr>
+        <w:t xml:space="preserve"> </w:t>
       </w:r>
       <w:proofErr w:type="spellStart"/>
       <w:r>
@@ -4413,7 +4748,21 @@
         <w:rPr>
           <w:szCs w:val="32"/>
         </w:rPr>
-        <w:t>But in older projects or still module based components are used.</w:t>
+        <w:t xml:space="preserve">But in older projects or still </w:t>
+      </w:r>
+      <w:proofErr w:type="gramStart"/>
+      <w:r>
+        <w:rPr>
+          <w:szCs w:val="32"/>
+        </w:rPr>
+        <w:t>module based</w:t>
+      </w:r>
+      <w:proofErr w:type="gramEnd"/>
+      <w:r>
+        <w:rPr>
+          <w:szCs w:val="32"/>
+        </w:rPr>
+        <w:t xml:space="preserve"> components are used.</w:t>
       </w:r>
     </w:p>
     <w:p>
@@ -4434,6 +4783,7 @@
         <w:t xml:space="preserve">In this module based component first we have one root module, </w:t>
       </w:r>
       <w:proofErr w:type="spellStart"/>
+      <w:proofErr w:type="gramStart"/>
       <w:r>
         <w:rPr>
           <w:szCs w:val="32"/>
@@ -4441,6 +4791,7 @@
         <w:t>e.g</w:t>
       </w:r>
       <w:proofErr w:type="spellEnd"/>
+      <w:proofErr w:type="gramEnd"/>
       <w:r>
         <w:rPr>
           <w:szCs w:val="32"/>
@@ -4489,25 +4840,53 @@
         <w:rPr>
           <w:szCs w:val="32"/>
         </w:rPr>
-        <w:t>Or we can define shared modules also, for example, for Card component we have one shared module , that will get imported in app module.</w:t>
-      </w:r>
-    </w:p>
-    <w:p>
-      <w:pPr>
-        <w:pStyle w:val="ListParagraph"/>
-        <w:numPr>
-          <w:ilvl w:val="0"/>
-          <w:numId w:val="2"/>
-        </w:numPr>
-        <w:rPr>
-          <w:szCs w:val="32"/>
-        </w:rPr>
-      </w:pPr>
-      <w:r>
-        <w:rPr>
-          <w:szCs w:val="32"/>
-        </w:rPr>
-        <w:t xml:space="preserve">For all task related component we have one </w:t>
+        <w:t xml:space="preserve">Or we can define shared modules also, for example, for Card component we have one shared </w:t>
+      </w:r>
+      <w:proofErr w:type="gramStart"/>
+      <w:r>
+        <w:rPr>
+          <w:szCs w:val="32"/>
+        </w:rPr>
+        <w:t>module ,</w:t>
+      </w:r>
+      <w:proofErr w:type="gramEnd"/>
+      <w:r>
+        <w:rPr>
+          <w:szCs w:val="32"/>
+        </w:rPr>
+        <w:t xml:space="preserve"> that will get imported in app module.</w:t>
+      </w:r>
+    </w:p>
+    <w:p>
+      <w:pPr>
+        <w:pStyle w:val="ListParagraph"/>
+        <w:numPr>
+          <w:ilvl w:val="0"/>
+          <w:numId w:val="2"/>
+        </w:numPr>
+        <w:rPr>
+          <w:szCs w:val="32"/>
+        </w:rPr>
+      </w:pPr>
+      <w:r>
+        <w:rPr>
+          <w:szCs w:val="32"/>
+        </w:rPr>
+        <w:t xml:space="preserve">For all task related </w:t>
+      </w:r>
+      <w:proofErr w:type="gramStart"/>
+      <w:r>
+        <w:rPr>
+          <w:szCs w:val="32"/>
+        </w:rPr>
+        <w:t>component</w:t>
+      </w:r>
+      <w:proofErr w:type="gramEnd"/>
+      <w:r>
+        <w:rPr>
+          <w:szCs w:val="32"/>
+        </w:rPr>
+        <w:t xml:space="preserve"> we have one </w:t>
       </w:r>
       <w:proofErr w:type="spellStart"/>
       <w:r>
@@ -4553,7 +4932,21 @@
         <w:rPr>
           <w:szCs w:val="32"/>
         </w:rPr>
-        <w:t xml:space="preserve"> this module based concept we need to make change in </w:t>
+        <w:t xml:space="preserve"> this </w:t>
+      </w:r>
+      <w:proofErr w:type="gramStart"/>
+      <w:r>
+        <w:rPr>
+          <w:szCs w:val="32"/>
+        </w:rPr>
+        <w:t>module based</w:t>
+      </w:r>
+      <w:proofErr w:type="gramEnd"/>
+      <w:r>
+        <w:rPr>
+          <w:szCs w:val="32"/>
+        </w:rPr>
+        <w:t xml:space="preserve"> concept we need to make change in </w:t>
       </w:r>
       <w:proofErr w:type="spellStart"/>
       <w:r>
@@ -4585,44 +4978,80 @@
         <w:rPr>
           <w:szCs w:val="32"/>
         </w:rPr>
-        <w:t>This is the file from where angular project run/render. So now instead of first render App component , we need to render app module.</w:t>
-      </w:r>
-    </w:p>
-    <w:p>
-      <w:pPr>
-        <w:pStyle w:val="ListParagraph"/>
-        <w:numPr>
-          <w:ilvl w:val="0"/>
-          <w:numId w:val="2"/>
-        </w:numPr>
-        <w:rPr>
-          <w:szCs w:val="32"/>
-        </w:rPr>
-      </w:pPr>
+        <w:t xml:space="preserve">This is the file from where angular project run/render. So now instead of first render App </w:t>
+      </w:r>
+      <w:proofErr w:type="gramStart"/>
+      <w:r>
+        <w:rPr>
+          <w:szCs w:val="32"/>
+        </w:rPr>
+        <w:t>component ,</w:t>
+      </w:r>
+      <w:proofErr w:type="gramEnd"/>
+      <w:r>
+        <w:rPr>
+          <w:szCs w:val="32"/>
+        </w:rPr>
+        <w:t xml:space="preserve"> we need to render app module.</w:t>
+      </w:r>
+    </w:p>
+    <w:p>
+      <w:pPr>
+        <w:pStyle w:val="ListParagraph"/>
+        <w:numPr>
+          <w:ilvl w:val="0"/>
+          <w:numId w:val="2"/>
+        </w:numPr>
+        <w:rPr>
+          <w:szCs w:val="32"/>
+        </w:rPr>
+      </w:pPr>
+      <w:proofErr w:type="gramStart"/>
       <w:r>
         <w:rPr>
           <w:szCs w:val="32"/>
         </w:rPr>
         <w:lastRenderedPageBreak/>
-        <w:t>Also in app module we need to define one root component also. That can be done using bootstrap configuration.</w:t>
-      </w:r>
-    </w:p>
-    <w:p>
-      <w:pPr>
-        <w:pStyle w:val="ListParagraph"/>
-        <w:numPr>
-          <w:ilvl w:val="0"/>
-          <w:numId w:val="2"/>
-        </w:numPr>
-        <w:rPr>
-          <w:szCs w:val="32"/>
-        </w:rPr>
-      </w:pPr>
-      <w:r>
-        <w:rPr>
-          <w:szCs w:val="32"/>
-        </w:rPr>
-        <w:t>All examples are as below, we converted our starting project entire from stand alone component to module based component.</w:t>
+        <w:t>Also</w:t>
+      </w:r>
+      <w:proofErr w:type="gramEnd"/>
+      <w:r>
+        <w:rPr>
+          <w:szCs w:val="32"/>
+        </w:rPr>
+        <w:t xml:space="preserve"> in app module we need to define one root component also. That can be done using bootstrap configuration.</w:t>
+      </w:r>
+    </w:p>
+    <w:p>
+      <w:pPr>
+        <w:pStyle w:val="ListParagraph"/>
+        <w:numPr>
+          <w:ilvl w:val="0"/>
+          <w:numId w:val="2"/>
+        </w:numPr>
+        <w:rPr>
+          <w:szCs w:val="32"/>
+        </w:rPr>
+      </w:pPr>
+      <w:r>
+        <w:rPr>
+          <w:szCs w:val="32"/>
+        </w:rPr>
+        <w:t xml:space="preserve">All examples are as below, we converted our starting project entire from stand alone component to </w:t>
+      </w:r>
+      <w:proofErr w:type="gramStart"/>
+      <w:r>
+        <w:rPr>
+          <w:szCs w:val="32"/>
+        </w:rPr>
+        <w:t>module based</w:t>
+      </w:r>
+      <w:proofErr w:type="gramEnd"/>
+      <w:r>
+        <w:rPr>
+          <w:szCs w:val="32"/>
+        </w:rPr>
+        <w:t xml:space="preserve"> component.</w:t>
       </w:r>
     </w:p>
     <w:p>
@@ -5304,7 +5733,21 @@
         <w:rPr>
           <w:szCs w:val="32"/>
         </w:rPr>
-        <w:t xml:space="preserve">When select define as an attribute , as did below way, </w:t>
+        <w:t xml:space="preserve">When select define as an </w:t>
+      </w:r>
+      <w:proofErr w:type="gramStart"/>
+      <w:r>
+        <w:rPr>
+          <w:szCs w:val="32"/>
+        </w:rPr>
+        <w:t>attribute ,</w:t>
+      </w:r>
+      <w:proofErr w:type="gramEnd"/>
+      <w:r>
+        <w:rPr>
+          <w:szCs w:val="32"/>
+        </w:rPr>
+        <w:t xml:space="preserve"> as did below way, </w:t>
       </w:r>
       <w:proofErr w:type="spellStart"/>
       <w:r>
@@ -5368,7 +5811,21 @@
         <w:rPr>
           <w:szCs w:val="32"/>
         </w:rPr>
-        <w:t xml:space="preserve"> attribute used, all html thing will replaced in between button tag with html content of this custom button component.</w:t>
+        <w:t xml:space="preserve"> attribute used, all html thing will </w:t>
+      </w:r>
+      <w:proofErr w:type="gramStart"/>
+      <w:r>
+        <w:rPr>
+          <w:szCs w:val="32"/>
+        </w:rPr>
+        <w:t>replaced</w:t>
+      </w:r>
+      <w:proofErr w:type="gramEnd"/>
+      <w:r>
+        <w:rPr>
+          <w:szCs w:val="32"/>
+        </w:rPr>
+        <w:t xml:space="preserve"> in between button tag with html content of this custom button component.</w:t>
       </w:r>
     </w:p>
     <w:p>
@@ -5595,7 +6052,21 @@
         <w:rPr>
           <w:szCs w:val="32"/>
         </w:rPr>
-        <w:t>Ng Content element have select attribute or property.</w:t>
+        <w:t xml:space="preserve">Ng Content element </w:t>
+      </w:r>
+      <w:proofErr w:type="gramStart"/>
+      <w:r>
+        <w:rPr>
+          <w:szCs w:val="32"/>
+        </w:rPr>
+        <w:t>have</w:t>
+      </w:r>
+      <w:proofErr w:type="gramEnd"/>
+      <w:r>
+        <w:rPr>
+          <w:szCs w:val="32"/>
+        </w:rPr>
+        <w:t xml:space="preserve"> select attribute or property.</w:t>
       </w:r>
     </w:p>
     <w:p>
@@ -5631,7 +6102,21 @@
         <w:rPr>
           <w:szCs w:val="32"/>
         </w:rPr>
-        <w:t>Here in example we put .icon in select attribute , it means it check for element that have icon class and that will be replaced at the point of ng-content place.</w:t>
+        <w:t xml:space="preserve">Here in example we </w:t>
+      </w:r>
+      <w:proofErr w:type="gramStart"/>
+      <w:r>
+        <w:rPr>
+          <w:szCs w:val="32"/>
+        </w:rPr>
+        <w:t>put .icon</w:t>
+      </w:r>
+      <w:proofErr w:type="gramEnd"/>
+      <w:r>
+        <w:rPr>
+          <w:szCs w:val="32"/>
+        </w:rPr>
+        <w:t xml:space="preserve"> in select attribute , it means it check for element that have icon class and that will be replaced at the point of ng-content place.</w:t>
       </w:r>
     </w:p>
     <w:p>
@@ -6025,6 +6510,381 @@
     </w:p>
     <w:p>
       <w:pPr>
+        <w:jc w:val="center"/>
+        <w:rPr>
+          <w:b/>
+          <w:bCs/>
+          <w:sz w:val="32"/>
+          <w:szCs w:val="32"/>
+        </w:rPr>
+      </w:pPr>
+      <w:r>
+        <w:rPr>
+          <w:b/>
+          <w:bCs/>
+          <w:sz w:val="32"/>
+          <w:szCs w:val="32"/>
+        </w:rPr>
+        <w:t>Encapsulation</w:t>
+      </w:r>
+    </w:p>
+    <w:p>
+      <w:pPr>
+        <w:pStyle w:val="ListParagraph"/>
+        <w:numPr>
+          <w:ilvl w:val="0"/>
+          <w:numId w:val="2"/>
+        </w:numPr>
+        <w:rPr>
+          <w:szCs w:val="32"/>
+        </w:rPr>
+      </w:pPr>
+      <w:r>
+        <w:rPr>
+          <w:szCs w:val="32"/>
+        </w:rPr>
+        <w:t>Encapsulation is another setting in @component decorator.</w:t>
+      </w:r>
+    </w:p>
+    <w:p>
+      <w:pPr>
+        <w:pStyle w:val="ListParagraph"/>
+        <w:numPr>
+          <w:ilvl w:val="0"/>
+          <w:numId w:val="2"/>
+        </w:numPr>
+        <w:rPr>
+          <w:szCs w:val="32"/>
+        </w:rPr>
+      </w:pPr>
+      <w:r>
+        <w:rPr>
+          <w:szCs w:val="32"/>
+        </w:rPr>
+        <w:t xml:space="preserve">When </w:t>
+      </w:r>
+      <w:proofErr w:type="spellStart"/>
+      <w:r>
+        <w:rPr>
+          <w:szCs w:val="32"/>
+        </w:rPr>
+        <w:t>css</w:t>
+      </w:r>
+      <w:proofErr w:type="spellEnd"/>
+      <w:r>
+        <w:rPr>
+          <w:szCs w:val="32"/>
+        </w:rPr>
+        <w:t xml:space="preserve"> define as component based and particular component have ng-content element at that time of applying </w:t>
+      </w:r>
+      <w:proofErr w:type="spellStart"/>
+      <w:r>
+        <w:rPr>
+          <w:szCs w:val="32"/>
+        </w:rPr>
+        <w:t>css</w:t>
+      </w:r>
+      <w:proofErr w:type="spellEnd"/>
+      <w:r>
+        <w:rPr>
+          <w:szCs w:val="32"/>
+        </w:rPr>
+        <w:t>, angular not replaced actual tag.</w:t>
+      </w:r>
+    </w:p>
+    <w:p>
+      <w:pPr>
+        <w:pStyle w:val="ListParagraph"/>
+        <w:numPr>
+          <w:ilvl w:val="0"/>
+          <w:numId w:val="2"/>
+        </w:numPr>
+        <w:rPr>
+          <w:szCs w:val="32"/>
+        </w:rPr>
+      </w:pPr>
+      <w:r>
+        <w:rPr>
+          <w:szCs w:val="32"/>
+        </w:rPr>
+        <w:t xml:space="preserve">It sees only ng-content tag while applying </w:t>
+      </w:r>
+      <w:proofErr w:type="spellStart"/>
+      <w:r>
+        <w:rPr>
+          <w:szCs w:val="32"/>
+        </w:rPr>
+        <w:t>css</w:t>
+      </w:r>
+      <w:proofErr w:type="spellEnd"/>
+      <w:r>
+        <w:rPr>
+          <w:szCs w:val="32"/>
+        </w:rPr>
+        <w:t xml:space="preserve"> and due to this case in control </w:t>
+      </w:r>
+      <w:proofErr w:type="gramStart"/>
+      <w:r>
+        <w:rPr>
+          <w:szCs w:val="32"/>
+        </w:rPr>
+        <w:t>component ,</w:t>
+      </w:r>
+      <w:proofErr w:type="gramEnd"/>
+      <w:r>
+        <w:rPr>
+          <w:szCs w:val="32"/>
+        </w:rPr>
+        <w:t xml:space="preserve"> input and </w:t>
+      </w:r>
+      <w:proofErr w:type="spellStart"/>
+      <w:r>
+        <w:rPr>
+          <w:szCs w:val="32"/>
+        </w:rPr>
+        <w:t>textarea</w:t>
+      </w:r>
+      <w:proofErr w:type="spellEnd"/>
+      <w:r>
+        <w:rPr>
+          <w:szCs w:val="32"/>
+        </w:rPr>
+        <w:t xml:space="preserve"> will not get </w:t>
+      </w:r>
+      <w:proofErr w:type="spellStart"/>
+      <w:r>
+        <w:rPr>
+          <w:szCs w:val="32"/>
+        </w:rPr>
+        <w:t>css</w:t>
+      </w:r>
+      <w:proofErr w:type="spellEnd"/>
+    </w:p>
+    <w:p>
+      <w:pPr>
+        <w:pStyle w:val="ListParagraph"/>
+        <w:numPr>
+          <w:ilvl w:val="0"/>
+          <w:numId w:val="2"/>
+        </w:numPr>
+        <w:rPr>
+          <w:szCs w:val="32"/>
+        </w:rPr>
+      </w:pPr>
+      <w:r>
+        <w:rPr>
+          <w:szCs w:val="32"/>
+        </w:rPr>
+        <w:t xml:space="preserve">For this we can use encapsulation setting as </w:t>
+      </w:r>
+      <w:proofErr w:type="spellStart"/>
+      <w:r>
+        <w:rPr>
+          <w:szCs w:val="32"/>
+        </w:rPr>
+        <w:t>ViewEncapsulation.none</w:t>
+      </w:r>
+      <w:proofErr w:type="spellEnd"/>
+      <w:r>
+        <w:rPr>
+          <w:szCs w:val="32"/>
+        </w:rPr>
+        <w:t xml:space="preserve"> to make control component </w:t>
+      </w:r>
+      <w:proofErr w:type="spellStart"/>
+      <w:r>
+        <w:rPr>
+          <w:szCs w:val="32"/>
+        </w:rPr>
+        <w:t>css</w:t>
+      </w:r>
+      <w:proofErr w:type="spellEnd"/>
+      <w:r>
+        <w:rPr>
+          <w:szCs w:val="32"/>
+        </w:rPr>
+        <w:t xml:space="preserve"> global and then it will apply to input and </w:t>
+      </w:r>
+      <w:proofErr w:type="spellStart"/>
+      <w:r>
+        <w:rPr>
+          <w:szCs w:val="32"/>
+        </w:rPr>
+        <w:t>textarea</w:t>
+      </w:r>
+      <w:proofErr w:type="spellEnd"/>
+      <w:r>
+        <w:rPr>
+          <w:szCs w:val="32"/>
+        </w:rPr>
+        <w:t>.</w:t>
+      </w:r>
+    </w:p>
+    <w:p>
+      <w:pPr>
+        <w:rPr>
+          <w:szCs w:val="32"/>
+        </w:rPr>
+      </w:pPr>
+      <w:r>
+        <w:rPr>
+          <w:szCs w:val="32"/>
+        </w:rPr>
+        <w:drawing>
+          <wp:inline distT="0" distB="0" distL="0" distR="0" wp14:anchorId="507918EC" wp14:editId="72D9C627">
+            <wp:extent cx="5731510" cy="2736215"/>
+            <wp:effectExtent l="0" t="0" r="2540" b="6985"/>
+            <wp:docPr id="322484125" name="Picture 1"/>
+            <wp:cNvGraphicFramePr>
+              <a:graphicFrameLocks xmlns:a="http://schemas.openxmlformats.org/drawingml/2006/main" noChangeAspect="1"/>
+            </wp:cNvGraphicFramePr>
+            <a:graphic xmlns:a="http://schemas.openxmlformats.org/drawingml/2006/main">
+              <a:graphicData uri="http://schemas.openxmlformats.org/drawingml/2006/picture">
+                <pic:pic xmlns:pic="http://schemas.openxmlformats.org/drawingml/2006/picture">
+                  <pic:nvPicPr>
+                    <pic:cNvPr id="322484125" name=""/>
+                    <pic:cNvPicPr/>
+                  </pic:nvPicPr>
+                  <pic:blipFill>
+                    <a:blip r:embed="rId72"/>
+                    <a:stretch>
+                      <a:fillRect/>
+                    </a:stretch>
+                  </pic:blipFill>
+                  <pic:spPr>
+                    <a:xfrm>
+                      <a:off x="0" y="0"/>
+                      <a:ext cx="5731510" cy="2736215"/>
+                    </a:xfrm>
+                    <a:prstGeom prst="rect">
+                      <a:avLst/>
+                    </a:prstGeom>
+                  </pic:spPr>
+                </pic:pic>
+              </a:graphicData>
+            </a:graphic>
+          </wp:inline>
+        </w:drawing>
+      </w:r>
+    </w:p>
+    <w:p>
+      <w:pPr>
+        <w:rPr>
+          <w:szCs w:val="32"/>
+        </w:rPr>
+      </w:pPr>
+    </w:p>
+    <w:p>
+      <w:pPr>
+        <w:rPr>
+          <w:szCs w:val="32"/>
+        </w:rPr>
+      </w:pPr>
+      <w:r>
+        <w:rPr>
+          <w:szCs w:val="32"/>
+        </w:rPr>
+        <w:lastRenderedPageBreak/>
+        <w:drawing>
+          <wp:inline distT="0" distB="0" distL="0" distR="0" wp14:anchorId="47854108" wp14:editId="2A2D67A1">
+            <wp:extent cx="5731510" cy="1749425"/>
+            <wp:effectExtent l="0" t="0" r="2540" b="3175"/>
+            <wp:docPr id="1336293795" name="Picture 1"/>
+            <wp:cNvGraphicFramePr>
+              <a:graphicFrameLocks xmlns:a="http://schemas.openxmlformats.org/drawingml/2006/main" noChangeAspect="1"/>
+            </wp:cNvGraphicFramePr>
+            <a:graphic xmlns:a="http://schemas.openxmlformats.org/drawingml/2006/main">
+              <a:graphicData uri="http://schemas.openxmlformats.org/drawingml/2006/picture">
+                <pic:pic xmlns:pic="http://schemas.openxmlformats.org/drawingml/2006/picture">
+                  <pic:nvPicPr>
+                    <pic:cNvPr id="1336293795" name=""/>
+                    <pic:cNvPicPr/>
+                  </pic:nvPicPr>
+                  <pic:blipFill>
+                    <a:blip r:embed="rId73"/>
+                    <a:stretch>
+                      <a:fillRect/>
+                    </a:stretch>
+                  </pic:blipFill>
+                  <pic:spPr>
+                    <a:xfrm>
+                      <a:off x="0" y="0"/>
+                      <a:ext cx="5731510" cy="1749425"/>
+                    </a:xfrm>
+                    <a:prstGeom prst="rect">
+                      <a:avLst/>
+                    </a:prstGeom>
+                  </pic:spPr>
+                </pic:pic>
+              </a:graphicData>
+            </a:graphic>
+          </wp:inline>
+        </w:drawing>
+      </w:r>
+    </w:p>
+    <w:p>
+      <w:pPr>
+        <w:rPr>
+          <w:szCs w:val="32"/>
+        </w:rPr>
+      </w:pPr>
+    </w:p>
+    <w:p>
+      <w:pPr>
+        <w:rPr>
+          <w:szCs w:val="32"/>
+        </w:rPr>
+      </w:pPr>
+      <w:r>
+        <w:rPr>
+          <w:szCs w:val="32"/>
+        </w:rPr>
+        <w:drawing>
+          <wp:inline distT="0" distB="0" distL="0" distR="0" wp14:anchorId="7EB4803F" wp14:editId="6E013D29">
+            <wp:extent cx="5731510" cy="3470275"/>
+            <wp:effectExtent l="0" t="0" r="2540" b="0"/>
+            <wp:docPr id="392233642" name="Picture 1"/>
+            <wp:cNvGraphicFramePr>
+              <a:graphicFrameLocks xmlns:a="http://schemas.openxmlformats.org/drawingml/2006/main" noChangeAspect="1"/>
+            </wp:cNvGraphicFramePr>
+            <a:graphic xmlns:a="http://schemas.openxmlformats.org/drawingml/2006/main">
+              <a:graphicData uri="http://schemas.openxmlformats.org/drawingml/2006/picture">
+                <pic:pic xmlns:pic="http://schemas.openxmlformats.org/drawingml/2006/picture">
+                  <pic:nvPicPr>
+                    <pic:cNvPr id="392233642" name=""/>
+                    <pic:cNvPicPr/>
+                  </pic:nvPicPr>
+                  <pic:blipFill>
+                    <a:blip r:embed="rId74"/>
+                    <a:stretch>
+                      <a:fillRect/>
+                    </a:stretch>
+                  </pic:blipFill>
+                  <pic:spPr>
+                    <a:xfrm>
+                      <a:off x="0" y="0"/>
+                      <a:ext cx="5731510" cy="3470275"/>
+                    </a:xfrm>
+                    <a:prstGeom prst="rect">
+                      <a:avLst/>
+                    </a:prstGeom>
+                  </pic:spPr>
+                </pic:pic>
+              </a:graphicData>
+            </a:graphic>
+          </wp:inline>
+        </w:drawing>
+      </w:r>
+    </w:p>
+    <w:p>
+      <w:pPr>
+        <w:rPr>
+          <w:szCs w:val="32"/>
+        </w:rPr>
+      </w:pPr>
+    </w:p>
+    <w:p>
+      <w:pPr>
         <w:rPr>
           <w:szCs w:val="32"/>
         </w:rPr>
@@ -6099,7 +6959,7 @@
         <w:rFonts w:ascii="Wingdings" w:eastAsiaTheme="minorHAnsi" w:hAnsi="Wingdings" w:cstheme="minorBidi" w:hint="default"/>
       </w:rPr>
     </w:lvl>
-    <w:lvl w:ilvl="1" w:tplc="40090003" w:tentative="1">
+    <w:lvl w:ilvl="1" w:tplc="40090003">
       <w:start w:val="1"/>
       <w:numFmt w:val="bullet"/>
       <w:lvlText w:val="o"/>

</xml_diff>

<commit_message>
host css selector featture
</commit_message>
<xml_diff>
--- a/Angular Notes By Jatin.docx
+++ b/Angular Notes By Jatin.docx
@@ -6864,6 +6864,178 @@
                     <a:xfrm>
                       <a:off x="0" y="0"/>
                       <a:ext cx="5731510" cy="3470275"/>
+                    </a:xfrm>
+                    <a:prstGeom prst="rect">
+                      <a:avLst/>
+                    </a:prstGeom>
+                  </pic:spPr>
+                </pic:pic>
+              </a:graphicData>
+            </a:graphic>
+          </wp:inline>
+        </w:drawing>
+      </w:r>
+    </w:p>
+    <w:p>
+      <w:pPr>
+        <w:rPr>
+          <w:szCs w:val="32"/>
+        </w:rPr>
+      </w:pPr>
+    </w:p>
+    <w:p>
+      <w:pPr>
+        <w:jc w:val="center"/>
+        <w:rPr>
+          <w:b/>
+          <w:bCs/>
+          <w:sz w:val="32"/>
+          <w:szCs w:val="32"/>
+        </w:rPr>
+      </w:pPr>
+      <w:r>
+        <w:rPr>
+          <w:b/>
+          <w:bCs/>
+          <w:sz w:val="32"/>
+          <w:szCs w:val="32"/>
+        </w:rPr>
+        <w:t xml:space="preserve">Host selector in </w:t>
+      </w:r>
+      <w:proofErr w:type="spellStart"/>
+      <w:r>
+        <w:rPr>
+          <w:b/>
+          <w:bCs/>
+          <w:sz w:val="32"/>
+          <w:szCs w:val="32"/>
+        </w:rPr>
+        <w:t>css</w:t>
+      </w:r>
+      <w:proofErr w:type="spellEnd"/>
+    </w:p>
+    <w:p>
+      <w:pPr>
+        <w:pStyle w:val="ListParagraph"/>
+        <w:numPr>
+          <w:ilvl w:val="0"/>
+          <w:numId w:val="2"/>
+        </w:numPr>
+        <w:rPr>
+          <w:szCs w:val="32"/>
+        </w:rPr>
+      </w:pPr>
+      <w:r>
+        <w:rPr>
+          <w:szCs w:val="32"/>
+        </w:rPr>
+        <w:t xml:space="preserve">Host selector in </w:t>
+      </w:r>
+      <w:proofErr w:type="spellStart"/>
+      <w:r>
+        <w:rPr>
+          <w:szCs w:val="32"/>
+        </w:rPr>
+        <w:t>css</w:t>
+      </w:r>
+      <w:proofErr w:type="spellEnd"/>
+      <w:r>
+        <w:rPr>
+          <w:szCs w:val="32"/>
+        </w:rPr>
+        <w:t xml:space="preserve"> is </w:t>
+      </w:r>
+      <w:proofErr w:type="spellStart"/>
+      <w:r>
+        <w:rPr>
+          <w:szCs w:val="32"/>
+        </w:rPr>
+        <w:t>usefull</w:t>
+      </w:r>
+      <w:proofErr w:type="spellEnd"/>
+      <w:r>
+        <w:rPr>
+          <w:szCs w:val="32"/>
+        </w:rPr>
+        <w:t xml:space="preserve"> feature of </w:t>
+      </w:r>
+      <w:proofErr w:type="spellStart"/>
+      <w:r>
+        <w:rPr>
+          <w:szCs w:val="32"/>
+        </w:rPr>
+        <w:t>css</w:t>
+      </w:r>
+      <w:proofErr w:type="spellEnd"/>
+    </w:p>
+    <w:p>
+      <w:pPr>
+        <w:pStyle w:val="ListParagraph"/>
+        <w:numPr>
+          <w:ilvl w:val="0"/>
+          <w:numId w:val="2"/>
+        </w:numPr>
+        <w:rPr>
+          <w:szCs w:val="32"/>
+        </w:rPr>
+      </w:pPr>
+      <w:r>
+        <w:rPr>
+          <w:szCs w:val="32"/>
+        </w:rPr>
+        <w:t xml:space="preserve">Here in our case button is the host element of button component, </w:t>
+      </w:r>
+      <w:proofErr w:type="gramStart"/>
+      <w:r>
+        <w:rPr>
+          <w:szCs w:val="32"/>
+        </w:rPr>
+        <w:t>so :host</w:t>
+      </w:r>
+      <w:proofErr w:type="gramEnd"/>
+      <w:r>
+        <w:rPr>
+          <w:szCs w:val="32"/>
+        </w:rPr>
+        <w:t xml:space="preserve"> replace with button and apply style to button element.</w:t>
+      </w:r>
+    </w:p>
+    <w:p>
+      <w:pPr>
+        <w:rPr>
+          <w:szCs w:val="32"/>
+        </w:rPr>
+      </w:pPr>
+      <w:r>
+        <w:rPr>
+          <w:szCs w:val="32"/>
+        </w:rPr>
+        <w:lastRenderedPageBreak/>
+        <w:drawing>
+          <wp:inline distT="0" distB="0" distL="0" distR="0" wp14:anchorId="5087D30B" wp14:editId="7F748F13">
+            <wp:extent cx="5731510" cy="3214370"/>
+            <wp:effectExtent l="0" t="0" r="2540" b="5080"/>
+            <wp:docPr id="1085018092" name="Picture 1"/>
+            <wp:cNvGraphicFramePr>
+              <a:graphicFrameLocks xmlns:a="http://schemas.openxmlformats.org/drawingml/2006/main" noChangeAspect="1"/>
+            </wp:cNvGraphicFramePr>
+            <a:graphic xmlns:a="http://schemas.openxmlformats.org/drawingml/2006/main">
+              <a:graphicData uri="http://schemas.openxmlformats.org/drawingml/2006/picture">
+                <pic:pic xmlns:pic="http://schemas.openxmlformats.org/drawingml/2006/picture">
+                  <pic:nvPicPr>
+                    <pic:cNvPr id="1085018092" name=""/>
+                    <pic:cNvPicPr/>
+                  </pic:nvPicPr>
+                  <pic:blipFill>
+                    <a:blip r:embed="rId75"/>
+                    <a:stretch>
+                      <a:fillRect/>
+                    </a:stretch>
+                  </pic:blipFill>
+                  <pic:spPr>
+                    <a:xfrm>
+                      <a:off x="0" y="0"/>
+                      <a:ext cx="5731510" cy="3214370"/>
                     </a:xfrm>
                     <a:prstGeom prst="rect">
                       <a:avLst/>

</xml_diff>

<commit_message>
host setting in component decorator
</commit_message>
<xml_diff>
--- a/Angular Notes By Jatin.docx
+++ b/Angular Notes By Jatin.docx
@@ -7036,6 +7036,223 @@
                     <a:xfrm>
                       <a:off x="0" y="0"/>
                       <a:ext cx="5731510" cy="3214370"/>
+                    </a:xfrm>
+                    <a:prstGeom prst="rect">
+                      <a:avLst/>
+                    </a:prstGeom>
+                  </pic:spPr>
+                </pic:pic>
+              </a:graphicData>
+            </a:graphic>
+          </wp:inline>
+        </w:drawing>
+      </w:r>
+    </w:p>
+    <w:p>
+      <w:pPr>
+        <w:rPr>
+          <w:szCs w:val="32"/>
+        </w:rPr>
+      </w:pPr>
+    </w:p>
+    <w:p>
+      <w:pPr>
+        <w:jc w:val="center"/>
+        <w:rPr>
+          <w:b/>
+          <w:bCs/>
+          <w:sz w:val="32"/>
+          <w:szCs w:val="32"/>
+        </w:rPr>
+      </w:pPr>
+      <w:r>
+        <w:rPr>
+          <w:b/>
+          <w:bCs/>
+          <w:sz w:val="32"/>
+          <w:szCs w:val="32"/>
+        </w:rPr>
+        <w:t>Host setting</w:t>
+      </w:r>
+    </w:p>
+    <w:p>
+      <w:pPr>
+        <w:pStyle w:val="ListParagraph"/>
+        <w:numPr>
+          <w:ilvl w:val="0"/>
+          <w:numId w:val="2"/>
+        </w:numPr>
+        <w:rPr>
+          <w:szCs w:val="32"/>
+        </w:rPr>
+      </w:pPr>
+      <w:r>
+        <w:rPr>
+          <w:szCs w:val="32"/>
+        </w:rPr>
+        <w:t>In @component decorator we have one more setting called host,</w:t>
+      </w:r>
+    </w:p>
+    <w:p>
+      <w:pPr>
+        <w:pStyle w:val="ListParagraph"/>
+        <w:numPr>
+          <w:ilvl w:val="0"/>
+          <w:numId w:val="2"/>
+        </w:numPr>
+        <w:rPr>
+          <w:szCs w:val="32"/>
+        </w:rPr>
+      </w:pPr>
+      <w:r>
+        <w:rPr>
+          <w:szCs w:val="32"/>
+        </w:rPr>
+        <w:t xml:space="preserve">Using this setting we can set any property and </w:t>
+      </w:r>
+      <w:proofErr w:type="gramStart"/>
+      <w:r>
+        <w:rPr>
+          <w:szCs w:val="32"/>
+        </w:rPr>
+        <w:t>it’s</w:t>
+      </w:r>
+      <w:proofErr w:type="gramEnd"/>
+      <w:r>
+        <w:rPr>
+          <w:szCs w:val="32"/>
+        </w:rPr>
+        <w:t xml:space="preserve"> value for that particular component.</w:t>
+      </w:r>
+    </w:p>
+    <w:p>
+      <w:pPr>
+        <w:pStyle w:val="ListParagraph"/>
+        <w:numPr>
+          <w:ilvl w:val="0"/>
+          <w:numId w:val="2"/>
+        </w:numPr>
+        <w:rPr>
+          <w:szCs w:val="32"/>
+        </w:rPr>
+      </w:pPr>
+      <w:r>
+        <w:rPr>
+          <w:szCs w:val="32"/>
+        </w:rPr>
+        <w:t xml:space="preserve">Here in this case whenever app-control is used it will </w:t>
+      </w:r>
+      <w:proofErr w:type="gramStart"/>
+      <w:r>
+        <w:rPr>
+          <w:szCs w:val="32"/>
+        </w:rPr>
+        <w:t>added</w:t>
+      </w:r>
+      <w:proofErr w:type="gramEnd"/>
+      <w:r>
+        <w:rPr>
+          <w:szCs w:val="32"/>
+        </w:rPr>
+        <w:t xml:space="preserve"> class as property with control as value.</w:t>
+      </w:r>
+    </w:p>
+    <w:p>
+      <w:pPr>
+        <w:rPr>
+          <w:szCs w:val="32"/>
+        </w:rPr>
+      </w:pPr>
+      <w:r>
+        <w:rPr>
+          <w:szCs w:val="32"/>
+        </w:rPr>
+        <w:drawing>
+          <wp:inline distT="0" distB="0" distL="0" distR="0" wp14:anchorId="51FB12F8" wp14:editId="128A3043">
+            <wp:extent cx="5731510" cy="3114040"/>
+            <wp:effectExtent l="0" t="0" r="2540" b="0"/>
+            <wp:docPr id="136492034" name="Picture 1"/>
+            <wp:cNvGraphicFramePr>
+              <a:graphicFrameLocks xmlns:a="http://schemas.openxmlformats.org/drawingml/2006/main" noChangeAspect="1"/>
+            </wp:cNvGraphicFramePr>
+            <a:graphic xmlns:a="http://schemas.openxmlformats.org/drawingml/2006/main">
+              <a:graphicData uri="http://schemas.openxmlformats.org/drawingml/2006/picture">
+                <pic:pic xmlns:pic="http://schemas.openxmlformats.org/drawingml/2006/picture">
+                  <pic:nvPicPr>
+                    <pic:cNvPr id="136492034" name=""/>
+                    <pic:cNvPicPr/>
+                  </pic:nvPicPr>
+                  <pic:blipFill>
+                    <a:blip r:embed="rId76"/>
+                    <a:stretch>
+                      <a:fillRect/>
+                    </a:stretch>
+                  </pic:blipFill>
+                  <pic:spPr>
+                    <a:xfrm>
+                      <a:off x="0" y="0"/>
+                      <a:ext cx="5731510" cy="3114040"/>
+                    </a:xfrm>
+                    <a:prstGeom prst="rect">
+                      <a:avLst/>
+                    </a:prstGeom>
+                  </pic:spPr>
+                </pic:pic>
+              </a:graphicData>
+            </a:graphic>
+          </wp:inline>
+        </w:drawing>
+      </w:r>
+    </w:p>
+    <w:p>
+      <w:pPr>
+        <w:rPr>
+          <w:szCs w:val="32"/>
+        </w:rPr>
+      </w:pPr>
+    </w:p>
+    <w:p>
+      <w:pPr>
+        <w:rPr>
+          <w:szCs w:val="32"/>
+        </w:rPr>
+      </w:pPr>
+    </w:p>
+    <w:p>
+      <w:pPr>
+        <w:rPr>
+          <w:szCs w:val="32"/>
+        </w:rPr>
+      </w:pPr>
+      <w:r>
+        <w:rPr>
+          <w:szCs w:val="32"/>
+        </w:rPr>
+        <w:drawing>
+          <wp:inline distT="0" distB="0" distL="0" distR="0" wp14:anchorId="76CB691B" wp14:editId="33A45C6D">
+            <wp:extent cx="5731510" cy="2240280"/>
+            <wp:effectExtent l="0" t="0" r="2540" b="7620"/>
+            <wp:docPr id="1537900752" name="Picture 1"/>
+            <wp:cNvGraphicFramePr>
+              <a:graphicFrameLocks xmlns:a="http://schemas.openxmlformats.org/drawingml/2006/main" noChangeAspect="1"/>
+            </wp:cNvGraphicFramePr>
+            <a:graphic xmlns:a="http://schemas.openxmlformats.org/drawingml/2006/main">
+              <a:graphicData uri="http://schemas.openxmlformats.org/drawingml/2006/picture">
+                <pic:pic xmlns:pic="http://schemas.openxmlformats.org/drawingml/2006/picture">
+                  <pic:nvPicPr>
+                    <pic:cNvPr id="1537900752" name=""/>
+                    <pic:cNvPicPr/>
+                  </pic:nvPicPr>
+                  <pic:blipFill>
+                    <a:blip r:embed="rId77"/>
+                    <a:stretch>
+                      <a:fillRect/>
+                    </a:stretch>
+                  </pic:blipFill>
+                  <pic:spPr>
+                    <a:xfrm>
+                      <a:off x="0" y="0"/>
+                      <a:ext cx="5731510" cy="2240280"/>
                     </a:xfrm>
                     <a:prstGeom prst="rect">
                       <a:avLst/>

</xml_diff>

<commit_message>
seen the use of host more settings
</commit_message>
<xml_diff>
--- a/Angular Notes By Jatin.docx
+++ b/Angular Notes By Jatin.docx
@@ -249,7 +249,15 @@
       </w:r>
       <w:proofErr w:type="gramEnd"/>
       <w:r>
-        <w:t xml:space="preserve"> it’s various tools.</w:t>
+        <w:t xml:space="preserve"> </w:t>
+      </w:r>
+      <w:proofErr w:type="gramStart"/>
+      <w:r>
+        <w:t>it’s</w:t>
+      </w:r>
+      <w:proofErr w:type="gramEnd"/>
+      <w:r>
+        <w:t xml:space="preserve"> various tools.</w:t>
       </w:r>
     </w:p>
     <w:p>
@@ -295,7 +303,15 @@
       </w:r>
       <w:proofErr w:type="gramEnd"/>
       <w:r>
-        <w:t xml:space="preserve"> all files and folders comes under this folder.</w:t>
+        <w:t xml:space="preserve"> all files and folders </w:t>
+      </w:r>
+      <w:proofErr w:type="gramStart"/>
+      <w:r>
+        <w:t>comes</w:t>
+      </w:r>
+      <w:proofErr w:type="gramEnd"/>
+      <w:r>
+        <w:t xml:space="preserve"> under this folder.</w:t>
       </w:r>
     </w:p>
     <w:p>
@@ -1596,7 +1612,15 @@
       </w:r>
       <w:proofErr w:type="gramEnd"/>
       <w:r>
-        <w:t xml:space="preserve"> own as property and with that we can pass value to </w:t>
+        <w:t xml:space="preserve"> own as property and with </w:t>
+      </w:r>
+      <w:proofErr w:type="gramStart"/>
+      <w:r>
+        <w:t>that</w:t>
+      </w:r>
+      <w:proofErr w:type="gramEnd"/>
+      <w:r>
+        <w:t xml:space="preserve"> we can pass value to </w:t>
       </w:r>
       <w:proofErr w:type="spellStart"/>
       <w:r>
@@ -3192,17 +3216,25 @@
           <w:szCs w:val="32"/>
         </w:rPr>
       </w:pPr>
-      <w:r>
-        <w:rPr>
-          <w:szCs w:val="32"/>
-        </w:rPr>
-        <w:t xml:space="preserve">So when any user clicks on submit </w:t>
-      </w:r>
       <w:proofErr w:type="gramStart"/>
       <w:r>
         <w:rPr>
           <w:szCs w:val="32"/>
         </w:rPr>
+        <w:t>So</w:t>
+      </w:r>
+      <w:proofErr w:type="gramEnd"/>
+      <w:r>
+        <w:rPr>
+          <w:szCs w:val="32"/>
+        </w:rPr>
+        <w:t xml:space="preserve"> when any user clicks on submit </w:t>
+      </w:r>
+      <w:proofErr w:type="gramStart"/>
+      <w:r>
+        <w:rPr>
+          <w:szCs w:val="32"/>
+        </w:rPr>
         <w:t>button ,</w:t>
       </w:r>
       <w:proofErr w:type="gramEnd"/>
@@ -3210,7 +3242,21 @@
         <w:rPr>
           <w:szCs w:val="32"/>
         </w:rPr>
-        <w:t xml:space="preserve"> it prevent default behaviour of forms submission to send request to server.</w:t>
+        <w:t xml:space="preserve"> it </w:t>
+      </w:r>
+      <w:proofErr w:type="gramStart"/>
+      <w:r>
+        <w:rPr>
+          <w:szCs w:val="32"/>
+        </w:rPr>
+        <w:t>prevent</w:t>
+      </w:r>
+      <w:proofErr w:type="gramEnd"/>
+      <w:r>
+        <w:rPr>
+          <w:szCs w:val="32"/>
+        </w:rPr>
+        <w:t xml:space="preserve"> default behaviour of forms submission to send request to server.</w:t>
       </w:r>
     </w:p>
     <w:p>
@@ -3975,7 +4021,21 @@
         <w:rPr>
           <w:szCs w:val="32"/>
         </w:rPr>
-        <w:t xml:space="preserve"> if we initiate object of class/service and if that service/class used more than one place , it creates multiple copy of that class object.</w:t>
+        <w:t xml:space="preserve"> if we initiate object of class/service and if that service/class used more than one </w:t>
+      </w:r>
+      <w:proofErr w:type="gramStart"/>
+      <w:r>
+        <w:rPr>
+          <w:szCs w:val="32"/>
+        </w:rPr>
+        <w:t>place ,</w:t>
+      </w:r>
+      <w:proofErr w:type="gramEnd"/>
+      <w:r>
+        <w:rPr>
+          <w:szCs w:val="32"/>
+        </w:rPr>
+        <w:t xml:space="preserve"> it creates multiple copy of that class object.</w:t>
       </w:r>
     </w:p>
     <w:p>
@@ -4719,6 +4779,7 @@
         <w:t xml:space="preserve"> version of Angular, </w:t>
       </w:r>
       <w:proofErr w:type="spellStart"/>
+      <w:proofErr w:type="gramStart"/>
       <w:r>
         <w:rPr>
           <w:szCs w:val="32"/>
@@ -4726,6 +4787,7 @@
         <w:t>stand alone</w:t>
       </w:r>
       <w:proofErr w:type="spellEnd"/>
+      <w:proofErr w:type="gramEnd"/>
       <w:r>
         <w:rPr>
           <w:szCs w:val="32"/>
@@ -4780,7 +4842,21 @@
         <w:rPr>
           <w:szCs w:val="32"/>
         </w:rPr>
-        <w:t xml:space="preserve">In this module based component first we have one root module, </w:t>
+        <w:t xml:space="preserve">In this </w:t>
+      </w:r>
+      <w:proofErr w:type="gramStart"/>
+      <w:r>
+        <w:rPr>
+          <w:szCs w:val="32"/>
+        </w:rPr>
+        <w:t>module based</w:t>
+      </w:r>
+      <w:proofErr w:type="gramEnd"/>
+      <w:r>
+        <w:rPr>
+          <w:szCs w:val="32"/>
+        </w:rPr>
+        <w:t xml:space="preserve"> component first we have one root module, </w:t>
       </w:r>
       <w:proofErr w:type="spellStart"/>
       <w:proofErr w:type="gramStart"/>
@@ -4799,11 +4875,19 @@
         <w:t xml:space="preserve"> </w:t>
       </w:r>
       <w:proofErr w:type="spellStart"/>
-      <w:r>
-        <w:rPr>
-          <w:szCs w:val="32"/>
-        </w:rPr>
-        <w:t>app.module.ts</w:t>
+      <w:proofErr w:type="gramStart"/>
+      <w:r>
+        <w:rPr>
+          <w:szCs w:val="32"/>
+        </w:rPr>
+        <w:t>app.module</w:t>
+      </w:r>
+      <w:proofErr w:type="gramEnd"/>
+      <w:r>
+        <w:rPr>
+          <w:szCs w:val="32"/>
+        </w:rPr>
+        <w:t>.ts</w:t>
       </w:r>
       <w:proofErr w:type="spellEnd"/>
     </w:p>
@@ -5845,6 +5929,7 @@
       </w:pPr>
       <w:r>
         <w:rPr>
+          <w:noProof/>
           <w:szCs w:val="32"/>
         </w:rPr>
         <w:drawing>
@@ -5901,6 +5986,7 @@
       </w:pPr>
       <w:r>
         <w:rPr>
+          <w:noProof/>
           <w:szCs w:val="32"/>
         </w:rPr>
         <w:lastRenderedPageBreak/>
@@ -5958,6 +6044,7 @@
       </w:pPr>
       <w:r>
         <w:rPr>
+          <w:noProof/>
           <w:szCs w:val="32"/>
         </w:rPr>
         <w:drawing>
@@ -6066,7 +6153,21 @@
         <w:rPr>
           <w:szCs w:val="32"/>
         </w:rPr>
-        <w:t xml:space="preserve"> select attribute or property.</w:t>
+        <w:t xml:space="preserve"> </w:t>
+      </w:r>
+      <w:proofErr w:type="gramStart"/>
+      <w:r>
+        <w:rPr>
+          <w:szCs w:val="32"/>
+        </w:rPr>
+        <w:t>select</w:t>
+      </w:r>
+      <w:proofErr w:type="gramEnd"/>
+      <w:r>
+        <w:rPr>
+          <w:szCs w:val="32"/>
+        </w:rPr>
+        <w:t xml:space="preserve"> attribute or property.</w:t>
       </w:r>
     </w:p>
     <w:p>
@@ -6102,13 +6203,27 @@
         <w:rPr>
           <w:szCs w:val="32"/>
         </w:rPr>
-        <w:t xml:space="preserve">Here in example we </w:t>
+        <w:t xml:space="preserve">Here in </w:t>
       </w:r>
       <w:proofErr w:type="gramStart"/>
       <w:r>
         <w:rPr>
           <w:szCs w:val="32"/>
         </w:rPr>
+        <w:t>example</w:t>
+      </w:r>
+      <w:proofErr w:type="gramEnd"/>
+      <w:r>
+        <w:rPr>
+          <w:szCs w:val="32"/>
+        </w:rPr>
+        <w:t xml:space="preserve"> we </w:t>
+      </w:r>
+      <w:proofErr w:type="gramStart"/>
+      <w:r>
+        <w:rPr>
+          <w:szCs w:val="32"/>
+        </w:rPr>
         <w:t>put .icon</w:t>
       </w:r>
       <w:proofErr w:type="gramEnd"/>
@@ -6116,24 +6231,39 @@
         <w:rPr>
           <w:szCs w:val="32"/>
         </w:rPr>
-        <w:t xml:space="preserve"> in select attribute , it means it check for element that have icon class and that will be replaced at the point of ng-content place.</w:t>
-      </w:r>
-    </w:p>
-    <w:p>
-      <w:pPr>
-        <w:rPr>
-          <w:szCs w:val="32"/>
-        </w:rPr>
-      </w:pPr>
-    </w:p>
-    <w:p>
-      <w:pPr>
-        <w:rPr>
-          <w:szCs w:val="32"/>
-        </w:rPr>
-      </w:pPr>
-      <w:r>
-        <w:rPr>
+        <w:t xml:space="preserve"> in select </w:t>
+      </w:r>
+      <w:proofErr w:type="gramStart"/>
+      <w:r>
+        <w:rPr>
+          <w:szCs w:val="32"/>
+        </w:rPr>
+        <w:t>attribute ,</w:t>
+      </w:r>
+      <w:proofErr w:type="gramEnd"/>
+      <w:r>
+        <w:rPr>
+          <w:szCs w:val="32"/>
+        </w:rPr>
+        <w:t xml:space="preserve"> it means it check for element that have icon class and that will be replaced at the point of ng-content place.</w:t>
+      </w:r>
+    </w:p>
+    <w:p>
+      <w:pPr>
+        <w:rPr>
+          <w:szCs w:val="32"/>
+        </w:rPr>
+      </w:pPr>
+    </w:p>
+    <w:p>
+      <w:pPr>
+        <w:rPr>
+          <w:szCs w:val="32"/>
+        </w:rPr>
+      </w:pPr>
+      <w:r>
+        <w:rPr>
+          <w:noProof/>
           <w:szCs w:val="32"/>
         </w:rPr>
         <w:lastRenderedPageBreak/>
@@ -6189,6 +6319,7 @@
       </w:pPr>
       <w:r>
         <w:rPr>
+          <w:noProof/>
           <w:szCs w:val="32"/>
         </w:rPr>
         <w:drawing>
@@ -6243,6 +6374,7 @@
       </w:pPr>
       <w:r>
         <w:rPr>
+          <w:noProof/>
           <w:szCs w:val="32"/>
         </w:rPr>
         <w:drawing>
@@ -6311,6 +6443,7 @@
       </w:pPr>
       <w:r>
         <w:rPr>
+          <w:noProof/>
           <w:szCs w:val="32"/>
         </w:rPr>
         <w:drawing>
@@ -6407,6 +6540,7 @@
       </w:pPr>
       <w:r>
         <w:rPr>
+          <w:noProof/>
           <w:szCs w:val="32"/>
         </w:rPr>
         <w:drawing>
@@ -6461,6 +6595,7 @@
       </w:pPr>
       <w:r>
         <w:rPr>
+          <w:noProof/>
           <w:szCs w:val="32"/>
         </w:rPr>
         <w:lastRenderedPageBreak/>
@@ -6728,6 +6863,7 @@
       </w:pPr>
       <w:r>
         <w:rPr>
+          <w:noProof/>
           <w:szCs w:val="32"/>
         </w:rPr>
         <w:drawing>
@@ -6782,6 +6918,7 @@
       </w:pPr>
       <w:r>
         <w:rPr>
+          <w:noProof/>
           <w:szCs w:val="32"/>
         </w:rPr>
         <w:lastRenderedPageBreak/>
@@ -6837,6 +6974,7 @@
       </w:pPr>
       <w:r>
         <w:rPr>
+          <w:noProof/>
           <w:szCs w:val="32"/>
         </w:rPr>
         <w:drawing>
@@ -7008,6 +7146,7 @@
       </w:pPr>
       <w:r>
         <w:rPr>
+          <w:noProof/>
           <w:szCs w:val="32"/>
         </w:rPr>
         <w:lastRenderedPageBreak/>
@@ -7159,12 +7298,59 @@
     </w:p>
     <w:p>
       <w:pPr>
-        <w:rPr>
-          <w:szCs w:val="32"/>
-        </w:rPr>
-      </w:pPr>
-      <w:r>
-        <w:rPr>
+        <w:pStyle w:val="ListParagraph"/>
+        <w:numPr>
+          <w:ilvl w:val="0"/>
+          <w:numId w:val="2"/>
+        </w:numPr>
+        <w:rPr>
+          <w:szCs w:val="32"/>
+        </w:rPr>
+      </w:pPr>
+      <w:r>
+        <w:rPr>
+          <w:szCs w:val="32"/>
+        </w:rPr>
+        <w:t xml:space="preserve">We can set the click event also to host control using event binding as shown in below example. </w:t>
+      </w:r>
+      <w:proofErr w:type="gramStart"/>
+      <w:r>
+        <w:rPr>
+          <w:szCs w:val="32"/>
+        </w:rPr>
+        <w:t>So</w:t>
+      </w:r>
+      <w:proofErr w:type="gramEnd"/>
+      <w:r>
+        <w:rPr>
+          <w:szCs w:val="32"/>
+        </w:rPr>
+        <w:t xml:space="preserve"> when control is clicked event will </w:t>
+      </w:r>
+      <w:proofErr w:type="spellStart"/>
+      <w:r>
+        <w:rPr>
+          <w:szCs w:val="32"/>
+        </w:rPr>
+        <w:t>occure</w:t>
+      </w:r>
+      <w:proofErr w:type="spellEnd"/>
+      <w:r>
+        <w:rPr>
+          <w:szCs w:val="32"/>
+        </w:rPr>
+        <w:t>.</w:t>
+      </w:r>
+    </w:p>
+    <w:p>
+      <w:pPr>
+        <w:rPr>
+          <w:szCs w:val="32"/>
+        </w:rPr>
+      </w:pPr>
+      <w:r>
+        <w:rPr>
+          <w:noProof/>
           <w:szCs w:val="32"/>
         </w:rPr>
         <w:drawing>
@@ -7226,6 +7412,7 @@
       </w:pPr>
       <w:r>
         <w:rPr>
+          <w:noProof/>
           <w:szCs w:val="32"/>
         </w:rPr>
         <w:drawing>
@@ -7278,7 +7465,500 @@
           <w:szCs w:val="32"/>
         </w:rPr>
       </w:pPr>
-    </w:p>
+      <w:r>
+        <w:rPr>
+          <w:szCs w:val="32"/>
+        </w:rPr>
+        <w:drawing>
+          <wp:inline distT="0" distB="0" distL="0" distR="0" wp14:anchorId="69893B6D" wp14:editId="723941E4">
+            <wp:extent cx="5731510" cy="3223895"/>
+            <wp:effectExtent l="0" t="0" r="2540" b="0"/>
+            <wp:docPr id="745406141" name="Picture 1"/>
+            <wp:cNvGraphicFramePr>
+              <a:graphicFrameLocks xmlns:a="http://schemas.openxmlformats.org/drawingml/2006/main" noChangeAspect="1"/>
+            </wp:cNvGraphicFramePr>
+            <a:graphic xmlns:a="http://schemas.openxmlformats.org/drawingml/2006/main">
+              <a:graphicData uri="http://schemas.openxmlformats.org/drawingml/2006/picture">
+                <pic:pic xmlns:pic="http://schemas.openxmlformats.org/drawingml/2006/picture">
+                  <pic:nvPicPr>
+                    <pic:cNvPr id="745406141" name=""/>
+                    <pic:cNvPicPr/>
+                  </pic:nvPicPr>
+                  <pic:blipFill>
+                    <a:blip r:embed="rId78"/>
+                    <a:stretch>
+                      <a:fillRect/>
+                    </a:stretch>
+                  </pic:blipFill>
+                  <pic:spPr>
+                    <a:xfrm>
+                      <a:off x="0" y="0"/>
+                      <a:ext cx="5731510" cy="3223895"/>
+                    </a:xfrm>
+                    <a:prstGeom prst="rect">
+                      <a:avLst/>
+                    </a:prstGeom>
+                  </pic:spPr>
+                </pic:pic>
+              </a:graphicData>
+            </a:graphic>
+          </wp:inline>
+        </w:drawing>
+      </w:r>
+    </w:p>
+    <w:p>
+      <w:pPr>
+        <w:rPr>
+          <w:szCs w:val="32"/>
+        </w:rPr>
+      </w:pPr>
+    </w:p>
+    <w:p>
+      <w:pPr>
+        <w:rPr>
+          <w:szCs w:val="32"/>
+        </w:rPr>
+      </w:pPr>
+      <w:r>
+        <w:rPr>
+          <w:szCs w:val="32"/>
+        </w:rPr>
+        <w:lastRenderedPageBreak/>
+        <w:drawing>
+          <wp:inline distT="0" distB="0" distL="0" distR="0" wp14:anchorId="43D6D7EF" wp14:editId="42FA7EFA">
+            <wp:extent cx="5731510" cy="3223895"/>
+            <wp:effectExtent l="0" t="0" r="2540" b="0"/>
+            <wp:docPr id="93161875" name="Picture 1"/>
+            <wp:cNvGraphicFramePr>
+              <a:graphicFrameLocks xmlns:a="http://schemas.openxmlformats.org/drawingml/2006/main" noChangeAspect="1"/>
+            </wp:cNvGraphicFramePr>
+            <a:graphic xmlns:a="http://schemas.openxmlformats.org/drawingml/2006/main">
+              <a:graphicData uri="http://schemas.openxmlformats.org/drawingml/2006/picture">
+                <pic:pic xmlns:pic="http://schemas.openxmlformats.org/drawingml/2006/picture">
+                  <pic:nvPicPr>
+                    <pic:cNvPr id="93161875" name=""/>
+                    <pic:cNvPicPr/>
+                  </pic:nvPicPr>
+                  <pic:blipFill>
+                    <a:blip r:embed="rId79"/>
+                    <a:stretch>
+                      <a:fillRect/>
+                    </a:stretch>
+                  </pic:blipFill>
+                  <pic:spPr>
+                    <a:xfrm>
+                      <a:off x="0" y="0"/>
+                      <a:ext cx="5731510" cy="3223895"/>
+                    </a:xfrm>
+                    <a:prstGeom prst="rect">
+                      <a:avLst/>
+                    </a:prstGeom>
+                  </pic:spPr>
+                </pic:pic>
+              </a:graphicData>
+            </a:graphic>
+          </wp:inline>
+        </w:drawing>
+      </w:r>
+    </w:p>
+    <w:p>
+      <w:pPr>
+        <w:rPr>
+          <w:szCs w:val="32"/>
+        </w:rPr>
+      </w:pPr>
+    </w:p>
+    <w:p>
+      <w:pPr>
+        <w:rPr>
+          <w:szCs w:val="32"/>
+        </w:rPr>
+      </w:pPr>
+    </w:p>
+    <w:p>
+      <w:pPr>
+        <w:jc w:val="center"/>
+        <w:rPr>
+          <w:b/>
+          <w:bCs/>
+          <w:sz w:val="32"/>
+          <w:szCs w:val="32"/>
+        </w:rPr>
+      </w:pPr>
+      <w:r>
+        <w:rPr>
+          <w:b/>
+          <w:bCs/>
+          <w:sz w:val="32"/>
+          <w:szCs w:val="32"/>
+        </w:rPr>
+        <w:t>@hostBinding</w:t>
+      </w:r>
+    </w:p>
+    <w:p>
+      <w:pPr>
+        <w:pStyle w:val="ListParagraph"/>
+        <w:numPr>
+          <w:ilvl w:val="0"/>
+          <w:numId w:val="2"/>
+        </w:numPr>
+        <w:rPr>
+          <w:szCs w:val="32"/>
+        </w:rPr>
+      </w:pPr>
+      <w:r>
+        <w:rPr>
+          <w:szCs w:val="32"/>
+        </w:rPr>
+        <w:t>We have @</w:t>
+      </w:r>
+      <w:proofErr w:type="gramStart"/>
+      <w:r>
+        <w:rPr>
+          <w:szCs w:val="32"/>
+        </w:rPr>
+        <w:t>HostBinding(</w:t>
+      </w:r>
+      <w:proofErr w:type="gramEnd"/>
+      <w:r>
+        <w:rPr>
+          <w:szCs w:val="32"/>
+        </w:rPr>
+        <w:t>) concept that works similarly to host settings in @component decorator.</w:t>
+      </w:r>
+    </w:p>
+    <w:p>
+      <w:pPr>
+        <w:pStyle w:val="ListParagraph"/>
+        <w:numPr>
+          <w:ilvl w:val="0"/>
+          <w:numId w:val="2"/>
+        </w:numPr>
+        <w:rPr>
+          <w:szCs w:val="32"/>
+        </w:rPr>
+      </w:pPr>
+      <w:r>
+        <w:rPr>
+          <w:szCs w:val="32"/>
+        </w:rPr>
+        <w:t>It will set property with given value to host controller. As shown below.</w:t>
+      </w:r>
+    </w:p>
+    <w:p>
+      <w:pPr>
+        <w:rPr>
+          <w:szCs w:val="32"/>
+        </w:rPr>
+      </w:pPr>
+      <w:r>
+        <w:rPr>
+          <w:szCs w:val="32"/>
+        </w:rPr>
+        <w:drawing>
+          <wp:inline distT="0" distB="0" distL="0" distR="0" wp14:anchorId="10B02151" wp14:editId="568C4404">
+            <wp:extent cx="5731510" cy="2240280"/>
+            <wp:effectExtent l="0" t="0" r="2540" b="7620"/>
+            <wp:docPr id="1231497152" name="Picture 1"/>
+            <wp:cNvGraphicFramePr>
+              <a:graphicFrameLocks xmlns:a="http://schemas.openxmlformats.org/drawingml/2006/main" noChangeAspect="1"/>
+            </wp:cNvGraphicFramePr>
+            <a:graphic xmlns:a="http://schemas.openxmlformats.org/drawingml/2006/main">
+              <a:graphicData uri="http://schemas.openxmlformats.org/drawingml/2006/picture">
+                <pic:pic xmlns:pic="http://schemas.openxmlformats.org/drawingml/2006/picture">
+                  <pic:nvPicPr>
+                    <pic:cNvPr id="1231497152" name=""/>
+                    <pic:cNvPicPr/>
+                  </pic:nvPicPr>
+                  <pic:blipFill>
+                    <a:blip r:embed="rId80"/>
+                    <a:stretch>
+                      <a:fillRect/>
+                    </a:stretch>
+                  </pic:blipFill>
+                  <pic:spPr>
+                    <a:xfrm>
+                      <a:off x="0" y="0"/>
+                      <a:ext cx="5731510" cy="2240280"/>
+                    </a:xfrm>
+                    <a:prstGeom prst="rect">
+                      <a:avLst/>
+                    </a:prstGeom>
+                  </pic:spPr>
+                </pic:pic>
+              </a:graphicData>
+            </a:graphic>
+          </wp:inline>
+        </w:drawing>
+      </w:r>
+    </w:p>
+    <w:p>
+      <w:pPr>
+        <w:rPr>
+          <w:szCs w:val="32"/>
+        </w:rPr>
+      </w:pPr>
+    </w:p>
+    <w:p>
+      <w:pPr>
+        <w:rPr>
+          <w:szCs w:val="32"/>
+        </w:rPr>
+      </w:pPr>
+    </w:p>
+    <w:p>
+      <w:pPr>
+        <w:rPr>
+          <w:szCs w:val="32"/>
+        </w:rPr>
+      </w:pPr>
+    </w:p>
+    <w:p>
+      <w:pPr>
+        <w:rPr>
+          <w:szCs w:val="32"/>
+        </w:rPr>
+      </w:pPr>
+    </w:p>
+    <w:p>
+      <w:pPr>
+        <w:rPr>
+          <w:szCs w:val="32"/>
+        </w:rPr>
+      </w:pPr>
+    </w:p>
+    <w:p>
+      <w:pPr>
+        <w:jc w:val="center"/>
+        <w:rPr>
+          <w:b/>
+          <w:bCs/>
+          <w:sz w:val="32"/>
+        </w:rPr>
+      </w:pPr>
+      <w:r>
+        <w:rPr>
+          <w:b/>
+          <w:bCs/>
+          <w:sz w:val="32"/>
+        </w:rPr>
+        <w:t>@hostlistener</w:t>
+      </w:r>
+    </w:p>
+    <w:p>
+      <w:pPr>
+        <w:pStyle w:val="ListParagraph"/>
+        <w:numPr>
+          <w:ilvl w:val="0"/>
+          <w:numId w:val="2"/>
+        </w:numPr>
+      </w:pPr>
+      <w:r>
+        <w:t>We have @</w:t>
+      </w:r>
+      <w:proofErr w:type="gramStart"/>
+      <w:r>
+        <w:t>hostlistener(</w:t>
+      </w:r>
+      <w:proofErr w:type="gramEnd"/>
+      <w:r>
+        <w:t>) to bind and event to host controller same host setting with event binding.</w:t>
+      </w:r>
+    </w:p>
+    <w:p>
+      <w:r>
+        <w:drawing>
+          <wp:inline distT="0" distB="0" distL="0" distR="0" wp14:anchorId="70B9CF81" wp14:editId="78B9B58B">
+            <wp:extent cx="5731510" cy="3223895"/>
+            <wp:effectExtent l="0" t="0" r="2540" b="0"/>
+            <wp:docPr id="1508121486" name="Picture 1"/>
+            <wp:cNvGraphicFramePr>
+              <a:graphicFrameLocks xmlns:a="http://schemas.openxmlformats.org/drawingml/2006/main" noChangeAspect="1"/>
+            </wp:cNvGraphicFramePr>
+            <a:graphic xmlns:a="http://schemas.openxmlformats.org/drawingml/2006/main">
+              <a:graphicData uri="http://schemas.openxmlformats.org/drawingml/2006/picture">
+                <pic:pic xmlns:pic="http://schemas.openxmlformats.org/drawingml/2006/picture">
+                  <pic:nvPicPr>
+                    <pic:cNvPr id="1508121486" name=""/>
+                    <pic:cNvPicPr/>
+                  </pic:nvPicPr>
+                  <pic:blipFill>
+                    <a:blip r:embed="rId81"/>
+                    <a:stretch>
+                      <a:fillRect/>
+                    </a:stretch>
+                  </pic:blipFill>
+                  <pic:spPr>
+                    <a:xfrm>
+                      <a:off x="0" y="0"/>
+                      <a:ext cx="5731510" cy="3223895"/>
+                    </a:xfrm>
+                    <a:prstGeom prst="rect">
+                      <a:avLst/>
+                    </a:prstGeom>
+                  </pic:spPr>
+                </pic:pic>
+              </a:graphicData>
+            </a:graphic>
+          </wp:inline>
+        </w:drawing>
+      </w:r>
+    </w:p>
+    <w:p/>
+    <w:p>
+      <w:r>
+        <w:drawing>
+          <wp:inline distT="0" distB="0" distL="0" distR="0" wp14:anchorId="45A8F63D" wp14:editId="6D5FDC51">
+            <wp:extent cx="5731510" cy="3223895"/>
+            <wp:effectExtent l="0" t="0" r="2540" b="0"/>
+            <wp:docPr id="112921883" name="Picture 1"/>
+            <wp:cNvGraphicFramePr>
+              <a:graphicFrameLocks xmlns:a="http://schemas.openxmlformats.org/drawingml/2006/main" noChangeAspect="1"/>
+            </wp:cNvGraphicFramePr>
+            <a:graphic xmlns:a="http://schemas.openxmlformats.org/drawingml/2006/main">
+              <a:graphicData uri="http://schemas.openxmlformats.org/drawingml/2006/picture">
+                <pic:pic xmlns:pic="http://schemas.openxmlformats.org/drawingml/2006/picture">
+                  <pic:nvPicPr>
+                    <pic:cNvPr id="112921883" name=""/>
+                    <pic:cNvPicPr/>
+                  </pic:nvPicPr>
+                  <pic:blipFill>
+                    <a:blip r:embed="rId82"/>
+                    <a:stretch>
+                      <a:fillRect/>
+                    </a:stretch>
+                  </pic:blipFill>
+                  <pic:spPr>
+                    <a:xfrm>
+                      <a:off x="0" y="0"/>
+                      <a:ext cx="5731510" cy="3223895"/>
+                    </a:xfrm>
+                    <a:prstGeom prst="rect">
+                      <a:avLst/>
+                    </a:prstGeom>
+                  </pic:spPr>
+                </pic:pic>
+              </a:graphicData>
+            </a:graphic>
+          </wp:inline>
+        </w:drawing>
+      </w:r>
+    </w:p>
+    <w:p/>
+    <w:p/>
+    <w:p/>
+    <w:p>
+      <w:pPr>
+        <w:jc w:val="center"/>
+        <w:rPr>
+          <w:b/>
+          <w:bCs/>
+          <w:sz w:val="32"/>
+        </w:rPr>
+      </w:pPr>
+      <w:r>
+        <w:rPr>
+          <w:b/>
+          <w:bCs/>
+          <w:sz w:val="32"/>
+        </w:rPr>
+        <w:t>Access to host element</w:t>
+      </w:r>
+    </w:p>
+    <w:p>
+      <w:pPr>
+        <w:pStyle w:val="ListParagraph"/>
+        <w:numPr>
+          <w:ilvl w:val="0"/>
+          <w:numId w:val="2"/>
+        </w:numPr>
+      </w:pPr>
+      <w:r>
+        <w:t xml:space="preserve">We can access to host element using </w:t>
+      </w:r>
+      <w:proofErr w:type="spellStart"/>
+      <w:r>
+        <w:t>Elementref</w:t>
+      </w:r>
+      <w:proofErr w:type="spellEnd"/>
+      <w:r>
+        <w:t xml:space="preserve"> class, we need to inject that class using </w:t>
+      </w:r>
+      <w:proofErr w:type="gramStart"/>
+      <w:r>
+        <w:t>inject(</w:t>
+      </w:r>
+      <w:proofErr w:type="gramEnd"/>
+      <w:r>
+        <w:t>).</w:t>
+      </w:r>
+    </w:p>
+    <w:p>
+      <w:pPr>
+        <w:pStyle w:val="ListParagraph"/>
+        <w:numPr>
+          <w:ilvl w:val="0"/>
+          <w:numId w:val="2"/>
+        </w:numPr>
+      </w:pPr>
+      <w:r>
+        <w:t xml:space="preserve">Syntax and use </w:t>
+      </w:r>
+      <w:proofErr w:type="gramStart"/>
+      <w:r>
+        <w:t>is</w:t>
+      </w:r>
+      <w:proofErr w:type="gramEnd"/>
+      <w:r>
+        <w:t xml:space="preserve"> as below.</w:t>
+      </w:r>
+    </w:p>
+    <w:p>
+      <w:pPr>
+        <w:pStyle w:val="ListParagraph"/>
+      </w:pPr>
+    </w:p>
+    <w:p>
+      <w:r>
+        <w:drawing>
+          <wp:inline distT="0" distB="0" distL="0" distR="0" wp14:anchorId="66131059" wp14:editId="2F5CBEE8">
+            <wp:extent cx="5731510" cy="3223895"/>
+            <wp:effectExtent l="0" t="0" r="2540" b="0"/>
+            <wp:docPr id="389144047" name="Picture 1"/>
+            <wp:cNvGraphicFramePr>
+              <a:graphicFrameLocks xmlns:a="http://schemas.openxmlformats.org/drawingml/2006/main" noChangeAspect="1"/>
+            </wp:cNvGraphicFramePr>
+            <a:graphic xmlns:a="http://schemas.openxmlformats.org/drawingml/2006/main">
+              <a:graphicData uri="http://schemas.openxmlformats.org/drawingml/2006/picture">
+                <pic:pic xmlns:pic="http://schemas.openxmlformats.org/drawingml/2006/picture">
+                  <pic:nvPicPr>
+                    <pic:cNvPr id="389144047" name=""/>
+                    <pic:cNvPicPr/>
+                  </pic:nvPicPr>
+                  <pic:blipFill>
+                    <a:blip r:embed="rId83"/>
+                    <a:stretch>
+                      <a:fillRect/>
+                    </a:stretch>
+                  </pic:blipFill>
+                  <pic:spPr>
+                    <a:xfrm>
+                      <a:off x="0" y="0"/>
+                      <a:ext cx="5731510" cy="3223895"/>
+                    </a:xfrm>
+                    <a:prstGeom prst="rect">
+                      <a:avLst/>
+                    </a:prstGeom>
+                  </pic:spPr>
+                </pic:pic>
+              </a:graphicData>
+            </a:graphic>
+          </wp:inline>
+        </w:drawing>
+      </w:r>
+    </w:p>
+    <w:p/>
+    <w:p/>
     <w:p>
       <w:pPr>
         <w:rPr>
@@ -8172,7 +8852,6 @@
   <w:style w:type="character" w:default="1" w:styleId="DefaultParagraphFont">
     <w:name w:val="Default Paragraph Font"/>
     <w:uiPriority w:val="1"/>
-    <w:semiHidden/>
     <w:unhideWhenUsed/>
   </w:style>
   <w:style w:type="table" w:default="1" w:styleId="TableNormal">

</xml_diff>